<commit_message>
Second part of pre processing
Word tekonization and stop word removal documment
</commit_message>
<xml_diff>
--- a/News Group Classification Report.docx
+++ b/News Group Classification Report.docx
@@ -1,6 +1,6 @@
 
 <file path=word/document.xml><?xml version="1.0" encoding="utf-8"?>
-<w:document xmlns:wpc="http://schemas.microsoft.com/office/word/2010/wordprocessingCanvas" xmlns:mc="http://schemas.openxmlformats.org/markup-compatibility/2006" xmlns:o="urn:schemas-microsoft-com:office:office" xmlns:r="http://schemas.openxmlformats.org/officeDocument/2006/relationships" xmlns:m="http://schemas.openxmlformats.org/officeDocument/2006/math" xmlns:v="urn:schemas-microsoft-com:vml" xmlns:wp14="http://schemas.microsoft.com/office/word/2010/wordprocessingDrawing" xmlns:wp="http://schemas.openxmlformats.org/drawingml/2006/wordprocessingDrawing" xmlns:w10="urn:schemas-microsoft-com:office:word" xmlns:w="http://schemas.openxmlformats.org/wordprocessingml/2006/main" xmlns:w14="http://schemas.microsoft.com/office/word/2010/wordml" xmlns:wpg="http://schemas.microsoft.com/office/word/2010/wordprocessingGroup" xmlns:wpi="http://schemas.microsoft.com/office/word/2010/wordprocessingInk" xmlns:wne="http://schemas.microsoft.com/office/word/2006/wordml" xmlns:wps="http://schemas.microsoft.com/office/word/2010/wordprocessingShape" mc:Ignorable="w14 wp14">
+<w:document xmlns:wpc="http://schemas.microsoft.com/office/word/2010/wordprocessingCanvas" xmlns:cx="http://schemas.microsoft.com/office/drawing/2014/chartex" xmlns:cx1="http://schemas.microsoft.com/office/drawing/2015/9/8/chartex" xmlns:cx2="http://schemas.microsoft.com/office/drawing/2015/10/21/chartex" xmlns:cx3="http://schemas.microsoft.com/office/drawing/2016/5/9/chartex" xmlns:cx4="http://schemas.microsoft.com/office/drawing/2016/5/10/chartex" xmlns:cx5="http://schemas.microsoft.com/office/drawing/2016/5/11/chartex" xmlns:cx6="http://schemas.microsoft.com/office/drawing/2016/5/12/chartex" xmlns:cx7="http://schemas.microsoft.com/office/drawing/2016/5/13/chartex" xmlns:cx8="http://schemas.microsoft.com/office/drawing/2016/5/14/chartex" xmlns:mc="http://schemas.openxmlformats.org/markup-compatibility/2006" xmlns:aink="http://schemas.microsoft.com/office/drawing/2016/ink" xmlns:am3d="http://schemas.microsoft.com/office/drawing/2017/model3d" xmlns:o="urn:schemas-microsoft-com:office:office" xmlns:oel="http://schemas.microsoft.com/office/2019/extlst" xmlns:r="http://schemas.openxmlformats.org/officeDocument/2006/relationships" xmlns:m="http://schemas.openxmlformats.org/officeDocument/2006/math" xmlns:v="urn:schemas-microsoft-com:vml" xmlns:wp14="http://schemas.microsoft.com/office/word/2010/wordprocessingDrawing" xmlns:wp="http://schemas.openxmlformats.org/drawingml/2006/wordprocessingDrawing" xmlns:w10="urn:schemas-microsoft-com:office:word" xmlns:w="http://schemas.openxmlformats.org/wordprocessingml/2006/main" xmlns:w14="http://schemas.microsoft.com/office/word/2010/wordml" xmlns:w15="http://schemas.microsoft.com/office/word/2012/wordml" xmlns:w16cex="http://schemas.microsoft.com/office/word/2018/wordml/cex" xmlns:w16cid="http://schemas.microsoft.com/office/word/2016/wordml/cid" xmlns:w16="http://schemas.microsoft.com/office/word/2018/wordml" xmlns:w16du="http://schemas.microsoft.com/office/word/2023/wordml/word16du" xmlns:w16sdtdh="http://schemas.microsoft.com/office/word/2020/wordml/sdtdatahash" xmlns:w16sdtfl="http://schemas.microsoft.com/office/word/2024/wordml/sdtformatlock" xmlns:w16se="http://schemas.microsoft.com/office/word/2015/wordml/symex" xmlns:wpg="http://schemas.microsoft.com/office/word/2010/wordprocessingGroup" xmlns:wpi="http://schemas.microsoft.com/office/word/2010/wordprocessingInk" xmlns:wne="http://schemas.microsoft.com/office/word/2006/wordml" xmlns:wps="http://schemas.microsoft.com/office/word/2010/wordprocessingShape" mc:Ignorable="w14 w15 w16se w16cid w16 w16cex w16sdtdh w16sdtfl w16du wp14">
   <w:body>
     <w:p>
       <w:pPr>
@@ -366,7 +366,6 @@
     <w:p>
       <w:pPr>
         <w:rPr>
-          <w:rFonts w:hint="cs"/>
           <w:rtl/>
         </w:rPr>
       </w:pPr>
@@ -374,7 +373,6 @@
     <w:p>
       <w:pPr>
         <w:rPr>
-          <w:rFonts w:hint="cs"/>
           <w:rtl/>
         </w:rPr>
       </w:pPr>
@@ -382,7 +380,6 @@
     <w:p>
       <w:pPr>
         <w:rPr>
-          <w:rFonts w:hint="cs"/>
           <w:rtl/>
         </w:rPr>
       </w:pPr>
@@ -390,7 +387,6 @@
     <w:p>
       <w:pPr>
         <w:rPr>
-          <w:rFonts w:hint="cs"/>
           <w:rtl/>
         </w:rPr>
       </w:pPr>
@@ -398,7 +394,6 @@
     <w:p>
       <w:pPr>
         <w:rPr>
-          <w:rFonts w:hint="cs"/>
           <w:rtl/>
         </w:rPr>
       </w:pPr>
@@ -465,7 +460,7 @@
               <w:jc w:val="center"/>
               <w:textAlignment w:val="baseline"/>
               <w:rPr>
-                <w:rFonts w:ascii="Helvetica" w:hAnsi="Helvetica" w:cs="Helvetica" w:hint="cs"/>
+                <w:rFonts w:ascii="Helvetica" w:hAnsi="Helvetica" w:cs="Helvetica"/>
                 <w:sz w:val="28"/>
                 <w:szCs w:val="28"/>
                 <w:rtl/>
@@ -820,7 +815,6 @@
     <w:p>
       <w:pPr>
         <w:rPr>
-          <w:rFonts w:hint="cs"/>
           <w:rtl/>
         </w:rPr>
       </w:pPr>
@@ -828,7 +822,6 @@
     <w:p>
       <w:pPr>
         <w:rPr>
-          <w:rFonts w:hint="cs"/>
           <w:rtl/>
         </w:rPr>
       </w:pPr>
@@ -836,7 +829,6 @@
     <w:p>
       <w:pPr>
         <w:rPr>
-          <w:rFonts w:hint="cs"/>
           <w:rtl/>
         </w:rPr>
       </w:pPr>
@@ -860,7 +852,7 @@
     </w:p>
     <w:p>
       <w:r>
-        <w:pict>
+        <w:pict w14:anchorId="3A6C8C5F">
           <v:rect id="_x0000_i1025" style="width:0;height:1.5pt" o:hralign="center" o:hrstd="t" o:hr="t" fillcolor="#a0a0a0" stroked="f"/>
         </w:pict>
       </w:r>
@@ -898,7 +890,7 @@
     </w:p>
     <w:p>
       <w:r>
-        <w:pict>
+        <w:pict w14:anchorId="7151F9B1">
           <v:rect id="_x0000_i1026" style="width:0;height:1.5pt" o:hralign="center" o:hrstd="t" o:hr="t" fillcolor="#a0a0a0" stroked="f"/>
         </w:pict>
       </w:r>
@@ -931,7 +923,6 @@
           <w:szCs w:val="24"/>
         </w:rPr>
       </w:pPr>
-      <w:proofErr w:type="gramStart"/>
       <w:r>
         <w:rPr>
           <w:b/>
@@ -941,7 +932,6 @@
         </w:rPr>
         <w:t>category</w:t>
       </w:r>
-      <w:proofErr w:type="gramEnd"/>
       <w:r>
         <w:rPr>
           <w:sz w:val="24"/>
@@ -959,7 +949,6 @@
           <w:szCs w:val="24"/>
         </w:rPr>
       </w:pPr>
-      <w:proofErr w:type="gramStart"/>
       <w:r>
         <w:rPr>
           <w:b/>
@@ -969,7 +958,6 @@
         </w:rPr>
         <w:t>filename</w:t>
       </w:r>
-      <w:proofErr w:type="gramEnd"/>
       <w:r>
         <w:rPr>
           <w:sz w:val="24"/>
@@ -987,7 +975,6 @@
           <w:szCs w:val="24"/>
         </w:rPr>
       </w:pPr>
-      <w:proofErr w:type="gramStart"/>
       <w:r>
         <w:rPr>
           <w:b/>
@@ -997,7 +984,6 @@
         </w:rPr>
         <w:t>content</w:t>
       </w:r>
-      <w:proofErr w:type="gramEnd"/>
       <w:r>
         <w:rPr>
           <w:sz w:val="24"/>
@@ -1039,7 +1025,7 @@
     </w:p>
     <w:p>
       <w:r>
-        <w:pict>
+        <w:pict w14:anchorId="70E4EBB1">
           <v:rect id="_x0000_i1027" style="width:0;height:1.5pt" o:hralign="center" o:hrstd="t" o:hr="t" fillcolor="#a0a0a0" stroked="f"/>
         </w:pict>
       </w:r>
@@ -1255,6 +1241,217 @@
       <w:r>
         <w:t>Clean up tabs, multiple spaces, and newline characters to ensure uniform formatting.</w:t>
       </w:r>
+    </w:p>
+    <w:p>
+      <w:pPr>
+        <w:pStyle w:val="Heading3"/>
+        <w:ind w:left="360"/>
+        <w:rPr>
+          <w:sz w:val="24"/>
+          <w:szCs w:val="24"/>
+        </w:rPr>
+      </w:pPr>
+      <w:r>
+        <w:rPr>
+          <w:sz w:val="24"/>
+          <w:szCs w:val="24"/>
+        </w:rPr>
+        <w:t>f</w:t>
+      </w:r>
+      <w:r>
+        <w:rPr>
+          <w:sz w:val="24"/>
+          <w:szCs w:val="24"/>
+        </w:rPr>
+        <w:t xml:space="preserve">) </w:t>
+      </w:r>
+      <w:r>
+        <w:rPr>
+          <w:sz w:val="24"/>
+          <w:szCs w:val="24"/>
+        </w:rPr>
+        <w:t>Tokenize Text</w:t>
+      </w:r>
+    </w:p>
+    <w:p>
+      <w:pPr>
+        <w:pStyle w:val="ListParagraph"/>
+        <w:numPr>
+          <w:ilvl w:val="0"/>
+          <w:numId w:val="7"/>
+        </w:numPr>
+      </w:pPr>
+      <w:r>
+        <w:t>Break each cleaned text into individual words (tokens) using NLTK's</w:t>
+      </w:r>
+      <w:r>
+        <w:t xml:space="preserve"> </w:t>
+      </w:r>
+      <w:r>
+        <w:t>word_tokenize. This enables</w:t>
+      </w:r>
+      <w:r>
+        <w:t xml:space="preserve"> </w:t>
+      </w:r>
+      <w:r>
+        <w:t>more granular analysis and further NLP processing.</w:t>
+      </w:r>
+    </w:p>
+    <w:p>
+      <w:pPr>
+        <w:pStyle w:val="ListParagraph"/>
+        <w:numPr>
+          <w:ilvl w:val="0"/>
+          <w:numId w:val="7"/>
+        </w:numPr>
+      </w:pPr>
+      <w:r>
+        <w:t>Example:</w:t>
+      </w:r>
+    </w:p>
+    <w:p>
+      <w:pPr>
+        <w:pStyle w:val="ListParagraph"/>
+        <w:numPr>
+          <w:ilvl w:val="0"/>
+          <w:numId w:val="7"/>
+        </w:numPr>
+      </w:pPr>
+      <w:r>
+        <w:t xml:space="preserve">“the quick brown fox” </w:t>
+      </w:r>
+      <w:r>
+        <w:t>→</w:t>
+      </w:r>
+      <w:r>
+        <w:t xml:space="preserve"> [“the”, “quick”, “brown”, “fox”]</w:t>
+      </w:r>
+    </w:p>
+    <w:p>
+      <w:pPr>
+        <w:pStyle w:val="Heading3"/>
+        <w:ind w:left="360"/>
+        <w:rPr>
+          <w:sz w:val="24"/>
+          <w:szCs w:val="24"/>
+        </w:rPr>
+      </w:pPr>
+      <w:r>
+        <w:rPr>
+          <w:sz w:val="24"/>
+          <w:szCs w:val="24"/>
+        </w:rPr>
+        <w:t>f</w:t>
+      </w:r>
+      <w:r>
+        <w:rPr>
+          <w:sz w:val="24"/>
+          <w:szCs w:val="24"/>
+        </w:rPr>
+        <w:t xml:space="preserve">) </w:t>
+      </w:r>
+      <w:r>
+        <w:rPr>
+          <w:sz w:val="24"/>
+          <w:szCs w:val="24"/>
+        </w:rPr>
+        <w:t>Remove Stopwords</w:t>
+      </w:r>
+    </w:p>
+    <w:p>
+      <w:pPr>
+        <w:pStyle w:val="ListParagraph"/>
+        <w:numPr>
+          <w:ilvl w:val="0"/>
+          <w:numId w:val="11"/>
+        </w:numPr>
+        <w:ind w:left="1123"/>
+      </w:pPr>
+      <w:r>
+        <w:t>Eliminate common English stopwords ("the", "is", "and"</w:t>
+      </w:r>
+      <w:r>
+        <w:t xml:space="preserve">, </w:t>
+      </w:r>
+      <w:r>
+        <w:t>e.g.) using NLTK’s predefined list. Thesewords typically carry less semantic meaning and can introduce noise in text</w:t>
+      </w:r>
+      <w:r>
+        <w:t xml:space="preserve"> </w:t>
+      </w:r>
+      <w:r>
+        <w:t>classification tasks.</w:t>
+      </w:r>
+    </w:p>
+    <w:p>
+      <w:pPr>
+        <w:pStyle w:val="ListParagraph"/>
+        <w:numPr>
+          <w:ilvl w:val="0"/>
+          <w:numId w:val="11"/>
+        </w:numPr>
+        <w:ind w:left="1123"/>
+      </w:pPr>
+      <w:r>
+        <w:t>Example:</w:t>
+      </w:r>
+    </w:p>
+    <w:p>
+      <w:pPr>
+        <w:pStyle w:val="ListParagraph"/>
+        <w:numPr>
+          <w:ilvl w:val="0"/>
+          <w:numId w:val="11"/>
+        </w:numPr>
+        <w:ind w:left="1123"/>
+      </w:pPr>
+      <w:r>
+        <w:t>[“the”, “quick”, “brown”, “fox”]</w:t>
+      </w:r>
+      <w:r>
+        <w:t xml:space="preserve"> </w:t>
+      </w:r>
+      <w:r>
+        <w:t>→</w:t>
+      </w:r>
+      <w:r>
+        <w:t xml:space="preserve"> </w:t>
+      </w:r>
+      <w:r>
+        <w:t>[ “quick”, “brown”, “fox”]</w:t>
+      </w:r>
+    </w:p>
+    <w:p>
+      <w:pPr>
+        <w:ind w:left="763"/>
+      </w:pPr>
+    </w:p>
+    <w:p>
+      <w:pPr>
+        <w:pStyle w:val="ListParagraph"/>
+        <w:ind w:left="1116"/>
+      </w:pPr>
+    </w:p>
+    <w:p/>
+    <w:p>
+      <w:pPr>
+        <w:pStyle w:val="ListBullet"/>
+        <w:numPr>
+          <w:ilvl w:val="0"/>
+          <w:numId w:val="0"/>
+        </w:numPr>
+        <w:ind w:left="1080"/>
+      </w:pPr>
+    </w:p>
+    <w:p>
+      <w:pPr>
+        <w:pStyle w:val="ListBullet"/>
+        <w:numPr>
+          <w:ilvl w:val="0"/>
+          <w:numId w:val="0"/>
+        </w:numPr>
+        <w:ind w:left="1080"/>
+      </w:pPr>
     </w:p>
     <w:p>
       <w:pPr>
@@ -1275,7 +1472,6 @@
     <w:p>
       <w:pPr>
         <w:rPr>
-          <w:rFonts w:hint="cs"/>
           <w:rtl/>
         </w:rPr>
       </w:pPr>
@@ -1296,7 +1492,6 @@
     <w:p>
       <w:pPr>
         <w:rPr>
-          <w:rFonts w:hint="cs"/>
           <w:rtl/>
         </w:rPr>
       </w:pPr>
@@ -1304,17 +1499,13 @@
     <w:p>
       <w:pPr>
         <w:rPr>
-          <w:rFonts w:hint="cs"/>
           <w:rtl/>
         </w:rPr>
       </w:pPr>
     </w:p>
-    <w:p>
-      <w:bookmarkStart w:id="0" w:name="_GoBack"/>
-      <w:bookmarkEnd w:id="0"/>
-    </w:p>
+    <w:p/>
     <w:sectPr>
-      <w:footerReference w:type="default" r:id="rId8"/>
+      <w:footerReference w:type="default" r:id="rId7"/>
       <w:pgSz w:w="12240" w:h="15840"/>
       <w:pgMar w:top="1440" w:right="1440" w:bottom="1440" w:left="1440" w:header="720" w:footer="720" w:gutter="0"/>
       <w:pgBorders w:offsetFrom="page">
@@ -1331,7 +1522,7 @@
 </file>
 
 <file path=word/endnotes.xml><?xml version="1.0" encoding="utf-8"?>
-<w:endnotes xmlns:wpc="http://schemas.microsoft.com/office/word/2010/wordprocessingCanvas" xmlns:mc="http://schemas.openxmlformats.org/markup-compatibility/2006" xmlns:o="urn:schemas-microsoft-com:office:office" xmlns:r="http://schemas.openxmlformats.org/officeDocument/2006/relationships" xmlns:m="http://schemas.openxmlformats.org/officeDocument/2006/math" xmlns:v="urn:schemas-microsoft-com:vml" xmlns:wp14="http://schemas.microsoft.com/office/word/2010/wordprocessingDrawing" xmlns:wp="http://schemas.openxmlformats.org/drawingml/2006/wordprocessingDrawing" xmlns:w10="urn:schemas-microsoft-com:office:word" xmlns:w="http://schemas.openxmlformats.org/wordprocessingml/2006/main" xmlns:w14="http://schemas.microsoft.com/office/word/2010/wordml" xmlns:wpg="http://schemas.microsoft.com/office/word/2010/wordprocessingGroup" xmlns:wpi="http://schemas.microsoft.com/office/word/2010/wordprocessingInk" xmlns:wne="http://schemas.microsoft.com/office/word/2006/wordml" xmlns:wps="http://schemas.microsoft.com/office/word/2010/wordprocessingShape" mc:Ignorable="w14 wp14">
+<w:endnotes xmlns:wpc="http://schemas.microsoft.com/office/word/2010/wordprocessingCanvas" xmlns:cx="http://schemas.microsoft.com/office/drawing/2014/chartex" xmlns:cx1="http://schemas.microsoft.com/office/drawing/2015/9/8/chartex" xmlns:cx2="http://schemas.microsoft.com/office/drawing/2015/10/21/chartex" xmlns:cx3="http://schemas.microsoft.com/office/drawing/2016/5/9/chartex" xmlns:cx4="http://schemas.microsoft.com/office/drawing/2016/5/10/chartex" xmlns:cx5="http://schemas.microsoft.com/office/drawing/2016/5/11/chartex" xmlns:cx6="http://schemas.microsoft.com/office/drawing/2016/5/12/chartex" xmlns:cx7="http://schemas.microsoft.com/office/drawing/2016/5/13/chartex" xmlns:cx8="http://schemas.microsoft.com/office/drawing/2016/5/14/chartex" xmlns:mc="http://schemas.openxmlformats.org/markup-compatibility/2006" xmlns:aink="http://schemas.microsoft.com/office/drawing/2016/ink" xmlns:am3d="http://schemas.microsoft.com/office/drawing/2017/model3d" xmlns:o="urn:schemas-microsoft-com:office:office" xmlns:oel="http://schemas.microsoft.com/office/2019/extlst" xmlns:r="http://schemas.openxmlformats.org/officeDocument/2006/relationships" xmlns:m="http://schemas.openxmlformats.org/officeDocument/2006/math" xmlns:v="urn:schemas-microsoft-com:vml" xmlns:wp14="http://schemas.microsoft.com/office/word/2010/wordprocessingDrawing" xmlns:wp="http://schemas.openxmlformats.org/drawingml/2006/wordprocessingDrawing" xmlns:w10="urn:schemas-microsoft-com:office:word" xmlns:w="http://schemas.openxmlformats.org/wordprocessingml/2006/main" xmlns:w14="http://schemas.microsoft.com/office/word/2010/wordml" xmlns:w15="http://schemas.microsoft.com/office/word/2012/wordml" xmlns:w16cex="http://schemas.microsoft.com/office/word/2018/wordml/cex" xmlns:w16cid="http://schemas.microsoft.com/office/word/2016/wordml/cid" xmlns:w16="http://schemas.microsoft.com/office/word/2018/wordml" xmlns:w16du="http://schemas.microsoft.com/office/word/2023/wordml/word16du" xmlns:w16sdtdh="http://schemas.microsoft.com/office/word/2020/wordml/sdtdatahash" xmlns:w16sdtfl="http://schemas.microsoft.com/office/word/2024/wordml/sdtformatlock" xmlns:w16se="http://schemas.microsoft.com/office/word/2015/wordml/symex" xmlns:wpg="http://schemas.microsoft.com/office/word/2010/wordprocessingGroup" xmlns:wpi="http://schemas.microsoft.com/office/word/2010/wordprocessingInk" xmlns:wne="http://schemas.microsoft.com/office/word/2006/wordml" xmlns:wps="http://schemas.microsoft.com/office/word/2010/wordprocessingShape" mc:Ignorable="w14 w15 w16se w16cid w16 w16cex w16sdtdh w16sdtfl w16du wp14">
   <w:endnote w:type="separator" w:id="-1">
     <w:p>
       <w:pPr>
@@ -1356,7 +1547,7 @@
 </file>
 
 <file path=word/footer1.xml><?xml version="1.0" encoding="utf-8"?>
-<w:ftr xmlns:wpc="http://schemas.microsoft.com/office/word/2010/wordprocessingCanvas" xmlns:mc="http://schemas.openxmlformats.org/markup-compatibility/2006" xmlns:o="urn:schemas-microsoft-com:office:office" xmlns:r="http://schemas.openxmlformats.org/officeDocument/2006/relationships" xmlns:m="http://schemas.openxmlformats.org/officeDocument/2006/math" xmlns:v="urn:schemas-microsoft-com:vml" xmlns:wp14="http://schemas.microsoft.com/office/word/2010/wordprocessingDrawing" xmlns:wp="http://schemas.openxmlformats.org/drawingml/2006/wordprocessingDrawing" xmlns:w10="urn:schemas-microsoft-com:office:word" xmlns:w="http://schemas.openxmlformats.org/wordprocessingml/2006/main" xmlns:w14="http://schemas.microsoft.com/office/word/2010/wordml" xmlns:wpg="http://schemas.microsoft.com/office/word/2010/wordprocessingGroup" xmlns:wpi="http://schemas.microsoft.com/office/word/2010/wordprocessingInk" xmlns:wne="http://schemas.microsoft.com/office/word/2006/wordml" xmlns:wps="http://schemas.microsoft.com/office/word/2010/wordprocessingShape" mc:Ignorable="w14 wp14">
+<w:ftr xmlns:wpc="http://schemas.microsoft.com/office/word/2010/wordprocessingCanvas" xmlns:cx="http://schemas.microsoft.com/office/drawing/2014/chartex" xmlns:cx1="http://schemas.microsoft.com/office/drawing/2015/9/8/chartex" xmlns:cx2="http://schemas.microsoft.com/office/drawing/2015/10/21/chartex" xmlns:cx3="http://schemas.microsoft.com/office/drawing/2016/5/9/chartex" xmlns:cx4="http://schemas.microsoft.com/office/drawing/2016/5/10/chartex" xmlns:cx5="http://schemas.microsoft.com/office/drawing/2016/5/11/chartex" xmlns:cx6="http://schemas.microsoft.com/office/drawing/2016/5/12/chartex" xmlns:cx7="http://schemas.microsoft.com/office/drawing/2016/5/13/chartex" xmlns:cx8="http://schemas.microsoft.com/office/drawing/2016/5/14/chartex" xmlns:mc="http://schemas.openxmlformats.org/markup-compatibility/2006" xmlns:aink="http://schemas.microsoft.com/office/drawing/2016/ink" xmlns:am3d="http://schemas.microsoft.com/office/drawing/2017/model3d" xmlns:o="urn:schemas-microsoft-com:office:office" xmlns:oel="http://schemas.microsoft.com/office/2019/extlst" xmlns:r="http://schemas.openxmlformats.org/officeDocument/2006/relationships" xmlns:m="http://schemas.openxmlformats.org/officeDocument/2006/math" xmlns:v="urn:schemas-microsoft-com:vml" xmlns:wp14="http://schemas.microsoft.com/office/word/2010/wordprocessingDrawing" xmlns:wp="http://schemas.openxmlformats.org/drawingml/2006/wordprocessingDrawing" xmlns:w10="urn:schemas-microsoft-com:office:word" xmlns:w="http://schemas.openxmlformats.org/wordprocessingml/2006/main" xmlns:w14="http://schemas.microsoft.com/office/word/2010/wordml" xmlns:w15="http://schemas.microsoft.com/office/word/2012/wordml" xmlns:w16cex="http://schemas.microsoft.com/office/word/2018/wordml/cex" xmlns:w16cid="http://schemas.microsoft.com/office/word/2016/wordml/cid" xmlns:w16="http://schemas.microsoft.com/office/word/2018/wordml" xmlns:w16du="http://schemas.microsoft.com/office/word/2023/wordml/word16du" xmlns:w16sdtdh="http://schemas.microsoft.com/office/word/2020/wordml/sdtdatahash" xmlns:w16sdtfl="http://schemas.microsoft.com/office/word/2024/wordml/sdtformatlock" xmlns:w16se="http://schemas.microsoft.com/office/word/2015/wordml/symex" xmlns:wpg="http://schemas.microsoft.com/office/word/2010/wordprocessingGroup" xmlns:wpi="http://schemas.microsoft.com/office/word/2010/wordprocessingInk" xmlns:wne="http://schemas.microsoft.com/office/word/2006/wordml" xmlns:wps="http://schemas.microsoft.com/office/word/2010/wordprocessingShape" mc:Ignorable="w14 w15 w16se w16cid w16 w16cex w16sdtdh w16sdtfl w16du wp14">
   <w:sdt>
     <w:sdtPr>
       <w:id w:val="-1719813025"/>
@@ -1434,7 +1625,7 @@
 </file>
 
 <file path=word/footnotes.xml><?xml version="1.0" encoding="utf-8"?>
-<w:footnotes xmlns:wpc="http://schemas.microsoft.com/office/word/2010/wordprocessingCanvas" xmlns:mc="http://schemas.openxmlformats.org/markup-compatibility/2006" xmlns:o="urn:schemas-microsoft-com:office:office" xmlns:r="http://schemas.openxmlformats.org/officeDocument/2006/relationships" xmlns:m="http://schemas.openxmlformats.org/officeDocument/2006/math" xmlns:v="urn:schemas-microsoft-com:vml" xmlns:wp14="http://schemas.microsoft.com/office/word/2010/wordprocessingDrawing" xmlns:wp="http://schemas.openxmlformats.org/drawingml/2006/wordprocessingDrawing" xmlns:w10="urn:schemas-microsoft-com:office:word" xmlns:w="http://schemas.openxmlformats.org/wordprocessingml/2006/main" xmlns:w14="http://schemas.microsoft.com/office/word/2010/wordml" xmlns:wpg="http://schemas.microsoft.com/office/word/2010/wordprocessingGroup" xmlns:wpi="http://schemas.microsoft.com/office/word/2010/wordprocessingInk" xmlns:wne="http://schemas.microsoft.com/office/word/2006/wordml" xmlns:wps="http://schemas.microsoft.com/office/word/2010/wordprocessingShape" mc:Ignorable="w14 wp14">
+<w:footnotes xmlns:wpc="http://schemas.microsoft.com/office/word/2010/wordprocessingCanvas" xmlns:cx="http://schemas.microsoft.com/office/drawing/2014/chartex" xmlns:cx1="http://schemas.microsoft.com/office/drawing/2015/9/8/chartex" xmlns:cx2="http://schemas.microsoft.com/office/drawing/2015/10/21/chartex" xmlns:cx3="http://schemas.microsoft.com/office/drawing/2016/5/9/chartex" xmlns:cx4="http://schemas.microsoft.com/office/drawing/2016/5/10/chartex" xmlns:cx5="http://schemas.microsoft.com/office/drawing/2016/5/11/chartex" xmlns:cx6="http://schemas.microsoft.com/office/drawing/2016/5/12/chartex" xmlns:cx7="http://schemas.microsoft.com/office/drawing/2016/5/13/chartex" xmlns:cx8="http://schemas.microsoft.com/office/drawing/2016/5/14/chartex" xmlns:mc="http://schemas.openxmlformats.org/markup-compatibility/2006" xmlns:aink="http://schemas.microsoft.com/office/drawing/2016/ink" xmlns:am3d="http://schemas.microsoft.com/office/drawing/2017/model3d" xmlns:o="urn:schemas-microsoft-com:office:office" xmlns:oel="http://schemas.microsoft.com/office/2019/extlst" xmlns:r="http://schemas.openxmlformats.org/officeDocument/2006/relationships" xmlns:m="http://schemas.openxmlformats.org/officeDocument/2006/math" xmlns:v="urn:schemas-microsoft-com:vml" xmlns:wp14="http://schemas.microsoft.com/office/word/2010/wordprocessingDrawing" xmlns:wp="http://schemas.openxmlformats.org/drawingml/2006/wordprocessingDrawing" xmlns:w10="urn:schemas-microsoft-com:office:word" xmlns:w="http://schemas.openxmlformats.org/wordprocessingml/2006/main" xmlns:w14="http://schemas.microsoft.com/office/word/2010/wordml" xmlns:w15="http://schemas.microsoft.com/office/word/2012/wordml" xmlns:w16cex="http://schemas.microsoft.com/office/word/2018/wordml/cex" xmlns:w16cid="http://schemas.microsoft.com/office/word/2016/wordml/cid" xmlns:w16="http://schemas.microsoft.com/office/word/2018/wordml" xmlns:w16du="http://schemas.microsoft.com/office/word/2023/wordml/word16du" xmlns:w16sdtdh="http://schemas.microsoft.com/office/word/2020/wordml/sdtdatahash" xmlns:w16sdtfl="http://schemas.microsoft.com/office/word/2024/wordml/sdtformatlock" xmlns:w16se="http://schemas.microsoft.com/office/word/2015/wordml/symex" xmlns:wpg="http://schemas.microsoft.com/office/word/2010/wordprocessingGroup" xmlns:wpi="http://schemas.microsoft.com/office/word/2010/wordprocessingInk" xmlns:wne="http://schemas.microsoft.com/office/word/2006/wordml" xmlns:wps="http://schemas.microsoft.com/office/word/2010/wordprocessingShape" mc:Ignorable="w14 w15 w16se w16cid w16 w16cex w16sdtdh w16sdtfl w16du wp14">
   <w:footnote w:type="separator" w:id="-1">
     <w:p>
       <w:pPr>
@@ -1459,8 +1650,8 @@
 </file>
 
 <file path=word/numbering.xml><?xml version="1.0" encoding="utf-8"?>
-<w:numbering xmlns:wpc="http://schemas.microsoft.com/office/word/2010/wordprocessingCanvas" xmlns:mc="http://schemas.openxmlformats.org/markup-compatibility/2006" xmlns:o="urn:schemas-microsoft-com:office:office" xmlns:r="http://schemas.openxmlformats.org/officeDocument/2006/relationships" xmlns:m="http://schemas.openxmlformats.org/officeDocument/2006/math" xmlns:v="urn:schemas-microsoft-com:vml" xmlns:wp14="http://schemas.microsoft.com/office/word/2010/wordprocessingDrawing" xmlns:wp="http://schemas.openxmlformats.org/drawingml/2006/wordprocessingDrawing" xmlns:w10="urn:schemas-microsoft-com:office:word" xmlns:w="http://schemas.openxmlformats.org/wordprocessingml/2006/main" xmlns:w14="http://schemas.microsoft.com/office/word/2010/wordml" xmlns:wpg="http://schemas.microsoft.com/office/word/2010/wordprocessingGroup" xmlns:wpi="http://schemas.microsoft.com/office/word/2010/wordprocessingInk" xmlns:wne="http://schemas.microsoft.com/office/word/2006/wordml" xmlns:wps="http://schemas.microsoft.com/office/word/2010/wordprocessingShape" mc:Ignorable="w14 wp14">
-  <w:abstractNum w:abstractNumId="0">
+<w:numbering xmlns:wpc="http://schemas.microsoft.com/office/word/2010/wordprocessingCanvas" xmlns:cx="http://schemas.microsoft.com/office/drawing/2014/chartex" xmlns:cx1="http://schemas.microsoft.com/office/drawing/2015/9/8/chartex" xmlns:cx2="http://schemas.microsoft.com/office/drawing/2015/10/21/chartex" xmlns:cx3="http://schemas.microsoft.com/office/drawing/2016/5/9/chartex" xmlns:cx4="http://schemas.microsoft.com/office/drawing/2016/5/10/chartex" xmlns:cx5="http://schemas.microsoft.com/office/drawing/2016/5/11/chartex" xmlns:cx6="http://schemas.microsoft.com/office/drawing/2016/5/12/chartex" xmlns:cx7="http://schemas.microsoft.com/office/drawing/2016/5/13/chartex" xmlns:cx8="http://schemas.microsoft.com/office/drawing/2016/5/14/chartex" xmlns:mc="http://schemas.openxmlformats.org/markup-compatibility/2006" xmlns:aink="http://schemas.microsoft.com/office/drawing/2016/ink" xmlns:am3d="http://schemas.microsoft.com/office/drawing/2017/model3d" xmlns:o="urn:schemas-microsoft-com:office:office" xmlns:oel="http://schemas.microsoft.com/office/2019/extlst" xmlns:r="http://schemas.openxmlformats.org/officeDocument/2006/relationships" xmlns:m="http://schemas.openxmlformats.org/officeDocument/2006/math" xmlns:v="urn:schemas-microsoft-com:vml" xmlns:wp14="http://schemas.microsoft.com/office/word/2010/wordprocessingDrawing" xmlns:wp="http://schemas.openxmlformats.org/drawingml/2006/wordprocessingDrawing" xmlns:w10="urn:schemas-microsoft-com:office:word" xmlns:w="http://schemas.openxmlformats.org/wordprocessingml/2006/main" xmlns:w14="http://schemas.microsoft.com/office/word/2010/wordml" xmlns:w15="http://schemas.microsoft.com/office/word/2012/wordml" xmlns:w16cex="http://schemas.microsoft.com/office/word/2018/wordml/cex" xmlns:w16cid="http://schemas.microsoft.com/office/word/2016/wordml/cid" xmlns:w16="http://schemas.microsoft.com/office/word/2018/wordml" xmlns:w16du="http://schemas.microsoft.com/office/word/2023/wordml/word16du" xmlns:w16sdtdh="http://schemas.microsoft.com/office/word/2020/wordml/sdtdatahash" xmlns:w16sdtfl="http://schemas.microsoft.com/office/word/2024/wordml/sdtformatlock" xmlns:w16se="http://schemas.microsoft.com/office/word/2015/wordml/symex" xmlns:wpg="http://schemas.microsoft.com/office/word/2010/wordprocessingGroup" xmlns:wpi="http://schemas.microsoft.com/office/word/2010/wordprocessingInk" xmlns:wne="http://schemas.microsoft.com/office/word/2006/wordml" xmlns:wps="http://schemas.microsoft.com/office/word/2010/wordprocessingShape" mc:Ignorable="w14 w15 w16se w16cid w16 w16cex w16sdtdh w16sdtfl w16du wp14">
+  <w:abstractNum w:abstractNumId="0" w15:restartNumberingAfterBreak="0">
     <w:nsid w:val="FFFFFF88"/>
     <w:multiLevelType w:val="singleLevel"/>
     <w:tmpl w:val="DDB060CE"/>
@@ -1478,7 +1669,7 @@
       </w:pPr>
     </w:lvl>
   </w:abstractNum>
-  <w:abstractNum w:abstractNumId="1">
+  <w:abstractNum w:abstractNumId="1" w15:restartNumberingAfterBreak="0">
     <w:nsid w:val="FFFFFF89"/>
     <w:multiLevelType w:val="singleLevel"/>
     <w:tmpl w:val="31C48E76"/>
@@ -1499,7 +1690,233 @@
       </w:rPr>
     </w:lvl>
   </w:abstractNum>
-  <w:abstractNum w:abstractNumId="2">
+  <w:abstractNum w:abstractNumId="2" w15:restartNumberingAfterBreak="0">
+    <w:nsid w:val="21394590"/>
+    <w:multiLevelType w:val="hybridMultilevel"/>
+    <w:tmpl w:val="ECC4DC78"/>
+    <w:lvl w:ilvl="0" w:tplc="04090001">
+      <w:start w:val="1"/>
+      <w:numFmt w:val="bullet"/>
+      <w:lvlText w:val=""/>
+      <w:lvlJc w:val="left"/>
+      <w:pPr>
+        <w:ind w:left="720" w:hanging="360"/>
+      </w:pPr>
+      <w:rPr>
+        <w:rFonts w:ascii="Symbol" w:hAnsi="Symbol" w:hint="default"/>
+      </w:rPr>
+    </w:lvl>
+    <w:lvl w:ilvl="1" w:tplc="04090003" w:tentative="1">
+      <w:start w:val="1"/>
+      <w:numFmt w:val="bullet"/>
+      <w:lvlText w:val="o"/>
+      <w:lvlJc w:val="left"/>
+      <w:pPr>
+        <w:ind w:left="1440" w:hanging="360"/>
+      </w:pPr>
+      <w:rPr>
+        <w:rFonts w:ascii="Courier New" w:hAnsi="Courier New" w:cs="Courier New" w:hint="default"/>
+      </w:rPr>
+    </w:lvl>
+    <w:lvl w:ilvl="2" w:tplc="04090005" w:tentative="1">
+      <w:start w:val="1"/>
+      <w:numFmt w:val="bullet"/>
+      <w:lvlText w:val=""/>
+      <w:lvlJc w:val="left"/>
+      <w:pPr>
+        <w:ind w:left="2160" w:hanging="360"/>
+      </w:pPr>
+      <w:rPr>
+        <w:rFonts w:ascii="Wingdings" w:hAnsi="Wingdings" w:hint="default"/>
+      </w:rPr>
+    </w:lvl>
+    <w:lvl w:ilvl="3" w:tplc="04090001" w:tentative="1">
+      <w:start w:val="1"/>
+      <w:numFmt w:val="bullet"/>
+      <w:lvlText w:val=""/>
+      <w:lvlJc w:val="left"/>
+      <w:pPr>
+        <w:ind w:left="2880" w:hanging="360"/>
+      </w:pPr>
+      <w:rPr>
+        <w:rFonts w:ascii="Symbol" w:hAnsi="Symbol" w:hint="default"/>
+      </w:rPr>
+    </w:lvl>
+    <w:lvl w:ilvl="4" w:tplc="04090003" w:tentative="1">
+      <w:start w:val="1"/>
+      <w:numFmt w:val="bullet"/>
+      <w:lvlText w:val="o"/>
+      <w:lvlJc w:val="left"/>
+      <w:pPr>
+        <w:ind w:left="3600" w:hanging="360"/>
+      </w:pPr>
+      <w:rPr>
+        <w:rFonts w:ascii="Courier New" w:hAnsi="Courier New" w:cs="Courier New" w:hint="default"/>
+      </w:rPr>
+    </w:lvl>
+    <w:lvl w:ilvl="5" w:tplc="04090005" w:tentative="1">
+      <w:start w:val="1"/>
+      <w:numFmt w:val="bullet"/>
+      <w:lvlText w:val=""/>
+      <w:lvlJc w:val="left"/>
+      <w:pPr>
+        <w:ind w:left="4320" w:hanging="360"/>
+      </w:pPr>
+      <w:rPr>
+        <w:rFonts w:ascii="Wingdings" w:hAnsi="Wingdings" w:hint="default"/>
+      </w:rPr>
+    </w:lvl>
+    <w:lvl w:ilvl="6" w:tplc="04090001" w:tentative="1">
+      <w:start w:val="1"/>
+      <w:numFmt w:val="bullet"/>
+      <w:lvlText w:val=""/>
+      <w:lvlJc w:val="left"/>
+      <w:pPr>
+        <w:ind w:left="5040" w:hanging="360"/>
+      </w:pPr>
+      <w:rPr>
+        <w:rFonts w:ascii="Symbol" w:hAnsi="Symbol" w:hint="default"/>
+      </w:rPr>
+    </w:lvl>
+    <w:lvl w:ilvl="7" w:tplc="04090003" w:tentative="1">
+      <w:start w:val="1"/>
+      <w:numFmt w:val="bullet"/>
+      <w:lvlText w:val="o"/>
+      <w:lvlJc w:val="left"/>
+      <w:pPr>
+        <w:ind w:left="5760" w:hanging="360"/>
+      </w:pPr>
+      <w:rPr>
+        <w:rFonts w:ascii="Courier New" w:hAnsi="Courier New" w:cs="Courier New" w:hint="default"/>
+      </w:rPr>
+    </w:lvl>
+    <w:lvl w:ilvl="8" w:tplc="04090005" w:tentative="1">
+      <w:start w:val="1"/>
+      <w:numFmt w:val="bullet"/>
+      <w:lvlText w:val=""/>
+      <w:lvlJc w:val="left"/>
+      <w:pPr>
+        <w:ind w:left="6480" w:hanging="360"/>
+      </w:pPr>
+      <w:rPr>
+        <w:rFonts w:ascii="Wingdings" w:hAnsi="Wingdings" w:hint="default"/>
+      </w:rPr>
+    </w:lvl>
+  </w:abstractNum>
+  <w:abstractNum w:abstractNumId="3" w15:restartNumberingAfterBreak="0">
+    <w:nsid w:val="28EB6BE1"/>
+    <w:multiLevelType w:val="hybridMultilevel"/>
+    <w:tmpl w:val="BB5EA7CA"/>
+    <w:lvl w:ilvl="0" w:tplc="04090001">
+      <w:start w:val="1"/>
+      <w:numFmt w:val="bullet"/>
+      <w:lvlText w:val=""/>
+      <w:lvlJc w:val="left"/>
+      <w:pPr>
+        <w:ind w:left="1116" w:hanging="360"/>
+      </w:pPr>
+      <w:rPr>
+        <w:rFonts w:ascii="Symbol" w:hAnsi="Symbol" w:hint="default"/>
+      </w:rPr>
+    </w:lvl>
+    <w:lvl w:ilvl="1" w:tplc="04090003" w:tentative="1">
+      <w:start w:val="1"/>
+      <w:numFmt w:val="bullet"/>
+      <w:lvlText w:val="o"/>
+      <w:lvlJc w:val="left"/>
+      <w:pPr>
+        <w:ind w:left="1836" w:hanging="360"/>
+      </w:pPr>
+      <w:rPr>
+        <w:rFonts w:ascii="Courier New" w:hAnsi="Courier New" w:cs="Courier New" w:hint="default"/>
+      </w:rPr>
+    </w:lvl>
+    <w:lvl w:ilvl="2" w:tplc="04090005" w:tentative="1">
+      <w:start w:val="1"/>
+      <w:numFmt w:val="bullet"/>
+      <w:lvlText w:val=""/>
+      <w:lvlJc w:val="left"/>
+      <w:pPr>
+        <w:ind w:left="2556" w:hanging="360"/>
+      </w:pPr>
+      <w:rPr>
+        <w:rFonts w:ascii="Wingdings" w:hAnsi="Wingdings" w:hint="default"/>
+      </w:rPr>
+    </w:lvl>
+    <w:lvl w:ilvl="3" w:tplc="04090001" w:tentative="1">
+      <w:start w:val="1"/>
+      <w:numFmt w:val="bullet"/>
+      <w:lvlText w:val=""/>
+      <w:lvlJc w:val="left"/>
+      <w:pPr>
+        <w:ind w:left="3276" w:hanging="360"/>
+      </w:pPr>
+      <w:rPr>
+        <w:rFonts w:ascii="Symbol" w:hAnsi="Symbol" w:hint="default"/>
+      </w:rPr>
+    </w:lvl>
+    <w:lvl w:ilvl="4" w:tplc="04090003" w:tentative="1">
+      <w:start w:val="1"/>
+      <w:numFmt w:val="bullet"/>
+      <w:lvlText w:val="o"/>
+      <w:lvlJc w:val="left"/>
+      <w:pPr>
+        <w:ind w:left="3996" w:hanging="360"/>
+      </w:pPr>
+      <w:rPr>
+        <w:rFonts w:ascii="Courier New" w:hAnsi="Courier New" w:cs="Courier New" w:hint="default"/>
+      </w:rPr>
+    </w:lvl>
+    <w:lvl w:ilvl="5" w:tplc="04090005" w:tentative="1">
+      <w:start w:val="1"/>
+      <w:numFmt w:val="bullet"/>
+      <w:lvlText w:val=""/>
+      <w:lvlJc w:val="left"/>
+      <w:pPr>
+        <w:ind w:left="4716" w:hanging="360"/>
+      </w:pPr>
+      <w:rPr>
+        <w:rFonts w:ascii="Wingdings" w:hAnsi="Wingdings" w:hint="default"/>
+      </w:rPr>
+    </w:lvl>
+    <w:lvl w:ilvl="6" w:tplc="04090001" w:tentative="1">
+      <w:start w:val="1"/>
+      <w:numFmt w:val="bullet"/>
+      <w:lvlText w:val=""/>
+      <w:lvlJc w:val="left"/>
+      <w:pPr>
+        <w:ind w:left="5436" w:hanging="360"/>
+      </w:pPr>
+      <w:rPr>
+        <w:rFonts w:ascii="Symbol" w:hAnsi="Symbol" w:hint="default"/>
+      </w:rPr>
+    </w:lvl>
+    <w:lvl w:ilvl="7" w:tplc="04090003" w:tentative="1">
+      <w:start w:val="1"/>
+      <w:numFmt w:val="bullet"/>
+      <w:lvlText w:val="o"/>
+      <w:lvlJc w:val="left"/>
+      <w:pPr>
+        <w:ind w:left="6156" w:hanging="360"/>
+      </w:pPr>
+      <w:rPr>
+        <w:rFonts w:ascii="Courier New" w:hAnsi="Courier New" w:cs="Courier New" w:hint="default"/>
+      </w:rPr>
+    </w:lvl>
+    <w:lvl w:ilvl="8" w:tplc="04090005" w:tentative="1">
+      <w:start w:val="1"/>
+      <w:numFmt w:val="bullet"/>
+      <w:lvlText w:val=""/>
+      <w:lvlJc w:val="left"/>
+      <w:pPr>
+        <w:ind w:left="6876" w:hanging="360"/>
+      </w:pPr>
+      <w:rPr>
+        <w:rFonts w:ascii="Wingdings" w:hAnsi="Wingdings" w:hint="default"/>
+      </w:rPr>
+    </w:lvl>
+  </w:abstractNum>
+  <w:abstractNum w:abstractNumId="4" w15:restartNumberingAfterBreak="0">
     <w:nsid w:val="2B767B9E"/>
     <w:multiLevelType w:val="hybridMultilevel"/>
     <w:tmpl w:val="2EEC9DB2"/>
@@ -1585,7 +2002,120 @@
       </w:pPr>
     </w:lvl>
   </w:abstractNum>
-  <w:abstractNum w:abstractNumId="3">
+  <w:abstractNum w:abstractNumId="5" w15:restartNumberingAfterBreak="0">
+    <w:nsid w:val="349C09E7"/>
+    <w:multiLevelType w:val="hybridMultilevel"/>
+    <w:tmpl w:val="3B383AB0"/>
+    <w:lvl w:ilvl="0" w:tplc="04090001">
+      <w:start w:val="1"/>
+      <w:numFmt w:val="bullet"/>
+      <w:lvlText w:val=""/>
+      <w:lvlJc w:val="left"/>
+      <w:pPr>
+        <w:ind w:left="1440" w:hanging="360"/>
+      </w:pPr>
+      <w:rPr>
+        <w:rFonts w:ascii="Symbol" w:hAnsi="Symbol" w:hint="default"/>
+      </w:rPr>
+    </w:lvl>
+    <w:lvl w:ilvl="1" w:tplc="04090003" w:tentative="1">
+      <w:start w:val="1"/>
+      <w:numFmt w:val="bullet"/>
+      <w:lvlText w:val="o"/>
+      <w:lvlJc w:val="left"/>
+      <w:pPr>
+        <w:ind w:left="2160" w:hanging="360"/>
+      </w:pPr>
+      <w:rPr>
+        <w:rFonts w:ascii="Courier New" w:hAnsi="Courier New" w:cs="Courier New" w:hint="default"/>
+      </w:rPr>
+    </w:lvl>
+    <w:lvl w:ilvl="2" w:tplc="04090005" w:tentative="1">
+      <w:start w:val="1"/>
+      <w:numFmt w:val="bullet"/>
+      <w:lvlText w:val=""/>
+      <w:lvlJc w:val="left"/>
+      <w:pPr>
+        <w:ind w:left="2880" w:hanging="360"/>
+      </w:pPr>
+      <w:rPr>
+        <w:rFonts w:ascii="Wingdings" w:hAnsi="Wingdings" w:hint="default"/>
+      </w:rPr>
+    </w:lvl>
+    <w:lvl w:ilvl="3" w:tplc="04090001" w:tentative="1">
+      <w:start w:val="1"/>
+      <w:numFmt w:val="bullet"/>
+      <w:lvlText w:val=""/>
+      <w:lvlJc w:val="left"/>
+      <w:pPr>
+        <w:ind w:left="3600" w:hanging="360"/>
+      </w:pPr>
+      <w:rPr>
+        <w:rFonts w:ascii="Symbol" w:hAnsi="Symbol" w:hint="default"/>
+      </w:rPr>
+    </w:lvl>
+    <w:lvl w:ilvl="4" w:tplc="04090003" w:tentative="1">
+      <w:start w:val="1"/>
+      <w:numFmt w:val="bullet"/>
+      <w:lvlText w:val="o"/>
+      <w:lvlJc w:val="left"/>
+      <w:pPr>
+        <w:ind w:left="4320" w:hanging="360"/>
+      </w:pPr>
+      <w:rPr>
+        <w:rFonts w:ascii="Courier New" w:hAnsi="Courier New" w:cs="Courier New" w:hint="default"/>
+      </w:rPr>
+    </w:lvl>
+    <w:lvl w:ilvl="5" w:tplc="04090005" w:tentative="1">
+      <w:start w:val="1"/>
+      <w:numFmt w:val="bullet"/>
+      <w:lvlText w:val=""/>
+      <w:lvlJc w:val="left"/>
+      <w:pPr>
+        <w:ind w:left="5040" w:hanging="360"/>
+      </w:pPr>
+      <w:rPr>
+        <w:rFonts w:ascii="Wingdings" w:hAnsi="Wingdings" w:hint="default"/>
+      </w:rPr>
+    </w:lvl>
+    <w:lvl w:ilvl="6" w:tplc="04090001" w:tentative="1">
+      <w:start w:val="1"/>
+      <w:numFmt w:val="bullet"/>
+      <w:lvlText w:val=""/>
+      <w:lvlJc w:val="left"/>
+      <w:pPr>
+        <w:ind w:left="5760" w:hanging="360"/>
+      </w:pPr>
+      <w:rPr>
+        <w:rFonts w:ascii="Symbol" w:hAnsi="Symbol" w:hint="default"/>
+      </w:rPr>
+    </w:lvl>
+    <w:lvl w:ilvl="7" w:tplc="04090003" w:tentative="1">
+      <w:start w:val="1"/>
+      <w:numFmt w:val="bullet"/>
+      <w:lvlText w:val="o"/>
+      <w:lvlJc w:val="left"/>
+      <w:pPr>
+        <w:ind w:left="6480" w:hanging="360"/>
+      </w:pPr>
+      <w:rPr>
+        <w:rFonts w:ascii="Courier New" w:hAnsi="Courier New" w:cs="Courier New" w:hint="default"/>
+      </w:rPr>
+    </w:lvl>
+    <w:lvl w:ilvl="8" w:tplc="04090005" w:tentative="1">
+      <w:start w:val="1"/>
+      <w:numFmt w:val="bullet"/>
+      <w:lvlText w:val=""/>
+      <w:lvlJc w:val="left"/>
+      <w:pPr>
+        <w:ind w:left="7200" w:hanging="360"/>
+      </w:pPr>
+      <w:rPr>
+        <w:rFonts w:ascii="Wingdings" w:hAnsi="Wingdings" w:hint="default"/>
+      </w:rPr>
+    </w:lvl>
+  </w:abstractNum>
+  <w:abstractNum w:abstractNumId="6" w15:restartNumberingAfterBreak="0">
     <w:nsid w:val="3FF31E8A"/>
     <w:multiLevelType w:val="hybridMultilevel"/>
     <w:tmpl w:val="843A4530"/>
@@ -1698,7 +2228,120 @@
       </w:rPr>
     </w:lvl>
   </w:abstractNum>
-  <w:abstractNum w:abstractNumId="4">
+  <w:abstractNum w:abstractNumId="7" w15:restartNumberingAfterBreak="0">
+    <w:nsid w:val="59316DCA"/>
+    <w:multiLevelType w:val="hybridMultilevel"/>
+    <w:tmpl w:val="7A0ED748"/>
+    <w:lvl w:ilvl="0" w:tplc="04090001">
+      <w:start w:val="1"/>
+      <w:numFmt w:val="bullet"/>
+      <w:lvlText w:val=""/>
+      <w:lvlJc w:val="left"/>
+      <w:pPr>
+        <w:ind w:left="720" w:hanging="360"/>
+      </w:pPr>
+      <w:rPr>
+        <w:rFonts w:ascii="Symbol" w:hAnsi="Symbol" w:hint="default"/>
+      </w:rPr>
+    </w:lvl>
+    <w:lvl w:ilvl="1" w:tplc="04090003" w:tentative="1">
+      <w:start w:val="1"/>
+      <w:numFmt w:val="bullet"/>
+      <w:lvlText w:val="o"/>
+      <w:lvlJc w:val="left"/>
+      <w:pPr>
+        <w:ind w:left="1440" w:hanging="360"/>
+      </w:pPr>
+      <w:rPr>
+        <w:rFonts w:ascii="Courier New" w:hAnsi="Courier New" w:cs="Courier New" w:hint="default"/>
+      </w:rPr>
+    </w:lvl>
+    <w:lvl w:ilvl="2" w:tplc="04090005" w:tentative="1">
+      <w:start w:val="1"/>
+      <w:numFmt w:val="bullet"/>
+      <w:lvlText w:val=""/>
+      <w:lvlJc w:val="left"/>
+      <w:pPr>
+        <w:ind w:left="2160" w:hanging="360"/>
+      </w:pPr>
+      <w:rPr>
+        <w:rFonts w:ascii="Wingdings" w:hAnsi="Wingdings" w:hint="default"/>
+      </w:rPr>
+    </w:lvl>
+    <w:lvl w:ilvl="3" w:tplc="04090001" w:tentative="1">
+      <w:start w:val="1"/>
+      <w:numFmt w:val="bullet"/>
+      <w:lvlText w:val=""/>
+      <w:lvlJc w:val="left"/>
+      <w:pPr>
+        <w:ind w:left="2880" w:hanging="360"/>
+      </w:pPr>
+      <w:rPr>
+        <w:rFonts w:ascii="Symbol" w:hAnsi="Symbol" w:hint="default"/>
+      </w:rPr>
+    </w:lvl>
+    <w:lvl w:ilvl="4" w:tplc="04090003" w:tentative="1">
+      <w:start w:val="1"/>
+      <w:numFmt w:val="bullet"/>
+      <w:lvlText w:val="o"/>
+      <w:lvlJc w:val="left"/>
+      <w:pPr>
+        <w:ind w:left="3600" w:hanging="360"/>
+      </w:pPr>
+      <w:rPr>
+        <w:rFonts w:ascii="Courier New" w:hAnsi="Courier New" w:cs="Courier New" w:hint="default"/>
+      </w:rPr>
+    </w:lvl>
+    <w:lvl w:ilvl="5" w:tplc="04090005" w:tentative="1">
+      <w:start w:val="1"/>
+      <w:numFmt w:val="bullet"/>
+      <w:lvlText w:val=""/>
+      <w:lvlJc w:val="left"/>
+      <w:pPr>
+        <w:ind w:left="4320" w:hanging="360"/>
+      </w:pPr>
+      <w:rPr>
+        <w:rFonts w:ascii="Wingdings" w:hAnsi="Wingdings" w:hint="default"/>
+      </w:rPr>
+    </w:lvl>
+    <w:lvl w:ilvl="6" w:tplc="04090001" w:tentative="1">
+      <w:start w:val="1"/>
+      <w:numFmt w:val="bullet"/>
+      <w:lvlText w:val=""/>
+      <w:lvlJc w:val="left"/>
+      <w:pPr>
+        <w:ind w:left="5040" w:hanging="360"/>
+      </w:pPr>
+      <w:rPr>
+        <w:rFonts w:ascii="Symbol" w:hAnsi="Symbol" w:hint="default"/>
+      </w:rPr>
+    </w:lvl>
+    <w:lvl w:ilvl="7" w:tplc="04090003" w:tentative="1">
+      <w:start w:val="1"/>
+      <w:numFmt w:val="bullet"/>
+      <w:lvlText w:val="o"/>
+      <w:lvlJc w:val="left"/>
+      <w:pPr>
+        <w:ind w:left="5760" w:hanging="360"/>
+      </w:pPr>
+      <w:rPr>
+        <w:rFonts w:ascii="Courier New" w:hAnsi="Courier New" w:cs="Courier New" w:hint="default"/>
+      </w:rPr>
+    </w:lvl>
+    <w:lvl w:ilvl="8" w:tplc="04090005" w:tentative="1">
+      <w:start w:val="1"/>
+      <w:numFmt w:val="bullet"/>
+      <w:lvlText w:val=""/>
+      <w:lvlJc w:val="left"/>
+      <w:pPr>
+        <w:ind w:left="6480" w:hanging="360"/>
+      </w:pPr>
+      <w:rPr>
+        <w:rFonts w:ascii="Wingdings" w:hAnsi="Wingdings" w:hint="default"/>
+      </w:rPr>
+    </w:lvl>
+  </w:abstractNum>
+  <w:abstractNum w:abstractNumId="8" w15:restartNumberingAfterBreak="0">
     <w:nsid w:val="595D0994"/>
     <w:multiLevelType w:val="multilevel"/>
     <w:tmpl w:val="5CF0E884"/>
@@ -1847,7 +2490,7 @@
       </w:rPr>
     </w:lvl>
   </w:abstractNum>
-  <w:abstractNum w:abstractNumId="5">
+  <w:abstractNum w:abstractNumId="9" w15:restartNumberingAfterBreak="0">
     <w:nsid w:val="5E2918F7"/>
     <w:multiLevelType w:val="hybridMultilevel"/>
     <w:tmpl w:val="C8DAD7DA"/>
@@ -1960,33 +2603,160 @@
       </w:rPr>
     </w:lvl>
   </w:abstractNum>
-  <w:num w:numId="1">
-    <w:abstractNumId w:val="5"/>
+  <w:abstractNum w:abstractNumId="10" w15:restartNumberingAfterBreak="0">
+    <w:nsid w:val="7F2C193E"/>
+    <w:multiLevelType w:val="hybridMultilevel"/>
+    <w:tmpl w:val="201E99D0"/>
+    <w:lvl w:ilvl="0" w:tplc="04090001">
+      <w:start w:val="1"/>
+      <w:numFmt w:val="bullet"/>
+      <w:lvlText w:val=""/>
+      <w:lvlJc w:val="left"/>
+      <w:pPr>
+        <w:ind w:left="720" w:hanging="360"/>
+      </w:pPr>
+      <w:rPr>
+        <w:rFonts w:ascii="Symbol" w:hAnsi="Symbol" w:hint="default"/>
+      </w:rPr>
+    </w:lvl>
+    <w:lvl w:ilvl="1" w:tplc="04090003" w:tentative="1">
+      <w:start w:val="1"/>
+      <w:numFmt w:val="bullet"/>
+      <w:lvlText w:val="o"/>
+      <w:lvlJc w:val="left"/>
+      <w:pPr>
+        <w:ind w:left="1440" w:hanging="360"/>
+      </w:pPr>
+      <w:rPr>
+        <w:rFonts w:ascii="Courier New" w:hAnsi="Courier New" w:cs="Courier New" w:hint="default"/>
+      </w:rPr>
+    </w:lvl>
+    <w:lvl w:ilvl="2" w:tplc="04090005" w:tentative="1">
+      <w:start w:val="1"/>
+      <w:numFmt w:val="bullet"/>
+      <w:lvlText w:val=""/>
+      <w:lvlJc w:val="left"/>
+      <w:pPr>
+        <w:ind w:left="2160" w:hanging="360"/>
+      </w:pPr>
+      <w:rPr>
+        <w:rFonts w:ascii="Wingdings" w:hAnsi="Wingdings" w:hint="default"/>
+      </w:rPr>
+    </w:lvl>
+    <w:lvl w:ilvl="3" w:tplc="04090001" w:tentative="1">
+      <w:start w:val="1"/>
+      <w:numFmt w:val="bullet"/>
+      <w:lvlText w:val=""/>
+      <w:lvlJc w:val="left"/>
+      <w:pPr>
+        <w:ind w:left="2880" w:hanging="360"/>
+      </w:pPr>
+      <w:rPr>
+        <w:rFonts w:ascii="Symbol" w:hAnsi="Symbol" w:hint="default"/>
+      </w:rPr>
+    </w:lvl>
+    <w:lvl w:ilvl="4" w:tplc="04090003" w:tentative="1">
+      <w:start w:val="1"/>
+      <w:numFmt w:val="bullet"/>
+      <w:lvlText w:val="o"/>
+      <w:lvlJc w:val="left"/>
+      <w:pPr>
+        <w:ind w:left="3600" w:hanging="360"/>
+      </w:pPr>
+      <w:rPr>
+        <w:rFonts w:ascii="Courier New" w:hAnsi="Courier New" w:cs="Courier New" w:hint="default"/>
+      </w:rPr>
+    </w:lvl>
+    <w:lvl w:ilvl="5" w:tplc="04090005" w:tentative="1">
+      <w:start w:val="1"/>
+      <w:numFmt w:val="bullet"/>
+      <w:lvlText w:val=""/>
+      <w:lvlJc w:val="left"/>
+      <w:pPr>
+        <w:ind w:left="4320" w:hanging="360"/>
+      </w:pPr>
+      <w:rPr>
+        <w:rFonts w:ascii="Wingdings" w:hAnsi="Wingdings" w:hint="default"/>
+      </w:rPr>
+    </w:lvl>
+    <w:lvl w:ilvl="6" w:tplc="04090001" w:tentative="1">
+      <w:start w:val="1"/>
+      <w:numFmt w:val="bullet"/>
+      <w:lvlText w:val=""/>
+      <w:lvlJc w:val="left"/>
+      <w:pPr>
+        <w:ind w:left="5040" w:hanging="360"/>
+      </w:pPr>
+      <w:rPr>
+        <w:rFonts w:ascii="Symbol" w:hAnsi="Symbol" w:hint="default"/>
+      </w:rPr>
+    </w:lvl>
+    <w:lvl w:ilvl="7" w:tplc="04090003" w:tentative="1">
+      <w:start w:val="1"/>
+      <w:numFmt w:val="bullet"/>
+      <w:lvlText w:val="o"/>
+      <w:lvlJc w:val="left"/>
+      <w:pPr>
+        <w:ind w:left="5760" w:hanging="360"/>
+      </w:pPr>
+      <w:rPr>
+        <w:rFonts w:ascii="Courier New" w:hAnsi="Courier New" w:cs="Courier New" w:hint="default"/>
+      </w:rPr>
+    </w:lvl>
+    <w:lvl w:ilvl="8" w:tplc="04090005" w:tentative="1">
+      <w:start w:val="1"/>
+      <w:numFmt w:val="bullet"/>
+      <w:lvlText w:val=""/>
+      <w:lvlJc w:val="left"/>
+      <w:pPr>
+        <w:ind w:left="6480" w:hanging="360"/>
+      </w:pPr>
+      <w:rPr>
+        <w:rFonts w:ascii="Wingdings" w:hAnsi="Wingdings" w:hint="default"/>
+      </w:rPr>
+    </w:lvl>
+  </w:abstractNum>
+  <w:num w:numId="1" w16cid:durableId="1307782239">
+    <w:abstractNumId w:val="9"/>
   </w:num>
-  <w:num w:numId="2">
-    <w:abstractNumId w:val="2"/>
-  </w:num>
-  <w:num w:numId="3">
+  <w:num w:numId="2" w16cid:durableId="1581520527">
     <w:abstractNumId w:val="4"/>
   </w:num>
-  <w:num w:numId="4">
+  <w:num w:numId="3" w16cid:durableId="1722053847">
+    <w:abstractNumId w:val="8"/>
+  </w:num>
+  <w:num w:numId="4" w16cid:durableId="1468620090">
     <w:abstractNumId w:val="1"/>
-    <w:lvlOverride w:ilvl="0"/>
   </w:num>
-  <w:num w:numId="5">
+  <w:num w:numId="5" w16cid:durableId="554052270">
     <w:abstractNumId w:val="0"/>
     <w:lvlOverride w:ilvl="0">
       <w:startOverride w:val="1"/>
     </w:lvlOverride>
   </w:num>
-  <w:num w:numId="6">
+  <w:num w:numId="6" w16cid:durableId="1836802399">
+    <w:abstractNumId w:val="6"/>
+  </w:num>
+  <w:num w:numId="7" w16cid:durableId="673998218">
     <w:abstractNumId w:val="3"/>
+  </w:num>
+  <w:num w:numId="8" w16cid:durableId="140970576">
+    <w:abstractNumId w:val="7"/>
+  </w:num>
+  <w:num w:numId="9" w16cid:durableId="1240873268">
+    <w:abstractNumId w:val="5"/>
+  </w:num>
+  <w:num w:numId="10" w16cid:durableId="1102795901">
+    <w:abstractNumId w:val="10"/>
+  </w:num>
+  <w:num w:numId="11" w16cid:durableId="1314022924">
+    <w:abstractNumId w:val="2"/>
   </w:num>
 </w:numbering>
 </file>
 
 <file path=word/styles.xml><?xml version="1.0" encoding="utf-8"?>
-<w:styles xmlns:mc="http://schemas.openxmlformats.org/markup-compatibility/2006" xmlns:r="http://schemas.openxmlformats.org/officeDocument/2006/relationships" xmlns:w="http://schemas.openxmlformats.org/wordprocessingml/2006/main" xmlns:w14="http://schemas.microsoft.com/office/word/2010/wordml" mc:Ignorable="w14">
+<w:styles xmlns:mc="http://schemas.openxmlformats.org/markup-compatibility/2006" xmlns:r="http://schemas.openxmlformats.org/officeDocument/2006/relationships" xmlns:w="http://schemas.openxmlformats.org/wordprocessingml/2006/main" xmlns:w14="http://schemas.microsoft.com/office/word/2010/wordml" xmlns:w15="http://schemas.microsoft.com/office/word/2012/wordml" xmlns:w16cex="http://schemas.microsoft.com/office/word/2018/wordml/cex" xmlns:w16cid="http://schemas.microsoft.com/office/word/2016/wordml/cid" xmlns:w16="http://schemas.microsoft.com/office/word/2018/wordml" xmlns:w16du="http://schemas.microsoft.com/office/word/2023/wordml/word16du" xmlns:w16sdtdh="http://schemas.microsoft.com/office/word/2020/wordml/sdtdatahash" xmlns:w16sdtfl="http://schemas.microsoft.com/office/word/2024/wordml/sdtformatlock" xmlns:w16se="http://schemas.microsoft.com/office/word/2015/wordml/symex" mc:Ignorable="w14 w15 w16se w16cid w16 w16cex w16sdtdh w16sdtfl w16du">
   <w:docDefaults>
     <w:rPrDefault>
       <w:rPr>
@@ -2002,144 +2772,383 @@
       </w:pPr>
     </w:pPrDefault>
   </w:docDefaults>
-  <w:latentStyles w:defLockedState="0" w:defUIPriority="99" w:defSemiHidden="1" w:defUnhideWhenUsed="1" w:defQFormat="0" w:count="267">
-    <w:lsdException w:name="Normal" w:semiHidden="0" w:uiPriority="0" w:unhideWhenUsed="0" w:qFormat="1"/>
-    <w:lsdException w:name="heading 1" w:semiHidden="0" w:uiPriority="9" w:unhideWhenUsed="0" w:qFormat="1"/>
-    <w:lsdException w:name="heading 2" w:uiPriority="9" w:qFormat="1"/>
-    <w:lsdException w:name="heading 3" w:uiPriority="9" w:qFormat="1"/>
-    <w:lsdException w:name="heading 4" w:uiPriority="9" w:qFormat="1"/>
-    <w:lsdException w:name="heading 5" w:uiPriority="9" w:qFormat="1"/>
-    <w:lsdException w:name="heading 6" w:uiPriority="9" w:qFormat="1"/>
-    <w:lsdException w:name="heading 7" w:uiPriority="9" w:qFormat="1"/>
-    <w:lsdException w:name="heading 8" w:uiPriority="9" w:qFormat="1"/>
-    <w:lsdException w:name="heading 9" w:uiPriority="9" w:qFormat="1"/>
-    <w:lsdException w:name="toc 1" w:uiPriority="39"/>
-    <w:lsdException w:name="toc 2" w:uiPriority="39"/>
-    <w:lsdException w:name="toc 3" w:uiPriority="39"/>
-    <w:lsdException w:name="toc 4" w:uiPriority="39"/>
-    <w:lsdException w:name="toc 5" w:uiPriority="39"/>
-    <w:lsdException w:name="toc 6" w:uiPriority="39"/>
-    <w:lsdException w:name="toc 7" w:uiPriority="39"/>
-    <w:lsdException w:name="toc 8" w:uiPriority="39"/>
-    <w:lsdException w:name="toc 9" w:uiPriority="39"/>
-    <w:lsdException w:name="caption" w:uiPriority="35" w:qFormat="1"/>
-    <w:lsdException w:name="Title" w:semiHidden="0" w:uiPriority="10" w:unhideWhenUsed="0" w:qFormat="1"/>
-    <w:lsdException w:name="Default Paragraph Font" w:uiPriority="1"/>
-    <w:lsdException w:name="Subtitle" w:semiHidden="0" w:uiPriority="11" w:unhideWhenUsed="0" w:qFormat="1"/>
-    <w:lsdException w:name="Strong" w:semiHidden="0" w:uiPriority="22" w:unhideWhenUsed="0" w:qFormat="1"/>
-    <w:lsdException w:name="Emphasis" w:semiHidden="0" w:uiPriority="20" w:unhideWhenUsed="0" w:qFormat="1"/>
-    <w:lsdException w:name="Table Grid" w:semiHidden="0" w:uiPriority="59" w:unhideWhenUsed="0"/>
-    <w:lsdException w:name="Placeholder Text" w:unhideWhenUsed="0"/>
-    <w:lsdException w:name="No Spacing" w:semiHidden="0" w:uiPriority="1" w:unhideWhenUsed="0" w:qFormat="1"/>
-    <w:lsdException w:name="Light Shading" w:semiHidden="0" w:uiPriority="60" w:unhideWhenUsed="0"/>
-    <w:lsdException w:name="Light List" w:semiHidden="0" w:uiPriority="61" w:unhideWhenUsed="0"/>
-    <w:lsdException w:name="Light Grid" w:semiHidden="0" w:uiPriority="62" w:unhideWhenUsed="0"/>
-    <w:lsdException w:name="Medium Shading 1" w:semiHidden="0" w:uiPriority="63" w:unhideWhenUsed="0"/>
-    <w:lsdException w:name="Medium Shading 2" w:semiHidden="0" w:uiPriority="64" w:unhideWhenUsed="0"/>
-    <w:lsdException w:name="Medium List 1" w:semiHidden="0" w:uiPriority="65" w:unhideWhenUsed="0"/>
-    <w:lsdException w:name="Medium List 2" w:semiHidden="0" w:uiPriority="66" w:unhideWhenUsed="0"/>
-    <w:lsdException w:name="Medium Grid 1" w:semiHidden="0" w:uiPriority="67" w:unhideWhenUsed="0"/>
-    <w:lsdException w:name="Medium Grid 2" w:semiHidden="0" w:uiPriority="68" w:unhideWhenUsed="0"/>
-    <w:lsdException w:name="Medium Grid 3" w:semiHidden="0" w:uiPriority="69" w:unhideWhenUsed="0"/>
-    <w:lsdException w:name="Dark List" w:semiHidden="0" w:uiPriority="70" w:unhideWhenUsed="0"/>
-    <w:lsdException w:name="Colorful Shading" w:semiHidden="0" w:uiPriority="71" w:unhideWhenUsed="0"/>
-    <w:lsdException w:name="Colorful List" w:semiHidden="0" w:uiPriority="72" w:unhideWhenUsed="0"/>
-    <w:lsdException w:name="Colorful Grid" w:semiHidden="0" w:uiPriority="73" w:unhideWhenUsed="0"/>
-    <w:lsdException w:name="Light Shading Accent 1" w:semiHidden="0" w:uiPriority="60" w:unhideWhenUsed="0"/>
-    <w:lsdException w:name="Light List Accent 1" w:semiHidden="0" w:uiPriority="61" w:unhideWhenUsed="0"/>
-    <w:lsdException w:name="Light Grid Accent 1" w:semiHidden="0" w:uiPriority="62" w:unhideWhenUsed="0"/>
-    <w:lsdException w:name="Medium Shading 1 Accent 1" w:semiHidden="0" w:uiPriority="63" w:unhideWhenUsed="0"/>
-    <w:lsdException w:name="Medium Shading 2 Accent 1" w:semiHidden="0" w:uiPriority="64" w:unhideWhenUsed="0"/>
-    <w:lsdException w:name="Medium List 1 Accent 1" w:semiHidden="0" w:uiPriority="65" w:unhideWhenUsed="0"/>
-    <w:lsdException w:name="Revision" w:unhideWhenUsed="0"/>
-    <w:lsdException w:name="List Paragraph" w:semiHidden="0" w:uiPriority="34" w:unhideWhenUsed="0" w:qFormat="1"/>
-    <w:lsdException w:name="Quote" w:semiHidden="0" w:uiPriority="29" w:unhideWhenUsed="0" w:qFormat="1"/>
-    <w:lsdException w:name="Intense Quote" w:semiHidden="0" w:uiPriority="30" w:unhideWhenUsed="0" w:qFormat="1"/>
-    <w:lsdException w:name="Medium List 2 Accent 1" w:semiHidden="0" w:uiPriority="66" w:unhideWhenUsed="0"/>
-    <w:lsdException w:name="Medium Grid 1 Accent 1" w:semiHidden="0" w:uiPriority="67" w:unhideWhenUsed="0"/>
-    <w:lsdException w:name="Medium Grid 2 Accent 1" w:semiHidden="0" w:uiPriority="68" w:unhideWhenUsed="0"/>
-    <w:lsdException w:name="Medium Grid 3 Accent 1" w:semiHidden="0" w:uiPriority="69" w:unhideWhenUsed="0"/>
-    <w:lsdException w:name="Dark List Accent 1" w:semiHidden="0" w:uiPriority="70" w:unhideWhenUsed="0"/>
-    <w:lsdException w:name="Colorful Shading Accent 1" w:semiHidden="0" w:uiPriority="71" w:unhideWhenUsed="0"/>
-    <w:lsdException w:name="Colorful List Accent 1" w:semiHidden="0" w:uiPriority="72" w:unhideWhenUsed="0"/>
-    <w:lsdException w:name="Colorful Grid Accent 1" w:semiHidden="0" w:uiPriority="73" w:unhideWhenUsed="0"/>
-    <w:lsdException w:name="Light Shading Accent 2" w:semiHidden="0" w:uiPriority="60" w:unhideWhenUsed="0"/>
-    <w:lsdException w:name="Light List Accent 2" w:semiHidden="0" w:uiPriority="61" w:unhideWhenUsed="0"/>
-    <w:lsdException w:name="Light Grid Accent 2" w:semiHidden="0" w:uiPriority="62" w:unhideWhenUsed="0"/>
-    <w:lsdException w:name="Medium Shading 1 Accent 2" w:semiHidden="0" w:uiPriority="63" w:unhideWhenUsed="0"/>
-    <w:lsdException w:name="Medium Shading 2 Accent 2" w:semiHidden="0" w:uiPriority="64" w:unhideWhenUsed="0"/>
-    <w:lsdException w:name="Medium List 1 Accent 2" w:semiHidden="0" w:uiPriority="65" w:unhideWhenUsed="0"/>
-    <w:lsdException w:name="Medium List 2 Accent 2" w:semiHidden="0" w:uiPriority="66" w:unhideWhenUsed="0"/>
-    <w:lsdException w:name="Medium Grid 1 Accent 2" w:semiHidden="0" w:uiPriority="67" w:unhideWhenUsed="0"/>
-    <w:lsdException w:name="Medium Grid 2 Accent 2" w:semiHidden="0" w:uiPriority="68" w:unhideWhenUsed="0"/>
-    <w:lsdException w:name="Medium Grid 3 Accent 2" w:semiHidden="0" w:uiPriority="69" w:unhideWhenUsed="0"/>
-    <w:lsdException w:name="Dark List Accent 2" w:semiHidden="0" w:uiPriority="70" w:unhideWhenUsed="0"/>
-    <w:lsdException w:name="Colorful Shading Accent 2" w:semiHidden="0" w:uiPriority="71" w:unhideWhenUsed="0"/>
-    <w:lsdException w:name="Colorful List Accent 2" w:semiHidden="0" w:uiPriority="72" w:unhideWhenUsed="0"/>
-    <w:lsdException w:name="Colorful Grid Accent 2" w:semiHidden="0" w:uiPriority="73" w:unhideWhenUsed="0"/>
-    <w:lsdException w:name="Light Shading Accent 3" w:semiHidden="0" w:uiPriority="60" w:unhideWhenUsed="0"/>
-    <w:lsdException w:name="Light List Accent 3" w:semiHidden="0" w:uiPriority="61" w:unhideWhenUsed="0"/>
-    <w:lsdException w:name="Light Grid Accent 3" w:semiHidden="0" w:uiPriority="62" w:unhideWhenUsed="0"/>
-    <w:lsdException w:name="Medium Shading 1 Accent 3" w:semiHidden="0" w:uiPriority="63" w:unhideWhenUsed="0"/>
-    <w:lsdException w:name="Medium Shading 2 Accent 3" w:semiHidden="0" w:uiPriority="64" w:unhideWhenUsed="0"/>
-    <w:lsdException w:name="Medium List 1 Accent 3" w:semiHidden="0" w:uiPriority="65" w:unhideWhenUsed="0"/>
-    <w:lsdException w:name="Medium List 2 Accent 3" w:semiHidden="0" w:uiPriority="66" w:unhideWhenUsed="0"/>
-    <w:lsdException w:name="Medium Grid 1 Accent 3" w:semiHidden="0" w:uiPriority="67" w:unhideWhenUsed="0"/>
-    <w:lsdException w:name="Medium Grid 2 Accent 3" w:semiHidden="0" w:uiPriority="68" w:unhideWhenUsed="0"/>
-    <w:lsdException w:name="Medium Grid 3 Accent 3" w:semiHidden="0" w:uiPriority="69" w:unhideWhenUsed="0"/>
-    <w:lsdException w:name="Dark List Accent 3" w:semiHidden="0" w:uiPriority="70" w:unhideWhenUsed="0"/>
-    <w:lsdException w:name="Colorful Shading Accent 3" w:semiHidden="0" w:uiPriority="71" w:unhideWhenUsed="0"/>
-    <w:lsdException w:name="Colorful List Accent 3" w:semiHidden="0" w:uiPriority="72" w:unhideWhenUsed="0"/>
-    <w:lsdException w:name="Colorful Grid Accent 3" w:semiHidden="0" w:uiPriority="73" w:unhideWhenUsed="0"/>
-    <w:lsdException w:name="Light Shading Accent 4" w:semiHidden="0" w:uiPriority="60" w:unhideWhenUsed="0"/>
-    <w:lsdException w:name="Light List Accent 4" w:semiHidden="0" w:uiPriority="61" w:unhideWhenUsed="0"/>
-    <w:lsdException w:name="Light Grid Accent 4" w:semiHidden="0" w:uiPriority="62" w:unhideWhenUsed="0"/>
-    <w:lsdException w:name="Medium Shading 1 Accent 4" w:semiHidden="0" w:uiPriority="63" w:unhideWhenUsed="0"/>
-    <w:lsdException w:name="Medium Shading 2 Accent 4" w:semiHidden="0" w:uiPriority="64" w:unhideWhenUsed="0"/>
-    <w:lsdException w:name="Medium List 1 Accent 4" w:semiHidden="0" w:uiPriority="65" w:unhideWhenUsed="0"/>
-    <w:lsdException w:name="Medium List 2 Accent 4" w:semiHidden="0" w:uiPriority="66" w:unhideWhenUsed="0"/>
-    <w:lsdException w:name="Medium Grid 1 Accent 4" w:semiHidden="0" w:uiPriority="67" w:unhideWhenUsed="0"/>
-    <w:lsdException w:name="Medium Grid 2 Accent 4" w:semiHidden="0" w:uiPriority="68" w:unhideWhenUsed="0"/>
-    <w:lsdException w:name="Medium Grid 3 Accent 4" w:semiHidden="0" w:uiPriority="69" w:unhideWhenUsed="0"/>
-    <w:lsdException w:name="Dark List Accent 4" w:semiHidden="0" w:uiPriority="70" w:unhideWhenUsed="0"/>
-    <w:lsdException w:name="Colorful Shading Accent 4" w:semiHidden="0" w:uiPriority="71" w:unhideWhenUsed="0"/>
-    <w:lsdException w:name="Colorful List Accent 4" w:semiHidden="0" w:uiPriority="72" w:unhideWhenUsed="0"/>
-    <w:lsdException w:name="Colorful Grid Accent 4" w:semiHidden="0" w:uiPriority="73" w:unhideWhenUsed="0"/>
-    <w:lsdException w:name="Light Shading Accent 5" w:semiHidden="0" w:uiPriority="60" w:unhideWhenUsed="0"/>
-    <w:lsdException w:name="Light List Accent 5" w:semiHidden="0" w:uiPriority="61" w:unhideWhenUsed="0"/>
-    <w:lsdException w:name="Light Grid Accent 5" w:semiHidden="0" w:uiPriority="62" w:unhideWhenUsed="0"/>
-    <w:lsdException w:name="Medium Shading 1 Accent 5" w:semiHidden="0" w:uiPriority="63" w:unhideWhenUsed="0"/>
-    <w:lsdException w:name="Medium Shading 2 Accent 5" w:semiHidden="0" w:uiPriority="64" w:unhideWhenUsed="0"/>
-    <w:lsdException w:name="Medium List 1 Accent 5" w:semiHidden="0" w:uiPriority="65" w:unhideWhenUsed="0"/>
-    <w:lsdException w:name="Medium List 2 Accent 5" w:semiHidden="0" w:uiPriority="66" w:unhideWhenUsed="0"/>
-    <w:lsdException w:name="Medium Grid 1 Accent 5" w:semiHidden="0" w:uiPriority="67" w:unhideWhenUsed="0"/>
-    <w:lsdException w:name="Medium Grid 2 Accent 5" w:semiHidden="0" w:uiPriority="68" w:unhideWhenUsed="0"/>
-    <w:lsdException w:name="Medium Grid 3 Accent 5" w:semiHidden="0" w:uiPriority="69" w:unhideWhenUsed="0"/>
-    <w:lsdException w:name="Dark List Accent 5" w:semiHidden="0" w:uiPriority="70" w:unhideWhenUsed="0"/>
-    <w:lsdException w:name="Colorful Shading Accent 5" w:semiHidden="0" w:uiPriority="71" w:unhideWhenUsed="0"/>
-    <w:lsdException w:name="Colorful List Accent 5" w:semiHidden="0" w:uiPriority="72" w:unhideWhenUsed="0"/>
-    <w:lsdException w:name="Colorful Grid Accent 5" w:semiHidden="0" w:uiPriority="73" w:unhideWhenUsed="0"/>
-    <w:lsdException w:name="Light Shading Accent 6" w:semiHidden="0" w:uiPriority="60" w:unhideWhenUsed="0"/>
-    <w:lsdException w:name="Light List Accent 6" w:semiHidden="0" w:uiPriority="61" w:unhideWhenUsed="0"/>
-    <w:lsdException w:name="Light Grid Accent 6" w:semiHidden="0" w:uiPriority="62" w:unhideWhenUsed="0"/>
-    <w:lsdException w:name="Medium Shading 1 Accent 6" w:semiHidden="0" w:uiPriority="63" w:unhideWhenUsed="0"/>
-    <w:lsdException w:name="Medium Shading 2 Accent 6" w:semiHidden="0" w:uiPriority="64" w:unhideWhenUsed="0"/>
-    <w:lsdException w:name="Medium List 1 Accent 6" w:semiHidden="0" w:uiPriority="65" w:unhideWhenUsed="0"/>
-    <w:lsdException w:name="Medium List 2 Accent 6" w:semiHidden="0" w:uiPriority="66" w:unhideWhenUsed="0"/>
-    <w:lsdException w:name="Medium Grid 1 Accent 6" w:semiHidden="0" w:uiPriority="67" w:unhideWhenUsed="0"/>
-    <w:lsdException w:name="Medium Grid 2 Accent 6" w:semiHidden="0" w:uiPriority="68" w:unhideWhenUsed="0"/>
-    <w:lsdException w:name="Medium Grid 3 Accent 6" w:semiHidden="0" w:uiPriority="69" w:unhideWhenUsed="0"/>
-    <w:lsdException w:name="Dark List Accent 6" w:semiHidden="0" w:uiPriority="70" w:unhideWhenUsed="0"/>
-    <w:lsdException w:name="Colorful Shading Accent 6" w:semiHidden="0" w:uiPriority="71" w:unhideWhenUsed="0"/>
-    <w:lsdException w:name="Colorful List Accent 6" w:semiHidden="0" w:uiPriority="72" w:unhideWhenUsed="0"/>
-    <w:lsdException w:name="Colorful Grid Accent 6" w:semiHidden="0" w:uiPriority="73" w:unhideWhenUsed="0"/>
-    <w:lsdException w:name="Subtle Emphasis" w:semiHidden="0" w:uiPriority="19" w:unhideWhenUsed="0" w:qFormat="1"/>
-    <w:lsdException w:name="Intense Emphasis" w:semiHidden="0" w:uiPriority="21" w:unhideWhenUsed="0" w:qFormat="1"/>
-    <w:lsdException w:name="Subtle Reference" w:semiHidden="0" w:uiPriority="31" w:unhideWhenUsed="0" w:qFormat="1"/>
-    <w:lsdException w:name="Intense Reference" w:semiHidden="0" w:uiPriority="32" w:unhideWhenUsed="0" w:qFormat="1"/>
-    <w:lsdException w:name="Book Title" w:semiHidden="0" w:uiPriority="33" w:unhideWhenUsed="0" w:qFormat="1"/>
-    <w:lsdException w:name="Bibliography" w:uiPriority="37"/>
-    <w:lsdException w:name="TOC Heading" w:uiPriority="39" w:qFormat="1"/>
+  <w:latentStyles w:defLockedState="0" w:defUIPriority="99" w:defSemiHidden="0" w:defUnhideWhenUsed="0" w:defQFormat="0" w:count="376">
+    <w:lsdException w:name="Normal" w:uiPriority="0" w:qFormat="1"/>
+    <w:lsdException w:name="heading 1" w:uiPriority="9" w:qFormat="1"/>
+    <w:lsdException w:name="heading 2" w:semiHidden="1" w:uiPriority="9" w:unhideWhenUsed="1" w:qFormat="1"/>
+    <w:lsdException w:name="heading 3" w:semiHidden="1" w:uiPriority="9" w:unhideWhenUsed="1" w:qFormat="1"/>
+    <w:lsdException w:name="heading 4" w:semiHidden="1" w:uiPriority="9" w:unhideWhenUsed="1" w:qFormat="1"/>
+    <w:lsdException w:name="heading 5" w:semiHidden="1" w:uiPriority="9" w:unhideWhenUsed="1" w:qFormat="1"/>
+    <w:lsdException w:name="heading 6" w:semiHidden="1" w:uiPriority="9" w:unhideWhenUsed="1" w:qFormat="1"/>
+    <w:lsdException w:name="heading 7" w:semiHidden="1" w:uiPriority="9" w:unhideWhenUsed="1" w:qFormat="1"/>
+    <w:lsdException w:name="heading 8" w:semiHidden="1" w:uiPriority="9" w:unhideWhenUsed="1" w:qFormat="1"/>
+    <w:lsdException w:name="heading 9" w:semiHidden="1" w:uiPriority="9" w:unhideWhenUsed="1" w:qFormat="1"/>
+    <w:lsdException w:name="index 1" w:semiHidden="1" w:unhideWhenUsed="1"/>
+    <w:lsdException w:name="index 2" w:semiHidden="1" w:unhideWhenUsed="1"/>
+    <w:lsdException w:name="index 3" w:semiHidden="1" w:unhideWhenUsed="1"/>
+    <w:lsdException w:name="index 4" w:semiHidden="1" w:unhideWhenUsed="1"/>
+    <w:lsdException w:name="index 5" w:semiHidden="1" w:unhideWhenUsed="1"/>
+    <w:lsdException w:name="index 6" w:semiHidden="1" w:unhideWhenUsed="1"/>
+    <w:lsdException w:name="index 7" w:semiHidden="1" w:unhideWhenUsed="1"/>
+    <w:lsdException w:name="index 8" w:semiHidden="1" w:unhideWhenUsed="1"/>
+    <w:lsdException w:name="index 9" w:semiHidden="1" w:unhideWhenUsed="1"/>
+    <w:lsdException w:name="toc 1" w:semiHidden="1" w:uiPriority="39" w:unhideWhenUsed="1"/>
+    <w:lsdException w:name="toc 2" w:semiHidden="1" w:uiPriority="39" w:unhideWhenUsed="1"/>
+    <w:lsdException w:name="toc 3" w:semiHidden="1" w:uiPriority="39" w:unhideWhenUsed="1"/>
+    <w:lsdException w:name="toc 4" w:semiHidden="1" w:uiPriority="39" w:unhideWhenUsed="1"/>
+    <w:lsdException w:name="toc 5" w:semiHidden="1" w:uiPriority="39" w:unhideWhenUsed="1"/>
+    <w:lsdException w:name="toc 6" w:semiHidden="1" w:uiPriority="39" w:unhideWhenUsed="1"/>
+    <w:lsdException w:name="toc 7" w:semiHidden="1" w:uiPriority="39" w:unhideWhenUsed="1"/>
+    <w:lsdException w:name="toc 8" w:semiHidden="1" w:uiPriority="39" w:unhideWhenUsed="1"/>
+    <w:lsdException w:name="toc 9" w:semiHidden="1" w:uiPriority="39" w:unhideWhenUsed="1"/>
+    <w:lsdException w:name="Normal Indent" w:semiHidden="1" w:unhideWhenUsed="1"/>
+    <w:lsdException w:name="footnote text" w:semiHidden="1" w:unhideWhenUsed="1"/>
+    <w:lsdException w:name="annotation text" w:semiHidden="1" w:unhideWhenUsed="1"/>
+    <w:lsdException w:name="header" w:semiHidden="1" w:unhideWhenUsed="1"/>
+    <w:lsdException w:name="footer" w:semiHidden="1" w:unhideWhenUsed="1"/>
+    <w:lsdException w:name="index heading" w:semiHidden="1" w:unhideWhenUsed="1"/>
+    <w:lsdException w:name="caption" w:semiHidden="1" w:uiPriority="35" w:unhideWhenUsed="1" w:qFormat="1"/>
+    <w:lsdException w:name="table of figures" w:semiHidden="1" w:unhideWhenUsed="1"/>
+    <w:lsdException w:name="envelope address" w:semiHidden="1" w:unhideWhenUsed="1"/>
+    <w:lsdException w:name="envelope return" w:semiHidden="1" w:unhideWhenUsed="1"/>
+    <w:lsdException w:name="footnote reference" w:semiHidden="1" w:unhideWhenUsed="1"/>
+    <w:lsdException w:name="annotation reference" w:semiHidden="1" w:unhideWhenUsed="1"/>
+    <w:lsdException w:name="line number" w:semiHidden="1" w:unhideWhenUsed="1"/>
+    <w:lsdException w:name="page number" w:semiHidden="1" w:unhideWhenUsed="1"/>
+    <w:lsdException w:name="endnote reference" w:semiHidden="1" w:unhideWhenUsed="1"/>
+    <w:lsdException w:name="endnote text" w:semiHidden="1" w:unhideWhenUsed="1"/>
+    <w:lsdException w:name="table of authorities" w:semiHidden="1" w:unhideWhenUsed="1"/>
+    <w:lsdException w:name="macro" w:semiHidden="1" w:unhideWhenUsed="1"/>
+    <w:lsdException w:name="toa heading" w:semiHidden="1" w:unhideWhenUsed="1"/>
+    <w:lsdException w:name="List" w:semiHidden="1" w:unhideWhenUsed="1"/>
+    <w:lsdException w:name="List Bullet" w:semiHidden="1" w:unhideWhenUsed="1"/>
+    <w:lsdException w:name="List Number" w:semiHidden="1" w:unhideWhenUsed="1"/>
+    <w:lsdException w:name="List 2" w:semiHidden="1" w:unhideWhenUsed="1"/>
+    <w:lsdException w:name="List 3" w:semiHidden="1" w:unhideWhenUsed="1"/>
+    <w:lsdException w:name="List 4" w:semiHidden="1" w:unhideWhenUsed="1"/>
+    <w:lsdException w:name="List 5" w:semiHidden="1" w:unhideWhenUsed="1"/>
+    <w:lsdException w:name="List Bullet 2" w:semiHidden="1" w:unhideWhenUsed="1"/>
+    <w:lsdException w:name="List Bullet 3" w:semiHidden="1" w:unhideWhenUsed="1"/>
+    <w:lsdException w:name="List Bullet 4" w:semiHidden="1" w:unhideWhenUsed="1"/>
+    <w:lsdException w:name="List Bullet 5" w:semiHidden="1" w:unhideWhenUsed="1"/>
+    <w:lsdException w:name="List Number 2" w:semiHidden="1" w:unhideWhenUsed="1"/>
+    <w:lsdException w:name="List Number 3" w:semiHidden="1" w:unhideWhenUsed="1"/>
+    <w:lsdException w:name="List Number 4" w:semiHidden="1" w:unhideWhenUsed="1"/>
+    <w:lsdException w:name="List Number 5" w:semiHidden="1" w:unhideWhenUsed="1"/>
+    <w:lsdException w:name="Title" w:uiPriority="10" w:qFormat="1"/>
+    <w:lsdException w:name="Closing" w:semiHidden="1" w:unhideWhenUsed="1"/>
+    <w:lsdException w:name="Signature" w:semiHidden="1" w:unhideWhenUsed="1"/>
+    <w:lsdException w:name="Default Paragraph Font" w:semiHidden="1" w:uiPriority="1" w:unhideWhenUsed="1"/>
+    <w:lsdException w:name="Body Text" w:semiHidden="1" w:unhideWhenUsed="1"/>
+    <w:lsdException w:name="Body Text Indent" w:semiHidden="1" w:unhideWhenUsed="1"/>
+    <w:lsdException w:name="List Continue" w:semiHidden="1" w:unhideWhenUsed="1"/>
+    <w:lsdException w:name="List Continue 2" w:semiHidden="1" w:unhideWhenUsed="1"/>
+    <w:lsdException w:name="List Continue 3" w:semiHidden="1" w:unhideWhenUsed="1"/>
+    <w:lsdException w:name="List Continue 4" w:semiHidden="1" w:unhideWhenUsed="1"/>
+    <w:lsdException w:name="List Continue 5" w:semiHidden="1" w:unhideWhenUsed="1"/>
+    <w:lsdException w:name="Message Header" w:semiHidden="1" w:unhideWhenUsed="1"/>
+    <w:lsdException w:name="Subtitle" w:uiPriority="11" w:qFormat="1"/>
+    <w:lsdException w:name="Salutation" w:semiHidden="1" w:unhideWhenUsed="1"/>
+    <w:lsdException w:name="Date" w:semiHidden="1" w:unhideWhenUsed="1"/>
+    <w:lsdException w:name="Body Text First Indent" w:semiHidden="1" w:unhideWhenUsed="1"/>
+    <w:lsdException w:name="Body Text First Indent 2" w:semiHidden="1" w:unhideWhenUsed="1"/>
+    <w:lsdException w:name="Note Heading" w:semiHidden="1" w:unhideWhenUsed="1"/>
+    <w:lsdException w:name="Body Text 2" w:semiHidden="1" w:unhideWhenUsed="1"/>
+    <w:lsdException w:name="Body Text 3" w:semiHidden="1" w:unhideWhenUsed="1"/>
+    <w:lsdException w:name="Body Text Indent 2" w:semiHidden="1" w:unhideWhenUsed="1"/>
+    <w:lsdException w:name="Body Text Indent 3" w:semiHidden="1" w:unhideWhenUsed="1"/>
+    <w:lsdException w:name="Block Text" w:semiHidden="1" w:unhideWhenUsed="1"/>
+    <w:lsdException w:name="Hyperlink" w:semiHidden="1" w:unhideWhenUsed="1"/>
+    <w:lsdException w:name="FollowedHyperlink" w:semiHidden="1" w:unhideWhenUsed="1"/>
+    <w:lsdException w:name="Strong" w:uiPriority="22" w:qFormat="1"/>
+    <w:lsdException w:name="Emphasis" w:uiPriority="20" w:qFormat="1"/>
+    <w:lsdException w:name="Document Map" w:semiHidden="1" w:unhideWhenUsed="1"/>
+    <w:lsdException w:name="Plain Text" w:semiHidden="1" w:unhideWhenUsed="1"/>
+    <w:lsdException w:name="E-mail Signature" w:semiHidden="1" w:unhideWhenUsed="1"/>
+    <w:lsdException w:name="HTML Top of Form" w:semiHidden="1" w:unhideWhenUsed="1"/>
+    <w:lsdException w:name="HTML Bottom of Form" w:semiHidden="1" w:unhideWhenUsed="1"/>
+    <w:lsdException w:name="Normal (Web)" w:semiHidden="1" w:unhideWhenUsed="1"/>
+    <w:lsdException w:name="HTML Acronym" w:semiHidden="1" w:unhideWhenUsed="1"/>
+    <w:lsdException w:name="HTML Address" w:semiHidden="1" w:unhideWhenUsed="1"/>
+    <w:lsdException w:name="HTML Cite" w:semiHidden="1" w:unhideWhenUsed="1"/>
+    <w:lsdException w:name="HTML Code" w:semiHidden="1" w:unhideWhenUsed="1"/>
+    <w:lsdException w:name="HTML Definition" w:semiHidden="1" w:unhideWhenUsed="1"/>
+    <w:lsdException w:name="HTML Keyboard" w:semiHidden="1" w:unhideWhenUsed="1"/>
+    <w:lsdException w:name="HTML Preformatted" w:semiHidden="1" w:unhideWhenUsed="1"/>
+    <w:lsdException w:name="HTML Sample" w:semiHidden="1" w:unhideWhenUsed="1"/>
+    <w:lsdException w:name="HTML Typewriter" w:semiHidden="1" w:unhideWhenUsed="1"/>
+    <w:lsdException w:name="HTML Variable" w:semiHidden="1" w:unhideWhenUsed="1"/>
+    <w:lsdException w:name="Normal Table" w:semiHidden="1" w:unhideWhenUsed="1"/>
+    <w:lsdException w:name="annotation subject" w:semiHidden="1" w:unhideWhenUsed="1"/>
+    <w:lsdException w:name="No List" w:semiHidden="1" w:unhideWhenUsed="1"/>
+    <w:lsdException w:name="Outline List 1" w:semiHidden="1" w:unhideWhenUsed="1"/>
+    <w:lsdException w:name="Outline List 2" w:semiHidden="1" w:unhideWhenUsed="1"/>
+    <w:lsdException w:name="Outline List 3" w:semiHidden="1" w:unhideWhenUsed="1"/>
+    <w:lsdException w:name="Table Simple 1" w:semiHidden="1" w:unhideWhenUsed="1"/>
+    <w:lsdException w:name="Table Simple 2" w:semiHidden="1" w:unhideWhenUsed="1"/>
+    <w:lsdException w:name="Table Simple 3" w:semiHidden="1" w:unhideWhenUsed="1"/>
+    <w:lsdException w:name="Table Classic 1" w:semiHidden="1" w:unhideWhenUsed="1"/>
+    <w:lsdException w:name="Table Classic 2" w:semiHidden="1" w:unhideWhenUsed="1"/>
+    <w:lsdException w:name="Table Classic 3" w:semiHidden="1" w:unhideWhenUsed="1"/>
+    <w:lsdException w:name="Table Classic 4" w:semiHidden="1" w:unhideWhenUsed="1"/>
+    <w:lsdException w:name="Table Colorful 1" w:semiHidden="1" w:unhideWhenUsed="1"/>
+    <w:lsdException w:name="Table Colorful 2" w:semiHidden="1" w:unhideWhenUsed="1"/>
+    <w:lsdException w:name="Table Colorful 3" w:semiHidden="1" w:unhideWhenUsed="1"/>
+    <w:lsdException w:name="Table Columns 1" w:semiHidden="1" w:unhideWhenUsed="1"/>
+    <w:lsdException w:name="Table Columns 2" w:semiHidden="1" w:unhideWhenUsed="1"/>
+    <w:lsdException w:name="Table Columns 3" w:semiHidden="1" w:unhideWhenUsed="1"/>
+    <w:lsdException w:name="Table Columns 4" w:semiHidden="1" w:unhideWhenUsed="1"/>
+    <w:lsdException w:name="Table Columns 5" w:semiHidden="1" w:unhideWhenUsed="1"/>
+    <w:lsdException w:name="Table Grid 1" w:semiHidden="1" w:unhideWhenUsed="1"/>
+    <w:lsdException w:name="Table Grid 2" w:semiHidden="1" w:unhideWhenUsed="1"/>
+    <w:lsdException w:name="Table Grid 3" w:semiHidden="1" w:unhideWhenUsed="1"/>
+    <w:lsdException w:name="Table Grid 4" w:semiHidden="1" w:unhideWhenUsed="1"/>
+    <w:lsdException w:name="Table Grid 5" w:semiHidden="1" w:unhideWhenUsed="1"/>
+    <w:lsdException w:name="Table Grid 6" w:semiHidden="1" w:unhideWhenUsed="1"/>
+    <w:lsdException w:name="Table Grid 7" w:semiHidden="1" w:unhideWhenUsed="1"/>
+    <w:lsdException w:name="Table Grid 8" w:semiHidden="1" w:unhideWhenUsed="1"/>
+    <w:lsdException w:name="Table List 1" w:semiHidden="1" w:unhideWhenUsed="1"/>
+    <w:lsdException w:name="Table List 2" w:semiHidden="1" w:unhideWhenUsed="1"/>
+    <w:lsdException w:name="Table List 3" w:semiHidden="1" w:unhideWhenUsed="1"/>
+    <w:lsdException w:name="Table List 4" w:semiHidden="1" w:unhideWhenUsed="1"/>
+    <w:lsdException w:name="Table List 5" w:semiHidden="1" w:unhideWhenUsed="1"/>
+    <w:lsdException w:name="Table List 6" w:semiHidden="1" w:unhideWhenUsed="1"/>
+    <w:lsdException w:name="Table List 7" w:semiHidden="1" w:unhideWhenUsed="1"/>
+    <w:lsdException w:name="Table List 8" w:semiHidden="1" w:unhideWhenUsed="1"/>
+    <w:lsdException w:name="Table 3D effects 1" w:semiHidden="1" w:unhideWhenUsed="1"/>
+    <w:lsdException w:name="Table 3D effects 2" w:semiHidden="1" w:unhideWhenUsed="1"/>
+    <w:lsdException w:name="Table 3D effects 3" w:semiHidden="1" w:unhideWhenUsed="1"/>
+    <w:lsdException w:name="Table Contemporary" w:semiHidden="1" w:unhideWhenUsed="1"/>
+    <w:lsdException w:name="Table Elegant" w:semiHidden="1" w:unhideWhenUsed="1"/>
+    <w:lsdException w:name="Table Professional" w:semiHidden="1" w:unhideWhenUsed="1"/>
+    <w:lsdException w:name="Table Subtle 1" w:semiHidden="1" w:unhideWhenUsed="1"/>
+    <w:lsdException w:name="Table Subtle 2" w:semiHidden="1" w:unhideWhenUsed="1"/>
+    <w:lsdException w:name="Table Web 1" w:semiHidden="1" w:unhideWhenUsed="1"/>
+    <w:lsdException w:name="Table Web 2" w:semiHidden="1" w:unhideWhenUsed="1"/>
+    <w:lsdException w:name="Table Web 3" w:semiHidden="1" w:unhideWhenUsed="1"/>
+    <w:lsdException w:name="Balloon Text" w:semiHidden="1" w:unhideWhenUsed="1"/>
+    <w:lsdException w:name="Table Grid" w:uiPriority="59"/>
+    <w:lsdException w:name="Table Theme" w:semiHidden="1" w:unhideWhenUsed="1"/>
+    <w:lsdException w:name="Placeholder Text" w:semiHidden="1"/>
+    <w:lsdException w:name="No Spacing" w:uiPriority="1" w:qFormat="1"/>
+    <w:lsdException w:name="Light Shading" w:uiPriority="60"/>
+    <w:lsdException w:name="Light List" w:uiPriority="61"/>
+    <w:lsdException w:name="Light Grid" w:uiPriority="62"/>
+    <w:lsdException w:name="Medium Shading 1" w:uiPriority="63"/>
+    <w:lsdException w:name="Medium Shading 2" w:uiPriority="64"/>
+    <w:lsdException w:name="Medium List 1" w:uiPriority="65"/>
+    <w:lsdException w:name="Medium List 2" w:uiPriority="66"/>
+    <w:lsdException w:name="Medium Grid 1" w:uiPriority="67"/>
+    <w:lsdException w:name="Medium Grid 2" w:uiPriority="68"/>
+    <w:lsdException w:name="Medium Grid 3" w:uiPriority="69"/>
+    <w:lsdException w:name="Dark List" w:uiPriority="70"/>
+    <w:lsdException w:name="Colorful Shading" w:uiPriority="71"/>
+    <w:lsdException w:name="Colorful List" w:uiPriority="72"/>
+    <w:lsdException w:name="Colorful Grid" w:uiPriority="73"/>
+    <w:lsdException w:name="Light Shading Accent 1" w:uiPriority="60"/>
+    <w:lsdException w:name="Light List Accent 1" w:uiPriority="61"/>
+    <w:lsdException w:name="Light Grid Accent 1" w:uiPriority="62"/>
+    <w:lsdException w:name="Medium Shading 1 Accent 1" w:uiPriority="63"/>
+    <w:lsdException w:name="Medium Shading 2 Accent 1" w:uiPriority="64"/>
+    <w:lsdException w:name="Medium List 1 Accent 1" w:uiPriority="65"/>
+    <w:lsdException w:name="Revision" w:semiHidden="1"/>
+    <w:lsdException w:name="List Paragraph" w:uiPriority="34" w:qFormat="1"/>
+    <w:lsdException w:name="Quote" w:uiPriority="29" w:qFormat="1"/>
+    <w:lsdException w:name="Intense Quote" w:uiPriority="30" w:qFormat="1"/>
+    <w:lsdException w:name="Medium List 2 Accent 1" w:uiPriority="66"/>
+    <w:lsdException w:name="Medium Grid 1 Accent 1" w:uiPriority="67"/>
+    <w:lsdException w:name="Medium Grid 2 Accent 1" w:uiPriority="68"/>
+    <w:lsdException w:name="Medium Grid 3 Accent 1" w:uiPriority="69"/>
+    <w:lsdException w:name="Dark List Accent 1" w:uiPriority="70"/>
+    <w:lsdException w:name="Colorful Shading Accent 1" w:uiPriority="71"/>
+    <w:lsdException w:name="Colorful List Accent 1" w:uiPriority="72"/>
+    <w:lsdException w:name="Colorful Grid Accent 1" w:uiPriority="73"/>
+    <w:lsdException w:name="Light Shading Accent 2" w:uiPriority="60"/>
+    <w:lsdException w:name="Light List Accent 2" w:uiPriority="61"/>
+    <w:lsdException w:name="Light Grid Accent 2" w:uiPriority="62"/>
+    <w:lsdException w:name="Medium Shading 1 Accent 2" w:uiPriority="63"/>
+    <w:lsdException w:name="Medium Shading 2 Accent 2" w:uiPriority="64"/>
+    <w:lsdException w:name="Medium List 1 Accent 2" w:uiPriority="65"/>
+    <w:lsdException w:name="Medium List 2 Accent 2" w:uiPriority="66"/>
+    <w:lsdException w:name="Medium Grid 1 Accent 2" w:uiPriority="67"/>
+    <w:lsdException w:name="Medium Grid 2 Accent 2" w:uiPriority="68"/>
+    <w:lsdException w:name="Medium Grid 3 Accent 2" w:uiPriority="69"/>
+    <w:lsdException w:name="Dark List Accent 2" w:uiPriority="70"/>
+    <w:lsdException w:name="Colorful Shading Accent 2" w:uiPriority="71"/>
+    <w:lsdException w:name="Colorful List Accent 2" w:uiPriority="72"/>
+    <w:lsdException w:name="Colorful Grid Accent 2" w:uiPriority="73"/>
+    <w:lsdException w:name="Light Shading Accent 3" w:uiPriority="60"/>
+    <w:lsdException w:name="Light List Accent 3" w:uiPriority="61"/>
+    <w:lsdException w:name="Light Grid Accent 3" w:uiPriority="62"/>
+    <w:lsdException w:name="Medium Shading 1 Accent 3" w:uiPriority="63"/>
+    <w:lsdException w:name="Medium Shading 2 Accent 3" w:uiPriority="64"/>
+    <w:lsdException w:name="Medium List 1 Accent 3" w:uiPriority="65"/>
+    <w:lsdException w:name="Medium List 2 Accent 3" w:uiPriority="66"/>
+    <w:lsdException w:name="Medium Grid 1 Accent 3" w:uiPriority="67"/>
+    <w:lsdException w:name="Medium Grid 2 Accent 3" w:uiPriority="68"/>
+    <w:lsdException w:name="Medium Grid 3 Accent 3" w:uiPriority="69"/>
+    <w:lsdException w:name="Dark List Accent 3" w:uiPriority="70"/>
+    <w:lsdException w:name="Colorful Shading Accent 3" w:uiPriority="71"/>
+    <w:lsdException w:name="Colorful List Accent 3" w:uiPriority="72"/>
+    <w:lsdException w:name="Colorful Grid Accent 3" w:uiPriority="73"/>
+    <w:lsdException w:name="Light Shading Accent 4" w:uiPriority="60"/>
+    <w:lsdException w:name="Light List Accent 4" w:uiPriority="61"/>
+    <w:lsdException w:name="Light Grid Accent 4" w:uiPriority="62"/>
+    <w:lsdException w:name="Medium Shading 1 Accent 4" w:uiPriority="63"/>
+    <w:lsdException w:name="Medium Shading 2 Accent 4" w:uiPriority="64"/>
+    <w:lsdException w:name="Medium List 1 Accent 4" w:uiPriority="65"/>
+    <w:lsdException w:name="Medium List 2 Accent 4" w:uiPriority="66"/>
+    <w:lsdException w:name="Medium Grid 1 Accent 4" w:uiPriority="67"/>
+    <w:lsdException w:name="Medium Grid 2 Accent 4" w:uiPriority="68"/>
+    <w:lsdException w:name="Medium Grid 3 Accent 4" w:uiPriority="69"/>
+    <w:lsdException w:name="Dark List Accent 4" w:uiPriority="70"/>
+    <w:lsdException w:name="Colorful Shading Accent 4" w:uiPriority="71"/>
+    <w:lsdException w:name="Colorful List Accent 4" w:uiPriority="72"/>
+    <w:lsdException w:name="Colorful Grid Accent 4" w:uiPriority="73"/>
+    <w:lsdException w:name="Light Shading Accent 5" w:uiPriority="60"/>
+    <w:lsdException w:name="Light List Accent 5" w:uiPriority="61"/>
+    <w:lsdException w:name="Light Grid Accent 5" w:uiPriority="62"/>
+    <w:lsdException w:name="Medium Shading 1 Accent 5" w:uiPriority="63"/>
+    <w:lsdException w:name="Medium Shading 2 Accent 5" w:uiPriority="64"/>
+    <w:lsdException w:name="Medium List 1 Accent 5" w:uiPriority="65"/>
+    <w:lsdException w:name="Medium List 2 Accent 5" w:uiPriority="66"/>
+    <w:lsdException w:name="Medium Grid 1 Accent 5" w:uiPriority="67"/>
+    <w:lsdException w:name="Medium Grid 2 Accent 5" w:uiPriority="68"/>
+    <w:lsdException w:name="Medium Grid 3 Accent 5" w:uiPriority="69"/>
+    <w:lsdException w:name="Dark List Accent 5" w:uiPriority="70"/>
+    <w:lsdException w:name="Colorful Shading Accent 5" w:uiPriority="71"/>
+    <w:lsdException w:name="Colorful List Accent 5" w:uiPriority="72"/>
+    <w:lsdException w:name="Colorful Grid Accent 5" w:uiPriority="73"/>
+    <w:lsdException w:name="Light Shading Accent 6" w:uiPriority="60"/>
+    <w:lsdException w:name="Light List Accent 6" w:uiPriority="61"/>
+    <w:lsdException w:name="Light Grid Accent 6" w:uiPriority="62"/>
+    <w:lsdException w:name="Medium Shading 1 Accent 6" w:uiPriority="63"/>
+    <w:lsdException w:name="Medium Shading 2 Accent 6" w:uiPriority="64"/>
+    <w:lsdException w:name="Medium List 1 Accent 6" w:uiPriority="65"/>
+    <w:lsdException w:name="Medium List 2 Accent 6" w:uiPriority="66"/>
+    <w:lsdException w:name="Medium Grid 1 Accent 6" w:uiPriority="67"/>
+    <w:lsdException w:name="Medium Grid 2 Accent 6" w:uiPriority="68"/>
+    <w:lsdException w:name="Medium Grid 3 Accent 6" w:uiPriority="69"/>
+    <w:lsdException w:name="Dark List Accent 6" w:uiPriority="70"/>
+    <w:lsdException w:name="Colorful Shading Accent 6" w:uiPriority="71"/>
+    <w:lsdException w:name="Colorful List Accent 6" w:uiPriority="72"/>
+    <w:lsdException w:name="Colorful Grid Accent 6" w:uiPriority="73"/>
+    <w:lsdException w:name="Subtle Emphasis" w:uiPriority="19" w:qFormat="1"/>
+    <w:lsdException w:name="Intense Emphasis" w:uiPriority="21" w:qFormat="1"/>
+    <w:lsdException w:name="Subtle Reference" w:uiPriority="31" w:qFormat="1"/>
+    <w:lsdException w:name="Intense Reference" w:uiPriority="32" w:qFormat="1"/>
+    <w:lsdException w:name="Book Title" w:uiPriority="33" w:qFormat="1"/>
+    <w:lsdException w:name="Bibliography" w:semiHidden="1" w:uiPriority="37" w:unhideWhenUsed="1"/>
+    <w:lsdException w:name="TOC Heading" w:semiHidden="1" w:uiPriority="39" w:unhideWhenUsed="1" w:qFormat="1"/>
+    <w:lsdException w:name="Plain Table 1" w:uiPriority="41"/>
+    <w:lsdException w:name="Plain Table 2" w:uiPriority="42"/>
+    <w:lsdException w:name="Plain Table 3" w:uiPriority="43"/>
+    <w:lsdException w:name="Plain Table 4" w:uiPriority="44"/>
+    <w:lsdException w:name="Plain Table 5" w:uiPriority="45"/>
+    <w:lsdException w:name="Grid Table Light" w:uiPriority="40"/>
+    <w:lsdException w:name="Grid Table 1 Light" w:uiPriority="46"/>
+    <w:lsdException w:name="Grid Table 2" w:uiPriority="47"/>
+    <w:lsdException w:name="Grid Table 3" w:uiPriority="48"/>
+    <w:lsdException w:name="Grid Table 4" w:uiPriority="49"/>
+    <w:lsdException w:name="Grid Table 5 Dark" w:uiPriority="50"/>
+    <w:lsdException w:name="Grid Table 6 Colorful" w:uiPriority="51"/>
+    <w:lsdException w:name="Grid Table 7 Colorful" w:uiPriority="52"/>
+    <w:lsdException w:name="Grid Table 1 Light Accent 1" w:uiPriority="46"/>
+    <w:lsdException w:name="Grid Table 2 Accent 1" w:uiPriority="47"/>
+    <w:lsdException w:name="Grid Table 3 Accent 1" w:uiPriority="48"/>
+    <w:lsdException w:name="Grid Table 4 Accent 1" w:uiPriority="49"/>
+    <w:lsdException w:name="Grid Table 5 Dark Accent 1" w:uiPriority="50"/>
+    <w:lsdException w:name="Grid Table 6 Colorful Accent 1" w:uiPriority="51"/>
+    <w:lsdException w:name="Grid Table 7 Colorful Accent 1" w:uiPriority="52"/>
+    <w:lsdException w:name="Grid Table 1 Light Accent 2" w:uiPriority="46"/>
+    <w:lsdException w:name="Grid Table 2 Accent 2" w:uiPriority="47"/>
+    <w:lsdException w:name="Grid Table 3 Accent 2" w:uiPriority="48"/>
+    <w:lsdException w:name="Grid Table 4 Accent 2" w:uiPriority="49"/>
+    <w:lsdException w:name="Grid Table 5 Dark Accent 2" w:uiPriority="50"/>
+    <w:lsdException w:name="Grid Table 6 Colorful Accent 2" w:uiPriority="51"/>
+    <w:lsdException w:name="Grid Table 7 Colorful Accent 2" w:uiPriority="52"/>
+    <w:lsdException w:name="Grid Table 1 Light Accent 3" w:uiPriority="46"/>
+    <w:lsdException w:name="Grid Table 2 Accent 3" w:uiPriority="47"/>
+    <w:lsdException w:name="Grid Table 3 Accent 3" w:uiPriority="48"/>
+    <w:lsdException w:name="Grid Table 4 Accent 3" w:uiPriority="49"/>
+    <w:lsdException w:name="Grid Table 5 Dark Accent 3" w:uiPriority="50"/>
+    <w:lsdException w:name="Grid Table 6 Colorful Accent 3" w:uiPriority="51"/>
+    <w:lsdException w:name="Grid Table 7 Colorful Accent 3" w:uiPriority="52"/>
+    <w:lsdException w:name="Grid Table 1 Light Accent 4" w:uiPriority="46"/>
+    <w:lsdException w:name="Grid Table 2 Accent 4" w:uiPriority="47"/>
+    <w:lsdException w:name="Grid Table 3 Accent 4" w:uiPriority="48"/>
+    <w:lsdException w:name="Grid Table 4 Accent 4" w:uiPriority="49"/>
+    <w:lsdException w:name="Grid Table 5 Dark Accent 4" w:uiPriority="50"/>
+    <w:lsdException w:name="Grid Table 6 Colorful Accent 4" w:uiPriority="51"/>
+    <w:lsdException w:name="Grid Table 7 Colorful Accent 4" w:uiPriority="52"/>
+    <w:lsdException w:name="Grid Table 1 Light Accent 5" w:uiPriority="46"/>
+    <w:lsdException w:name="Grid Table 2 Accent 5" w:uiPriority="47"/>
+    <w:lsdException w:name="Grid Table 3 Accent 5" w:uiPriority="48"/>
+    <w:lsdException w:name="Grid Table 4 Accent 5" w:uiPriority="49"/>
+    <w:lsdException w:name="Grid Table 5 Dark Accent 5" w:uiPriority="50"/>
+    <w:lsdException w:name="Grid Table 6 Colorful Accent 5" w:uiPriority="51"/>
+    <w:lsdException w:name="Grid Table 7 Colorful Accent 5" w:uiPriority="52"/>
+    <w:lsdException w:name="Grid Table 1 Light Accent 6" w:uiPriority="46"/>
+    <w:lsdException w:name="Grid Table 2 Accent 6" w:uiPriority="47"/>
+    <w:lsdException w:name="Grid Table 3 Accent 6" w:uiPriority="48"/>
+    <w:lsdException w:name="Grid Table 4 Accent 6" w:uiPriority="49"/>
+    <w:lsdException w:name="Grid Table 5 Dark Accent 6" w:uiPriority="50"/>
+    <w:lsdException w:name="Grid Table 6 Colorful Accent 6" w:uiPriority="51"/>
+    <w:lsdException w:name="Grid Table 7 Colorful Accent 6" w:uiPriority="52"/>
+    <w:lsdException w:name="List Table 1 Light" w:uiPriority="46"/>
+    <w:lsdException w:name="List Table 2" w:uiPriority="47"/>
+    <w:lsdException w:name="List Table 3" w:uiPriority="48"/>
+    <w:lsdException w:name="List Table 4" w:uiPriority="49"/>
+    <w:lsdException w:name="List Table 5 Dark" w:uiPriority="50"/>
+    <w:lsdException w:name="List Table 6 Colorful" w:uiPriority="51"/>
+    <w:lsdException w:name="List Table 7 Colorful" w:uiPriority="52"/>
+    <w:lsdException w:name="List Table 1 Light Accent 1" w:uiPriority="46"/>
+    <w:lsdException w:name="List Table 2 Accent 1" w:uiPriority="47"/>
+    <w:lsdException w:name="List Table 3 Accent 1" w:uiPriority="48"/>
+    <w:lsdException w:name="List Table 4 Accent 1" w:uiPriority="49"/>
+    <w:lsdException w:name="List Table 5 Dark Accent 1" w:uiPriority="50"/>
+    <w:lsdException w:name="List Table 6 Colorful Accent 1" w:uiPriority="51"/>
+    <w:lsdException w:name="List Table 7 Colorful Accent 1" w:uiPriority="52"/>
+    <w:lsdException w:name="List Table 1 Light Accent 2" w:uiPriority="46"/>
+    <w:lsdException w:name="List Table 2 Accent 2" w:uiPriority="47"/>
+    <w:lsdException w:name="List Table 3 Accent 2" w:uiPriority="48"/>
+    <w:lsdException w:name="List Table 4 Accent 2" w:uiPriority="49"/>
+    <w:lsdException w:name="List Table 5 Dark Accent 2" w:uiPriority="50"/>
+    <w:lsdException w:name="List Table 6 Colorful Accent 2" w:uiPriority="51"/>
+    <w:lsdException w:name="List Table 7 Colorful Accent 2" w:uiPriority="52"/>
+    <w:lsdException w:name="List Table 1 Light Accent 3" w:uiPriority="46"/>
+    <w:lsdException w:name="List Table 2 Accent 3" w:uiPriority="47"/>
+    <w:lsdException w:name="List Table 3 Accent 3" w:uiPriority="48"/>
+    <w:lsdException w:name="List Table 4 Accent 3" w:uiPriority="49"/>
+    <w:lsdException w:name="List Table 5 Dark Accent 3" w:uiPriority="50"/>
+    <w:lsdException w:name="List Table 6 Colorful Accent 3" w:uiPriority="51"/>
+    <w:lsdException w:name="List Table 7 Colorful Accent 3" w:uiPriority="52"/>
+    <w:lsdException w:name="List Table 1 Light Accent 4" w:uiPriority="46"/>
+    <w:lsdException w:name="List Table 2 Accent 4" w:uiPriority="47"/>
+    <w:lsdException w:name="List Table 3 Accent 4" w:uiPriority="48"/>
+    <w:lsdException w:name="List Table 4 Accent 4" w:uiPriority="49"/>
+    <w:lsdException w:name="List Table 5 Dark Accent 4" w:uiPriority="50"/>
+    <w:lsdException w:name="List Table 6 Colorful Accent 4" w:uiPriority="51"/>
+    <w:lsdException w:name="List Table 7 Colorful Accent 4" w:uiPriority="52"/>
+    <w:lsdException w:name="List Table 1 Light Accent 5" w:uiPriority="46"/>
+    <w:lsdException w:name="List Table 2 Accent 5" w:uiPriority="47"/>
+    <w:lsdException w:name="List Table 3 Accent 5" w:uiPriority="48"/>
+    <w:lsdException w:name="List Table 4 Accent 5" w:uiPriority="49"/>
+    <w:lsdException w:name="List Table 5 Dark Accent 5" w:uiPriority="50"/>
+    <w:lsdException w:name="List Table 6 Colorful Accent 5" w:uiPriority="51"/>
+    <w:lsdException w:name="List Table 7 Colorful Accent 5" w:uiPriority="52"/>
+    <w:lsdException w:name="List Table 1 Light Accent 6" w:uiPriority="46"/>
+    <w:lsdException w:name="List Table 2 Accent 6" w:uiPriority="47"/>
+    <w:lsdException w:name="List Table 3 Accent 6" w:uiPriority="48"/>
+    <w:lsdException w:name="List Table 4 Accent 6" w:uiPriority="49"/>
+    <w:lsdException w:name="List Table 5 Dark Accent 6" w:uiPriority="50"/>
+    <w:lsdException w:name="List Table 6 Colorful Accent 6" w:uiPriority="51"/>
+    <w:lsdException w:name="List Table 7 Colorful Accent 6" w:uiPriority="52"/>
+    <w:lsdException w:name="Mention" w:semiHidden="1" w:unhideWhenUsed="1"/>
+    <w:lsdException w:name="Smart Hyperlink" w:semiHidden="1" w:unhideWhenUsed="1"/>
+    <w:lsdException w:name="Hashtag" w:semiHidden="1" w:unhideWhenUsed="1"/>
+    <w:lsdException w:name="Unresolved Mention" w:semiHidden="1" w:unhideWhenUsed="1"/>
+    <w:lsdException w:name="Smart Link" w:semiHidden="1" w:unhideWhenUsed="1"/>
   </w:latentStyles>
   <w:style w:type="paragraph" w:default="1" w:styleId="Normal">
     <w:name w:val="Normal"/>
@@ -2195,404 +3204,6 @@
   <w:style w:type="character" w:default="1" w:styleId="DefaultParagraphFont">
     <w:name w:val="Default Paragraph Font"/>
     <w:uiPriority w:val="1"/>
-    <w:semiHidden/>
-    <w:unhideWhenUsed/>
-  </w:style>
-  <w:style w:type="table" w:default="1" w:styleId="TableNormal">
-    <w:name w:val="Normal Table"/>
-    <w:uiPriority w:val="99"/>
-    <w:semiHidden/>
-    <w:unhideWhenUsed/>
-    <w:tblPr>
-      <w:tblInd w:w="0" w:type="dxa"/>
-      <w:tblCellMar>
-        <w:top w:w="0" w:type="dxa"/>
-        <w:left w:w="108" w:type="dxa"/>
-        <w:bottom w:w="0" w:type="dxa"/>
-        <w:right w:w="108" w:type="dxa"/>
-      </w:tblCellMar>
-    </w:tblPr>
-  </w:style>
-  <w:style w:type="numbering" w:default="1" w:styleId="NoList">
-    <w:name w:val="No List"/>
-    <w:uiPriority w:val="99"/>
-    <w:semiHidden/>
-    <w:unhideWhenUsed/>
-  </w:style>
-  <w:style w:type="paragraph" w:customStyle="1" w:styleId="paragraph">
-    <w:name w:val="paragraph"/>
-    <w:basedOn w:val="Normal"/>
-    <w:rsid w:val="00D42B97"/>
-    <w:pPr>
-      <w:spacing w:before="100" w:beforeAutospacing="1" w:after="100" w:afterAutospacing="1" w:line="240" w:lineRule="auto"/>
-    </w:pPr>
-    <w:rPr>
-      <w:rFonts w:ascii="Times New Roman" w:eastAsia="Times New Roman" w:hAnsi="Times New Roman" w:cs="Times New Roman"/>
-      <w:sz w:val="24"/>
-      <w:szCs w:val="24"/>
-    </w:rPr>
-  </w:style>
-  <w:style w:type="character" w:customStyle="1" w:styleId="normaltextrun">
-    <w:name w:val="normaltextrun"/>
-    <w:basedOn w:val="DefaultParagraphFont"/>
-    <w:rsid w:val="00D42B97"/>
-  </w:style>
-  <w:style w:type="character" w:customStyle="1" w:styleId="eop">
-    <w:name w:val="eop"/>
-    <w:basedOn w:val="DefaultParagraphFont"/>
-    <w:rsid w:val="00D42B97"/>
-  </w:style>
-  <w:style w:type="paragraph" w:styleId="Header">
-    <w:name w:val="header"/>
-    <w:basedOn w:val="Normal"/>
-    <w:link w:val="HeaderChar"/>
-    <w:uiPriority w:val="99"/>
-    <w:unhideWhenUsed/>
-    <w:rsid w:val="00D42B97"/>
-    <w:pPr>
-      <w:tabs>
-        <w:tab w:val="center" w:pos="4680"/>
-        <w:tab w:val="right" w:pos="9360"/>
-      </w:tabs>
-      <w:spacing w:after="0" w:line="240" w:lineRule="auto"/>
-    </w:pPr>
-  </w:style>
-  <w:style w:type="character" w:customStyle="1" w:styleId="HeaderChar">
-    <w:name w:val="Header Char"/>
-    <w:basedOn w:val="DefaultParagraphFont"/>
-    <w:link w:val="Header"/>
-    <w:uiPriority w:val="99"/>
-    <w:rsid w:val="00D42B97"/>
-  </w:style>
-  <w:style w:type="paragraph" w:styleId="Footer">
-    <w:name w:val="footer"/>
-    <w:basedOn w:val="Normal"/>
-    <w:link w:val="FooterChar"/>
-    <w:uiPriority w:val="99"/>
-    <w:unhideWhenUsed/>
-    <w:rsid w:val="00D42B97"/>
-    <w:pPr>
-      <w:tabs>
-        <w:tab w:val="center" w:pos="4680"/>
-        <w:tab w:val="right" w:pos="9360"/>
-      </w:tabs>
-      <w:spacing w:after="0" w:line="240" w:lineRule="auto"/>
-    </w:pPr>
-  </w:style>
-  <w:style w:type="character" w:customStyle="1" w:styleId="FooterChar">
-    <w:name w:val="Footer Char"/>
-    <w:basedOn w:val="DefaultParagraphFont"/>
-    <w:link w:val="Footer"/>
-    <w:uiPriority w:val="99"/>
-    <w:rsid w:val="00D42B97"/>
-  </w:style>
-  <w:style w:type="paragraph" w:styleId="ListParagraph">
-    <w:name w:val="List Paragraph"/>
-    <w:basedOn w:val="Normal"/>
-    <w:uiPriority w:val="34"/>
-    <w:qFormat/>
-    <w:rsid w:val="00AD6A6A"/>
-    <w:pPr>
-      <w:ind w:left="720"/>
-      <w:contextualSpacing/>
-    </w:pPr>
-  </w:style>
-  <w:style w:type="character" w:customStyle="1" w:styleId="fadeinm1hgl8">
-    <w:name w:val="_fadein_m1hgl_8"/>
-    <w:basedOn w:val="DefaultParagraphFont"/>
-    <w:rsid w:val="00AD6A6A"/>
-  </w:style>
-  <w:style w:type="paragraph" w:styleId="NormalWeb">
-    <w:name w:val="Normal (Web)"/>
-    <w:basedOn w:val="Normal"/>
-    <w:uiPriority w:val="99"/>
-    <w:unhideWhenUsed/>
-    <w:rsid w:val="00AD6A6A"/>
-    <w:pPr>
-      <w:spacing w:before="100" w:beforeAutospacing="1" w:after="100" w:afterAutospacing="1" w:line="240" w:lineRule="auto"/>
-    </w:pPr>
-    <w:rPr>
-      <w:rFonts w:ascii="Times New Roman" w:eastAsia="Times New Roman" w:hAnsi="Times New Roman" w:cs="Times New Roman"/>
-      <w:sz w:val="24"/>
-      <w:szCs w:val="24"/>
-    </w:rPr>
-  </w:style>
-  <w:style w:type="character" w:customStyle="1" w:styleId="Heading2Char">
-    <w:name w:val="Heading 2 Char"/>
-    <w:basedOn w:val="DefaultParagraphFont"/>
-    <w:link w:val="Heading2"/>
-    <w:uiPriority w:val="9"/>
-    <w:rsid w:val="00F42F7C"/>
-    <w:rPr>
-      <w:rFonts w:asciiTheme="majorHAnsi" w:eastAsiaTheme="majorEastAsia" w:hAnsiTheme="majorHAnsi" w:cstheme="majorBidi"/>
-      <w:b/>
-      <w:bCs/>
-      <w:color w:val="4F81BD" w:themeColor="accent1"/>
-      <w:sz w:val="26"/>
-      <w:szCs w:val="26"/>
-    </w:rPr>
-  </w:style>
-  <w:style w:type="paragraph" w:styleId="ListBullet">
-    <w:name w:val="List Bullet"/>
-    <w:basedOn w:val="Normal"/>
-    <w:uiPriority w:val="99"/>
-    <w:semiHidden/>
-    <w:unhideWhenUsed/>
-    <w:rsid w:val="00F42F7C"/>
-    <w:pPr>
-      <w:numPr>
-        <w:numId w:val="4"/>
-      </w:numPr>
-      <w:contextualSpacing/>
-    </w:pPr>
-    <w:rPr>
-      <w:rFonts w:eastAsiaTheme="minorEastAsia"/>
-    </w:rPr>
-  </w:style>
-  <w:style w:type="paragraph" w:styleId="ListNumber">
-    <w:name w:val="List Number"/>
-    <w:basedOn w:val="Normal"/>
-    <w:uiPriority w:val="99"/>
-    <w:semiHidden/>
-    <w:unhideWhenUsed/>
-    <w:rsid w:val="00F42F7C"/>
-    <w:pPr>
-      <w:numPr>
-        <w:numId w:val="5"/>
-      </w:numPr>
-      <w:contextualSpacing/>
-    </w:pPr>
-    <w:rPr>
-      <w:rFonts w:eastAsiaTheme="minorEastAsia"/>
-    </w:rPr>
-  </w:style>
-  <w:style w:type="character" w:customStyle="1" w:styleId="Heading3Char">
-    <w:name w:val="Heading 3 Char"/>
-    <w:basedOn w:val="DefaultParagraphFont"/>
-    <w:link w:val="Heading3"/>
-    <w:uiPriority w:val="9"/>
-    <w:rsid w:val="00F42F7C"/>
-    <w:rPr>
-      <w:rFonts w:asciiTheme="majorHAnsi" w:eastAsiaTheme="majorEastAsia" w:hAnsiTheme="majorHAnsi" w:cstheme="majorBidi"/>
-      <w:b/>
-      <w:bCs/>
-      <w:color w:val="4F81BD" w:themeColor="accent1"/>
-    </w:rPr>
-  </w:style>
-</w:styles>
-</file>
-
-<file path=word/stylesWithEffects.xml><?xml version="1.0" encoding="utf-8"?>
-<w:styles xmlns:wpc="http://schemas.microsoft.com/office/word/2010/wordprocessingCanvas" xmlns:mc="http://schemas.openxmlformats.org/markup-compatibility/2006" xmlns:o="urn:schemas-microsoft-com:office:office" xmlns:r="http://schemas.openxmlformats.org/officeDocument/2006/relationships" xmlns:m="http://schemas.openxmlformats.org/officeDocument/2006/math" xmlns:v="urn:schemas-microsoft-com:vml" xmlns:wp14="http://schemas.microsoft.com/office/word/2010/wordprocessingDrawing" xmlns:wp="http://schemas.openxmlformats.org/drawingml/2006/wordprocessingDrawing" xmlns:w10="urn:schemas-microsoft-com:office:word" xmlns:w="http://schemas.openxmlformats.org/wordprocessingml/2006/main" xmlns:w14="http://schemas.microsoft.com/office/word/2010/wordml" xmlns:wpg="http://schemas.microsoft.com/office/word/2010/wordprocessingGroup" xmlns:wpi="http://schemas.microsoft.com/office/word/2010/wordprocessingInk" xmlns:wne="http://schemas.microsoft.com/office/word/2006/wordml" xmlns:wps="http://schemas.microsoft.com/office/word/2010/wordprocessingShape" mc:Ignorable="w14 wp14">
-  <w:docDefaults>
-    <w:rPrDefault>
-      <w:rPr>
-        <w:rFonts w:asciiTheme="minorHAnsi" w:eastAsiaTheme="minorHAnsi" w:hAnsiTheme="minorHAnsi" w:cstheme="minorBidi"/>
-        <w:sz w:val="22"/>
-        <w:szCs w:val="22"/>
-        <w:lang w:val="en-US" w:eastAsia="en-US" w:bidi="ar-SA"/>
-      </w:rPr>
-    </w:rPrDefault>
-    <w:pPrDefault>
-      <w:pPr>
-        <w:spacing w:after="200" w:line="276" w:lineRule="auto"/>
-      </w:pPr>
-    </w:pPrDefault>
-  </w:docDefaults>
-  <w:latentStyles w:defLockedState="0" w:defUIPriority="99" w:defSemiHidden="1" w:defUnhideWhenUsed="1" w:defQFormat="0" w:count="267">
-    <w:lsdException w:name="Normal" w:semiHidden="0" w:uiPriority="0" w:unhideWhenUsed="0" w:qFormat="1"/>
-    <w:lsdException w:name="heading 1" w:semiHidden="0" w:uiPriority="9" w:unhideWhenUsed="0" w:qFormat="1"/>
-    <w:lsdException w:name="heading 2" w:uiPriority="9" w:qFormat="1"/>
-    <w:lsdException w:name="heading 3" w:uiPriority="9" w:qFormat="1"/>
-    <w:lsdException w:name="heading 4" w:uiPriority="9" w:qFormat="1"/>
-    <w:lsdException w:name="heading 5" w:uiPriority="9" w:qFormat="1"/>
-    <w:lsdException w:name="heading 6" w:uiPriority="9" w:qFormat="1"/>
-    <w:lsdException w:name="heading 7" w:uiPriority="9" w:qFormat="1"/>
-    <w:lsdException w:name="heading 8" w:uiPriority="9" w:qFormat="1"/>
-    <w:lsdException w:name="heading 9" w:uiPriority="9" w:qFormat="1"/>
-    <w:lsdException w:name="toc 1" w:uiPriority="39"/>
-    <w:lsdException w:name="toc 2" w:uiPriority="39"/>
-    <w:lsdException w:name="toc 3" w:uiPriority="39"/>
-    <w:lsdException w:name="toc 4" w:uiPriority="39"/>
-    <w:lsdException w:name="toc 5" w:uiPriority="39"/>
-    <w:lsdException w:name="toc 6" w:uiPriority="39"/>
-    <w:lsdException w:name="toc 7" w:uiPriority="39"/>
-    <w:lsdException w:name="toc 8" w:uiPriority="39"/>
-    <w:lsdException w:name="toc 9" w:uiPriority="39"/>
-    <w:lsdException w:name="caption" w:uiPriority="35" w:qFormat="1"/>
-    <w:lsdException w:name="Title" w:semiHidden="0" w:uiPriority="10" w:unhideWhenUsed="0" w:qFormat="1"/>
-    <w:lsdException w:name="Default Paragraph Font" w:uiPriority="1"/>
-    <w:lsdException w:name="Subtitle" w:semiHidden="0" w:uiPriority="11" w:unhideWhenUsed="0" w:qFormat="1"/>
-    <w:lsdException w:name="Strong" w:semiHidden="0" w:uiPriority="22" w:unhideWhenUsed="0" w:qFormat="1"/>
-    <w:lsdException w:name="Emphasis" w:semiHidden="0" w:uiPriority="20" w:unhideWhenUsed="0" w:qFormat="1"/>
-    <w:lsdException w:name="Table Grid" w:semiHidden="0" w:uiPriority="59" w:unhideWhenUsed="0"/>
-    <w:lsdException w:name="Placeholder Text" w:unhideWhenUsed="0"/>
-    <w:lsdException w:name="No Spacing" w:semiHidden="0" w:uiPriority="1" w:unhideWhenUsed="0" w:qFormat="1"/>
-    <w:lsdException w:name="Light Shading" w:semiHidden="0" w:uiPriority="60" w:unhideWhenUsed="0"/>
-    <w:lsdException w:name="Light List" w:semiHidden="0" w:uiPriority="61" w:unhideWhenUsed="0"/>
-    <w:lsdException w:name="Light Grid" w:semiHidden="0" w:uiPriority="62" w:unhideWhenUsed="0"/>
-    <w:lsdException w:name="Medium Shading 1" w:semiHidden="0" w:uiPriority="63" w:unhideWhenUsed="0"/>
-    <w:lsdException w:name="Medium Shading 2" w:semiHidden="0" w:uiPriority="64" w:unhideWhenUsed="0"/>
-    <w:lsdException w:name="Medium List 1" w:semiHidden="0" w:uiPriority="65" w:unhideWhenUsed="0"/>
-    <w:lsdException w:name="Medium List 2" w:semiHidden="0" w:uiPriority="66" w:unhideWhenUsed="0"/>
-    <w:lsdException w:name="Medium Grid 1" w:semiHidden="0" w:uiPriority="67" w:unhideWhenUsed="0"/>
-    <w:lsdException w:name="Medium Grid 2" w:semiHidden="0" w:uiPriority="68" w:unhideWhenUsed="0"/>
-    <w:lsdException w:name="Medium Grid 3" w:semiHidden="0" w:uiPriority="69" w:unhideWhenUsed="0"/>
-    <w:lsdException w:name="Dark List" w:semiHidden="0" w:uiPriority="70" w:unhideWhenUsed="0"/>
-    <w:lsdException w:name="Colorful Shading" w:semiHidden="0" w:uiPriority="71" w:unhideWhenUsed="0"/>
-    <w:lsdException w:name="Colorful List" w:semiHidden="0" w:uiPriority="72" w:unhideWhenUsed="0"/>
-    <w:lsdException w:name="Colorful Grid" w:semiHidden="0" w:uiPriority="73" w:unhideWhenUsed="0"/>
-    <w:lsdException w:name="Light Shading Accent 1" w:semiHidden="0" w:uiPriority="60" w:unhideWhenUsed="0"/>
-    <w:lsdException w:name="Light List Accent 1" w:semiHidden="0" w:uiPriority="61" w:unhideWhenUsed="0"/>
-    <w:lsdException w:name="Light Grid Accent 1" w:semiHidden="0" w:uiPriority="62" w:unhideWhenUsed="0"/>
-    <w:lsdException w:name="Medium Shading 1 Accent 1" w:semiHidden="0" w:uiPriority="63" w:unhideWhenUsed="0"/>
-    <w:lsdException w:name="Medium Shading 2 Accent 1" w:semiHidden="0" w:uiPriority="64" w:unhideWhenUsed="0"/>
-    <w:lsdException w:name="Medium List 1 Accent 1" w:semiHidden="0" w:uiPriority="65" w:unhideWhenUsed="0"/>
-    <w:lsdException w:name="Revision" w:unhideWhenUsed="0"/>
-    <w:lsdException w:name="List Paragraph" w:semiHidden="0" w:uiPriority="34" w:unhideWhenUsed="0" w:qFormat="1"/>
-    <w:lsdException w:name="Quote" w:semiHidden="0" w:uiPriority="29" w:unhideWhenUsed="0" w:qFormat="1"/>
-    <w:lsdException w:name="Intense Quote" w:semiHidden="0" w:uiPriority="30" w:unhideWhenUsed="0" w:qFormat="1"/>
-    <w:lsdException w:name="Medium List 2 Accent 1" w:semiHidden="0" w:uiPriority="66" w:unhideWhenUsed="0"/>
-    <w:lsdException w:name="Medium Grid 1 Accent 1" w:semiHidden="0" w:uiPriority="67" w:unhideWhenUsed="0"/>
-    <w:lsdException w:name="Medium Grid 2 Accent 1" w:semiHidden="0" w:uiPriority="68" w:unhideWhenUsed="0"/>
-    <w:lsdException w:name="Medium Grid 3 Accent 1" w:semiHidden="0" w:uiPriority="69" w:unhideWhenUsed="0"/>
-    <w:lsdException w:name="Dark List Accent 1" w:semiHidden="0" w:uiPriority="70" w:unhideWhenUsed="0"/>
-    <w:lsdException w:name="Colorful Shading Accent 1" w:semiHidden="0" w:uiPriority="71" w:unhideWhenUsed="0"/>
-    <w:lsdException w:name="Colorful List Accent 1" w:semiHidden="0" w:uiPriority="72" w:unhideWhenUsed="0"/>
-    <w:lsdException w:name="Colorful Grid Accent 1" w:semiHidden="0" w:uiPriority="73" w:unhideWhenUsed="0"/>
-    <w:lsdException w:name="Light Shading Accent 2" w:semiHidden="0" w:uiPriority="60" w:unhideWhenUsed="0"/>
-    <w:lsdException w:name="Light List Accent 2" w:semiHidden="0" w:uiPriority="61" w:unhideWhenUsed="0"/>
-    <w:lsdException w:name="Light Grid Accent 2" w:semiHidden="0" w:uiPriority="62" w:unhideWhenUsed="0"/>
-    <w:lsdException w:name="Medium Shading 1 Accent 2" w:semiHidden="0" w:uiPriority="63" w:unhideWhenUsed="0"/>
-    <w:lsdException w:name="Medium Shading 2 Accent 2" w:semiHidden="0" w:uiPriority="64" w:unhideWhenUsed="0"/>
-    <w:lsdException w:name="Medium List 1 Accent 2" w:semiHidden="0" w:uiPriority="65" w:unhideWhenUsed="0"/>
-    <w:lsdException w:name="Medium List 2 Accent 2" w:semiHidden="0" w:uiPriority="66" w:unhideWhenUsed="0"/>
-    <w:lsdException w:name="Medium Grid 1 Accent 2" w:semiHidden="0" w:uiPriority="67" w:unhideWhenUsed="0"/>
-    <w:lsdException w:name="Medium Grid 2 Accent 2" w:semiHidden="0" w:uiPriority="68" w:unhideWhenUsed="0"/>
-    <w:lsdException w:name="Medium Grid 3 Accent 2" w:semiHidden="0" w:uiPriority="69" w:unhideWhenUsed="0"/>
-    <w:lsdException w:name="Dark List Accent 2" w:semiHidden="0" w:uiPriority="70" w:unhideWhenUsed="0"/>
-    <w:lsdException w:name="Colorful Shading Accent 2" w:semiHidden="0" w:uiPriority="71" w:unhideWhenUsed="0"/>
-    <w:lsdException w:name="Colorful List Accent 2" w:semiHidden="0" w:uiPriority="72" w:unhideWhenUsed="0"/>
-    <w:lsdException w:name="Colorful Grid Accent 2" w:semiHidden="0" w:uiPriority="73" w:unhideWhenUsed="0"/>
-    <w:lsdException w:name="Light Shading Accent 3" w:semiHidden="0" w:uiPriority="60" w:unhideWhenUsed="0"/>
-    <w:lsdException w:name="Light List Accent 3" w:semiHidden="0" w:uiPriority="61" w:unhideWhenUsed="0"/>
-    <w:lsdException w:name="Light Grid Accent 3" w:semiHidden="0" w:uiPriority="62" w:unhideWhenUsed="0"/>
-    <w:lsdException w:name="Medium Shading 1 Accent 3" w:semiHidden="0" w:uiPriority="63" w:unhideWhenUsed="0"/>
-    <w:lsdException w:name="Medium Shading 2 Accent 3" w:semiHidden="0" w:uiPriority="64" w:unhideWhenUsed="0"/>
-    <w:lsdException w:name="Medium List 1 Accent 3" w:semiHidden="0" w:uiPriority="65" w:unhideWhenUsed="0"/>
-    <w:lsdException w:name="Medium List 2 Accent 3" w:semiHidden="0" w:uiPriority="66" w:unhideWhenUsed="0"/>
-    <w:lsdException w:name="Medium Grid 1 Accent 3" w:semiHidden="0" w:uiPriority="67" w:unhideWhenUsed="0"/>
-    <w:lsdException w:name="Medium Grid 2 Accent 3" w:semiHidden="0" w:uiPriority="68" w:unhideWhenUsed="0"/>
-    <w:lsdException w:name="Medium Grid 3 Accent 3" w:semiHidden="0" w:uiPriority="69" w:unhideWhenUsed="0"/>
-    <w:lsdException w:name="Dark List Accent 3" w:semiHidden="0" w:uiPriority="70" w:unhideWhenUsed="0"/>
-    <w:lsdException w:name="Colorful Shading Accent 3" w:semiHidden="0" w:uiPriority="71" w:unhideWhenUsed="0"/>
-    <w:lsdException w:name="Colorful List Accent 3" w:semiHidden="0" w:uiPriority="72" w:unhideWhenUsed="0"/>
-    <w:lsdException w:name="Colorful Grid Accent 3" w:semiHidden="0" w:uiPriority="73" w:unhideWhenUsed="0"/>
-    <w:lsdException w:name="Light Shading Accent 4" w:semiHidden="0" w:uiPriority="60" w:unhideWhenUsed="0"/>
-    <w:lsdException w:name="Light List Accent 4" w:semiHidden="0" w:uiPriority="61" w:unhideWhenUsed="0"/>
-    <w:lsdException w:name="Light Grid Accent 4" w:semiHidden="0" w:uiPriority="62" w:unhideWhenUsed="0"/>
-    <w:lsdException w:name="Medium Shading 1 Accent 4" w:semiHidden="0" w:uiPriority="63" w:unhideWhenUsed="0"/>
-    <w:lsdException w:name="Medium Shading 2 Accent 4" w:semiHidden="0" w:uiPriority="64" w:unhideWhenUsed="0"/>
-    <w:lsdException w:name="Medium List 1 Accent 4" w:semiHidden="0" w:uiPriority="65" w:unhideWhenUsed="0"/>
-    <w:lsdException w:name="Medium List 2 Accent 4" w:semiHidden="0" w:uiPriority="66" w:unhideWhenUsed="0"/>
-    <w:lsdException w:name="Medium Grid 1 Accent 4" w:semiHidden="0" w:uiPriority="67" w:unhideWhenUsed="0"/>
-    <w:lsdException w:name="Medium Grid 2 Accent 4" w:semiHidden="0" w:uiPriority="68" w:unhideWhenUsed="0"/>
-    <w:lsdException w:name="Medium Grid 3 Accent 4" w:semiHidden="0" w:uiPriority="69" w:unhideWhenUsed="0"/>
-    <w:lsdException w:name="Dark List Accent 4" w:semiHidden="0" w:uiPriority="70" w:unhideWhenUsed="0"/>
-    <w:lsdException w:name="Colorful Shading Accent 4" w:semiHidden="0" w:uiPriority="71" w:unhideWhenUsed="0"/>
-    <w:lsdException w:name="Colorful List Accent 4" w:semiHidden="0" w:uiPriority="72" w:unhideWhenUsed="0"/>
-    <w:lsdException w:name="Colorful Grid Accent 4" w:semiHidden="0" w:uiPriority="73" w:unhideWhenUsed="0"/>
-    <w:lsdException w:name="Light Shading Accent 5" w:semiHidden="0" w:uiPriority="60" w:unhideWhenUsed="0"/>
-    <w:lsdException w:name="Light List Accent 5" w:semiHidden="0" w:uiPriority="61" w:unhideWhenUsed="0"/>
-    <w:lsdException w:name="Light Grid Accent 5" w:semiHidden="0" w:uiPriority="62" w:unhideWhenUsed="0"/>
-    <w:lsdException w:name="Medium Shading 1 Accent 5" w:semiHidden="0" w:uiPriority="63" w:unhideWhenUsed="0"/>
-    <w:lsdException w:name="Medium Shading 2 Accent 5" w:semiHidden="0" w:uiPriority="64" w:unhideWhenUsed="0"/>
-    <w:lsdException w:name="Medium List 1 Accent 5" w:semiHidden="0" w:uiPriority="65" w:unhideWhenUsed="0"/>
-    <w:lsdException w:name="Medium List 2 Accent 5" w:semiHidden="0" w:uiPriority="66" w:unhideWhenUsed="0"/>
-    <w:lsdException w:name="Medium Grid 1 Accent 5" w:semiHidden="0" w:uiPriority="67" w:unhideWhenUsed="0"/>
-    <w:lsdException w:name="Medium Grid 2 Accent 5" w:semiHidden="0" w:uiPriority="68" w:unhideWhenUsed="0"/>
-    <w:lsdException w:name="Medium Grid 3 Accent 5" w:semiHidden="0" w:uiPriority="69" w:unhideWhenUsed="0"/>
-    <w:lsdException w:name="Dark List Accent 5" w:semiHidden="0" w:uiPriority="70" w:unhideWhenUsed="0"/>
-    <w:lsdException w:name="Colorful Shading Accent 5" w:semiHidden="0" w:uiPriority="71" w:unhideWhenUsed="0"/>
-    <w:lsdException w:name="Colorful List Accent 5" w:semiHidden="0" w:uiPriority="72" w:unhideWhenUsed="0"/>
-    <w:lsdException w:name="Colorful Grid Accent 5" w:semiHidden="0" w:uiPriority="73" w:unhideWhenUsed="0"/>
-    <w:lsdException w:name="Light Shading Accent 6" w:semiHidden="0" w:uiPriority="60" w:unhideWhenUsed="0"/>
-    <w:lsdException w:name="Light List Accent 6" w:semiHidden="0" w:uiPriority="61" w:unhideWhenUsed="0"/>
-    <w:lsdException w:name="Light Grid Accent 6" w:semiHidden="0" w:uiPriority="62" w:unhideWhenUsed="0"/>
-    <w:lsdException w:name="Medium Shading 1 Accent 6" w:semiHidden="0" w:uiPriority="63" w:unhideWhenUsed="0"/>
-    <w:lsdException w:name="Medium Shading 2 Accent 6" w:semiHidden="0" w:uiPriority="64" w:unhideWhenUsed="0"/>
-    <w:lsdException w:name="Medium List 1 Accent 6" w:semiHidden="0" w:uiPriority="65" w:unhideWhenUsed="0"/>
-    <w:lsdException w:name="Medium List 2 Accent 6" w:semiHidden="0" w:uiPriority="66" w:unhideWhenUsed="0"/>
-    <w:lsdException w:name="Medium Grid 1 Accent 6" w:semiHidden="0" w:uiPriority="67" w:unhideWhenUsed="0"/>
-    <w:lsdException w:name="Medium Grid 2 Accent 6" w:semiHidden="0" w:uiPriority="68" w:unhideWhenUsed="0"/>
-    <w:lsdException w:name="Medium Grid 3 Accent 6" w:semiHidden="0" w:uiPriority="69" w:unhideWhenUsed="0"/>
-    <w:lsdException w:name="Dark List Accent 6" w:semiHidden="0" w:uiPriority="70" w:unhideWhenUsed="0"/>
-    <w:lsdException w:name="Colorful Shading Accent 6" w:semiHidden="0" w:uiPriority="71" w:unhideWhenUsed="0"/>
-    <w:lsdException w:name="Colorful List Accent 6" w:semiHidden="0" w:uiPriority="72" w:unhideWhenUsed="0"/>
-    <w:lsdException w:name="Colorful Grid Accent 6" w:semiHidden="0" w:uiPriority="73" w:unhideWhenUsed="0"/>
-    <w:lsdException w:name="Subtle Emphasis" w:semiHidden="0" w:uiPriority="19" w:unhideWhenUsed="0" w:qFormat="1"/>
-    <w:lsdException w:name="Intense Emphasis" w:semiHidden="0" w:uiPriority="21" w:unhideWhenUsed="0" w:qFormat="1"/>
-    <w:lsdException w:name="Subtle Reference" w:semiHidden="0" w:uiPriority="31" w:unhideWhenUsed="0" w:qFormat="1"/>
-    <w:lsdException w:name="Intense Reference" w:semiHidden="0" w:uiPriority="32" w:unhideWhenUsed="0" w:qFormat="1"/>
-    <w:lsdException w:name="Book Title" w:semiHidden="0" w:uiPriority="33" w:unhideWhenUsed="0" w:qFormat="1"/>
-    <w:lsdException w:name="Bibliography" w:uiPriority="37"/>
-    <w:lsdException w:name="TOC Heading" w:uiPriority="39" w:qFormat="1"/>
-  </w:latentStyles>
-  <w:style w:type="paragraph" w:default="1" w:styleId="Normal">
-    <w:name w:val="Normal"/>
-    <w:qFormat/>
-    <w:rsid w:val="00AD6A6A"/>
-  </w:style>
-  <w:style w:type="paragraph" w:styleId="Heading2">
-    <w:name w:val="heading 2"/>
-    <w:basedOn w:val="Normal"/>
-    <w:next w:val="Normal"/>
-    <w:link w:val="Heading2Char"/>
-    <w:uiPriority w:val="9"/>
-    <w:unhideWhenUsed/>
-    <w:qFormat/>
-    <w:rsid w:val="00F42F7C"/>
-    <w:pPr>
-      <w:keepNext/>
-      <w:keepLines/>
-      <w:spacing w:before="200" w:after="0"/>
-      <w:outlineLvl w:val="1"/>
-    </w:pPr>
-    <w:rPr>
-      <w:rFonts w:asciiTheme="majorHAnsi" w:eastAsiaTheme="majorEastAsia" w:hAnsiTheme="majorHAnsi" w:cstheme="majorBidi"/>
-      <w:b/>
-      <w:bCs/>
-      <w:color w:val="4F81BD" w:themeColor="accent1"/>
-      <w:sz w:val="26"/>
-      <w:szCs w:val="26"/>
-    </w:rPr>
-  </w:style>
-  <w:style w:type="paragraph" w:styleId="Heading3">
-    <w:name w:val="heading 3"/>
-    <w:basedOn w:val="Normal"/>
-    <w:next w:val="Normal"/>
-    <w:link w:val="Heading3Char"/>
-    <w:uiPriority w:val="9"/>
-    <w:unhideWhenUsed/>
-    <w:qFormat/>
-    <w:rsid w:val="00F42F7C"/>
-    <w:pPr>
-      <w:keepNext/>
-      <w:keepLines/>
-      <w:spacing w:before="200" w:after="0"/>
-      <w:outlineLvl w:val="2"/>
-    </w:pPr>
-    <w:rPr>
-      <w:rFonts w:asciiTheme="majorHAnsi" w:eastAsiaTheme="majorEastAsia" w:hAnsiTheme="majorHAnsi" w:cstheme="majorBidi"/>
-      <w:b/>
-      <w:bCs/>
-      <w:color w:val="4F81BD" w:themeColor="accent1"/>
-    </w:rPr>
-  </w:style>
-  <w:style w:type="character" w:default="1" w:styleId="DefaultParagraphFont">
-    <w:name w:val="Default Paragraph Font"/>
-    <w:uiPriority w:val="1"/>
-    <w:semiHidden/>
     <w:unhideWhenUsed/>
   </w:style>
   <w:style w:type="table" w:default="1" w:styleId="TableNormal">

</xml_diff>

<commit_message>
Third and final part of Preprocessing
</commit_message>
<xml_diff>
--- a/News Group Classification Report.docx
+++ b/News Group Classification Report.docx
@@ -1318,13 +1318,7 @@
         </w:numPr>
       </w:pPr>
       <w:r>
-        <w:t xml:space="preserve">“the quick brown fox” </w:t>
-      </w:r>
-      <w:r>
-        <w:t>→</w:t>
-      </w:r>
-      <w:r>
-        <w:t xml:space="preserve"> [“the”, “quick”, “brown”, “fox”]</w:t>
+        <w:t>“the quick brown fox” → [“the”, “quick”, “brown”, “fox”]</w:t>
       </w:r>
     </w:p>
     <w:p>
@@ -1341,7 +1335,7 @@
           <w:sz w:val="24"/>
           <w:szCs w:val="24"/>
         </w:rPr>
-        <w:t>f</w:t>
+        <w:t>g</w:t>
       </w:r>
       <w:r>
         <w:rPr>
@@ -1355,7 +1349,14 @@
           <w:sz w:val="24"/>
           <w:szCs w:val="24"/>
         </w:rPr>
-        <w:t>Remove Stopwords</w:t>
+        <w:t xml:space="preserve">Remove </w:t>
+      </w:r>
+      <w:r>
+        <w:rPr>
+          <w:sz w:val="24"/>
+          <w:szCs w:val="24"/>
+        </w:rPr>
+        <w:t>Stop words</w:t>
       </w:r>
     </w:p>
     <w:p>
@@ -1406,19 +1407,273 @@
         <w:ind w:left="1123"/>
       </w:pPr>
       <w:r>
-        <w:t>[“the”, “quick”, “brown”, “fox”]</w:t>
-      </w:r>
-      <w:r>
+        <w:t xml:space="preserve">[“the”, “quick”, “brown”, “fox”] → </w:t>
+      </w:r>
+      <w:r>
+        <w:t>[ “quick”, “brown”, “fox”]</w:t>
+      </w:r>
+    </w:p>
+    <w:p>
+      <w:pPr>
+        <w:pStyle w:val="Heading3"/>
+        <w:ind w:left="360"/>
+        <w:rPr>
+          <w:sz w:val="24"/>
+          <w:szCs w:val="24"/>
+        </w:rPr>
+      </w:pPr>
+      <w:r>
+        <w:rPr>
+          <w:sz w:val="24"/>
+          <w:szCs w:val="24"/>
+        </w:rPr>
+        <w:t>h</w:t>
+      </w:r>
+      <w:r>
+        <w:rPr>
+          <w:sz w:val="24"/>
+          <w:szCs w:val="24"/>
+        </w:rPr>
+        <w:t xml:space="preserve">) </w:t>
+      </w:r>
+      <w:r>
+        <w:rPr>
+          <w:sz w:val="24"/>
+          <w:szCs w:val="24"/>
+        </w:rPr>
+        <w:t>Lemmatization</w:t>
+      </w:r>
+    </w:p>
+    <w:p>
+      <w:pPr>
+        <w:pStyle w:val="ListParagraph"/>
+        <w:numPr>
+          <w:ilvl w:val="0"/>
+          <w:numId w:val="11"/>
+        </w:numPr>
+        <w:ind w:left="1123"/>
+      </w:pPr>
+      <w:r>
+        <w:t xml:space="preserve">Reduce inflected or variant word forms to their </w:t>
+      </w:r>
+      <w:r>
+        <w:rPr>
+          <w:b/>
+          <w:bCs/>
+        </w:rPr>
+        <w:t>dictionary headword</w:t>
+      </w:r>
+      <w:r>
+        <w:rPr>
+          <w:b/>
+          <w:bCs/>
+        </w:rPr>
         <w:t xml:space="preserve"> </w:t>
       </w:r>
       <w:r>
-        <w:t>→</w:t>
-      </w:r>
+        <w:t>form.</w:t>
+      </w:r>
+    </w:p>
+    <w:p>
+      <w:pPr>
+        <w:pStyle w:val="ListParagraph"/>
+        <w:numPr>
+          <w:ilvl w:val="0"/>
+          <w:numId w:val="11"/>
+        </w:numPr>
+        <w:ind w:left="1123"/>
+      </w:pPr>
+      <w:r>
+        <w:t>Example:</w:t>
+      </w:r>
+    </w:p>
+    <w:p>
+      <w:pPr>
+        <w:pStyle w:val="ListParagraph"/>
+        <w:numPr>
+          <w:ilvl w:val="1"/>
+          <w:numId w:val="11"/>
+        </w:numPr>
+      </w:pPr>
+      <w:proofErr w:type="spellStart"/>
+      <w:proofErr w:type="gramStart"/>
+      <w:r>
+        <w:t>Am,is</w:t>
+      </w:r>
+      <w:proofErr w:type="gramEnd"/>
+      <w:r>
+        <w:t>,are</w:t>
+      </w:r>
+      <w:proofErr w:type="spellEnd"/>
+      <w:r>
+        <w:t xml:space="preserve"> -&gt; be</w:t>
+      </w:r>
+    </w:p>
+    <w:p>
+      <w:pPr>
+        <w:pStyle w:val="ListParagraph"/>
+        <w:numPr>
+          <w:ilvl w:val="1"/>
+          <w:numId w:val="11"/>
+        </w:numPr>
+      </w:pPr>
+      <w:proofErr w:type="spellStart"/>
+      <w:proofErr w:type="gramStart"/>
+      <w:r>
+        <w:t>Car,cars</w:t>
+      </w:r>
+      <w:proofErr w:type="gramEnd"/>
+      <w:r>
+        <w:t>,</w:t>
+      </w:r>
+      <w:proofErr w:type="gramStart"/>
+      <w:r>
+        <w:t>car’s,cars</w:t>
+      </w:r>
+      <w:proofErr w:type="spellEnd"/>
+      <w:proofErr w:type="gramEnd"/>
+      <w:r>
+        <w:t>’ -&gt; car</w:t>
+      </w:r>
+    </w:p>
+    <w:p>
+      <w:pPr>
+        <w:pStyle w:val="Heading3"/>
+        <w:ind w:left="360"/>
+        <w:rPr>
+          <w:sz w:val="24"/>
+          <w:szCs w:val="24"/>
+        </w:rPr>
+      </w:pPr>
+      <w:proofErr w:type="spellStart"/>
+      <w:r>
+        <w:rPr>
+          <w:sz w:val="24"/>
+          <w:szCs w:val="24"/>
+        </w:rPr>
+        <w:t>i</w:t>
+      </w:r>
+      <w:proofErr w:type="spellEnd"/>
+      <w:r>
+        <w:rPr>
+          <w:sz w:val="24"/>
+          <w:szCs w:val="24"/>
+        </w:rPr>
+        <w:t xml:space="preserve">) </w:t>
+      </w:r>
+      <w:r>
+        <w:rPr>
+          <w:sz w:val="24"/>
+          <w:szCs w:val="24"/>
+        </w:rPr>
+        <w:t>TF–IDF Vectorization</w:t>
+      </w:r>
+    </w:p>
+    <w:p>
+      <w:pPr>
+        <w:pStyle w:val="ListParagraph"/>
+        <w:numPr>
+          <w:ilvl w:val="0"/>
+          <w:numId w:val="11"/>
+        </w:numPr>
+        <w:ind w:left="1123"/>
+      </w:pPr>
+      <w:r>
+        <w:t xml:space="preserve">To convert our cleaned and lemmatized text into features suitable for machine learning, we apply TF–IDF vectorization. TF–IDF not only counts how often a term appears in a </w:t>
+      </w:r>
+      <w:proofErr w:type="gramStart"/>
+      <w:r>
+        <w:t xml:space="preserve">document </w:t>
+      </w:r>
+      <w:r>
+        <w:t>,</w:t>
+      </w:r>
+      <w:proofErr w:type="gramEnd"/>
       <w:r>
         <w:t xml:space="preserve"> </w:t>
       </w:r>
       <w:r>
-        <w:t>[ “quick”, “brown”, “fox”]</w:t>
+        <w:t>but also down‐weights terms that appear in many documents, thereby emphasizing words that are more discriminative for classification.</w:t>
+      </w:r>
+    </w:p>
+    <w:p>
+      <w:pPr>
+        <w:pStyle w:val="Heading3"/>
+        <w:ind w:left="360"/>
+        <w:rPr>
+          <w:sz w:val="24"/>
+          <w:szCs w:val="24"/>
+        </w:rPr>
+      </w:pPr>
+      <w:r>
+        <w:rPr>
+          <w:sz w:val="24"/>
+          <w:szCs w:val="24"/>
+        </w:rPr>
+        <w:t>j</w:t>
+      </w:r>
+      <w:r>
+        <w:rPr>
+          <w:sz w:val="24"/>
+          <w:szCs w:val="24"/>
+        </w:rPr>
+        <w:t xml:space="preserve">) </w:t>
+      </w:r>
+      <w:r>
+        <w:rPr>
+          <w:sz w:val="24"/>
+          <w:szCs w:val="24"/>
+        </w:rPr>
+        <w:t>Train / Validation / Test Split</w:t>
+      </w:r>
+    </w:p>
+    <w:p>
+      <w:pPr>
+        <w:pStyle w:val="ListParagraph"/>
+        <w:numPr>
+          <w:ilvl w:val="0"/>
+          <w:numId w:val="11"/>
+        </w:numPr>
+        <w:ind w:left="1123"/>
+      </w:pPr>
+      <w:r>
+        <w:t>To ensure that our model is trained and evaluated in an unbiased manner, we split the TF–IDF feature matrix and labels into three disjoint sets:</w:t>
+      </w:r>
+    </w:p>
+    <w:p>
+      <w:pPr>
+        <w:pStyle w:val="ListParagraph"/>
+        <w:numPr>
+          <w:ilvl w:val="1"/>
+          <w:numId w:val="11"/>
+        </w:numPr>
+      </w:pPr>
+      <w:r>
+        <w:t>Test set (20% of data)</w:t>
+      </w:r>
+    </w:p>
+    <w:p>
+      <w:pPr>
+        <w:pStyle w:val="ListParagraph"/>
+        <w:numPr>
+          <w:ilvl w:val="1"/>
+          <w:numId w:val="11"/>
+        </w:numPr>
+      </w:pPr>
+      <w:r>
+        <w:t>Validation set (20% of data)</w:t>
+      </w:r>
+    </w:p>
+    <w:p>
+      <w:pPr>
+        <w:pStyle w:val="ListParagraph"/>
+        <w:numPr>
+          <w:ilvl w:val="1"/>
+          <w:numId w:val="11"/>
+        </w:numPr>
+      </w:pPr>
+      <w:r>
+        <w:t>Training set (60% of data)</w:t>
       </w:r>
     </w:p>
     <w:p>
@@ -1706,7 +1961,7 @@
         <w:rFonts w:ascii="Symbol" w:hAnsi="Symbol" w:hint="default"/>
       </w:rPr>
     </w:lvl>
-    <w:lvl w:ilvl="1" w:tplc="04090003" w:tentative="1">
+    <w:lvl w:ilvl="1" w:tplc="04090003">
       <w:start w:val="1"/>
       <w:numFmt w:val="bullet"/>
       <w:lvlText w:val="o"/>
@@ -2604,6 +2859,119 @@
     </w:lvl>
   </w:abstractNum>
   <w:abstractNum w:abstractNumId="10" w15:restartNumberingAfterBreak="0">
+    <w:nsid w:val="7BC75839"/>
+    <w:multiLevelType w:val="multilevel"/>
+    <w:tmpl w:val="91726D5C"/>
+    <w:lvl w:ilvl="0">
+      <w:start w:val="1"/>
+      <w:numFmt w:val="decimal"/>
+      <w:lvlText w:val="%1."/>
+      <w:lvlJc w:val="left"/>
+      <w:pPr>
+        <w:tabs>
+          <w:tab w:val="num" w:pos="720"/>
+        </w:tabs>
+        <w:ind w:left="720" w:hanging="360"/>
+      </w:pPr>
+    </w:lvl>
+    <w:lvl w:ilvl="1" w:tentative="1">
+      <w:start w:val="1"/>
+      <w:numFmt w:val="decimal"/>
+      <w:lvlText w:val="%2."/>
+      <w:lvlJc w:val="left"/>
+      <w:pPr>
+        <w:tabs>
+          <w:tab w:val="num" w:pos="1440"/>
+        </w:tabs>
+        <w:ind w:left="1440" w:hanging="360"/>
+      </w:pPr>
+    </w:lvl>
+    <w:lvl w:ilvl="2" w:tentative="1">
+      <w:start w:val="1"/>
+      <w:numFmt w:val="decimal"/>
+      <w:lvlText w:val="%3."/>
+      <w:lvlJc w:val="left"/>
+      <w:pPr>
+        <w:tabs>
+          <w:tab w:val="num" w:pos="2160"/>
+        </w:tabs>
+        <w:ind w:left="2160" w:hanging="360"/>
+      </w:pPr>
+    </w:lvl>
+    <w:lvl w:ilvl="3" w:tentative="1">
+      <w:start w:val="1"/>
+      <w:numFmt w:val="decimal"/>
+      <w:lvlText w:val="%4."/>
+      <w:lvlJc w:val="left"/>
+      <w:pPr>
+        <w:tabs>
+          <w:tab w:val="num" w:pos="2880"/>
+        </w:tabs>
+        <w:ind w:left="2880" w:hanging="360"/>
+      </w:pPr>
+    </w:lvl>
+    <w:lvl w:ilvl="4" w:tentative="1">
+      <w:start w:val="1"/>
+      <w:numFmt w:val="decimal"/>
+      <w:lvlText w:val="%5."/>
+      <w:lvlJc w:val="left"/>
+      <w:pPr>
+        <w:tabs>
+          <w:tab w:val="num" w:pos="3600"/>
+        </w:tabs>
+        <w:ind w:left="3600" w:hanging="360"/>
+      </w:pPr>
+    </w:lvl>
+    <w:lvl w:ilvl="5" w:tentative="1">
+      <w:start w:val="1"/>
+      <w:numFmt w:val="decimal"/>
+      <w:lvlText w:val="%6."/>
+      <w:lvlJc w:val="left"/>
+      <w:pPr>
+        <w:tabs>
+          <w:tab w:val="num" w:pos="4320"/>
+        </w:tabs>
+        <w:ind w:left="4320" w:hanging="360"/>
+      </w:pPr>
+    </w:lvl>
+    <w:lvl w:ilvl="6" w:tentative="1">
+      <w:start w:val="1"/>
+      <w:numFmt w:val="decimal"/>
+      <w:lvlText w:val="%7."/>
+      <w:lvlJc w:val="left"/>
+      <w:pPr>
+        <w:tabs>
+          <w:tab w:val="num" w:pos="5040"/>
+        </w:tabs>
+        <w:ind w:left="5040" w:hanging="360"/>
+      </w:pPr>
+    </w:lvl>
+    <w:lvl w:ilvl="7" w:tentative="1">
+      <w:start w:val="1"/>
+      <w:numFmt w:val="decimal"/>
+      <w:lvlText w:val="%8."/>
+      <w:lvlJc w:val="left"/>
+      <w:pPr>
+        <w:tabs>
+          <w:tab w:val="num" w:pos="5760"/>
+        </w:tabs>
+        <w:ind w:left="5760" w:hanging="360"/>
+      </w:pPr>
+    </w:lvl>
+    <w:lvl w:ilvl="8" w:tentative="1">
+      <w:start w:val="1"/>
+      <w:numFmt w:val="decimal"/>
+      <w:lvlText w:val="%9."/>
+      <w:lvlJc w:val="left"/>
+      <w:pPr>
+        <w:tabs>
+          <w:tab w:val="num" w:pos="6480"/>
+        </w:tabs>
+        <w:ind w:left="6480" w:hanging="360"/>
+      </w:pPr>
+    </w:lvl>
+  </w:abstractNum>
+  <w:abstractNum w:abstractNumId="11" w15:restartNumberingAfterBreak="0">
     <w:nsid w:val="7F2C193E"/>
     <w:multiLevelType w:val="hybridMultilevel"/>
     <w:tmpl w:val="201E99D0"/>
@@ -2747,10 +3115,13 @@
     <w:abstractNumId w:val="5"/>
   </w:num>
   <w:num w:numId="10" w16cid:durableId="1102795901">
-    <w:abstractNumId w:val="10"/>
+    <w:abstractNumId w:val="11"/>
   </w:num>
   <w:num w:numId="11" w16cid:durableId="1314022924">
     <w:abstractNumId w:val="2"/>
+  </w:num>
+  <w:num w:numId="12" w16cid:durableId="2091464405">
+    <w:abstractNumId w:val="10"/>
   </w:num>
 </w:numbering>
 </file>

</xml_diff>

<commit_message>
Added The Report For The First 2 Models.
</commit_message>
<xml_diff>
--- a/News Group Classification Report.docx
+++ b/News Group Classification Report.docx
@@ -17,6 +17,8 @@
           <w:szCs w:val="18"/>
         </w:rPr>
       </w:pPr>
+      <w:bookmarkStart w:id="0" w:name="_Hlk198140103"/>
+      <w:bookmarkEnd w:id="0"/>
       <w:r>
         <w:rPr>
           <w:rFonts w:ascii="Calibri" w:eastAsia="Times New Roman" w:hAnsi="Calibri" w:cs="Calibri"/>
@@ -1678,40 +1680,421 @@
     </w:p>
     <w:p>
       <w:pPr>
-        <w:ind w:left="763"/>
-      </w:pPr>
-    </w:p>
-    <w:p>
-      <w:pPr>
         <w:pStyle w:val="ListParagraph"/>
-        <w:ind w:left="1116"/>
-      </w:pPr>
-    </w:p>
-    <w:p/>
-    <w:p>
-      <w:pPr>
-        <w:pStyle w:val="ListBullet"/>
+        <w:ind w:left="1440"/>
+      </w:pPr>
+    </w:p>
+    <w:p>
+      <w:pPr>
+        <w:pStyle w:val="ListParagraph"/>
+        <w:ind w:left="1440"/>
+      </w:pPr>
+    </w:p>
+    <w:p>
+      <w:pPr>
+        <w:pStyle w:val="Heading2"/>
+        <w:rPr>
+          <w:sz w:val="30"/>
+          <w:szCs w:val="30"/>
+        </w:rPr>
+      </w:pPr>
+    </w:p>
+    <w:p>
+      <w:pPr>
+        <w:pStyle w:val="Heading2"/>
+        <w:rPr>
+          <w:sz w:val="30"/>
+          <w:szCs w:val="30"/>
+        </w:rPr>
+      </w:pPr>
+    </w:p>
+    <w:p>
+      <w:pPr>
+        <w:pStyle w:val="Heading2"/>
+        <w:rPr>
+          <w:sz w:val="30"/>
+          <w:szCs w:val="30"/>
+        </w:rPr>
+      </w:pPr>
+    </w:p>
+    <w:p>
+      <w:pPr>
+        <w:pStyle w:val="Heading2"/>
+        <w:rPr>
+          <w:sz w:val="30"/>
+          <w:szCs w:val="30"/>
+        </w:rPr>
+      </w:pPr>
+      <w:r>
+        <w:rPr>
+          <w:sz w:val="30"/>
+          <w:szCs w:val="30"/>
+        </w:rPr>
+        <w:t>4. Modelling</w:t>
+      </w:r>
+    </w:p>
+    <w:p>
+      <w:r>
+        <w:pict w14:anchorId="3D0AD195">
+          <v:rect id="_x0000_i1028" style="width:0;height:1.5pt" o:hralign="center" o:hrstd="t" o:hr="t" fillcolor="#a0a0a0" stroked="f"/>
+        </w:pict>
+      </w:r>
+    </w:p>
+    <w:p>
+      <w:pPr>
+        <w:pStyle w:val="ListNumber"/>
+        <w:numPr>
+          <w:ilvl w:val="0"/>
+          <w:numId w:val="0"/>
+        </w:numPr>
+        <w:ind w:firstLine="360"/>
+        <w:rPr>
+          <w:sz w:val="24"/>
+          <w:szCs w:val="24"/>
+        </w:rPr>
+      </w:pPr>
+      <w:r>
+        <w:rPr>
+          <w:sz w:val="24"/>
+          <w:szCs w:val="24"/>
+        </w:rPr>
+        <w:t>We evaluated several classification algorithms to identify the best fit for our dataset</w:t>
+      </w:r>
+      <w:r>
+        <w:rPr>
+          <w:sz w:val="24"/>
+          <w:szCs w:val="24"/>
+        </w:rPr>
+        <w:t xml:space="preserve"> and</w:t>
+      </w:r>
+    </w:p>
+    <w:p>
+      <w:pPr>
+        <w:pStyle w:val="ListNumber"/>
+        <w:numPr>
+          <w:ilvl w:val="0"/>
+          <w:numId w:val="0"/>
+        </w:numPr>
+        <w:ind w:firstLine="360"/>
+        <w:rPr>
+          <w:sz w:val="24"/>
+          <w:szCs w:val="24"/>
+        </w:rPr>
+      </w:pPr>
+      <w:r>
+        <w:rPr>
+          <w:sz w:val="24"/>
+          <w:szCs w:val="24"/>
+        </w:rPr>
+        <w:t>f</w:t>
+      </w:r>
+      <w:r>
+        <w:rPr>
+          <w:sz w:val="24"/>
+          <w:szCs w:val="24"/>
+        </w:rPr>
+        <w:t xml:space="preserve">or </w:t>
+      </w:r>
+      <w:r>
+        <w:rPr>
+          <w:sz w:val="24"/>
+          <w:szCs w:val="24"/>
+        </w:rPr>
+        <w:t xml:space="preserve">each </w:t>
+      </w:r>
+      <w:r>
+        <w:rPr>
+          <w:sz w:val="24"/>
+          <w:szCs w:val="24"/>
+        </w:rPr>
+        <w:t xml:space="preserve">model we did </w:t>
+      </w:r>
+      <w:r>
+        <w:rPr>
+          <w:sz w:val="24"/>
+          <w:szCs w:val="24"/>
+        </w:rPr>
+        <w:t>the</w:t>
+      </w:r>
+      <w:r>
+        <w:rPr>
+          <w:sz w:val="24"/>
+          <w:szCs w:val="24"/>
+        </w:rPr>
+        <w:t xml:space="preserve"> following steps:</w:t>
+      </w:r>
+    </w:p>
+    <w:p>
+      <w:pPr>
+        <w:pStyle w:val="ListNumber"/>
+        <w:numPr>
+          <w:ilvl w:val="0"/>
+          <w:numId w:val="0"/>
+        </w:numPr>
+        <w:ind w:left="360" w:firstLine="360"/>
+        <w:rPr>
+          <w:sz w:val="24"/>
+          <w:szCs w:val="24"/>
+        </w:rPr>
+      </w:pPr>
+    </w:p>
+    <w:p>
+      <w:pPr>
+        <w:pStyle w:val="ListNumber"/>
+        <w:numPr>
+          <w:ilvl w:val="0"/>
+          <w:numId w:val="0"/>
+        </w:numPr>
+        <w:ind w:left="360" w:hanging="360"/>
+        <w:rPr>
+          <w:sz w:val="24"/>
+          <w:szCs w:val="24"/>
+        </w:rPr>
+      </w:pPr>
+      <w:r>
+        <w:rPr>
+          <w:rStyle w:val="Heading2Char"/>
+          <w:sz w:val="24"/>
+          <w:szCs w:val="24"/>
+        </w:rPr>
+        <w:t xml:space="preserve">       1</w:t>
+      </w:r>
+      <w:r>
+        <w:rPr>
+          <w:rStyle w:val="Heading2Char"/>
+          <w:sz w:val="24"/>
+          <w:szCs w:val="24"/>
+        </w:rPr>
+        <w:t>)</w:t>
+      </w:r>
+      <w:r>
+        <w:rPr>
+          <w:sz w:val="24"/>
+          <w:szCs w:val="24"/>
+        </w:rPr>
+        <w:t xml:space="preserve"> </w:t>
+      </w:r>
+      <w:r>
+        <w:rPr>
+          <w:rStyle w:val="Heading3Char"/>
+          <w:sz w:val="24"/>
+          <w:szCs w:val="24"/>
+        </w:rPr>
+        <w:t>Reason:</w:t>
+      </w:r>
+    </w:p>
+    <w:p>
+      <w:pPr>
+        <w:pStyle w:val="ListNumber"/>
+        <w:numPr>
+          <w:ilvl w:val="0"/>
+          <w:numId w:val="11"/>
+        </w:numPr>
+        <w:rPr>
+          <w:b/>
+          <w:bCs/>
+          <w:sz w:val="24"/>
+          <w:szCs w:val="24"/>
+        </w:rPr>
+      </w:pPr>
+      <w:r>
+        <w:rPr>
+          <w:sz w:val="24"/>
+          <w:szCs w:val="24"/>
+        </w:rPr>
+        <w:t>Why</w:t>
+      </w:r>
+      <w:r>
+        <w:rPr>
+          <w:sz w:val="24"/>
+          <w:szCs w:val="24"/>
+        </w:rPr>
+        <w:t xml:space="preserve"> we chose this specific model for our dataset.</w:t>
+      </w:r>
+    </w:p>
+    <w:p>
+      <w:pPr>
+        <w:pStyle w:val="ListNumber"/>
         <w:numPr>
           <w:ilvl w:val="0"/>
           <w:numId w:val="0"/>
         </w:numPr>
         <w:ind w:left="1080"/>
-      </w:pPr>
-    </w:p>
-    <w:p>
-      <w:pPr>
-        <w:pStyle w:val="ListBullet"/>
+        <w:rPr>
+          <w:b/>
+          <w:bCs/>
+          <w:sz w:val="24"/>
+          <w:szCs w:val="24"/>
+        </w:rPr>
+      </w:pPr>
+    </w:p>
+    <w:p>
+      <w:pPr>
+        <w:pStyle w:val="ListNumber"/>
         <w:numPr>
           <w:ilvl w:val="0"/>
           <w:numId w:val="0"/>
         </w:numPr>
-        <w:ind w:left="1080"/>
-      </w:pPr>
-    </w:p>
-    <w:p>
-      <w:pPr>
-        <w:pStyle w:val="ListParagraph"/>
-        <w:ind w:left="786"/>
+        <w:ind w:left="360" w:hanging="360"/>
+        <w:rPr>
+          <w:sz w:val="24"/>
+          <w:szCs w:val="24"/>
+        </w:rPr>
+      </w:pPr>
+      <w:r>
+        <w:rPr>
+          <w:rStyle w:val="Heading2Char"/>
+          <w:sz w:val="24"/>
+          <w:szCs w:val="24"/>
+        </w:rPr>
+        <w:t xml:space="preserve"> </w:t>
+      </w:r>
+      <w:r>
+        <w:rPr>
+          <w:rStyle w:val="Heading2Char"/>
+          <w:sz w:val="24"/>
+          <w:szCs w:val="24"/>
+        </w:rPr>
+        <w:t xml:space="preserve">      2</w:t>
+      </w:r>
+      <w:r>
+        <w:rPr>
+          <w:rStyle w:val="Heading2Char"/>
+          <w:sz w:val="24"/>
+          <w:szCs w:val="24"/>
+        </w:rPr>
+        <w:t>)</w:t>
+      </w:r>
+      <w:r>
+        <w:rPr>
+          <w:sz w:val="24"/>
+          <w:szCs w:val="24"/>
+        </w:rPr>
+        <w:t xml:space="preserve"> </w:t>
+      </w:r>
+      <w:r>
+        <w:rPr>
+          <w:rStyle w:val="Heading3Char"/>
+          <w:sz w:val="24"/>
+          <w:szCs w:val="24"/>
+        </w:rPr>
+        <w:t>Hyper Tuning</w:t>
+      </w:r>
+      <w:r>
+        <w:rPr>
+          <w:rStyle w:val="Heading3Char"/>
+          <w:sz w:val="24"/>
+          <w:szCs w:val="24"/>
+        </w:rPr>
+        <w:t>:</w:t>
+      </w:r>
+    </w:p>
+    <w:p>
+      <w:pPr>
+        <w:pStyle w:val="ListBullet"/>
+        <w:numPr>
+          <w:ilvl w:val="0"/>
+          <w:numId w:val="11"/>
+        </w:numPr>
+        <w:rPr>
+          <w:rFonts w:ascii="Calibri" w:hAnsi="Calibri" w:cs="Calibri"/>
+          <w:b/>
+          <w:bCs/>
+          <w:color w:val="365F91"/>
+          <w:sz w:val="28"/>
+          <w:szCs w:val="28"/>
+          <w:shd w:val="clear" w:color="auto" w:fill="FFFFFF"/>
+        </w:rPr>
+      </w:pPr>
+      <w:r>
+        <w:rPr>
+          <w:b/>
+          <w:bCs/>
+          <w:sz w:val="24"/>
+          <w:szCs w:val="24"/>
+        </w:rPr>
+        <w:t>Grid Search with k</w:t>
+      </w:r>
+      <w:r>
+        <w:rPr>
+          <w:b/>
+          <w:bCs/>
+          <w:sz w:val="24"/>
+          <w:szCs w:val="24"/>
+        </w:rPr>
+        <w:noBreakHyphen/>
+        <w:t>fold Cross</w:t>
+      </w:r>
+      <w:r>
+        <w:rPr>
+          <w:b/>
+          <w:bCs/>
+          <w:sz w:val="24"/>
+          <w:szCs w:val="24"/>
+        </w:rPr>
+        <w:noBreakHyphen/>
+        <w:t>Validation</w:t>
+      </w:r>
+      <w:r>
+        <w:rPr>
+          <w:sz w:val="24"/>
+          <w:szCs w:val="24"/>
+        </w:rPr>
+        <w:t xml:space="preserve">: Generate all combinations of selected parameters values </w:t>
+      </w:r>
+      <w:r>
+        <w:rPr>
+          <w:sz w:val="24"/>
+          <w:szCs w:val="24"/>
+        </w:rPr>
+        <w:t>via k</w:t>
+      </w:r>
+      <w:r>
+        <w:rPr>
+          <w:sz w:val="24"/>
+          <w:szCs w:val="24"/>
+        </w:rPr>
+        <w:noBreakHyphen/>
+        <w:t>fold cross</w:t>
+      </w:r>
+      <w:r>
+        <w:rPr>
+          <w:sz w:val="24"/>
+          <w:szCs w:val="24"/>
+        </w:rPr>
+        <w:noBreakHyphen/>
+        <w:t>validation, then choosing the set that yields the highest average validation score.</w:t>
+      </w:r>
+    </w:p>
+    <w:p>
+      <w:pPr>
+        <w:pStyle w:val="ListBullet"/>
+        <w:numPr>
+          <w:ilvl w:val="0"/>
+          <w:numId w:val="11"/>
+        </w:numPr>
+      </w:pPr>
+      <w:r>
+        <w:rPr>
+          <w:b/>
+          <w:bCs/>
+          <w:sz w:val="24"/>
+          <w:szCs w:val="24"/>
+        </w:rPr>
+        <w:t>Trial and error</w:t>
+      </w:r>
+      <w:r>
+        <w:rPr>
+          <w:rStyle w:val="normaltextrun"/>
+          <w:rFonts w:ascii="Calibri" w:hAnsi="Calibri" w:cs="Calibri"/>
+          <w:color w:val="365F91"/>
+          <w:sz w:val="28"/>
+          <w:szCs w:val="28"/>
+          <w:shd w:val="clear" w:color="auto" w:fill="FFFFFF"/>
+        </w:rPr>
+        <w:t>:</w:t>
+      </w:r>
+      <w:r>
         <w:rPr>
           <w:rStyle w:val="normaltextrun"/>
           <w:rFonts w:ascii="Calibri" w:hAnsi="Calibri" w:cs="Calibri"/>
@@ -1722,45 +2105,1845 @@
           <w:szCs w:val="28"/>
           <w:shd w:val="clear" w:color="auto" w:fill="FFFFFF"/>
         </w:rPr>
-      </w:pPr>
-    </w:p>
-    <w:p>
-      <w:pPr>
-        <w:rPr>
-          <w:rtl/>
-        </w:rPr>
-      </w:pPr>
-      <w:r>
-        <w:rPr>
-          <w:rStyle w:val="eop"/>
-          <w:rFonts w:ascii="Calibri" w:hAnsi="Calibri" w:cs="Calibri"/>
+        <w:t xml:space="preserve"> </w:t>
+      </w:r>
+      <w:r>
+        <w:rPr>
+          <w:sz w:val="24"/>
+          <w:szCs w:val="24"/>
+        </w:rPr>
+        <w:t>Manually try all combinations of selected parameter values and compare their accuracy scores.</w:t>
+      </w:r>
+    </w:p>
+    <w:p>
+      <w:pPr>
+        <w:pStyle w:val="ListNumber"/>
+        <w:numPr>
+          <w:ilvl w:val="0"/>
+          <w:numId w:val="0"/>
+        </w:numPr>
+        <w:ind w:left="360"/>
+        <w:rPr>
+          <w:sz w:val="24"/>
+          <w:szCs w:val="24"/>
+        </w:rPr>
+      </w:pPr>
+      <w:r>
+        <w:rPr>
+          <w:rStyle w:val="Heading2Char"/>
+          <w:sz w:val="24"/>
+          <w:szCs w:val="24"/>
+        </w:rPr>
+        <w:t xml:space="preserve"> 3</w:t>
+      </w:r>
+      <w:r>
+        <w:rPr>
+          <w:rStyle w:val="Heading2Char"/>
+          <w:sz w:val="24"/>
+          <w:szCs w:val="24"/>
+        </w:rPr>
+        <w:t>)</w:t>
+      </w:r>
+      <w:r>
+        <w:rPr>
+          <w:sz w:val="24"/>
+          <w:szCs w:val="24"/>
+        </w:rPr>
+        <w:t xml:space="preserve"> </w:t>
+      </w:r>
+      <w:r>
+        <w:rPr>
+          <w:rStyle w:val="Heading3Char"/>
+          <w:sz w:val="24"/>
+          <w:szCs w:val="24"/>
+        </w:rPr>
+        <w:t>Confusion Matrix</w:t>
+      </w:r>
+      <w:r>
+        <w:rPr>
+          <w:rStyle w:val="Heading3Char"/>
+          <w:sz w:val="24"/>
+          <w:szCs w:val="24"/>
+        </w:rPr>
+        <w:t>:</w:t>
+      </w:r>
+    </w:p>
+    <w:p>
+      <w:pPr>
+        <w:pStyle w:val="ListParagraph"/>
+        <w:numPr>
+          <w:ilvl w:val="0"/>
+          <w:numId w:val="11"/>
+        </w:numPr>
+        <w:tabs>
+          <w:tab w:val="left" w:pos="1248"/>
+        </w:tabs>
+        <w:rPr>
           <w:b/>
           <w:bCs/>
-          <w:color w:val="365F91"/>
-          <w:sz w:val="28"/>
-          <w:szCs w:val="28"/>
-          <w:shd w:val="clear" w:color="auto" w:fill="FFFFFF"/>
-        </w:rPr>
-        <w:t> </w:t>
-      </w:r>
-    </w:p>
-    <w:p>
-      <w:pPr>
-        <w:rPr>
-          <w:rtl/>
-        </w:rPr>
-      </w:pPr>
-    </w:p>
-    <w:p>
-      <w:pPr>
-        <w:rPr>
-          <w:rtl/>
-        </w:rPr>
-      </w:pPr>
-    </w:p>
-    <w:p/>
+          <w:sz w:val="24"/>
+          <w:szCs w:val="24"/>
+        </w:rPr>
+      </w:pPr>
+      <w:r>
+        <w:rPr>
+          <w:sz w:val="24"/>
+          <w:szCs w:val="24"/>
+        </w:rPr>
+        <w:t>We visualized the confusion matrix of the model to gain more insight into the model’s strengths and weaknesses.</w:t>
+      </w:r>
+    </w:p>
+    <w:p>
+      <w:pPr>
+        <w:pStyle w:val="ListNumber"/>
+        <w:numPr>
+          <w:ilvl w:val="0"/>
+          <w:numId w:val="0"/>
+        </w:numPr>
+        <w:ind w:left="360"/>
+        <w:rPr>
+          <w:sz w:val="24"/>
+          <w:szCs w:val="24"/>
+        </w:rPr>
+      </w:pPr>
+      <w:r>
+        <w:rPr>
+          <w:rStyle w:val="Heading2Char"/>
+          <w:sz w:val="24"/>
+          <w:szCs w:val="24"/>
+        </w:rPr>
+        <w:t xml:space="preserve"> 4</w:t>
+      </w:r>
+      <w:r>
+        <w:rPr>
+          <w:rStyle w:val="Heading2Char"/>
+          <w:sz w:val="24"/>
+          <w:szCs w:val="24"/>
+        </w:rPr>
+        <w:t>)</w:t>
+      </w:r>
+      <w:r>
+        <w:rPr>
+          <w:sz w:val="24"/>
+          <w:szCs w:val="24"/>
+        </w:rPr>
+        <w:t xml:space="preserve"> </w:t>
+      </w:r>
+      <w:r>
+        <w:rPr>
+          <w:rStyle w:val="Heading3Char"/>
+          <w:sz w:val="24"/>
+          <w:szCs w:val="24"/>
+        </w:rPr>
+        <w:t>Model Metrics:</w:t>
+      </w:r>
+    </w:p>
+    <w:p>
+      <w:pPr>
+        <w:pStyle w:val="ListParagraph"/>
+        <w:numPr>
+          <w:ilvl w:val="0"/>
+          <w:numId w:val="11"/>
+        </w:numPr>
+        <w:tabs>
+          <w:tab w:val="left" w:pos="1248"/>
+        </w:tabs>
+        <w:rPr>
+          <w:sz w:val="24"/>
+          <w:szCs w:val="24"/>
+        </w:rPr>
+      </w:pPr>
+      <w:r>
+        <w:rPr>
+          <w:sz w:val="24"/>
+          <w:szCs w:val="24"/>
+        </w:rPr>
+        <w:t>Usin</w:t>
+      </w:r>
+      <w:r>
+        <w:rPr>
+          <w:sz w:val="24"/>
+          <w:szCs w:val="24"/>
+        </w:rPr>
+        <w:t>g the best hyperparameters, we trained the model with them and looked at its metrics to compare it with the other models.</w:t>
+      </w:r>
+    </w:p>
+    <w:p>
+      <w:pPr>
+        <w:pStyle w:val="ListParagraph"/>
+        <w:tabs>
+          <w:tab w:val="left" w:pos="1248"/>
+        </w:tabs>
+        <w:ind w:left="1080"/>
+        <w:rPr>
+          <w:b/>
+          <w:bCs/>
+          <w:sz w:val="24"/>
+          <w:szCs w:val="24"/>
+        </w:rPr>
+      </w:pPr>
+    </w:p>
+    <w:p>
+      <w:pPr>
+        <w:pStyle w:val="ListBullet"/>
+        <w:numPr>
+          <w:ilvl w:val="0"/>
+          <w:numId w:val="0"/>
+        </w:numPr>
+        <w:ind w:left="1080"/>
+      </w:pPr>
+    </w:p>
+    <w:p>
+      <w:pPr>
+        <w:pStyle w:val="ListNumber"/>
+        <w:numPr>
+          <w:ilvl w:val="0"/>
+          <w:numId w:val="0"/>
+        </w:numPr>
+        <w:ind w:left="360"/>
+        <w:rPr>
+          <w:sz w:val="24"/>
+          <w:szCs w:val="24"/>
+        </w:rPr>
+      </w:pPr>
+    </w:p>
+    <w:p>
+      <w:pPr>
+        <w:pStyle w:val="ListNumber"/>
+        <w:numPr>
+          <w:ilvl w:val="0"/>
+          <w:numId w:val="0"/>
+        </w:numPr>
+        <w:ind w:left="360"/>
+        <w:rPr>
+          <w:sz w:val="24"/>
+          <w:szCs w:val="24"/>
+        </w:rPr>
+      </w:pPr>
+    </w:p>
+    <w:p>
+      <w:pPr>
+        <w:pStyle w:val="ListNumber"/>
+        <w:numPr>
+          <w:ilvl w:val="0"/>
+          <w:numId w:val="0"/>
+        </w:numPr>
+        <w:ind w:left="360"/>
+        <w:rPr>
+          <w:sz w:val="24"/>
+          <w:szCs w:val="24"/>
+        </w:rPr>
+      </w:pPr>
+    </w:p>
+    <w:p>
+      <w:pPr>
+        <w:pStyle w:val="ListNumber"/>
+        <w:numPr>
+          <w:ilvl w:val="0"/>
+          <w:numId w:val="0"/>
+        </w:numPr>
+        <w:ind w:left="360"/>
+        <w:rPr>
+          <w:sz w:val="24"/>
+          <w:szCs w:val="24"/>
+        </w:rPr>
+      </w:pPr>
+    </w:p>
+    <w:p>
+      <w:pPr>
+        <w:pStyle w:val="ListNumber"/>
+        <w:numPr>
+          <w:ilvl w:val="0"/>
+          <w:numId w:val="0"/>
+        </w:numPr>
+        <w:ind w:left="360"/>
+        <w:rPr>
+          <w:sz w:val="24"/>
+          <w:szCs w:val="24"/>
+        </w:rPr>
+      </w:pPr>
+    </w:p>
+    <w:p>
+      <w:pPr>
+        <w:pStyle w:val="ListNumber"/>
+        <w:numPr>
+          <w:ilvl w:val="0"/>
+          <w:numId w:val="0"/>
+        </w:numPr>
+        <w:ind w:left="360"/>
+        <w:rPr>
+          <w:sz w:val="24"/>
+          <w:szCs w:val="24"/>
+        </w:rPr>
+      </w:pPr>
+    </w:p>
+    <w:p>
+      <w:pPr>
+        <w:pStyle w:val="ListNumber"/>
+        <w:numPr>
+          <w:ilvl w:val="0"/>
+          <w:numId w:val="0"/>
+        </w:numPr>
+        <w:ind w:left="360"/>
+        <w:rPr>
+          <w:sz w:val="24"/>
+          <w:szCs w:val="24"/>
+        </w:rPr>
+      </w:pPr>
+      <w:r>
+        <w:lastRenderedPageBreak/>
+        <w:t xml:space="preserve">  </w:t>
+      </w:r>
+      <w:r>
+        <w:t xml:space="preserve"> </w:t>
+      </w:r>
+      <w:r>
+        <w:rPr>
+          <w:rStyle w:val="Heading2Char"/>
+          <w:sz w:val="24"/>
+          <w:szCs w:val="24"/>
+        </w:rPr>
+        <w:t>a)</w:t>
+      </w:r>
+      <w:r>
+        <w:rPr>
+          <w:sz w:val="24"/>
+          <w:szCs w:val="24"/>
+        </w:rPr>
+        <w:t xml:space="preserve"> </w:t>
+      </w:r>
+      <w:r>
+        <w:rPr>
+          <w:rStyle w:val="Heading3Char"/>
+          <w:sz w:val="24"/>
+          <w:szCs w:val="24"/>
+        </w:rPr>
+        <w:t>Multinomial Naïve Bayes</w:t>
+      </w:r>
+    </w:p>
+    <w:p>
+      <w:pPr>
+        <w:pStyle w:val="ListBullet"/>
+        <w:numPr>
+          <w:ilvl w:val="0"/>
+          <w:numId w:val="20"/>
+        </w:numPr>
+        <w:rPr>
+          <w:b/>
+          <w:bCs/>
+          <w:sz w:val="24"/>
+          <w:szCs w:val="24"/>
+        </w:rPr>
+      </w:pPr>
+      <w:r>
+        <w:rPr>
+          <w:b/>
+          <w:bCs/>
+          <w:sz w:val="24"/>
+          <w:szCs w:val="24"/>
+        </w:rPr>
+        <w:t>Reason:</w:t>
+      </w:r>
+    </w:p>
+    <w:p>
+      <w:pPr>
+        <w:pStyle w:val="ListBullet"/>
+        <w:numPr>
+          <w:ilvl w:val="0"/>
+          <w:numId w:val="0"/>
+        </w:numPr>
+        <w:ind w:left="1080"/>
+        <w:rPr>
+          <w:sz w:val="24"/>
+          <w:szCs w:val="24"/>
+        </w:rPr>
+      </w:pPr>
+      <w:r>
+        <w:rPr>
+          <w:sz w:val="24"/>
+          <w:szCs w:val="24"/>
+        </w:rPr>
+        <w:t>W</w:t>
+      </w:r>
+      <w:r>
+        <w:rPr>
+          <w:sz w:val="24"/>
+          <w:szCs w:val="24"/>
+        </w:rPr>
+        <w:t xml:space="preserve">e chose multinomial </w:t>
+      </w:r>
+      <w:r>
+        <w:rPr>
+          <w:sz w:val="24"/>
+          <w:szCs w:val="24"/>
+        </w:rPr>
+        <w:t xml:space="preserve">because it naturally </w:t>
+      </w:r>
+      <w:r>
+        <w:rPr>
+          <w:sz w:val="24"/>
+          <w:szCs w:val="24"/>
+        </w:rPr>
+        <w:t>handles TF–IDF features</w:t>
+      </w:r>
+      <w:r>
+        <w:rPr>
+          <w:sz w:val="24"/>
+          <w:szCs w:val="24"/>
+        </w:rPr>
+        <w:t xml:space="preserve"> </w:t>
+      </w:r>
+      <w:r>
+        <w:rPr>
+          <w:sz w:val="24"/>
+          <w:szCs w:val="24"/>
+        </w:rPr>
+        <w:t>and tends to</w:t>
+      </w:r>
+      <w:r>
+        <w:rPr>
+          <w:sz w:val="24"/>
+          <w:szCs w:val="24"/>
+        </w:rPr>
+        <w:t xml:space="preserve"> work best with</w:t>
+      </w:r>
+      <w:r>
+        <w:rPr>
+          <w:sz w:val="24"/>
+          <w:szCs w:val="24"/>
+        </w:rPr>
+        <w:t xml:space="preserve"> </w:t>
+      </w:r>
+      <w:r>
+        <w:rPr>
+          <w:sz w:val="24"/>
+          <w:szCs w:val="24"/>
+        </w:rPr>
+        <w:t>test</w:t>
+      </w:r>
+      <w:r>
+        <w:rPr>
+          <w:sz w:val="24"/>
+          <w:szCs w:val="24"/>
+        </w:rPr>
+        <w:t xml:space="preserve"> </w:t>
+      </w:r>
+      <w:r>
+        <w:rPr>
+          <w:sz w:val="24"/>
+          <w:szCs w:val="24"/>
+        </w:rPr>
+        <w:t>classification</w:t>
+      </w:r>
+      <w:r>
+        <w:rPr>
+          <w:sz w:val="24"/>
+          <w:szCs w:val="24"/>
+        </w:rPr>
+        <w:t>.</w:t>
+      </w:r>
+    </w:p>
+    <w:p>
+      <w:pPr>
+        <w:pStyle w:val="ListBullet"/>
+        <w:numPr>
+          <w:ilvl w:val="0"/>
+          <w:numId w:val="0"/>
+        </w:numPr>
+        <w:ind w:left="720"/>
+        <w:rPr>
+          <w:sz w:val="24"/>
+          <w:szCs w:val="24"/>
+        </w:rPr>
+      </w:pPr>
+    </w:p>
+    <w:p>
+      <w:pPr>
+        <w:pStyle w:val="ListBullet"/>
+        <w:numPr>
+          <w:ilvl w:val="0"/>
+          <w:numId w:val="11"/>
+        </w:numPr>
+        <w:rPr>
+          <w:b/>
+          <w:bCs/>
+          <w:sz w:val="24"/>
+          <w:szCs w:val="24"/>
+        </w:rPr>
+      </w:pPr>
+      <w:r>
+        <w:rPr>
+          <w:b/>
+          <w:bCs/>
+          <w:sz w:val="24"/>
+          <w:szCs w:val="24"/>
+        </w:rPr>
+        <w:t xml:space="preserve">Hyper tuning </w:t>
+      </w:r>
+      <w:r>
+        <w:rPr>
+          <w:b/>
+          <w:bCs/>
+          <w:sz w:val="24"/>
+          <w:szCs w:val="24"/>
+        </w:rPr>
+        <w:t>plots</w:t>
+      </w:r>
+      <w:r>
+        <w:rPr>
+          <w:b/>
+          <w:bCs/>
+          <w:sz w:val="24"/>
+          <w:szCs w:val="24"/>
+        </w:rPr>
+        <w:t>:</w:t>
+      </w:r>
+    </w:p>
+    <w:p>
+      <w:pPr>
+        <w:pStyle w:val="ListBullet"/>
+        <w:numPr>
+          <w:ilvl w:val="0"/>
+          <w:numId w:val="0"/>
+        </w:numPr>
+        <w:ind w:left="1080"/>
+        <w:rPr>
+          <w:sz w:val="24"/>
+          <w:szCs w:val="24"/>
+        </w:rPr>
+      </w:pPr>
+      <w:r>
+        <w:rPr>
+          <w:sz w:val="24"/>
+          <w:szCs w:val="24"/>
+        </w:rPr>
+        <w:t xml:space="preserve">Looking at the plots we can see that the best hyperparameters are alpha = 1 and any value of </w:t>
+      </w:r>
+      <w:proofErr w:type="spellStart"/>
+      <w:r>
+        <w:rPr>
+          <w:sz w:val="24"/>
+          <w:szCs w:val="24"/>
+        </w:rPr>
+        <w:t>fit_prior</w:t>
+      </w:r>
+      <w:proofErr w:type="spellEnd"/>
+    </w:p>
+    <w:p>
+      <w:pPr>
+        <w:jc w:val="center"/>
+      </w:pPr>
+      <w:r>
+        <w:drawing>
+          <wp:inline distT="0" distB="0" distL="0" distR="0" wp14:anchorId="3CAFF51F" wp14:editId="22F1B26D">
+            <wp:extent cx="5943600" cy="4845050"/>
+            <wp:effectExtent l="0" t="0" r="0" b="0"/>
+            <wp:docPr id="1511120079" name="Picture 1"/>
+            <wp:cNvGraphicFramePr>
+              <a:graphicFrameLocks xmlns:a="http://schemas.openxmlformats.org/drawingml/2006/main" noChangeAspect="1"/>
+            </wp:cNvGraphicFramePr>
+            <a:graphic xmlns:a="http://schemas.openxmlformats.org/drawingml/2006/main">
+              <a:graphicData uri="http://schemas.openxmlformats.org/drawingml/2006/picture">
+                <pic:pic xmlns:pic="http://schemas.openxmlformats.org/drawingml/2006/picture">
+                  <pic:nvPicPr>
+                    <pic:cNvPr id="1511120079" name=""/>
+                    <pic:cNvPicPr/>
+                  </pic:nvPicPr>
+                  <pic:blipFill>
+                    <a:blip r:embed="rId8"/>
+                    <a:stretch>
+                      <a:fillRect/>
+                    </a:stretch>
+                  </pic:blipFill>
+                  <pic:spPr>
+                    <a:xfrm>
+                      <a:off x="0" y="0"/>
+                      <a:ext cx="5943600" cy="4845050"/>
+                    </a:xfrm>
+                    <a:prstGeom prst="rect">
+                      <a:avLst/>
+                    </a:prstGeom>
+                  </pic:spPr>
+                </pic:pic>
+              </a:graphicData>
+            </a:graphic>
+          </wp:inline>
+        </w:drawing>
+      </w:r>
+    </w:p>
+    <w:p>
+      <w:pPr>
+        <w:jc w:val="center"/>
+      </w:pPr>
+      <w:r>
+        <w:lastRenderedPageBreak/>
+        <w:drawing>
+          <wp:inline distT="0" distB="0" distL="0" distR="0" wp14:anchorId="0B5FB0DF" wp14:editId="4893439D">
+            <wp:extent cx="5943600" cy="4845050"/>
+            <wp:effectExtent l="0" t="0" r="0" b="0"/>
+            <wp:docPr id="1771408684" name="Picture 1" descr="A graph of error&#10;&#10;AI-generated content may be incorrect."/>
+            <wp:cNvGraphicFramePr>
+              <a:graphicFrameLocks xmlns:a="http://schemas.openxmlformats.org/drawingml/2006/main" noChangeAspect="1"/>
+            </wp:cNvGraphicFramePr>
+            <a:graphic xmlns:a="http://schemas.openxmlformats.org/drawingml/2006/main">
+              <a:graphicData uri="http://schemas.openxmlformats.org/drawingml/2006/picture">
+                <pic:pic xmlns:pic="http://schemas.openxmlformats.org/drawingml/2006/picture">
+                  <pic:nvPicPr>
+                    <pic:cNvPr id="1771408684" name="Picture 1" descr="A graph of error&#10;&#10;AI-generated content may be incorrect."/>
+                    <pic:cNvPicPr/>
+                  </pic:nvPicPr>
+                  <pic:blipFill>
+                    <a:blip r:embed="rId9"/>
+                    <a:stretch>
+                      <a:fillRect/>
+                    </a:stretch>
+                  </pic:blipFill>
+                  <pic:spPr>
+                    <a:xfrm>
+                      <a:off x="0" y="0"/>
+                      <a:ext cx="5943600" cy="4845050"/>
+                    </a:xfrm>
+                    <a:prstGeom prst="rect">
+                      <a:avLst/>
+                    </a:prstGeom>
+                  </pic:spPr>
+                </pic:pic>
+              </a:graphicData>
+            </a:graphic>
+          </wp:inline>
+        </w:drawing>
+      </w:r>
+    </w:p>
+    <w:p>
+      <w:pPr>
+        <w:tabs>
+          <w:tab w:val="left" w:pos="1248"/>
+        </w:tabs>
+        <w:rPr>
+          <w:b/>
+          <w:bCs/>
+          <w:sz w:val="24"/>
+          <w:szCs w:val="24"/>
+        </w:rPr>
+      </w:pPr>
+    </w:p>
+    <w:p>
+      <w:pPr>
+        <w:tabs>
+          <w:tab w:val="left" w:pos="1248"/>
+        </w:tabs>
+        <w:rPr>
+          <w:b/>
+          <w:bCs/>
+          <w:sz w:val="24"/>
+          <w:szCs w:val="24"/>
+        </w:rPr>
+      </w:pPr>
+    </w:p>
+    <w:p>
+      <w:pPr>
+        <w:tabs>
+          <w:tab w:val="left" w:pos="1248"/>
+        </w:tabs>
+        <w:rPr>
+          <w:b/>
+          <w:bCs/>
+          <w:sz w:val="24"/>
+          <w:szCs w:val="24"/>
+        </w:rPr>
+      </w:pPr>
+    </w:p>
+    <w:p>
+      <w:pPr>
+        <w:tabs>
+          <w:tab w:val="left" w:pos="1248"/>
+        </w:tabs>
+        <w:rPr>
+          <w:b/>
+          <w:bCs/>
+          <w:sz w:val="24"/>
+          <w:szCs w:val="24"/>
+        </w:rPr>
+      </w:pPr>
+    </w:p>
+    <w:p>
+      <w:pPr>
+        <w:tabs>
+          <w:tab w:val="left" w:pos="1248"/>
+        </w:tabs>
+        <w:rPr>
+          <w:b/>
+          <w:bCs/>
+          <w:sz w:val="24"/>
+          <w:szCs w:val="24"/>
+        </w:rPr>
+      </w:pPr>
+    </w:p>
+    <w:p>
+      <w:pPr>
+        <w:tabs>
+          <w:tab w:val="left" w:pos="1248"/>
+        </w:tabs>
+        <w:rPr>
+          <w:b/>
+          <w:bCs/>
+          <w:sz w:val="24"/>
+          <w:szCs w:val="24"/>
+        </w:rPr>
+      </w:pPr>
+    </w:p>
+    <w:p>
+      <w:pPr>
+        <w:tabs>
+          <w:tab w:val="left" w:pos="1248"/>
+        </w:tabs>
+        <w:rPr>
+          <w:b/>
+          <w:bCs/>
+          <w:sz w:val="24"/>
+          <w:szCs w:val="24"/>
+        </w:rPr>
+      </w:pPr>
+    </w:p>
+    <w:p>
+      <w:pPr>
+        <w:tabs>
+          <w:tab w:val="left" w:pos="1248"/>
+        </w:tabs>
+        <w:rPr>
+          <w:b/>
+          <w:bCs/>
+          <w:sz w:val="24"/>
+          <w:szCs w:val="24"/>
+        </w:rPr>
+      </w:pPr>
+    </w:p>
+    <w:p>
+      <w:pPr>
+        <w:tabs>
+          <w:tab w:val="left" w:pos="1248"/>
+        </w:tabs>
+        <w:rPr>
+          <w:b/>
+          <w:bCs/>
+          <w:sz w:val="24"/>
+          <w:szCs w:val="24"/>
+        </w:rPr>
+      </w:pPr>
+    </w:p>
+    <w:p>
+      <w:pPr>
+        <w:pStyle w:val="ListParagraph"/>
+        <w:numPr>
+          <w:ilvl w:val="0"/>
+          <w:numId w:val="18"/>
+        </w:numPr>
+        <w:tabs>
+          <w:tab w:val="left" w:pos="1248"/>
+        </w:tabs>
+        <w:rPr>
+          <w:b/>
+          <w:bCs/>
+          <w:sz w:val="24"/>
+          <w:szCs w:val="24"/>
+        </w:rPr>
+      </w:pPr>
+      <w:r>
+        <w:rPr>
+          <w:b/>
+          <w:bCs/>
+          <w:sz w:val="24"/>
+          <w:szCs w:val="24"/>
+        </w:rPr>
+        <w:lastRenderedPageBreak/>
+        <w:t xml:space="preserve">Confusion matrix </w:t>
+      </w:r>
+      <w:r>
+        <w:rPr>
+          <w:b/>
+          <w:bCs/>
+          <w:sz w:val="24"/>
+          <w:szCs w:val="24"/>
+        </w:rPr>
+        <w:t>plot</w:t>
+      </w:r>
+      <w:r>
+        <w:rPr>
+          <w:b/>
+          <w:bCs/>
+          <w:sz w:val="24"/>
+          <w:szCs w:val="24"/>
+        </w:rPr>
+        <w:t>:</w:t>
+      </w:r>
+    </w:p>
+    <w:p>
+      <w:pPr>
+        <w:tabs>
+          <w:tab w:val="left" w:pos="1248"/>
+        </w:tabs>
+        <w:jc w:val="center"/>
+        <w:rPr>
+          <w:sz w:val="24"/>
+          <w:szCs w:val="24"/>
+        </w:rPr>
+      </w:pPr>
+      <w:r>
+        <w:rPr>
+          <w:sz w:val="24"/>
+          <w:szCs w:val="24"/>
+        </w:rPr>
+        <w:drawing>
+          <wp:inline distT="0" distB="0" distL="0" distR="0" wp14:anchorId="3DDE6F46" wp14:editId="08C899A6">
+            <wp:extent cx="5943600" cy="4295775"/>
+            <wp:effectExtent l="0" t="0" r="0" b="9525"/>
+            <wp:docPr id="1772697242" name="Picture 1"/>
+            <wp:cNvGraphicFramePr>
+              <a:graphicFrameLocks xmlns:a="http://schemas.openxmlformats.org/drawingml/2006/main" noChangeAspect="1"/>
+            </wp:cNvGraphicFramePr>
+            <a:graphic xmlns:a="http://schemas.openxmlformats.org/drawingml/2006/main">
+              <a:graphicData uri="http://schemas.openxmlformats.org/drawingml/2006/picture">
+                <pic:pic xmlns:pic="http://schemas.openxmlformats.org/drawingml/2006/picture">
+                  <pic:nvPicPr>
+                    <pic:cNvPr id="1772697242" name=""/>
+                    <pic:cNvPicPr/>
+                  </pic:nvPicPr>
+                  <pic:blipFill>
+                    <a:blip r:embed="rId10"/>
+                    <a:stretch>
+                      <a:fillRect/>
+                    </a:stretch>
+                  </pic:blipFill>
+                  <pic:spPr>
+                    <a:xfrm>
+                      <a:off x="0" y="0"/>
+                      <a:ext cx="5943600" cy="4295775"/>
+                    </a:xfrm>
+                    <a:prstGeom prst="rect">
+                      <a:avLst/>
+                    </a:prstGeom>
+                  </pic:spPr>
+                </pic:pic>
+              </a:graphicData>
+            </a:graphic>
+          </wp:inline>
+        </w:drawing>
+      </w:r>
+    </w:p>
+    <w:p>
+      <w:pPr>
+        <w:pStyle w:val="ListParagraph"/>
+        <w:numPr>
+          <w:ilvl w:val="0"/>
+          <w:numId w:val="18"/>
+        </w:numPr>
+        <w:tabs>
+          <w:tab w:val="left" w:pos="1248"/>
+        </w:tabs>
+        <w:rPr>
+          <w:b/>
+          <w:bCs/>
+          <w:sz w:val="24"/>
+          <w:szCs w:val="24"/>
+        </w:rPr>
+      </w:pPr>
+      <w:r>
+        <w:rPr>
+          <w:b/>
+          <w:bCs/>
+          <w:sz w:val="24"/>
+          <w:szCs w:val="24"/>
+        </w:rPr>
+        <w:t>Model metrics</w:t>
+      </w:r>
+      <w:r>
+        <w:rPr>
+          <w:b/>
+          <w:bCs/>
+          <w:sz w:val="24"/>
+          <w:szCs w:val="24"/>
+        </w:rPr>
+        <w:t xml:space="preserve"> results</w:t>
+      </w:r>
+      <w:r>
+        <w:rPr>
+          <w:b/>
+          <w:bCs/>
+          <w:sz w:val="24"/>
+          <w:szCs w:val="24"/>
+        </w:rPr>
+        <w:t>:</w:t>
+      </w:r>
+    </w:p>
+    <w:p>
+      <w:pPr>
+        <w:pStyle w:val="ListParagraph"/>
+        <w:tabs>
+          <w:tab w:val="left" w:pos="1248"/>
+        </w:tabs>
+        <w:ind w:left="1080"/>
+        <w:rPr>
+          <w:sz w:val="24"/>
+          <w:szCs w:val="24"/>
+        </w:rPr>
+      </w:pPr>
+    </w:p>
+    <w:p>
+      <w:pPr>
+        <w:pStyle w:val="ListParagraph"/>
+        <w:tabs>
+          <w:tab w:val="left" w:pos="1248"/>
+        </w:tabs>
+        <w:ind w:left="0"/>
+        <w:jc w:val="center"/>
+        <w:rPr>
+          <w:sz w:val="24"/>
+          <w:szCs w:val="24"/>
+        </w:rPr>
+      </w:pPr>
+      <w:r>
+        <w:rPr>
+          <w:sz w:val="24"/>
+          <w:szCs w:val="24"/>
+        </w:rPr>
+        <w:drawing>
+          <wp:inline distT="0" distB="0" distL="0" distR="0" wp14:anchorId="027B79E2" wp14:editId="652640FF">
+            <wp:extent cx="4077269" cy="1095528"/>
+            <wp:effectExtent l="0" t="0" r="0" b="9525"/>
+            <wp:docPr id="1419760232" name="Picture 1" descr="A black background with white numbers&#10;&#10;AI-generated content may be incorrect."/>
+            <wp:cNvGraphicFramePr>
+              <a:graphicFrameLocks xmlns:a="http://schemas.openxmlformats.org/drawingml/2006/main" noChangeAspect="1"/>
+            </wp:cNvGraphicFramePr>
+            <a:graphic xmlns:a="http://schemas.openxmlformats.org/drawingml/2006/main">
+              <a:graphicData uri="http://schemas.openxmlformats.org/drawingml/2006/picture">
+                <pic:pic xmlns:pic="http://schemas.openxmlformats.org/drawingml/2006/picture">
+                  <pic:nvPicPr>
+                    <pic:cNvPr id="1419760232" name="Picture 1" descr="A black background with white numbers&#10;&#10;AI-generated content may be incorrect."/>
+                    <pic:cNvPicPr/>
+                  </pic:nvPicPr>
+                  <pic:blipFill>
+                    <a:blip r:embed="rId11"/>
+                    <a:stretch>
+                      <a:fillRect/>
+                    </a:stretch>
+                  </pic:blipFill>
+                  <pic:spPr>
+                    <a:xfrm>
+                      <a:off x="0" y="0"/>
+                      <a:ext cx="4077269" cy="1095528"/>
+                    </a:xfrm>
+                    <a:prstGeom prst="rect">
+                      <a:avLst/>
+                    </a:prstGeom>
+                  </pic:spPr>
+                </pic:pic>
+              </a:graphicData>
+            </a:graphic>
+          </wp:inline>
+        </w:drawing>
+      </w:r>
+    </w:p>
+    <w:p>
+      <w:pPr>
+        <w:pStyle w:val="ListParagraph"/>
+        <w:tabs>
+          <w:tab w:val="left" w:pos="1248"/>
+        </w:tabs>
+        <w:jc w:val="center"/>
+        <w:rPr>
+          <w:sz w:val="24"/>
+          <w:szCs w:val="24"/>
+        </w:rPr>
+      </w:pPr>
+    </w:p>
+    <w:p>
+      <w:pPr>
+        <w:pStyle w:val="ListParagraph"/>
+        <w:tabs>
+          <w:tab w:val="left" w:pos="1248"/>
+        </w:tabs>
+        <w:jc w:val="center"/>
+        <w:rPr>
+          <w:sz w:val="24"/>
+          <w:szCs w:val="24"/>
+        </w:rPr>
+      </w:pPr>
+    </w:p>
+    <w:p>
+      <w:pPr>
+        <w:pStyle w:val="ListParagraph"/>
+        <w:tabs>
+          <w:tab w:val="left" w:pos="1248"/>
+        </w:tabs>
+        <w:jc w:val="center"/>
+        <w:rPr>
+          <w:sz w:val="24"/>
+          <w:szCs w:val="24"/>
+        </w:rPr>
+      </w:pPr>
+    </w:p>
+    <w:p>
+      <w:pPr>
+        <w:pStyle w:val="ListParagraph"/>
+        <w:tabs>
+          <w:tab w:val="left" w:pos="1248"/>
+        </w:tabs>
+        <w:jc w:val="center"/>
+        <w:rPr>
+          <w:sz w:val="24"/>
+          <w:szCs w:val="24"/>
+        </w:rPr>
+      </w:pPr>
+    </w:p>
+    <w:p>
+      <w:pPr>
+        <w:pStyle w:val="ListParagraph"/>
+        <w:tabs>
+          <w:tab w:val="left" w:pos="1248"/>
+        </w:tabs>
+        <w:jc w:val="center"/>
+        <w:rPr>
+          <w:sz w:val="24"/>
+          <w:szCs w:val="24"/>
+        </w:rPr>
+      </w:pPr>
+    </w:p>
+    <w:p>
+      <w:pPr>
+        <w:pStyle w:val="ListParagraph"/>
+        <w:tabs>
+          <w:tab w:val="left" w:pos="1248"/>
+        </w:tabs>
+        <w:jc w:val="center"/>
+        <w:rPr>
+          <w:sz w:val="24"/>
+          <w:szCs w:val="24"/>
+        </w:rPr>
+      </w:pPr>
+    </w:p>
+    <w:p>
+      <w:pPr>
+        <w:pStyle w:val="ListParagraph"/>
+        <w:tabs>
+          <w:tab w:val="left" w:pos="1248"/>
+        </w:tabs>
+        <w:jc w:val="center"/>
+        <w:rPr>
+          <w:sz w:val="24"/>
+          <w:szCs w:val="24"/>
+        </w:rPr>
+      </w:pPr>
+    </w:p>
+    <w:p>
+      <w:pPr>
+        <w:pStyle w:val="ListParagraph"/>
+        <w:tabs>
+          <w:tab w:val="left" w:pos="1248"/>
+        </w:tabs>
+        <w:jc w:val="center"/>
+        <w:rPr>
+          <w:sz w:val="24"/>
+          <w:szCs w:val="24"/>
+        </w:rPr>
+      </w:pPr>
+    </w:p>
+    <w:p>
+      <w:pPr>
+        <w:pStyle w:val="ListNumber"/>
+        <w:numPr>
+          <w:ilvl w:val="0"/>
+          <w:numId w:val="0"/>
+        </w:numPr>
+        <w:ind w:left="360"/>
+        <w:rPr>
+          <w:rFonts w:asciiTheme="majorHAnsi" w:eastAsiaTheme="majorEastAsia" w:hAnsiTheme="majorHAnsi" w:cstheme="majorBidi"/>
+          <w:b/>
+          <w:bCs/>
+          <w:color w:val="4F81BD" w:themeColor="accent1"/>
+          <w:sz w:val="24"/>
+          <w:szCs w:val="24"/>
+        </w:rPr>
+      </w:pPr>
+      <w:r>
+        <w:rPr>
+          <w:rStyle w:val="Heading2Char"/>
+          <w:sz w:val="24"/>
+          <w:szCs w:val="24"/>
+        </w:rPr>
+        <w:lastRenderedPageBreak/>
+        <w:t>b</w:t>
+      </w:r>
+      <w:r>
+        <w:rPr>
+          <w:rStyle w:val="Heading2Char"/>
+          <w:sz w:val="24"/>
+          <w:szCs w:val="24"/>
+        </w:rPr>
+        <w:t>)</w:t>
+      </w:r>
+      <w:r>
+        <w:rPr>
+          <w:sz w:val="24"/>
+          <w:szCs w:val="24"/>
+        </w:rPr>
+        <w:t xml:space="preserve"> </w:t>
+      </w:r>
+      <w:r>
+        <w:rPr>
+          <w:rStyle w:val="Heading3Char"/>
+          <w:sz w:val="24"/>
+          <w:szCs w:val="24"/>
+        </w:rPr>
+        <w:t>R</w:t>
+      </w:r>
+      <w:r>
+        <w:rPr>
+          <w:rStyle w:val="Heading3Char"/>
+          <w:sz w:val="24"/>
+          <w:szCs w:val="24"/>
+        </w:rPr>
+        <w:t>andom Forest Classifier</w:t>
+      </w:r>
+    </w:p>
+    <w:p>
+      <w:pPr>
+        <w:pStyle w:val="ListParagraph"/>
+        <w:numPr>
+          <w:ilvl w:val="0"/>
+          <w:numId w:val="18"/>
+        </w:numPr>
+        <w:tabs>
+          <w:tab w:val="left" w:pos="1248"/>
+        </w:tabs>
+        <w:jc w:val="both"/>
+        <w:rPr>
+          <w:rFonts w:eastAsiaTheme="minorEastAsia"/>
+          <w:b/>
+          <w:bCs/>
+          <w:sz w:val="24"/>
+          <w:szCs w:val="24"/>
+        </w:rPr>
+      </w:pPr>
+      <w:r>
+        <w:rPr>
+          <w:rFonts w:eastAsiaTheme="minorEastAsia"/>
+          <w:b/>
+          <w:bCs/>
+          <w:sz w:val="24"/>
+          <w:szCs w:val="24"/>
+        </w:rPr>
+        <w:t>Reason:</w:t>
+      </w:r>
+    </w:p>
+    <w:p>
+      <w:pPr>
+        <w:pStyle w:val="ListParagraph"/>
+        <w:tabs>
+          <w:tab w:val="left" w:pos="1248"/>
+        </w:tabs>
+        <w:ind w:left="1080"/>
+        <w:rPr>
+          <w:rFonts w:eastAsiaTheme="minorEastAsia"/>
+          <w:sz w:val="24"/>
+          <w:szCs w:val="24"/>
+        </w:rPr>
+      </w:pPr>
+      <w:r>
+        <w:rPr>
+          <w:rFonts w:eastAsiaTheme="minorEastAsia"/>
+          <w:sz w:val="24"/>
+          <w:szCs w:val="24"/>
+        </w:rPr>
+        <w:t xml:space="preserve">We chose Random Forest because it </w:t>
+      </w:r>
+      <w:r>
+        <w:rPr>
+          <w:rFonts w:eastAsiaTheme="minorEastAsia"/>
+          <w:sz w:val="24"/>
+          <w:szCs w:val="24"/>
+        </w:rPr>
+        <w:t>can handle high</w:t>
+      </w:r>
+      <w:r>
+        <w:rPr>
+          <w:rFonts w:eastAsiaTheme="minorEastAsia"/>
+          <w:sz w:val="24"/>
+          <w:szCs w:val="24"/>
+        </w:rPr>
+        <w:noBreakHyphen/>
+        <w:t>dimensional sparse TF–IDF features</w:t>
+      </w:r>
+      <w:r>
+        <w:rPr>
+          <w:rFonts w:eastAsiaTheme="minorEastAsia"/>
+          <w:sz w:val="24"/>
+          <w:szCs w:val="24"/>
+        </w:rPr>
+        <w:t xml:space="preserve"> and </w:t>
+      </w:r>
+      <w:r>
+        <w:rPr>
+          <w:rFonts w:eastAsiaTheme="minorEastAsia"/>
+          <w:sz w:val="24"/>
+          <w:szCs w:val="24"/>
+        </w:rPr>
+        <w:t>capture non</w:t>
+      </w:r>
+      <w:r>
+        <w:rPr>
+          <w:rFonts w:eastAsiaTheme="minorEastAsia"/>
+          <w:sz w:val="24"/>
+          <w:szCs w:val="24"/>
+        </w:rPr>
+        <w:noBreakHyphen/>
+        <w:t>linear interactions between term patterns</w:t>
+      </w:r>
+      <w:r>
+        <w:rPr>
+          <w:rFonts w:eastAsiaTheme="minorEastAsia"/>
+          <w:sz w:val="24"/>
+          <w:szCs w:val="24"/>
+        </w:rPr>
+        <w:t>.</w:t>
+      </w:r>
+    </w:p>
+    <w:p>
+      <w:pPr>
+        <w:pStyle w:val="ListBullet"/>
+        <w:numPr>
+          <w:ilvl w:val="0"/>
+          <w:numId w:val="11"/>
+        </w:numPr>
+        <w:rPr>
+          <w:b/>
+          <w:bCs/>
+          <w:sz w:val="24"/>
+          <w:szCs w:val="24"/>
+        </w:rPr>
+      </w:pPr>
+      <w:r>
+        <w:rPr>
+          <w:b/>
+          <w:bCs/>
+          <w:sz w:val="24"/>
+          <w:szCs w:val="24"/>
+        </w:rPr>
+        <w:t xml:space="preserve">Hyper tuning </w:t>
+      </w:r>
+      <w:r>
+        <w:rPr>
+          <w:b/>
+          <w:bCs/>
+          <w:sz w:val="24"/>
+          <w:szCs w:val="24"/>
+        </w:rPr>
+        <w:t>plots</w:t>
+      </w:r>
+      <w:r>
+        <w:rPr>
+          <w:b/>
+          <w:bCs/>
+          <w:sz w:val="24"/>
+          <w:szCs w:val="24"/>
+        </w:rPr>
+        <w:t>:</w:t>
+      </w:r>
+    </w:p>
+    <w:p>
+      <w:pPr>
+        <w:pStyle w:val="ListParagraph"/>
+        <w:tabs>
+          <w:tab w:val="left" w:pos="1248"/>
+        </w:tabs>
+        <w:ind w:left="1080"/>
+        <w:rPr>
+          <w:sz w:val="24"/>
+          <w:szCs w:val="24"/>
+        </w:rPr>
+      </w:pPr>
+      <w:r>
+        <w:rPr>
+          <w:rFonts w:eastAsiaTheme="minorEastAsia"/>
+          <w:sz w:val="24"/>
+          <w:szCs w:val="24"/>
+        </w:rPr>
+        <w:t xml:space="preserve">Looking at the plots we can see that the best hyperparameters are </w:t>
+      </w:r>
+      <w:proofErr w:type="spellStart"/>
+      <w:r>
+        <w:rPr>
+          <w:rFonts w:eastAsiaTheme="minorEastAsia"/>
+          <w:sz w:val="24"/>
+          <w:szCs w:val="24"/>
+        </w:rPr>
+        <w:t>n_estimators</w:t>
+      </w:r>
+      <w:proofErr w:type="spellEnd"/>
+      <w:r>
+        <w:rPr>
+          <w:rFonts w:eastAsiaTheme="minorEastAsia"/>
+          <w:sz w:val="24"/>
+          <w:szCs w:val="24"/>
+        </w:rPr>
+        <w:t xml:space="preserve"> = 200 and </w:t>
+      </w:r>
+      <w:proofErr w:type="spellStart"/>
+      <w:r>
+        <w:rPr>
+          <w:rFonts w:eastAsiaTheme="minorEastAsia"/>
+          <w:sz w:val="24"/>
+          <w:szCs w:val="24"/>
+        </w:rPr>
+        <w:t>max_depth</w:t>
+      </w:r>
+      <w:proofErr w:type="spellEnd"/>
+      <w:r>
+        <w:rPr>
+          <w:rFonts w:eastAsiaTheme="minorEastAsia"/>
+          <w:sz w:val="24"/>
+          <w:szCs w:val="24"/>
+        </w:rPr>
+        <w:t xml:space="preserve"> = 10</w:t>
+      </w:r>
+      <w:r>
+        <w:rPr>
+          <w:rFonts w:eastAsiaTheme="minorEastAsia"/>
+          <w:sz w:val="24"/>
+          <w:szCs w:val="24"/>
+        </w:rPr>
+        <w:t>.</w:t>
+      </w:r>
+      <w:r>
+        <w:rPr>
+          <w:sz w:val="24"/>
+          <w:szCs w:val="24"/>
+        </w:rPr>
+        <w:t xml:space="preserve"> </w:t>
+      </w:r>
+    </w:p>
+    <w:p>
+      <w:pPr>
+        <w:pStyle w:val="ListParagraph"/>
+        <w:tabs>
+          <w:tab w:val="left" w:pos="1248"/>
+        </w:tabs>
+        <w:ind w:left="1080"/>
+        <w:rPr>
+          <w:sz w:val="24"/>
+          <w:szCs w:val="24"/>
+        </w:rPr>
+      </w:pPr>
+    </w:p>
+    <w:p>
+      <w:pPr>
+        <w:pStyle w:val="ListParagraph"/>
+        <w:tabs>
+          <w:tab w:val="left" w:pos="1248"/>
+        </w:tabs>
+        <w:ind w:left="0"/>
+        <w:jc w:val="center"/>
+        <w:rPr>
+          <w:rFonts w:eastAsiaTheme="minorEastAsia"/>
+          <w:sz w:val="24"/>
+          <w:szCs w:val="24"/>
+        </w:rPr>
+      </w:pPr>
+      <w:r>
+        <w:rPr>
+          <w:sz w:val="24"/>
+          <w:szCs w:val="24"/>
+        </w:rPr>
+        <w:drawing>
+          <wp:inline distT="0" distB="0" distL="0" distR="0" wp14:anchorId="123D6C92" wp14:editId="5651258E">
+            <wp:extent cx="5943600" cy="4845050"/>
+            <wp:effectExtent l="0" t="0" r="0" b="0"/>
+            <wp:docPr id="396456197" name="Picture 1" descr="A blue squares with white text&#10;&#10;AI-generated content may be incorrect."/>
+            <wp:cNvGraphicFramePr>
+              <a:graphicFrameLocks xmlns:a="http://schemas.openxmlformats.org/drawingml/2006/main" noChangeAspect="1"/>
+            </wp:cNvGraphicFramePr>
+            <a:graphic xmlns:a="http://schemas.openxmlformats.org/drawingml/2006/main">
+              <a:graphicData uri="http://schemas.openxmlformats.org/drawingml/2006/picture">
+                <pic:pic xmlns:pic="http://schemas.openxmlformats.org/drawingml/2006/picture">
+                  <pic:nvPicPr>
+                    <pic:cNvPr id="396456197" name="Picture 1" descr="A blue squares with white text&#10;&#10;AI-generated content may be incorrect."/>
+                    <pic:cNvPicPr/>
+                  </pic:nvPicPr>
+                  <pic:blipFill>
+                    <a:blip r:embed="rId12"/>
+                    <a:stretch>
+                      <a:fillRect/>
+                    </a:stretch>
+                  </pic:blipFill>
+                  <pic:spPr>
+                    <a:xfrm>
+                      <a:off x="0" y="0"/>
+                      <a:ext cx="5943600" cy="4845050"/>
+                    </a:xfrm>
+                    <a:prstGeom prst="rect">
+                      <a:avLst/>
+                    </a:prstGeom>
+                  </pic:spPr>
+                </pic:pic>
+              </a:graphicData>
+            </a:graphic>
+          </wp:inline>
+        </w:drawing>
+      </w:r>
+    </w:p>
+    <w:p>
+      <w:pPr>
+        <w:pStyle w:val="ListParagraph"/>
+        <w:tabs>
+          <w:tab w:val="left" w:pos="1248"/>
+        </w:tabs>
+        <w:ind w:left="0"/>
+        <w:jc w:val="center"/>
+        <w:rPr>
+          <w:sz w:val="24"/>
+          <w:szCs w:val="24"/>
+        </w:rPr>
+      </w:pPr>
+      <w:r>
+        <w:rPr>
+          <w:sz w:val="24"/>
+          <w:szCs w:val="24"/>
+        </w:rPr>
+        <w:lastRenderedPageBreak/>
+        <w:drawing>
+          <wp:inline distT="0" distB="0" distL="0" distR="0" wp14:anchorId="279EDFE6" wp14:editId="46731A2E">
+            <wp:extent cx="5943600" cy="4911090"/>
+            <wp:effectExtent l="0" t="0" r="0" b="3810"/>
+            <wp:docPr id="1235428406" name="Picture 1" descr="A screenshot of a graph&#10;&#10;AI-generated content may be incorrect."/>
+            <wp:cNvGraphicFramePr>
+              <a:graphicFrameLocks xmlns:a="http://schemas.openxmlformats.org/drawingml/2006/main" noChangeAspect="1"/>
+            </wp:cNvGraphicFramePr>
+            <a:graphic xmlns:a="http://schemas.openxmlformats.org/drawingml/2006/main">
+              <a:graphicData uri="http://schemas.openxmlformats.org/drawingml/2006/picture">
+                <pic:pic xmlns:pic="http://schemas.openxmlformats.org/drawingml/2006/picture">
+                  <pic:nvPicPr>
+                    <pic:cNvPr id="1235428406" name="Picture 1" descr="A screenshot of a graph&#10;&#10;AI-generated content may be incorrect."/>
+                    <pic:cNvPicPr/>
+                  </pic:nvPicPr>
+                  <pic:blipFill>
+                    <a:blip r:embed="rId13"/>
+                    <a:stretch>
+                      <a:fillRect/>
+                    </a:stretch>
+                  </pic:blipFill>
+                  <pic:spPr>
+                    <a:xfrm>
+                      <a:off x="0" y="0"/>
+                      <a:ext cx="5943600" cy="4911090"/>
+                    </a:xfrm>
+                    <a:prstGeom prst="rect">
+                      <a:avLst/>
+                    </a:prstGeom>
+                  </pic:spPr>
+                </pic:pic>
+              </a:graphicData>
+            </a:graphic>
+          </wp:inline>
+        </w:drawing>
+      </w:r>
+    </w:p>
+    <w:p>
+      <w:pPr>
+        <w:pStyle w:val="ListParagraph"/>
+        <w:tabs>
+          <w:tab w:val="left" w:pos="1248"/>
+        </w:tabs>
+        <w:rPr>
+          <w:sz w:val="24"/>
+          <w:szCs w:val="24"/>
+        </w:rPr>
+      </w:pPr>
+    </w:p>
+    <w:p>
+      <w:pPr>
+        <w:pStyle w:val="ListParagraph"/>
+        <w:tabs>
+          <w:tab w:val="left" w:pos="1248"/>
+        </w:tabs>
+        <w:rPr>
+          <w:sz w:val="24"/>
+          <w:szCs w:val="24"/>
+        </w:rPr>
+      </w:pPr>
+    </w:p>
+    <w:p>
+      <w:pPr>
+        <w:pStyle w:val="ListParagraph"/>
+        <w:tabs>
+          <w:tab w:val="left" w:pos="1248"/>
+        </w:tabs>
+        <w:rPr>
+          <w:sz w:val="24"/>
+          <w:szCs w:val="24"/>
+        </w:rPr>
+      </w:pPr>
+    </w:p>
+    <w:p>
+      <w:pPr>
+        <w:pStyle w:val="ListParagraph"/>
+        <w:tabs>
+          <w:tab w:val="left" w:pos="1248"/>
+        </w:tabs>
+        <w:rPr>
+          <w:sz w:val="24"/>
+          <w:szCs w:val="24"/>
+        </w:rPr>
+      </w:pPr>
+    </w:p>
+    <w:p>
+      <w:pPr>
+        <w:pStyle w:val="ListParagraph"/>
+        <w:tabs>
+          <w:tab w:val="left" w:pos="1248"/>
+        </w:tabs>
+        <w:rPr>
+          <w:sz w:val="24"/>
+          <w:szCs w:val="24"/>
+        </w:rPr>
+      </w:pPr>
+    </w:p>
+    <w:p>
+      <w:pPr>
+        <w:pStyle w:val="ListParagraph"/>
+        <w:tabs>
+          <w:tab w:val="left" w:pos="1248"/>
+        </w:tabs>
+        <w:rPr>
+          <w:sz w:val="24"/>
+          <w:szCs w:val="24"/>
+        </w:rPr>
+      </w:pPr>
+    </w:p>
+    <w:p>
+      <w:pPr>
+        <w:pStyle w:val="ListParagraph"/>
+        <w:tabs>
+          <w:tab w:val="left" w:pos="1248"/>
+        </w:tabs>
+        <w:rPr>
+          <w:sz w:val="24"/>
+          <w:szCs w:val="24"/>
+        </w:rPr>
+      </w:pPr>
+    </w:p>
+    <w:p>
+      <w:pPr>
+        <w:pStyle w:val="ListParagraph"/>
+        <w:tabs>
+          <w:tab w:val="left" w:pos="1248"/>
+        </w:tabs>
+        <w:rPr>
+          <w:sz w:val="24"/>
+          <w:szCs w:val="24"/>
+        </w:rPr>
+      </w:pPr>
+    </w:p>
+    <w:p>
+      <w:pPr>
+        <w:pStyle w:val="ListParagraph"/>
+        <w:tabs>
+          <w:tab w:val="left" w:pos="1248"/>
+        </w:tabs>
+        <w:rPr>
+          <w:sz w:val="24"/>
+          <w:szCs w:val="24"/>
+        </w:rPr>
+      </w:pPr>
+    </w:p>
+    <w:p>
+      <w:pPr>
+        <w:pStyle w:val="ListParagraph"/>
+        <w:tabs>
+          <w:tab w:val="left" w:pos="1248"/>
+        </w:tabs>
+        <w:rPr>
+          <w:sz w:val="24"/>
+          <w:szCs w:val="24"/>
+        </w:rPr>
+      </w:pPr>
+    </w:p>
+    <w:p>
+      <w:pPr>
+        <w:pStyle w:val="ListParagraph"/>
+        <w:tabs>
+          <w:tab w:val="left" w:pos="1248"/>
+        </w:tabs>
+        <w:rPr>
+          <w:sz w:val="24"/>
+          <w:szCs w:val="24"/>
+        </w:rPr>
+      </w:pPr>
+    </w:p>
+    <w:p>
+      <w:pPr>
+        <w:pStyle w:val="ListParagraph"/>
+        <w:tabs>
+          <w:tab w:val="left" w:pos="1248"/>
+        </w:tabs>
+        <w:rPr>
+          <w:sz w:val="24"/>
+          <w:szCs w:val="24"/>
+        </w:rPr>
+      </w:pPr>
+    </w:p>
+    <w:p>
+      <w:pPr>
+        <w:pStyle w:val="ListParagraph"/>
+        <w:tabs>
+          <w:tab w:val="left" w:pos="1248"/>
+        </w:tabs>
+        <w:rPr>
+          <w:sz w:val="24"/>
+          <w:szCs w:val="24"/>
+        </w:rPr>
+      </w:pPr>
+    </w:p>
+    <w:p>
+      <w:pPr>
+        <w:pStyle w:val="ListParagraph"/>
+        <w:tabs>
+          <w:tab w:val="left" w:pos="1248"/>
+        </w:tabs>
+        <w:rPr>
+          <w:sz w:val="24"/>
+          <w:szCs w:val="24"/>
+        </w:rPr>
+      </w:pPr>
+    </w:p>
+    <w:p>
+      <w:pPr>
+        <w:pStyle w:val="ListParagraph"/>
+        <w:tabs>
+          <w:tab w:val="left" w:pos="1248"/>
+        </w:tabs>
+        <w:rPr>
+          <w:sz w:val="24"/>
+          <w:szCs w:val="24"/>
+        </w:rPr>
+      </w:pPr>
+    </w:p>
+    <w:p>
+      <w:pPr>
+        <w:pStyle w:val="ListParagraph"/>
+        <w:numPr>
+          <w:ilvl w:val="0"/>
+          <w:numId w:val="18"/>
+        </w:numPr>
+        <w:tabs>
+          <w:tab w:val="left" w:pos="1248"/>
+        </w:tabs>
+        <w:rPr>
+          <w:b/>
+          <w:bCs/>
+          <w:sz w:val="24"/>
+          <w:szCs w:val="24"/>
+        </w:rPr>
+      </w:pPr>
+      <w:r>
+        <w:rPr>
+          <w:b/>
+          <w:bCs/>
+          <w:sz w:val="24"/>
+          <w:szCs w:val="24"/>
+        </w:rPr>
+        <w:lastRenderedPageBreak/>
+        <w:t xml:space="preserve">Confusion matrix </w:t>
+      </w:r>
+      <w:r>
+        <w:rPr>
+          <w:b/>
+          <w:bCs/>
+          <w:sz w:val="24"/>
+          <w:szCs w:val="24"/>
+        </w:rPr>
+        <w:t>plot:</w:t>
+      </w:r>
+    </w:p>
+    <w:p>
+      <w:pPr>
+        <w:pStyle w:val="ListParagraph"/>
+        <w:tabs>
+          <w:tab w:val="left" w:pos="1248"/>
+        </w:tabs>
+        <w:ind w:left="0"/>
+        <w:jc w:val="center"/>
+        <w:rPr>
+          <w:sz w:val="24"/>
+          <w:szCs w:val="24"/>
+        </w:rPr>
+      </w:pPr>
+      <w:r>
+        <w:rPr>
+          <w:sz w:val="24"/>
+          <w:szCs w:val="24"/>
+        </w:rPr>
+        <w:drawing>
+          <wp:inline distT="0" distB="0" distL="0" distR="0" wp14:anchorId="35D06518" wp14:editId="795153E2">
+            <wp:extent cx="5943600" cy="4295775"/>
+            <wp:effectExtent l="0" t="0" r="0" b="9525"/>
+            <wp:docPr id="1035924604" name="Picture 1" descr="A graph of numbers and symbols&#10;&#10;AI-generated content may be incorrect."/>
+            <wp:cNvGraphicFramePr>
+              <a:graphicFrameLocks xmlns:a="http://schemas.openxmlformats.org/drawingml/2006/main" noChangeAspect="1"/>
+            </wp:cNvGraphicFramePr>
+            <a:graphic xmlns:a="http://schemas.openxmlformats.org/drawingml/2006/main">
+              <a:graphicData uri="http://schemas.openxmlformats.org/drawingml/2006/picture">
+                <pic:pic xmlns:pic="http://schemas.openxmlformats.org/drawingml/2006/picture">
+                  <pic:nvPicPr>
+                    <pic:cNvPr id="1035924604" name="Picture 1" descr="A graph of numbers and symbols&#10;&#10;AI-generated content may be incorrect."/>
+                    <pic:cNvPicPr/>
+                  </pic:nvPicPr>
+                  <pic:blipFill>
+                    <a:blip r:embed="rId14"/>
+                    <a:stretch>
+                      <a:fillRect/>
+                    </a:stretch>
+                  </pic:blipFill>
+                  <pic:spPr>
+                    <a:xfrm>
+                      <a:off x="0" y="0"/>
+                      <a:ext cx="5943600" cy="4295775"/>
+                    </a:xfrm>
+                    <a:prstGeom prst="rect">
+                      <a:avLst/>
+                    </a:prstGeom>
+                  </pic:spPr>
+                </pic:pic>
+              </a:graphicData>
+            </a:graphic>
+          </wp:inline>
+        </w:drawing>
+      </w:r>
+    </w:p>
+    <w:p>
+      <w:pPr>
+        <w:pStyle w:val="ListParagraph"/>
+        <w:tabs>
+          <w:tab w:val="left" w:pos="1248"/>
+        </w:tabs>
+        <w:rPr>
+          <w:sz w:val="24"/>
+          <w:szCs w:val="24"/>
+        </w:rPr>
+      </w:pPr>
+    </w:p>
+    <w:p>
+      <w:pPr>
+        <w:pStyle w:val="ListParagraph"/>
+        <w:numPr>
+          <w:ilvl w:val="0"/>
+          <w:numId w:val="18"/>
+        </w:numPr>
+        <w:tabs>
+          <w:tab w:val="left" w:pos="1248"/>
+        </w:tabs>
+        <w:rPr>
+          <w:b/>
+          <w:bCs/>
+          <w:sz w:val="24"/>
+          <w:szCs w:val="24"/>
+        </w:rPr>
+      </w:pPr>
+      <w:r>
+        <w:rPr>
+          <w:b/>
+          <w:bCs/>
+          <w:sz w:val="24"/>
+          <w:szCs w:val="24"/>
+        </w:rPr>
+        <w:t>Model metrics</w:t>
+      </w:r>
+      <w:r>
+        <w:rPr>
+          <w:b/>
+          <w:bCs/>
+          <w:sz w:val="24"/>
+          <w:szCs w:val="24"/>
+        </w:rPr>
+        <w:t xml:space="preserve"> results</w:t>
+      </w:r>
+      <w:r>
+        <w:rPr>
+          <w:b/>
+          <w:bCs/>
+          <w:sz w:val="24"/>
+          <w:szCs w:val="24"/>
+        </w:rPr>
+        <w:t>:</w:t>
+      </w:r>
+    </w:p>
+    <w:p>
+      <w:pPr>
+        <w:pStyle w:val="ListParagraph"/>
+        <w:tabs>
+          <w:tab w:val="left" w:pos="1248"/>
+        </w:tabs>
+        <w:rPr>
+          <w:sz w:val="24"/>
+          <w:szCs w:val="24"/>
+        </w:rPr>
+      </w:pPr>
+    </w:p>
+    <w:p>
+      <w:pPr>
+        <w:pStyle w:val="ListParagraph"/>
+        <w:tabs>
+          <w:tab w:val="left" w:pos="1248"/>
+        </w:tabs>
+        <w:ind w:left="0"/>
+        <w:jc w:val="center"/>
+        <w:rPr>
+          <w:sz w:val="24"/>
+          <w:szCs w:val="24"/>
+        </w:rPr>
+      </w:pPr>
+      <w:r>
+        <w:rPr>
+          <w:sz w:val="24"/>
+          <w:szCs w:val="24"/>
+        </w:rPr>
+        <w:drawing>
+          <wp:inline distT="0" distB="0" distL="0" distR="0" wp14:anchorId="736E7B1E" wp14:editId="707631B2">
+            <wp:extent cx="4086795" cy="905001"/>
+            <wp:effectExtent l="0" t="0" r="9525" b="9525"/>
+            <wp:docPr id="543128707" name="Picture 1"/>
+            <wp:cNvGraphicFramePr>
+              <a:graphicFrameLocks xmlns:a="http://schemas.openxmlformats.org/drawingml/2006/main" noChangeAspect="1"/>
+            </wp:cNvGraphicFramePr>
+            <a:graphic xmlns:a="http://schemas.openxmlformats.org/drawingml/2006/main">
+              <a:graphicData uri="http://schemas.openxmlformats.org/drawingml/2006/picture">
+                <pic:pic xmlns:pic="http://schemas.openxmlformats.org/drawingml/2006/picture">
+                  <pic:nvPicPr>
+                    <pic:cNvPr id="543128707" name=""/>
+                    <pic:cNvPicPr/>
+                  </pic:nvPicPr>
+                  <pic:blipFill>
+                    <a:blip r:embed="rId15"/>
+                    <a:stretch>
+                      <a:fillRect/>
+                    </a:stretch>
+                  </pic:blipFill>
+                  <pic:spPr>
+                    <a:xfrm>
+                      <a:off x="0" y="0"/>
+                      <a:ext cx="4086795" cy="905001"/>
+                    </a:xfrm>
+                    <a:prstGeom prst="rect">
+                      <a:avLst/>
+                    </a:prstGeom>
+                  </pic:spPr>
+                </pic:pic>
+              </a:graphicData>
+            </a:graphic>
+          </wp:inline>
+        </w:drawing>
+      </w:r>
+    </w:p>
     <w:sectPr>
-      <w:footerReference w:type="default" r:id="rId7"/>
+      <w:footerReference w:type="default" r:id="rId16"/>
       <w:pgSz w:w="12240" w:h="15840"/>
       <w:pgMar w:top="1440" w:right="1440" w:bottom="1440" w:left="1440" w:header="720" w:footer="720" w:gutter="0"/>
       <w:pgBorders w:offsetFrom="page">
@@ -1909,7 +4092,7 @@
   <w:abstractNum w:abstractNumId="0" w15:restartNumberingAfterBreak="0">
     <w:nsid w:val="FFFFFF88"/>
     <w:multiLevelType w:val="singleLevel"/>
-    <w:tmpl w:val="DDB060CE"/>
+    <w:tmpl w:val="273455C6"/>
     <w:lvl w:ilvl="0">
       <w:start w:val="1"/>
       <w:numFmt w:val="decimal"/>
@@ -1927,7 +4110,7 @@
   <w:abstractNum w:abstractNumId="1" w15:restartNumberingAfterBreak="0">
     <w:nsid w:val="FFFFFF89"/>
     <w:multiLevelType w:val="singleLevel"/>
-    <w:tmpl w:val="31C48E76"/>
+    <w:tmpl w:val="FA0641F6"/>
     <w:lvl w:ilvl="0">
       <w:start w:val="1"/>
       <w:numFmt w:val="bullet"/>
@@ -1948,20 +4131,23 @@
   <w:abstractNum w:abstractNumId="2" w15:restartNumberingAfterBreak="0">
     <w:nsid w:val="21394590"/>
     <w:multiLevelType w:val="hybridMultilevel"/>
-    <w:tmpl w:val="ECC4DC78"/>
-    <w:lvl w:ilvl="0" w:tplc="04090001">
+    <w:tmpl w:val="241819E6"/>
+    <w:lvl w:ilvl="0" w:tplc="1EDE8022">
       <w:start w:val="1"/>
       <w:numFmt w:val="bullet"/>
       <w:lvlText w:val=""/>
       <w:lvlJc w:val="left"/>
       <w:pPr>
-        <w:ind w:left="720" w:hanging="360"/>
+        <w:ind w:left="1080" w:hanging="360"/>
       </w:pPr>
       <w:rPr>
         <w:rFonts w:ascii="Symbol" w:hAnsi="Symbol" w:hint="default"/>
-      </w:rPr>
-    </w:lvl>
-    <w:lvl w:ilvl="1" w:tplc="04090003">
+        <w:color w:val="000000" w:themeColor="text1"/>
+        <w:sz w:val="22"/>
+        <w:szCs w:val="22"/>
+      </w:rPr>
+    </w:lvl>
+    <w:lvl w:ilvl="1" w:tplc="595A2D6E">
       <w:start w:val="1"/>
       <w:numFmt w:val="bullet"/>
       <w:lvlText w:val="o"/>
@@ -1970,7 +4156,10 @@
         <w:ind w:left="1440" w:hanging="360"/>
       </w:pPr>
       <w:rPr>
-        <w:rFonts w:ascii="Courier New" w:hAnsi="Courier New" w:cs="Courier New" w:hint="default"/>
+        <w:rFonts w:asciiTheme="minorHAnsi" w:hAnsiTheme="minorHAnsi" w:cstheme="minorHAnsi" w:hint="default"/>
+        <w:color w:val="000000" w:themeColor="text1"/>
+        <w:sz w:val="22"/>
+        <w:szCs w:val="22"/>
       </w:rPr>
     </w:lvl>
     <w:lvl w:ilvl="2" w:tplc="04090005" w:tentative="1">
@@ -2746,6 +4935,122 @@
     </w:lvl>
   </w:abstractNum>
   <w:abstractNum w:abstractNumId="9" w15:restartNumberingAfterBreak="0">
+    <w:nsid w:val="5D037A9E"/>
+    <w:multiLevelType w:val="hybridMultilevel"/>
+    <w:tmpl w:val="4106E48A"/>
+    <w:lvl w:ilvl="0" w:tplc="1EDE8022">
+      <w:start w:val="1"/>
+      <w:numFmt w:val="bullet"/>
+      <w:lvlText w:val=""/>
+      <w:lvlJc w:val="left"/>
+      <w:pPr>
+        <w:ind w:left="1080" w:hanging="360"/>
+      </w:pPr>
+      <w:rPr>
+        <w:rFonts w:ascii="Symbol" w:hAnsi="Symbol" w:hint="default"/>
+        <w:color w:val="000000" w:themeColor="text1"/>
+        <w:sz w:val="22"/>
+        <w:szCs w:val="22"/>
+      </w:rPr>
+    </w:lvl>
+    <w:lvl w:ilvl="1" w:tplc="04090003">
+      <w:start w:val="1"/>
+      <w:numFmt w:val="bullet"/>
+      <w:lvlText w:val="o"/>
+      <w:lvlJc w:val="left"/>
+      <w:pPr>
+        <w:ind w:left="1440" w:hanging="360"/>
+      </w:pPr>
+      <w:rPr>
+        <w:rFonts w:ascii="Courier New" w:hAnsi="Courier New" w:cs="Courier New" w:hint="default"/>
+      </w:rPr>
+    </w:lvl>
+    <w:lvl w:ilvl="2" w:tplc="04090005" w:tentative="1">
+      <w:start w:val="1"/>
+      <w:numFmt w:val="bullet"/>
+      <w:lvlText w:val=""/>
+      <w:lvlJc w:val="left"/>
+      <w:pPr>
+        <w:ind w:left="2160" w:hanging="360"/>
+      </w:pPr>
+      <w:rPr>
+        <w:rFonts w:ascii="Wingdings" w:hAnsi="Wingdings" w:hint="default"/>
+      </w:rPr>
+    </w:lvl>
+    <w:lvl w:ilvl="3" w:tplc="04090001" w:tentative="1">
+      <w:start w:val="1"/>
+      <w:numFmt w:val="bullet"/>
+      <w:lvlText w:val=""/>
+      <w:lvlJc w:val="left"/>
+      <w:pPr>
+        <w:ind w:left="2880" w:hanging="360"/>
+      </w:pPr>
+      <w:rPr>
+        <w:rFonts w:ascii="Symbol" w:hAnsi="Symbol" w:hint="default"/>
+      </w:rPr>
+    </w:lvl>
+    <w:lvl w:ilvl="4" w:tplc="04090003" w:tentative="1">
+      <w:start w:val="1"/>
+      <w:numFmt w:val="bullet"/>
+      <w:lvlText w:val="o"/>
+      <w:lvlJc w:val="left"/>
+      <w:pPr>
+        <w:ind w:left="3600" w:hanging="360"/>
+      </w:pPr>
+      <w:rPr>
+        <w:rFonts w:ascii="Courier New" w:hAnsi="Courier New" w:cs="Courier New" w:hint="default"/>
+      </w:rPr>
+    </w:lvl>
+    <w:lvl w:ilvl="5" w:tplc="04090005" w:tentative="1">
+      <w:start w:val="1"/>
+      <w:numFmt w:val="bullet"/>
+      <w:lvlText w:val=""/>
+      <w:lvlJc w:val="left"/>
+      <w:pPr>
+        <w:ind w:left="4320" w:hanging="360"/>
+      </w:pPr>
+      <w:rPr>
+        <w:rFonts w:ascii="Wingdings" w:hAnsi="Wingdings" w:hint="default"/>
+      </w:rPr>
+    </w:lvl>
+    <w:lvl w:ilvl="6" w:tplc="04090001" w:tentative="1">
+      <w:start w:val="1"/>
+      <w:numFmt w:val="bullet"/>
+      <w:lvlText w:val=""/>
+      <w:lvlJc w:val="left"/>
+      <w:pPr>
+        <w:ind w:left="5040" w:hanging="360"/>
+      </w:pPr>
+      <w:rPr>
+        <w:rFonts w:ascii="Symbol" w:hAnsi="Symbol" w:hint="default"/>
+      </w:rPr>
+    </w:lvl>
+    <w:lvl w:ilvl="7" w:tplc="04090003" w:tentative="1">
+      <w:start w:val="1"/>
+      <w:numFmt w:val="bullet"/>
+      <w:lvlText w:val="o"/>
+      <w:lvlJc w:val="left"/>
+      <w:pPr>
+        <w:ind w:left="5760" w:hanging="360"/>
+      </w:pPr>
+      <w:rPr>
+        <w:rFonts w:ascii="Courier New" w:hAnsi="Courier New" w:cs="Courier New" w:hint="default"/>
+      </w:rPr>
+    </w:lvl>
+    <w:lvl w:ilvl="8" w:tplc="04090005" w:tentative="1">
+      <w:start w:val="1"/>
+      <w:numFmt w:val="bullet"/>
+      <w:lvlText w:val=""/>
+      <w:lvlJc w:val="left"/>
+      <w:pPr>
+        <w:ind w:left="6480" w:hanging="360"/>
+      </w:pPr>
+      <w:rPr>
+        <w:rFonts w:ascii="Wingdings" w:hAnsi="Wingdings" w:hint="default"/>
+      </w:rPr>
+    </w:lvl>
+  </w:abstractNum>
+  <w:abstractNum w:abstractNumId="10" w15:restartNumberingAfterBreak="0">
     <w:nsid w:val="5E2918F7"/>
     <w:multiLevelType w:val="hybridMultilevel"/>
     <w:tmpl w:val="C8DAD7DA"/>
@@ -2858,7 +5163,7 @@
       </w:rPr>
     </w:lvl>
   </w:abstractNum>
-  <w:abstractNum w:abstractNumId="10" w15:restartNumberingAfterBreak="0">
+  <w:abstractNum w:abstractNumId="11" w15:restartNumberingAfterBreak="0">
     <w:nsid w:val="7BC75839"/>
     <w:multiLevelType w:val="multilevel"/>
     <w:tmpl w:val="91726D5C"/>
@@ -2971,7 +5276,123 @@
       </w:pPr>
     </w:lvl>
   </w:abstractNum>
-  <w:abstractNum w:abstractNumId="11" w15:restartNumberingAfterBreak="0">
+  <w:abstractNum w:abstractNumId="12" w15:restartNumberingAfterBreak="0">
+    <w:nsid w:val="7BE553BC"/>
+    <w:multiLevelType w:val="hybridMultilevel"/>
+    <w:tmpl w:val="218E9EBA"/>
+    <w:lvl w:ilvl="0" w:tplc="1EDE8022">
+      <w:start w:val="1"/>
+      <w:numFmt w:val="bullet"/>
+      <w:lvlText w:val=""/>
+      <w:lvlJc w:val="left"/>
+      <w:pPr>
+        <w:ind w:left="1080" w:hanging="360"/>
+      </w:pPr>
+      <w:rPr>
+        <w:rFonts w:ascii="Symbol" w:hAnsi="Symbol" w:hint="default"/>
+        <w:color w:val="000000" w:themeColor="text1"/>
+        <w:sz w:val="22"/>
+        <w:szCs w:val="22"/>
+      </w:rPr>
+    </w:lvl>
+    <w:lvl w:ilvl="1" w:tplc="04090003" w:tentative="1">
+      <w:start w:val="1"/>
+      <w:numFmt w:val="bullet"/>
+      <w:lvlText w:val="o"/>
+      <w:lvlJc w:val="left"/>
+      <w:pPr>
+        <w:ind w:left="1440" w:hanging="360"/>
+      </w:pPr>
+      <w:rPr>
+        <w:rFonts w:ascii="Courier New" w:hAnsi="Courier New" w:cs="Courier New" w:hint="default"/>
+      </w:rPr>
+    </w:lvl>
+    <w:lvl w:ilvl="2" w:tplc="04090005" w:tentative="1">
+      <w:start w:val="1"/>
+      <w:numFmt w:val="bullet"/>
+      <w:lvlText w:val=""/>
+      <w:lvlJc w:val="left"/>
+      <w:pPr>
+        <w:ind w:left="2160" w:hanging="360"/>
+      </w:pPr>
+      <w:rPr>
+        <w:rFonts w:ascii="Wingdings" w:hAnsi="Wingdings" w:hint="default"/>
+      </w:rPr>
+    </w:lvl>
+    <w:lvl w:ilvl="3" w:tplc="04090001" w:tentative="1">
+      <w:start w:val="1"/>
+      <w:numFmt w:val="bullet"/>
+      <w:lvlText w:val=""/>
+      <w:lvlJc w:val="left"/>
+      <w:pPr>
+        <w:ind w:left="2880" w:hanging="360"/>
+      </w:pPr>
+      <w:rPr>
+        <w:rFonts w:ascii="Symbol" w:hAnsi="Symbol" w:hint="default"/>
+      </w:rPr>
+    </w:lvl>
+    <w:lvl w:ilvl="4" w:tplc="04090003" w:tentative="1">
+      <w:start w:val="1"/>
+      <w:numFmt w:val="bullet"/>
+      <w:lvlText w:val="o"/>
+      <w:lvlJc w:val="left"/>
+      <w:pPr>
+        <w:ind w:left="3600" w:hanging="360"/>
+      </w:pPr>
+      <w:rPr>
+        <w:rFonts w:ascii="Courier New" w:hAnsi="Courier New" w:cs="Courier New" w:hint="default"/>
+      </w:rPr>
+    </w:lvl>
+    <w:lvl w:ilvl="5" w:tplc="04090005" w:tentative="1">
+      <w:start w:val="1"/>
+      <w:numFmt w:val="bullet"/>
+      <w:lvlText w:val=""/>
+      <w:lvlJc w:val="left"/>
+      <w:pPr>
+        <w:ind w:left="4320" w:hanging="360"/>
+      </w:pPr>
+      <w:rPr>
+        <w:rFonts w:ascii="Wingdings" w:hAnsi="Wingdings" w:hint="default"/>
+      </w:rPr>
+    </w:lvl>
+    <w:lvl w:ilvl="6" w:tplc="04090001" w:tentative="1">
+      <w:start w:val="1"/>
+      <w:numFmt w:val="bullet"/>
+      <w:lvlText w:val=""/>
+      <w:lvlJc w:val="left"/>
+      <w:pPr>
+        <w:ind w:left="5040" w:hanging="360"/>
+      </w:pPr>
+      <w:rPr>
+        <w:rFonts w:ascii="Symbol" w:hAnsi="Symbol" w:hint="default"/>
+      </w:rPr>
+    </w:lvl>
+    <w:lvl w:ilvl="7" w:tplc="04090003" w:tentative="1">
+      <w:start w:val="1"/>
+      <w:numFmt w:val="bullet"/>
+      <w:lvlText w:val="o"/>
+      <w:lvlJc w:val="left"/>
+      <w:pPr>
+        <w:ind w:left="5760" w:hanging="360"/>
+      </w:pPr>
+      <w:rPr>
+        <w:rFonts w:ascii="Courier New" w:hAnsi="Courier New" w:cs="Courier New" w:hint="default"/>
+      </w:rPr>
+    </w:lvl>
+    <w:lvl w:ilvl="8" w:tplc="04090005" w:tentative="1">
+      <w:start w:val="1"/>
+      <w:numFmt w:val="bullet"/>
+      <w:lvlText w:val=""/>
+      <w:lvlJc w:val="left"/>
+      <w:pPr>
+        <w:ind w:left="6480" w:hanging="360"/>
+      </w:pPr>
+      <w:rPr>
+        <w:rFonts w:ascii="Wingdings" w:hAnsi="Wingdings" w:hint="default"/>
+      </w:rPr>
+    </w:lvl>
+  </w:abstractNum>
+  <w:abstractNum w:abstractNumId="13" w15:restartNumberingAfterBreak="0">
     <w:nsid w:val="7F2C193E"/>
     <w:multiLevelType w:val="hybridMultilevel"/>
     <w:tmpl w:val="201E99D0"/>
@@ -3085,7 +5506,7 @@
     </w:lvl>
   </w:abstractNum>
   <w:num w:numId="1" w16cid:durableId="1307782239">
-    <w:abstractNumId w:val="9"/>
+    <w:abstractNumId w:val="10"/>
   </w:num>
   <w:num w:numId="2" w16cid:durableId="1581520527">
     <w:abstractNumId w:val="4"/>
@@ -3115,13 +5536,43 @@
     <w:abstractNumId w:val="5"/>
   </w:num>
   <w:num w:numId="10" w16cid:durableId="1102795901">
-    <w:abstractNumId w:val="11"/>
+    <w:abstractNumId w:val="13"/>
   </w:num>
   <w:num w:numId="11" w16cid:durableId="1314022924">
     <w:abstractNumId w:val="2"/>
   </w:num>
   <w:num w:numId="12" w16cid:durableId="2091464405">
-    <w:abstractNumId w:val="10"/>
+    <w:abstractNumId w:val="11"/>
+  </w:num>
+  <w:num w:numId="13" w16cid:durableId="690105296">
+    <w:abstractNumId w:val="0"/>
+  </w:num>
+  <w:num w:numId="14" w16cid:durableId="296497876">
+    <w:abstractNumId w:val="0"/>
+  </w:num>
+  <w:num w:numId="15" w16cid:durableId="1933707384">
+    <w:abstractNumId w:val="0"/>
+  </w:num>
+  <w:num w:numId="16" w16cid:durableId="1730109132">
+    <w:abstractNumId w:val="0"/>
+  </w:num>
+  <w:num w:numId="17" w16cid:durableId="1182008894">
+    <w:abstractNumId w:val="0"/>
+  </w:num>
+  <w:num w:numId="18" w16cid:durableId="280888178">
+    <w:abstractNumId w:val="9"/>
+  </w:num>
+  <w:num w:numId="19" w16cid:durableId="357237069">
+    <w:abstractNumId w:val="0"/>
+  </w:num>
+  <w:num w:numId="20" w16cid:durableId="1252736433">
+    <w:abstractNumId w:val="12"/>
+  </w:num>
+  <w:num w:numId="21" w16cid:durableId="304088128">
+    <w:abstractNumId w:val="0"/>
+  </w:num>
+  <w:num w:numId="22" w16cid:durableId="1980453316">
+    <w:abstractNumId w:val="0"/>
   </w:num>
 </w:numbering>
 </file>
@@ -3715,7 +6166,6 @@
     <w:name w:val="List Bullet"/>
     <w:basedOn w:val="Normal"/>
     <w:uiPriority w:val="99"/>
-    <w:semiHidden/>
     <w:unhideWhenUsed/>
     <w:rsid w:val="00F42F7C"/>
     <w:pPr>
@@ -3732,7 +6182,6 @@
     <w:name w:val="List Number"/>
     <w:basedOn w:val="Normal"/>
     <w:uiPriority w:val="99"/>
-    <w:semiHidden/>
     <w:unhideWhenUsed/>
     <w:rsid w:val="00F42F7C"/>
     <w:pPr>
@@ -4044,4 +6493,16 @@
   <a:objectDefaults/>
   <a:extraClrSchemeLst/>
 </a:theme>
+</file>
+
+<file path=customXml/item1.xml><?xml version="1.0" encoding="utf-8"?>
+<b:Sources xmlns:b="http://schemas.openxmlformats.org/officeDocument/2006/bibliography" xmlns="http://schemas.openxmlformats.org/officeDocument/2006/bibliography" SelectedStyle="\APASixthEditionOfficeOnline.xsl" StyleName="APA" Version="6"/>
+</file>
+
+<file path=customXml/itemProps1.xml><?xml version="1.0" encoding="utf-8"?>
+<ds:datastoreItem xmlns:ds="http://schemas.openxmlformats.org/officeDocument/2006/customXml" ds:itemID="{3A1DAE90-AE28-4E46-B66D-C5146E1E8D53}">
+  <ds:schemaRefs>
+    <ds:schemaRef ds:uri="http://schemas.openxmlformats.org/officeDocument/2006/bibliography"/>
+  </ds:schemaRefs>
+</ds:datastoreItem>
 </file>
</xml_diff>

<commit_message>
Added SVM, KNN and conclusion to report
</commit_message>
<xml_diff>
--- a/News Group Classification Report.docx
+++ b/News Group Classification Report.docx
@@ -11,49 +11,36 @@
         <w:jc w:val="center"/>
         <w:textAlignment w:val="baseline"/>
         <w:rPr>
-          <w:rFonts w:ascii="Segoe UI" w:eastAsia="Times New Roman" w:hAnsi="Segoe UI" w:cs="Segoe UI"/>
+          <w:rFonts w:ascii="Calibri" w:eastAsia="Times New Roman" w:hAnsi="Calibri" w:cs="Calibri"/>
           <w:color w:val="17365D"/>
-          <w:sz w:val="18"/>
-          <w:szCs w:val="18"/>
+          <w:sz w:val="72"/>
+          <w:szCs w:val="72"/>
         </w:rPr>
       </w:pPr>
       <w:bookmarkStart w:id="0" w:name="_Hlk198140103"/>
       <w:bookmarkEnd w:id="0"/>
-      <w:r>
-        <w:rPr>
-          <w:rFonts w:ascii="Calibri" w:eastAsia="Times New Roman" w:hAnsi="Calibri" w:cs="Calibri"/>
-          <w:color w:val="17365D"/>
-          <w:sz w:val="52"/>
-          <w:szCs w:val="52"/>
-        </w:rPr>
-        <w:t>News Group Classification</w:t>
-      </w:r>
-      <w:r>
-        <w:rPr>
-          <w:rFonts w:ascii="Calibri" w:eastAsia="Times New Roman" w:hAnsi="Calibri" w:cs="Calibri"/>
-          <w:color w:val="17365D"/>
-          <w:sz w:val="52"/>
-          <w:szCs w:val="52"/>
-        </w:rPr>
-        <w:t xml:space="preserve"> Report </w:t>
-      </w:r>
-    </w:p>
-    <w:p>
-      <w:pPr>
+    </w:p>
+    <w:p>
+      <w:pPr>
+        <w:pBdr>
+          <w:bottom w:val="single" w:sz="8" w:space="4" w:color="4F81BD"/>
+        </w:pBdr>
         <w:spacing w:after="0" w:line="240" w:lineRule="auto"/>
         <w:jc w:val="center"/>
         <w:textAlignment w:val="baseline"/>
         <w:rPr>
           <w:rFonts w:ascii="Segoe UI" w:eastAsia="Times New Roman" w:hAnsi="Segoe UI" w:cs="Segoe UI"/>
-          <w:sz w:val="18"/>
-          <w:szCs w:val="18"/>
-        </w:rPr>
-      </w:pPr>
-      <w:r>
-        <w:rPr>
-          <w:rFonts w:ascii="Cambria" w:eastAsia="Times New Roman" w:hAnsi="Cambria" w:cs="Segoe UI"/>
-        </w:rPr>
-        <w:t> </w:t>
+          <w:color w:val="17365D"/>
+        </w:rPr>
+      </w:pPr>
+      <w:r>
+        <w:rPr>
+          <w:rFonts w:ascii="Calibri" w:eastAsia="Times New Roman" w:hAnsi="Calibri" w:cs="Calibri"/>
+          <w:color w:val="17365D"/>
+          <w:sz w:val="72"/>
+          <w:szCs w:val="72"/>
+        </w:rPr>
+        <w:t>News Group Classification Report </w:t>
       </w:r>
     </w:p>
     <w:p>
@@ -80,17 +67,182 @@
         <w:jc w:val="center"/>
         <w:textAlignment w:val="baseline"/>
         <w:rPr>
+          <w:rFonts w:eastAsia="Times New Roman" w:cstheme="minorHAnsi"/>
+          <w:sz w:val="18"/>
+          <w:szCs w:val="18"/>
+        </w:rPr>
+      </w:pPr>
+      <w:r>
+        <w:rPr>
+          <w:rFonts w:eastAsia="Times New Roman" w:cstheme="minorHAnsi"/>
+        </w:rPr>
+        <w:t> </w:t>
+      </w:r>
+    </w:p>
+    <w:p>
+      <w:pPr>
+        <w:spacing w:after="0" w:line="240" w:lineRule="auto"/>
+        <w:jc w:val="center"/>
+        <w:textAlignment w:val="baseline"/>
+        <w:rPr>
+          <w:rFonts w:eastAsia="Times New Roman" w:cstheme="minorHAnsi"/>
+          <w:b/>
+          <w:bCs/>
+          <w:color w:val="17365D" w:themeColor="text2" w:themeShade="BF"/>
+          <w:sz w:val="66"/>
+          <w:szCs w:val="66"/>
+        </w:rPr>
+      </w:pPr>
+      <w:r>
+        <w:rPr>
+          <w:rFonts w:eastAsia="Times New Roman" w:cstheme="minorHAnsi"/>
+          <w:b/>
+          <w:bCs/>
+          <w:color w:val="17365D" w:themeColor="text2" w:themeShade="BF"/>
+          <w:sz w:val="66"/>
+          <w:szCs w:val="66"/>
+        </w:rPr>
+        <w:t>Team 9</w:t>
+      </w:r>
+    </w:p>
+    <w:p>
+      <w:pPr>
+        <w:spacing w:after="0" w:line="240" w:lineRule="auto"/>
+        <w:jc w:val="center"/>
+        <w:textAlignment w:val="baseline"/>
+        <w:rPr>
+          <w:rFonts w:eastAsia="Times New Roman" w:cstheme="minorHAnsi"/>
+          <w:sz w:val="18"/>
+          <w:szCs w:val="18"/>
+        </w:rPr>
+      </w:pPr>
+      <w:r>
+        <w:rPr>
+          <w:rFonts w:eastAsia="Times New Roman" w:cstheme="minorHAnsi"/>
+        </w:rPr>
+        <w:t> </w:t>
+      </w:r>
+    </w:p>
+    <w:p>
+      <w:pPr>
+        <w:spacing w:after="0" w:line="240" w:lineRule="auto"/>
+        <w:jc w:val="center"/>
+        <w:textAlignment w:val="baseline"/>
+        <w:rPr>
+          <w:rFonts w:eastAsia="Times New Roman" w:cstheme="minorHAnsi"/>
+          <w:sz w:val="18"/>
+          <w:szCs w:val="18"/>
+        </w:rPr>
+      </w:pPr>
+      <w:r>
+        <w:rPr>
+          <w:rFonts w:eastAsia="Times New Roman" w:cstheme="minorHAnsi"/>
+        </w:rPr>
+        <w:t> </w:t>
+      </w:r>
+    </w:p>
+    <w:p>
+      <w:pPr>
+        <w:spacing w:after="0" w:line="240" w:lineRule="auto"/>
+        <w:jc w:val="center"/>
+        <w:textAlignment w:val="baseline"/>
+        <w:rPr>
+          <w:rFonts w:eastAsia="Times New Roman" w:cstheme="minorHAnsi"/>
+          <w:sz w:val="18"/>
+          <w:szCs w:val="18"/>
+        </w:rPr>
+      </w:pPr>
+      <w:r>
+        <w:rPr>
+          <w:rFonts w:eastAsia="Times New Roman" w:cstheme="minorHAnsi"/>
+        </w:rPr>
+        <w:t> </w:t>
+      </w:r>
+    </w:p>
+    <w:p>
+      <w:pPr>
+        <w:spacing w:after="0" w:line="240" w:lineRule="auto"/>
+        <w:jc w:val="center"/>
+        <w:textAlignment w:val="baseline"/>
+        <w:rPr>
+          <w:rFonts w:eastAsia="Times New Roman" w:cstheme="minorHAnsi"/>
+          <w:sz w:val="18"/>
+          <w:szCs w:val="18"/>
+        </w:rPr>
+      </w:pPr>
+      <w:r>
+        <w:rPr>
+          <w:rFonts w:eastAsia="Times New Roman" w:cstheme="minorHAnsi"/>
+        </w:rPr>
+        <w:t> </w:t>
+      </w:r>
+    </w:p>
+    <w:p>
+      <w:pPr>
+        <w:spacing w:after="0" w:line="240" w:lineRule="auto"/>
+        <w:jc w:val="center"/>
+        <w:textAlignment w:val="baseline"/>
+        <w:rPr>
+          <w:rFonts w:eastAsia="Times New Roman" w:cstheme="minorHAnsi"/>
+          <w:sz w:val="18"/>
+          <w:szCs w:val="18"/>
+        </w:rPr>
+      </w:pPr>
+      <w:r>
+        <w:rPr>
+          <w:rFonts w:eastAsia="Times New Roman" w:cstheme="minorHAnsi"/>
+        </w:rPr>
+        <w:t>  </w:t>
+      </w:r>
+    </w:p>
+    <w:p>
+      <w:pPr>
+        <w:spacing w:after="0" w:line="240" w:lineRule="auto"/>
+        <w:jc w:val="center"/>
+        <w:textAlignment w:val="baseline"/>
+        <w:rPr>
+          <w:rFonts w:eastAsia="Times New Roman" w:cstheme="minorHAnsi"/>
+          <w:sz w:val="18"/>
+          <w:szCs w:val="18"/>
+        </w:rPr>
+      </w:pPr>
+      <w:r>
+        <w:rPr>
+          <w:rFonts w:eastAsia="Times New Roman" w:cstheme="minorHAnsi"/>
+        </w:rPr>
+        <w:t> </w:t>
+      </w:r>
+    </w:p>
+    <w:p>
+      <w:pPr>
+        <w:spacing w:after="0" w:line="240" w:lineRule="auto"/>
+        <w:textAlignment w:val="baseline"/>
+        <w:rPr>
+          <w:rFonts w:eastAsia="Times New Roman" w:cstheme="minorHAnsi"/>
+          <w:sz w:val="18"/>
+          <w:szCs w:val="18"/>
+        </w:rPr>
+      </w:pPr>
+      <w:r>
+        <w:rPr>
+          <w:rFonts w:eastAsia="Times New Roman" w:cstheme="minorHAnsi"/>
+          <w:sz w:val="36"/>
+          <w:szCs w:val="36"/>
+        </w:rPr>
+        <w:t> </w:t>
+      </w:r>
+    </w:p>
+    <w:p>
+      <w:pPr>
+        <w:spacing w:after="0" w:line="240" w:lineRule="auto"/>
+        <w:textAlignment w:val="baseline"/>
+        <w:rPr>
           <w:rFonts w:ascii="Segoe UI" w:eastAsia="Times New Roman" w:hAnsi="Segoe UI" w:cs="Segoe UI"/>
           <w:sz w:val="18"/>
           <w:szCs w:val="18"/>
-        </w:rPr>
-      </w:pPr>
-      <w:r>
-        <w:rPr>
-          <w:rFonts w:ascii="Cambria" w:eastAsia="Times New Roman" w:hAnsi="Cambria" w:cs="Segoe UI"/>
-        </w:rPr>
-        <w:t> </w:t>
-      </w:r>
+          <w:rtl/>
+        </w:rPr>
+      </w:pPr>
     </w:p>
     <w:p>
       <w:pPr>
@@ -98,293 +250,19 @@
         <w:jc w:val="center"/>
         <w:textAlignment w:val="baseline"/>
         <w:rPr>
-          <w:rFonts w:ascii="Segoe UI" w:eastAsia="Times New Roman" w:hAnsi="Segoe UI" w:cs="Segoe UI"/>
-          <w:sz w:val="18"/>
-          <w:szCs w:val="18"/>
-        </w:rPr>
-      </w:pPr>
-      <w:r>
-        <w:rPr>
-          <w:rFonts w:ascii="Cambria" w:eastAsia="Times New Roman" w:hAnsi="Cambria" w:cs="Segoe UI"/>
+          <w:rFonts w:eastAsia="Times New Roman" w:cstheme="minorHAnsi"/>
+          <w:sz w:val="144"/>
+          <w:szCs w:val="144"/>
+        </w:rPr>
+      </w:pPr>
+      <w:r>
+        <w:rPr>
+          <w:rFonts w:eastAsia="Times New Roman" w:cstheme="minorHAnsi"/>
+          <w:sz w:val="56"/>
+          <w:szCs w:val="56"/>
         </w:rPr>
         <w:t> </w:t>
       </w:r>
-    </w:p>
-    <w:p>
-      <w:pPr>
-        <w:spacing w:after="0" w:line="240" w:lineRule="auto"/>
-        <w:jc w:val="center"/>
-        <w:textAlignment w:val="baseline"/>
-        <w:rPr>
-          <w:rFonts w:ascii="Segoe UI" w:eastAsia="Times New Roman" w:hAnsi="Segoe UI" w:cs="Segoe UI"/>
-          <w:sz w:val="18"/>
-          <w:szCs w:val="18"/>
-        </w:rPr>
-      </w:pPr>
-      <w:r>
-        <w:rPr>
-          <w:rFonts w:ascii="Cambria" w:eastAsia="Times New Roman" w:hAnsi="Cambria" w:cs="Segoe UI"/>
-        </w:rPr>
-        <w:t> </w:t>
-      </w:r>
-    </w:p>
-    <w:p>
-      <w:pPr>
-        <w:spacing w:after="0" w:line="240" w:lineRule="auto"/>
-        <w:jc w:val="center"/>
-        <w:textAlignment w:val="baseline"/>
-        <w:rPr>
-          <w:rFonts w:ascii="Segoe UI" w:eastAsia="Times New Roman" w:hAnsi="Segoe UI" w:cs="Segoe UI"/>
-          <w:sz w:val="18"/>
-          <w:szCs w:val="18"/>
-        </w:rPr>
-      </w:pPr>
-      <w:r>
-        <w:rPr>
-          <w:rFonts w:ascii="Cambria" w:eastAsia="Times New Roman" w:hAnsi="Cambria" w:cs="Segoe UI"/>
-        </w:rPr>
-        <w:t> </w:t>
-      </w:r>
-    </w:p>
-    <w:p>
-      <w:pPr>
-        <w:spacing w:after="0" w:line="240" w:lineRule="auto"/>
-        <w:jc w:val="center"/>
-        <w:textAlignment w:val="baseline"/>
-        <w:rPr>
-          <w:rFonts w:ascii="Segoe UI" w:eastAsia="Times New Roman" w:hAnsi="Segoe UI" w:cs="Segoe UI"/>
-          <w:sz w:val="18"/>
-          <w:szCs w:val="18"/>
-        </w:rPr>
-      </w:pPr>
-      <w:r>
-        <w:rPr>
-          <w:rFonts w:ascii="Cambria" w:eastAsia="Times New Roman" w:hAnsi="Cambria" w:cs="Segoe UI"/>
-        </w:rPr>
-        <w:t> </w:t>
-      </w:r>
-    </w:p>
-    <w:p>
-      <w:pPr>
-        <w:spacing w:after="0" w:line="240" w:lineRule="auto"/>
-        <w:jc w:val="center"/>
-        <w:textAlignment w:val="baseline"/>
-        <w:rPr>
-          <w:rFonts w:ascii="Segoe UI" w:eastAsia="Times New Roman" w:hAnsi="Segoe UI" w:cs="Segoe UI"/>
-          <w:sz w:val="18"/>
-          <w:szCs w:val="18"/>
-        </w:rPr>
-      </w:pPr>
-      <w:r>
-        <w:rPr>
-          <w:rFonts w:ascii="Cambria" w:eastAsia="Times New Roman" w:hAnsi="Cambria" w:cs="Segoe UI"/>
-        </w:rPr>
-        <w:t> </w:t>
-      </w:r>
-    </w:p>
-    <w:p>
-      <w:pPr>
-        <w:spacing w:after="0" w:line="240" w:lineRule="auto"/>
-        <w:jc w:val="center"/>
-        <w:textAlignment w:val="baseline"/>
-        <w:rPr>
-          <w:rFonts w:ascii="Segoe UI" w:eastAsia="Times New Roman" w:hAnsi="Segoe UI" w:cs="Segoe UI"/>
-          <w:sz w:val="18"/>
-          <w:szCs w:val="18"/>
-        </w:rPr>
-      </w:pPr>
-      <w:r>
-        <w:rPr>
-          <w:rFonts w:ascii="Cambria" w:eastAsia="Times New Roman" w:hAnsi="Cambria" w:cs="Segoe UI"/>
-        </w:rPr>
-        <w:t> </w:t>
-      </w:r>
-    </w:p>
-    <w:p>
-      <w:pPr>
-        <w:spacing w:after="0" w:line="240" w:lineRule="auto"/>
-        <w:jc w:val="center"/>
-        <w:textAlignment w:val="baseline"/>
-        <w:rPr>
-          <w:rFonts w:ascii="Segoe UI" w:eastAsia="Times New Roman" w:hAnsi="Segoe UI" w:cs="Segoe UI"/>
-          <w:sz w:val="18"/>
-          <w:szCs w:val="18"/>
-        </w:rPr>
-      </w:pPr>
-      <w:r>
-        <w:rPr>
-          <w:rFonts w:ascii="Cambria" w:eastAsia="Times New Roman" w:hAnsi="Cambria" w:cs="Segoe UI"/>
-        </w:rPr>
-        <w:t> </w:t>
-      </w:r>
-    </w:p>
-    <w:p>
-      <w:pPr>
-        <w:spacing w:after="0" w:line="240" w:lineRule="auto"/>
-        <w:jc w:val="center"/>
-        <w:textAlignment w:val="baseline"/>
-        <w:rPr>
-          <w:rFonts w:ascii="Segoe UI" w:eastAsia="Times New Roman" w:hAnsi="Segoe UI" w:cs="Segoe UI"/>
-          <w:sz w:val="18"/>
-          <w:szCs w:val="18"/>
-        </w:rPr>
-      </w:pPr>
-      <w:r>
-        <w:rPr>
-          <w:rFonts w:ascii="Cambria" w:eastAsia="Times New Roman" w:hAnsi="Cambria" w:cs="Segoe UI"/>
-        </w:rPr>
-        <w:t> </w:t>
-      </w:r>
-    </w:p>
-    <w:p>
-      <w:pPr>
-        <w:spacing w:after="0" w:line="240" w:lineRule="auto"/>
-        <w:jc w:val="center"/>
-        <w:textAlignment w:val="baseline"/>
-        <w:rPr>
-          <w:rFonts w:ascii="Segoe UI" w:eastAsia="Times New Roman" w:hAnsi="Segoe UI" w:cs="Segoe UI"/>
-          <w:sz w:val="18"/>
-          <w:szCs w:val="18"/>
-        </w:rPr>
-      </w:pPr>
-      <w:r>
-        <w:rPr>
-          <w:rFonts w:ascii="Cambria" w:eastAsia="Times New Roman" w:hAnsi="Cambria" w:cs="Segoe UI"/>
-        </w:rPr>
-        <w:t> </w:t>
-      </w:r>
-    </w:p>
-    <w:p>
-      <w:pPr>
-        <w:spacing w:after="0" w:line="240" w:lineRule="auto"/>
-        <w:jc w:val="center"/>
-        <w:textAlignment w:val="baseline"/>
-        <w:rPr>
-          <w:rFonts w:ascii="Segoe UI" w:eastAsia="Times New Roman" w:hAnsi="Segoe UI" w:cs="Segoe UI"/>
-          <w:sz w:val="18"/>
-          <w:szCs w:val="18"/>
-        </w:rPr>
-      </w:pPr>
-      <w:r>
-        <w:rPr>
-          <w:rFonts w:ascii="Cambria" w:eastAsia="Times New Roman" w:hAnsi="Cambria" w:cs="Segoe UI"/>
-        </w:rPr>
-        <w:t> </w:t>
-      </w:r>
-    </w:p>
-    <w:p>
-      <w:pPr>
-        <w:spacing w:after="0" w:line="240" w:lineRule="auto"/>
-        <w:jc w:val="center"/>
-        <w:textAlignment w:val="baseline"/>
-        <w:rPr>
-          <w:rFonts w:ascii="Segoe UI" w:eastAsia="Times New Roman" w:hAnsi="Segoe UI" w:cs="Segoe UI"/>
-          <w:sz w:val="18"/>
-          <w:szCs w:val="18"/>
-        </w:rPr>
-      </w:pPr>
-      <w:r>
-        <w:rPr>
-          <w:rFonts w:ascii="Cambria" w:eastAsia="Times New Roman" w:hAnsi="Cambria" w:cs="Segoe UI"/>
-        </w:rPr>
-        <w:t> </w:t>
-      </w:r>
-    </w:p>
-    <w:p>
-      <w:pPr>
-        <w:spacing w:after="0" w:line="240" w:lineRule="auto"/>
-        <w:jc w:val="center"/>
-        <w:textAlignment w:val="baseline"/>
-        <w:rPr>
-          <w:rFonts w:ascii="Segoe UI" w:eastAsia="Times New Roman" w:hAnsi="Segoe UI" w:cs="Segoe UI"/>
-          <w:sz w:val="18"/>
-          <w:szCs w:val="18"/>
-        </w:rPr>
-      </w:pPr>
-      <w:r>
-        <w:rPr>
-          <w:rFonts w:ascii="Cambria" w:eastAsia="Times New Roman" w:hAnsi="Cambria" w:cs="Segoe UI"/>
-        </w:rPr>
-        <w:t> </w:t>
-      </w:r>
-    </w:p>
-    <w:p>
-      <w:pPr>
-        <w:spacing w:after="0" w:line="240" w:lineRule="auto"/>
-        <w:jc w:val="center"/>
-        <w:textAlignment w:val="baseline"/>
-        <w:rPr>
-          <w:rFonts w:ascii="Segoe UI" w:eastAsia="Times New Roman" w:hAnsi="Segoe UI" w:cs="Segoe UI"/>
-          <w:sz w:val="18"/>
-          <w:szCs w:val="18"/>
-        </w:rPr>
-      </w:pPr>
-      <w:r>
-        <w:rPr>
-          <w:rFonts w:ascii="Cambria" w:eastAsia="Times New Roman" w:hAnsi="Cambria" w:cs="Segoe UI"/>
-        </w:rPr>
-        <w:t> </w:t>
-      </w:r>
-    </w:p>
-    <w:p>
-      <w:pPr>
-        <w:spacing w:after="0" w:line="240" w:lineRule="auto"/>
-        <w:textAlignment w:val="baseline"/>
-        <w:rPr>
-          <w:rFonts w:ascii="Segoe UI" w:eastAsia="Times New Roman" w:hAnsi="Segoe UI" w:cs="Segoe UI"/>
-          <w:sz w:val="18"/>
-          <w:szCs w:val="18"/>
-        </w:rPr>
-      </w:pPr>
-      <w:r>
-        <w:rPr>
-          <w:rFonts w:ascii="Cambria" w:eastAsia="Times New Roman" w:hAnsi="Cambria" w:cs="Segoe UI"/>
-          <w:sz w:val="36"/>
-          <w:szCs w:val="36"/>
-        </w:rPr>
-        <w:t> </w:t>
-      </w:r>
-    </w:p>
-    <w:p>
-      <w:pPr>
-        <w:spacing w:after="0" w:line="240" w:lineRule="auto"/>
-        <w:textAlignment w:val="baseline"/>
-        <w:rPr>
-          <w:rFonts w:ascii="Segoe UI" w:eastAsia="Times New Roman" w:hAnsi="Segoe UI" w:cs="Segoe UI"/>
-          <w:sz w:val="18"/>
-          <w:szCs w:val="18"/>
-        </w:rPr>
-      </w:pPr>
-      <w:r>
-        <w:rPr>
-          <w:rFonts w:ascii="Calibri" w:eastAsia="Times New Roman" w:hAnsi="Calibri" w:cs="Calibri"/>
-          <w:color w:val="17365D"/>
-          <w:sz w:val="52"/>
-          <w:szCs w:val="52"/>
-        </w:rPr>
-        <w:t> </w:t>
-      </w:r>
-    </w:p>
-    <w:p>
-      <w:pPr>
-        <w:rPr>
-          <w:rtl/>
-        </w:rPr>
-      </w:pPr>
-    </w:p>
-    <w:p>
-      <w:pPr>
-        <w:rPr>
-          <w:rtl/>
-        </w:rPr>
-      </w:pPr>
-    </w:p>
-    <w:p>
-      <w:pPr>
-        <w:rPr>
-          <w:rtl/>
-        </w:rPr>
-      </w:pPr>
     </w:p>
     <w:p>
       <w:pPr>
@@ -402,8 +280,9 @@
     </w:p>
     <w:tbl>
       <w:tblPr>
-        <w:tblpPr w:leftFromText="180" w:rightFromText="180" w:vertAnchor="text" w:horzAnchor="margin" w:tblpY="135"/>
+        <w:tblpPr w:leftFromText="180" w:rightFromText="180" w:vertAnchor="text" w:horzAnchor="margin" w:tblpXSpec="center" w:tblpY="135"/>
         <w:tblW w:w="5000" w:type="pct"/>
+        <w:jc w:val="center"/>
         <w:tblBorders>
           <w:top w:val="single" w:sz="6" w:space="0" w:color="auto"/>
           <w:left w:val="single" w:sz="6" w:space="0" w:color="auto"/>
@@ -423,12 +302,14 @@
       </w:tblGrid>
       <w:tr>
         <w:trPr>
-          <w:trHeight w:val="489"/>
+          <w:trHeight w:val="737"/>
+          <w:jc w:val="center"/>
         </w:trPr>
         <w:tc>
           <w:tcPr>
             <w:tcW w:w="2500" w:type="pct"/>
             <w:shd w:val="pct5" w:color="auto" w:fill="auto"/>
+            <w:vAlign w:val="center"/>
           </w:tcPr>
           <w:p>
             <w:pPr>
@@ -455,6 +336,7 @@
           <w:tcPr>
             <w:tcW w:w="2500" w:type="pct"/>
             <w:shd w:val="pct5" w:color="auto" w:fill="auto"/>
+            <w:vAlign w:val="center"/>
           </w:tcPr>
           <w:p>
             <w:pPr>
@@ -466,7 +348,6 @@
                 <w:sz w:val="28"/>
                 <w:szCs w:val="28"/>
                 <w:rtl/>
-                <w:lang w:bidi="ar-EG"/>
               </w:rPr>
             </w:pPr>
             <w:r>
@@ -483,12 +364,14 @@
       </w:tr>
       <w:tr>
         <w:trPr>
-          <w:trHeight w:val="489"/>
+          <w:trHeight w:val="737"/>
+          <w:jc w:val="center"/>
         </w:trPr>
         <w:tc>
           <w:tcPr>
             <w:tcW w:w="2500" w:type="pct"/>
             <w:shd w:val="pct5" w:color="auto" w:fill="auto"/>
+            <w:vAlign w:val="center"/>
             <w:hideMark/>
           </w:tcPr>
           <w:p>
@@ -524,6 +407,7 @@
           <w:tcPr>
             <w:tcW w:w="2500" w:type="pct"/>
             <w:shd w:val="pct5" w:color="auto" w:fill="auto"/>
+            <w:vAlign w:val="center"/>
             <w:hideMark/>
           </w:tcPr>
           <w:p>
@@ -551,12 +435,14 @@
       </w:tr>
       <w:tr>
         <w:trPr>
-          <w:trHeight w:val="489"/>
+          <w:trHeight w:val="737"/>
+          <w:jc w:val="center"/>
         </w:trPr>
         <w:tc>
           <w:tcPr>
             <w:tcW w:w="2500" w:type="pct"/>
             <w:shd w:val="pct5" w:color="auto" w:fill="auto"/>
+            <w:vAlign w:val="center"/>
             <w:hideMark/>
           </w:tcPr>
           <w:p>
@@ -584,6 +470,7 @@
           <w:tcPr>
             <w:tcW w:w="2500" w:type="pct"/>
             <w:shd w:val="pct5" w:color="auto" w:fill="auto"/>
+            <w:vAlign w:val="center"/>
             <w:hideMark/>
           </w:tcPr>
           <w:p>
@@ -611,12 +498,14 @@
       </w:tr>
       <w:tr>
         <w:trPr>
-          <w:trHeight w:val="489"/>
+          <w:trHeight w:val="737"/>
+          <w:jc w:val="center"/>
         </w:trPr>
         <w:tc>
           <w:tcPr>
             <w:tcW w:w="2500" w:type="pct"/>
             <w:shd w:val="pct5" w:color="auto" w:fill="auto"/>
+            <w:vAlign w:val="center"/>
             <w:hideMark/>
           </w:tcPr>
           <w:p>
@@ -644,6 +533,7 @@
           <w:tcPr>
             <w:tcW w:w="2500" w:type="pct"/>
             <w:shd w:val="pct5" w:color="auto" w:fill="auto"/>
+            <w:vAlign w:val="center"/>
             <w:hideMark/>
           </w:tcPr>
           <w:p>
@@ -679,12 +569,14 @@
       </w:tr>
       <w:tr>
         <w:trPr>
-          <w:trHeight w:val="489"/>
+          <w:trHeight w:val="737"/>
+          <w:jc w:val="center"/>
         </w:trPr>
         <w:tc>
           <w:tcPr>
             <w:tcW w:w="2500" w:type="pct"/>
             <w:shd w:val="pct5" w:color="auto" w:fill="auto"/>
+            <w:vAlign w:val="center"/>
             <w:hideMark/>
           </w:tcPr>
           <w:p>
@@ -712,6 +604,7 @@
           <w:tcPr>
             <w:tcW w:w="2500" w:type="pct"/>
             <w:shd w:val="pct5" w:color="auto" w:fill="auto"/>
+            <w:vAlign w:val="center"/>
             <w:hideMark/>
           </w:tcPr>
           <w:p>
@@ -747,12 +640,14 @@
       </w:tr>
       <w:tr>
         <w:trPr>
-          <w:trHeight w:val="417"/>
+          <w:trHeight w:val="737"/>
+          <w:jc w:val="center"/>
         </w:trPr>
         <w:tc>
           <w:tcPr>
             <w:tcW w:w="2500" w:type="pct"/>
             <w:shd w:val="pct5" w:color="auto" w:fill="auto"/>
+            <w:vAlign w:val="center"/>
             <w:hideMark/>
           </w:tcPr>
           <w:p>
@@ -780,6 +675,7 @@
           <w:tcPr>
             <w:tcW w:w="2500" w:type="pct"/>
             <w:shd w:val="pct5" w:color="auto" w:fill="auto"/>
+            <w:vAlign w:val="center"/>
             <w:hideMark/>
           </w:tcPr>
           <w:p>
@@ -823,20 +719,6 @@
     </w:p>
     <w:p>
       <w:pPr>
-        <w:rPr>
-          <w:rtl/>
-        </w:rPr>
-      </w:pPr>
-    </w:p>
-    <w:p>
-      <w:pPr>
-        <w:rPr>
-          <w:rtl/>
-        </w:rPr>
-      </w:pPr>
-    </w:p>
-    <w:p>
-      <w:pPr>
         <w:pStyle w:val="Heading2"/>
         <w:rPr>
           <w:sz w:val="32"/>
@@ -848,7 +730,6 @@
           <w:sz w:val="32"/>
           <w:szCs w:val="32"/>
         </w:rPr>
-        <w:lastRenderedPageBreak/>
         <w:t>1. Overview</w:t>
       </w:r>
     </w:p>
@@ -1197,6 +1078,7 @@
           <w:sz w:val="24"/>
           <w:szCs w:val="24"/>
         </w:rPr>
+        <w:lastRenderedPageBreak/>
         <w:t>d) Remove Numbers and Punctuation</w:t>
       </w:r>
     </w:p>
@@ -1227,7 +1109,6 @@
           <w:sz w:val="24"/>
           <w:szCs w:val="24"/>
         </w:rPr>
-        <w:lastRenderedPageBreak/>
         <w:t>e) Remove Extra Whitespace</w:t>
       </w:r>
     </w:p>
@@ -1498,13 +1379,8 @@
         </w:numPr>
       </w:pPr>
       <w:proofErr w:type="spellStart"/>
-      <w:proofErr w:type="gramStart"/>
-      <w:r>
-        <w:t>Am,is</w:t>
-      </w:r>
-      <w:proofErr w:type="gramEnd"/>
-      <w:r>
-        <w:t>,are</w:t>
+      <w:r>
+        <w:t>Am,is,are</w:t>
       </w:r>
       <w:proofErr w:type="spellEnd"/>
       <w:r>
@@ -1520,20 +1396,10 @@
         </w:numPr>
       </w:pPr>
       <w:proofErr w:type="spellStart"/>
-      <w:proofErr w:type="gramStart"/>
-      <w:r>
-        <w:t>Car,cars</w:t>
-      </w:r>
-      <w:proofErr w:type="gramEnd"/>
-      <w:r>
-        <w:t>,</w:t>
-      </w:r>
-      <w:proofErr w:type="gramStart"/>
-      <w:r>
-        <w:t>car’s,cars</w:t>
+      <w:r>
+        <w:t>Car,cars,car’s,cars</w:t>
       </w:r>
       <w:proofErr w:type="spellEnd"/>
-      <w:proofErr w:type="gramEnd"/>
       <w:r>
         <w:t>’ -&gt; car</w:t>
       </w:r>
@@ -1581,18 +1447,10 @@
         <w:ind w:left="1123"/>
       </w:pPr>
       <w:r>
-        <w:t xml:space="preserve">To convert our cleaned and lemmatized text into features suitable for machine learning, we apply TF–IDF vectorization. TF–IDF not only counts how often a term appears in a </w:t>
-      </w:r>
-      <w:proofErr w:type="gramStart"/>
-      <w:r>
-        <w:t xml:space="preserve">document </w:t>
-      </w:r>
-      <w:r>
-        <w:t>,</w:t>
-      </w:r>
-      <w:proofErr w:type="gramEnd"/>
-      <w:r>
-        <w:t xml:space="preserve"> </w:t>
+        <w:t xml:space="preserve">To convert our cleaned and lemmatized text into features suitable for machine learning, we apply TF–IDF vectorization. TF–IDF not only counts how often a term appears in a document </w:t>
+      </w:r>
+      <w:r>
+        <w:t xml:space="preserve">, </w:t>
       </w:r>
       <w:r>
         <w:t>but also down‐weights terms that appear in many documents, thereby emphasizing words that are more discriminative for classification.</w:t>
@@ -1686,12 +1544,6 @@
     </w:p>
     <w:p>
       <w:pPr>
-        <w:pStyle w:val="ListParagraph"/>
-        <w:ind w:left="1440"/>
-      </w:pPr>
-    </w:p>
-    <w:p>
-      <w:pPr>
         <w:pStyle w:val="Heading2"/>
         <w:rPr>
           <w:sz w:val="30"/>
@@ -1699,6 +1551,7 @@
         </w:rPr>
       </w:pPr>
     </w:p>
+    <w:p/>
     <w:p>
       <w:pPr>
         <w:pStyle w:val="Heading2"/>
@@ -1707,29 +1560,12 @@
           <w:szCs w:val="30"/>
         </w:rPr>
       </w:pPr>
-    </w:p>
-    <w:p>
-      <w:pPr>
-        <w:pStyle w:val="Heading2"/>
+      <w:r>
         <w:rPr>
           <w:sz w:val="30"/>
           <w:szCs w:val="30"/>
         </w:rPr>
-      </w:pPr>
-    </w:p>
-    <w:p>
-      <w:pPr>
-        <w:pStyle w:val="Heading2"/>
-        <w:rPr>
-          <w:sz w:val="30"/>
-          <w:szCs w:val="30"/>
-        </w:rPr>
-      </w:pPr>
-      <w:r>
-        <w:rPr>
-          <w:sz w:val="30"/>
-          <w:szCs w:val="30"/>
-        </w:rPr>
+        <w:lastRenderedPageBreak/>
         <w:t>4. Modelling</w:t>
       </w:r>
     </w:p>
@@ -1947,46 +1783,30 @@
           <w:sz w:val="24"/>
           <w:szCs w:val="24"/>
         </w:rPr>
+        <w:t xml:space="preserve">       2</w:t>
+      </w:r>
+      <w:r>
+        <w:rPr>
+          <w:rStyle w:val="Heading2Char"/>
+          <w:sz w:val="24"/>
+          <w:szCs w:val="24"/>
+        </w:rPr>
+        <w:t>)</w:t>
+      </w:r>
+      <w:r>
+        <w:rPr>
+          <w:sz w:val="24"/>
+          <w:szCs w:val="24"/>
+        </w:rPr>
         <w:t xml:space="preserve"> </w:t>
       </w:r>
       <w:r>
         <w:rPr>
-          <w:rStyle w:val="Heading2Char"/>
-          <w:sz w:val="24"/>
-          <w:szCs w:val="24"/>
-        </w:rPr>
-        <w:t xml:space="preserve">      2</w:t>
-      </w:r>
-      <w:r>
-        <w:rPr>
-          <w:rStyle w:val="Heading2Char"/>
-          <w:sz w:val="24"/>
-          <w:szCs w:val="24"/>
-        </w:rPr>
-        <w:t>)</w:t>
-      </w:r>
-      <w:r>
-        <w:rPr>
-          <w:sz w:val="24"/>
-          <w:szCs w:val="24"/>
-        </w:rPr>
-        <w:t xml:space="preserve"> </w:t>
-      </w:r>
-      <w:r>
-        <w:rPr>
           <w:rStyle w:val="Heading3Char"/>
           <w:sz w:val="24"/>
           <w:szCs w:val="24"/>
         </w:rPr>
-        <w:t>Hyper Tuning</w:t>
-      </w:r>
-      <w:r>
-        <w:rPr>
-          <w:rStyle w:val="Heading3Char"/>
-          <w:sz w:val="24"/>
-          <w:szCs w:val="24"/>
-        </w:rPr>
-        <w:t>:</w:t>
+        <w:t>Hyper Tuning:</w:t>
       </w:r>
     </w:p>
     <w:p>
@@ -2157,15 +1977,7 @@
           <w:sz w:val="24"/>
           <w:szCs w:val="24"/>
         </w:rPr>
-        <w:t>Confusion Matrix</w:t>
-      </w:r>
-      <w:r>
-        <w:rPr>
-          <w:rStyle w:val="Heading3Char"/>
-          <w:sz w:val="24"/>
-          <w:szCs w:val="24"/>
-        </w:rPr>
-        <w:t>:</w:t>
+        <w:t>Confusion Matrix:</w:t>
       </w:r>
     </w:p>
     <w:p>
@@ -2390,6 +2202,76 @@
           <w:szCs w:val="24"/>
         </w:rPr>
       </w:pPr>
+    </w:p>
+    <w:p>
+      <w:pPr>
+        <w:pStyle w:val="ListNumber"/>
+        <w:numPr>
+          <w:ilvl w:val="0"/>
+          <w:numId w:val="0"/>
+        </w:numPr>
+        <w:ind w:left="360"/>
+        <w:rPr>
+          <w:sz w:val="24"/>
+          <w:szCs w:val="24"/>
+        </w:rPr>
+      </w:pPr>
+    </w:p>
+    <w:p>
+      <w:pPr>
+        <w:pStyle w:val="ListNumber"/>
+        <w:numPr>
+          <w:ilvl w:val="0"/>
+          <w:numId w:val="0"/>
+        </w:numPr>
+        <w:ind w:left="360"/>
+        <w:rPr>
+          <w:sz w:val="24"/>
+          <w:szCs w:val="24"/>
+        </w:rPr>
+      </w:pPr>
+    </w:p>
+    <w:p>
+      <w:pPr>
+        <w:pStyle w:val="ListNumber"/>
+        <w:numPr>
+          <w:ilvl w:val="0"/>
+          <w:numId w:val="0"/>
+        </w:numPr>
+        <w:ind w:left="360"/>
+        <w:rPr>
+          <w:sz w:val="24"/>
+          <w:szCs w:val="24"/>
+        </w:rPr>
+      </w:pPr>
+    </w:p>
+    <w:p>
+      <w:pPr>
+        <w:pStyle w:val="ListNumber"/>
+        <w:numPr>
+          <w:ilvl w:val="0"/>
+          <w:numId w:val="0"/>
+        </w:numPr>
+        <w:ind w:left="360"/>
+        <w:rPr>
+          <w:sz w:val="24"/>
+          <w:szCs w:val="24"/>
+        </w:rPr>
+      </w:pPr>
+    </w:p>
+    <w:p>
+      <w:pPr>
+        <w:pStyle w:val="ListNumber"/>
+        <w:numPr>
+          <w:ilvl w:val="0"/>
+          <w:numId w:val="0"/>
+        </w:numPr>
+        <w:ind w:left="360"/>
+        <w:rPr>
+          <w:sz w:val="24"/>
+          <w:szCs w:val="24"/>
+        </w:rPr>
+      </w:pPr>
       <w:r>
         <w:lastRenderedPageBreak/>
         <w:t xml:space="preserve">  </w:t>
@@ -2512,28 +2394,14 @@
           <w:sz w:val="24"/>
           <w:szCs w:val="24"/>
         </w:rPr>
-        <w:t xml:space="preserve"> </w:t>
-      </w:r>
-      <w:r>
-        <w:rPr>
-          <w:sz w:val="24"/>
-          <w:szCs w:val="24"/>
-        </w:rPr>
-        <w:t>test</w:t>
-      </w:r>
-      <w:r>
-        <w:rPr>
-          <w:sz w:val="24"/>
-          <w:szCs w:val="24"/>
-        </w:rPr>
-        <w:t xml:space="preserve"> </w:t>
-      </w:r>
-      <w:r>
-        <w:rPr>
-          <w:sz w:val="24"/>
-          <w:szCs w:val="24"/>
-        </w:rPr>
-        <w:t>classification</w:t>
+        <w:t xml:space="preserve"> test</w:t>
+      </w:r>
+      <w:r>
+        <w:rPr>
+          <w:sz w:val="24"/>
+          <w:szCs w:val="24"/>
+        </w:rPr>
+        <w:t xml:space="preserve"> classification</w:t>
       </w:r>
       <w:r>
         <w:rPr>
@@ -2634,6 +2502,9 @@
         <w:jc w:val="center"/>
       </w:pPr>
       <w:r>
+        <w:rPr>
+          <w:noProof/>
+        </w:rPr>
         <w:drawing>
           <wp:inline distT="0" distB="0" distL="0" distR="0" wp14:anchorId="3CAFF51F" wp14:editId="22F1B26D">
             <wp:extent cx="5943600" cy="4845050"/>
@@ -2676,6 +2547,9 @@
         <w:jc w:val="center"/>
       </w:pPr>
       <w:r>
+        <w:rPr>
+          <w:noProof/>
+        </w:rPr>
         <w:lastRenderedPageBreak/>
         <w:drawing>
           <wp:inline distT="0" distB="0" distL="0" distR="0" wp14:anchorId="0B5FB0DF" wp14:editId="4893439D">
@@ -2865,16 +2739,7 @@
           <w:sz w:val="24"/>
           <w:szCs w:val="24"/>
         </w:rPr>
-        <w:t>plot</w:t>
-      </w:r>
-      <w:r>
-        <w:rPr>
-          <w:b/>
-          <w:bCs/>
-          <w:sz w:val="24"/>
-          <w:szCs w:val="24"/>
-        </w:rPr>
-        <w:t>:</w:t>
+        <w:t>plot:</w:t>
       </w:r>
     </w:p>
     <w:p>
@@ -2890,6 +2755,7 @@
       </w:pPr>
       <w:r>
         <w:rPr>
+          <w:noProof/>
           <w:sz w:val="24"/>
           <w:szCs w:val="24"/>
         </w:rPr>
@@ -3003,6 +2869,7 @@
       </w:pPr>
       <w:r>
         <w:rPr>
+          <w:noProof/>
           <w:sz w:val="24"/>
           <w:szCs w:val="24"/>
         </w:rPr>
@@ -3450,6 +3317,7 @@
       </w:pPr>
       <w:r>
         <w:rPr>
+          <w:noProof/>
           <w:sz w:val="24"/>
           <w:szCs w:val="24"/>
         </w:rPr>
@@ -3505,6 +3373,7 @@
       </w:pPr>
       <w:r>
         <w:rPr>
+          <w:noProof/>
           <w:sz w:val="24"/>
           <w:szCs w:val="24"/>
         </w:rPr>
@@ -3778,6 +3647,7 @@
       </w:pPr>
       <w:r>
         <w:rPr>
+          <w:noProof/>
           <w:sz w:val="24"/>
           <w:szCs w:val="24"/>
         </w:rPr>
@@ -3902,6 +3772,7 @@
       </w:pPr>
       <w:r>
         <w:rPr>
+          <w:noProof/>
           <w:sz w:val="24"/>
           <w:szCs w:val="24"/>
         </w:rPr>
@@ -3942,8 +3813,2134 @@
         </w:drawing>
       </w:r>
     </w:p>
+    <w:p>
+      <w:pPr>
+        <w:pStyle w:val="ListParagraph"/>
+        <w:tabs>
+          <w:tab w:val="left" w:pos="1248"/>
+        </w:tabs>
+        <w:ind w:left="0"/>
+        <w:jc w:val="center"/>
+        <w:rPr>
+          <w:sz w:val="24"/>
+          <w:szCs w:val="24"/>
+        </w:rPr>
+      </w:pPr>
+    </w:p>
+    <w:p>
+      <w:pPr>
+        <w:pStyle w:val="ListParagraph"/>
+        <w:tabs>
+          <w:tab w:val="left" w:pos="1248"/>
+        </w:tabs>
+        <w:ind w:left="0"/>
+        <w:jc w:val="center"/>
+        <w:rPr>
+          <w:sz w:val="24"/>
+          <w:szCs w:val="24"/>
+        </w:rPr>
+      </w:pPr>
+    </w:p>
+    <w:p>
+      <w:pPr>
+        <w:pStyle w:val="ListParagraph"/>
+        <w:tabs>
+          <w:tab w:val="left" w:pos="1248"/>
+        </w:tabs>
+        <w:ind w:left="0"/>
+        <w:jc w:val="center"/>
+        <w:rPr>
+          <w:sz w:val="24"/>
+          <w:szCs w:val="24"/>
+        </w:rPr>
+      </w:pPr>
+    </w:p>
+    <w:p>
+      <w:pPr>
+        <w:pStyle w:val="ListParagraph"/>
+        <w:tabs>
+          <w:tab w:val="left" w:pos="1248"/>
+        </w:tabs>
+        <w:ind w:left="0"/>
+        <w:jc w:val="center"/>
+        <w:rPr>
+          <w:sz w:val="24"/>
+          <w:szCs w:val="24"/>
+        </w:rPr>
+      </w:pPr>
+    </w:p>
+    <w:p>
+      <w:pPr>
+        <w:pStyle w:val="ListParagraph"/>
+        <w:tabs>
+          <w:tab w:val="left" w:pos="1248"/>
+        </w:tabs>
+        <w:ind w:left="0"/>
+        <w:jc w:val="center"/>
+        <w:rPr>
+          <w:sz w:val="24"/>
+          <w:szCs w:val="24"/>
+        </w:rPr>
+      </w:pPr>
+    </w:p>
+    <w:p>
+      <w:pPr>
+        <w:pStyle w:val="ListParagraph"/>
+        <w:tabs>
+          <w:tab w:val="left" w:pos="1248"/>
+        </w:tabs>
+        <w:ind w:left="0"/>
+        <w:jc w:val="center"/>
+        <w:rPr>
+          <w:sz w:val="24"/>
+          <w:szCs w:val="24"/>
+        </w:rPr>
+      </w:pPr>
+    </w:p>
+    <w:p>
+      <w:pPr>
+        <w:pStyle w:val="ListParagraph"/>
+        <w:tabs>
+          <w:tab w:val="left" w:pos="1248"/>
+        </w:tabs>
+        <w:ind w:left="0"/>
+        <w:jc w:val="center"/>
+        <w:rPr>
+          <w:sz w:val="24"/>
+          <w:szCs w:val="24"/>
+        </w:rPr>
+      </w:pPr>
+    </w:p>
+    <w:p>
+      <w:pPr>
+        <w:pStyle w:val="ListParagraph"/>
+        <w:tabs>
+          <w:tab w:val="left" w:pos="1248"/>
+        </w:tabs>
+        <w:ind w:left="0"/>
+        <w:jc w:val="center"/>
+        <w:rPr>
+          <w:sz w:val="24"/>
+          <w:szCs w:val="24"/>
+        </w:rPr>
+      </w:pPr>
+    </w:p>
+    <w:p>
+      <w:pPr>
+        <w:pStyle w:val="ListParagraph"/>
+        <w:tabs>
+          <w:tab w:val="left" w:pos="1248"/>
+        </w:tabs>
+        <w:ind w:left="0"/>
+        <w:jc w:val="center"/>
+        <w:rPr>
+          <w:sz w:val="24"/>
+          <w:szCs w:val="24"/>
+        </w:rPr>
+      </w:pPr>
+    </w:p>
+    <w:p>
+      <w:pPr>
+        <w:pStyle w:val="ListNumber"/>
+        <w:numPr>
+          <w:ilvl w:val="0"/>
+          <w:numId w:val="0"/>
+        </w:numPr>
+        <w:ind w:left="360"/>
+        <w:rPr>
+          <w:rFonts w:asciiTheme="majorHAnsi" w:eastAsiaTheme="majorEastAsia" w:hAnsiTheme="majorHAnsi" w:cstheme="majorBidi"/>
+          <w:b/>
+          <w:bCs/>
+          <w:color w:val="4F81BD" w:themeColor="accent1"/>
+          <w:sz w:val="24"/>
+          <w:szCs w:val="24"/>
+        </w:rPr>
+      </w:pPr>
+      <w:r>
+        <w:rPr>
+          <w:rStyle w:val="Heading2Char"/>
+          <w:sz w:val="24"/>
+          <w:szCs w:val="24"/>
+        </w:rPr>
+        <w:lastRenderedPageBreak/>
+        <w:t>c</w:t>
+      </w:r>
+      <w:r>
+        <w:rPr>
+          <w:rStyle w:val="Heading2Char"/>
+          <w:sz w:val="24"/>
+          <w:szCs w:val="24"/>
+        </w:rPr>
+        <w:t>)</w:t>
+      </w:r>
+      <w:r>
+        <w:rPr>
+          <w:sz w:val="24"/>
+          <w:szCs w:val="24"/>
+        </w:rPr>
+        <w:t xml:space="preserve"> </w:t>
+      </w:r>
+      <w:r>
+        <w:rPr>
+          <w:rStyle w:val="Heading3Char"/>
+          <w:sz w:val="24"/>
+          <w:szCs w:val="24"/>
+        </w:rPr>
+        <w:t xml:space="preserve">Support </w:t>
+      </w:r>
+      <w:r>
+        <w:rPr>
+          <w:rStyle w:val="Heading3Char"/>
+          <w:sz w:val="24"/>
+          <w:szCs w:val="24"/>
+        </w:rPr>
+        <w:t>V</w:t>
+      </w:r>
+      <w:r>
+        <w:rPr>
+          <w:rStyle w:val="Heading3Char"/>
+          <w:sz w:val="24"/>
+          <w:szCs w:val="24"/>
+        </w:rPr>
+        <w:t xml:space="preserve">ector </w:t>
+      </w:r>
+      <w:r>
+        <w:rPr>
+          <w:rStyle w:val="Heading3Char"/>
+          <w:sz w:val="24"/>
+          <w:szCs w:val="24"/>
+        </w:rPr>
+        <w:t>M</w:t>
+      </w:r>
+      <w:r>
+        <w:rPr>
+          <w:rStyle w:val="Heading3Char"/>
+          <w:sz w:val="24"/>
+          <w:szCs w:val="24"/>
+        </w:rPr>
+        <w:t>achine</w:t>
+      </w:r>
+      <w:r>
+        <w:rPr>
+          <w:rStyle w:val="Heading3Char"/>
+          <w:sz w:val="24"/>
+          <w:szCs w:val="24"/>
+        </w:rPr>
+        <w:t xml:space="preserve"> (S</w:t>
+      </w:r>
+      <w:r>
+        <w:rPr>
+          <w:rStyle w:val="Heading3Char"/>
+          <w:sz w:val="24"/>
+          <w:szCs w:val="24"/>
+        </w:rPr>
+        <w:t>VM</w:t>
+      </w:r>
+      <w:r>
+        <w:rPr>
+          <w:rStyle w:val="Heading3Char"/>
+          <w:sz w:val="24"/>
+          <w:szCs w:val="24"/>
+        </w:rPr>
+        <w:t>)</w:t>
+      </w:r>
+    </w:p>
+    <w:p>
+      <w:pPr>
+        <w:pStyle w:val="ListParagraph"/>
+        <w:numPr>
+          <w:ilvl w:val="0"/>
+          <w:numId w:val="18"/>
+        </w:numPr>
+        <w:tabs>
+          <w:tab w:val="left" w:pos="1248"/>
+        </w:tabs>
+        <w:jc w:val="both"/>
+        <w:rPr>
+          <w:rFonts w:eastAsiaTheme="minorEastAsia"/>
+          <w:b/>
+          <w:bCs/>
+          <w:sz w:val="24"/>
+          <w:szCs w:val="24"/>
+        </w:rPr>
+      </w:pPr>
+      <w:r>
+        <w:rPr>
+          <w:rFonts w:eastAsiaTheme="minorEastAsia"/>
+          <w:b/>
+          <w:bCs/>
+          <w:sz w:val="24"/>
+          <w:szCs w:val="24"/>
+        </w:rPr>
+        <w:t>Reason:</w:t>
+      </w:r>
+    </w:p>
+    <w:p>
+      <w:pPr>
+        <w:pStyle w:val="ListParagraph"/>
+        <w:tabs>
+          <w:tab w:val="left" w:pos="1248"/>
+        </w:tabs>
+        <w:ind w:left="1080"/>
+        <w:rPr>
+          <w:rFonts w:eastAsiaTheme="minorEastAsia"/>
+          <w:sz w:val="24"/>
+          <w:szCs w:val="24"/>
+        </w:rPr>
+      </w:pPr>
+      <w:r>
+        <w:rPr>
+          <w:rFonts w:eastAsiaTheme="minorEastAsia"/>
+          <w:sz w:val="24"/>
+          <w:szCs w:val="24"/>
+        </w:rPr>
+        <w:t>We chose SVM because it excels at finding a maximal margin decision boundary in high-dimensional, sparse TF–IDF spac</w:t>
+      </w:r>
+      <w:r>
+        <w:rPr>
+          <w:rFonts w:eastAsiaTheme="minorEastAsia"/>
+          <w:sz w:val="24"/>
+          <w:szCs w:val="24"/>
+        </w:rPr>
+        <w:t>e</w:t>
+      </w:r>
+      <w:r>
+        <w:rPr>
+          <w:rFonts w:eastAsiaTheme="minorEastAsia"/>
+          <w:sz w:val="24"/>
+          <w:szCs w:val="24"/>
+        </w:rPr>
+        <w:t>.</w:t>
+      </w:r>
+    </w:p>
+    <w:p>
+      <w:pPr>
+        <w:pStyle w:val="ListBullet"/>
+        <w:numPr>
+          <w:ilvl w:val="0"/>
+          <w:numId w:val="11"/>
+        </w:numPr>
+        <w:rPr>
+          <w:b/>
+          <w:bCs/>
+          <w:sz w:val="24"/>
+          <w:szCs w:val="24"/>
+        </w:rPr>
+      </w:pPr>
+      <w:r>
+        <w:rPr>
+          <w:b/>
+          <w:bCs/>
+          <w:sz w:val="24"/>
+          <w:szCs w:val="24"/>
+        </w:rPr>
+        <w:t xml:space="preserve">Hyper tuning </w:t>
+      </w:r>
+      <w:r>
+        <w:rPr>
+          <w:b/>
+          <w:bCs/>
+          <w:sz w:val="24"/>
+          <w:szCs w:val="24"/>
+        </w:rPr>
+        <w:t>plots</w:t>
+      </w:r>
+      <w:r>
+        <w:rPr>
+          <w:b/>
+          <w:bCs/>
+          <w:sz w:val="24"/>
+          <w:szCs w:val="24"/>
+        </w:rPr>
+        <w:t>:</w:t>
+      </w:r>
+    </w:p>
+    <w:p>
+      <w:pPr>
+        <w:pStyle w:val="ListParagraph"/>
+        <w:tabs>
+          <w:tab w:val="left" w:pos="1248"/>
+        </w:tabs>
+        <w:ind w:left="1080"/>
+        <w:rPr>
+          <w:sz w:val="24"/>
+          <w:szCs w:val="24"/>
+        </w:rPr>
+      </w:pPr>
+      <w:r>
+        <w:rPr>
+          <w:rFonts w:eastAsiaTheme="minorEastAsia"/>
+          <w:sz w:val="24"/>
+          <w:szCs w:val="24"/>
+        </w:rPr>
+        <w:t xml:space="preserve">Looking at the plot we can see that the best hyperparameter </w:t>
+      </w:r>
+      <w:r>
+        <w:rPr>
+          <w:rFonts w:eastAsiaTheme="minorEastAsia"/>
+          <w:sz w:val="24"/>
+          <w:szCs w:val="24"/>
+        </w:rPr>
+        <w:t xml:space="preserve">is C = </w:t>
+      </w:r>
+      <w:r>
+        <w:rPr>
+          <w:rFonts w:eastAsiaTheme="minorEastAsia"/>
+          <w:sz w:val="24"/>
+          <w:szCs w:val="24"/>
+        </w:rPr>
+        <w:t>0.1</w:t>
+      </w:r>
+      <w:r>
+        <w:rPr>
+          <w:rFonts w:eastAsiaTheme="minorEastAsia"/>
+          <w:sz w:val="24"/>
+          <w:szCs w:val="24"/>
+        </w:rPr>
+        <w:t xml:space="preserve"> </w:t>
+      </w:r>
+    </w:p>
+    <w:p>
+      <w:pPr>
+        <w:pStyle w:val="ListParagraph"/>
+        <w:tabs>
+          <w:tab w:val="left" w:pos="1248"/>
+        </w:tabs>
+        <w:ind w:left="1080"/>
+        <w:rPr>
+          <w:sz w:val="24"/>
+          <w:szCs w:val="24"/>
+        </w:rPr>
+      </w:pPr>
+    </w:p>
+    <w:p>
+      <w:pPr>
+        <w:pStyle w:val="ListParagraph"/>
+        <w:tabs>
+          <w:tab w:val="left" w:pos="1248"/>
+        </w:tabs>
+        <w:ind w:left="0"/>
+        <w:jc w:val="center"/>
+        <w:rPr>
+          <w:rFonts w:eastAsiaTheme="minorEastAsia"/>
+          <w:sz w:val="24"/>
+          <w:szCs w:val="24"/>
+        </w:rPr>
+      </w:pPr>
+      <w:r>
+        <w:rPr>
+          <w:noProof/>
+          <w:sz w:val="24"/>
+          <w:szCs w:val="24"/>
+        </w:rPr>
+        <w:drawing>
+          <wp:inline distT="0" distB="0" distL="0" distR="0" wp14:anchorId="18ACB392" wp14:editId="74614522">
+            <wp:extent cx="5943600" cy="3803650"/>
+            <wp:effectExtent l="0" t="0" r="0" b="6350"/>
+            <wp:docPr id="1645169757" name="Picture 1"/>
+            <wp:cNvGraphicFramePr>
+              <a:graphicFrameLocks xmlns:a="http://schemas.openxmlformats.org/drawingml/2006/main" noChangeAspect="1"/>
+            </wp:cNvGraphicFramePr>
+            <a:graphic xmlns:a="http://schemas.openxmlformats.org/drawingml/2006/main">
+              <a:graphicData uri="http://schemas.openxmlformats.org/drawingml/2006/picture">
+                <pic:pic xmlns:pic="http://schemas.openxmlformats.org/drawingml/2006/picture">
+                  <pic:nvPicPr>
+                    <pic:cNvPr id="0" name="Picture 5"/>
+                    <pic:cNvPicPr>
+                      <a:picLocks noChangeAspect="1" noChangeArrowheads="1"/>
+                    </pic:cNvPicPr>
+                  </pic:nvPicPr>
+                  <pic:blipFill>
+                    <a:blip r:embed="rId16">
+                      <a:extLst>
+                        <a:ext uri="{28A0092B-C50C-407E-A947-70E740481C1C}">
+                          <a14:useLocalDpi xmlns:a14="http://schemas.microsoft.com/office/drawing/2010/main" val="0"/>
+                        </a:ext>
+                      </a:extLst>
+                    </a:blip>
+                    <a:srcRect/>
+                    <a:stretch>
+                      <a:fillRect/>
+                    </a:stretch>
+                  </pic:blipFill>
+                  <pic:spPr bwMode="auto">
+                    <a:xfrm>
+                      <a:off x="0" y="0"/>
+                      <a:ext cx="5943600" cy="3803650"/>
+                    </a:xfrm>
+                    <a:prstGeom prst="rect">
+                      <a:avLst/>
+                    </a:prstGeom>
+                    <a:noFill/>
+                    <a:ln>
+                      <a:noFill/>
+                    </a:ln>
+                  </pic:spPr>
+                </pic:pic>
+              </a:graphicData>
+            </a:graphic>
+          </wp:inline>
+        </w:drawing>
+      </w:r>
+    </w:p>
+    <w:p>
+      <w:pPr>
+        <w:pStyle w:val="ListParagraph"/>
+        <w:tabs>
+          <w:tab w:val="left" w:pos="1248"/>
+        </w:tabs>
+        <w:ind w:left="0"/>
+        <w:jc w:val="center"/>
+        <w:rPr>
+          <w:sz w:val="24"/>
+          <w:szCs w:val="24"/>
+        </w:rPr>
+      </w:pPr>
+    </w:p>
+    <w:p>
+      <w:pPr>
+        <w:pStyle w:val="ListParagraph"/>
+        <w:tabs>
+          <w:tab w:val="left" w:pos="1248"/>
+        </w:tabs>
+        <w:rPr>
+          <w:sz w:val="24"/>
+          <w:szCs w:val="24"/>
+        </w:rPr>
+      </w:pPr>
+    </w:p>
+    <w:p>
+      <w:pPr>
+        <w:pStyle w:val="ListParagraph"/>
+        <w:tabs>
+          <w:tab w:val="left" w:pos="1248"/>
+        </w:tabs>
+        <w:rPr>
+          <w:sz w:val="24"/>
+          <w:szCs w:val="24"/>
+        </w:rPr>
+      </w:pPr>
+    </w:p>
+    <w:p>
+      <w:pPr>
+        <w:pStyle w:val="ListParagraph"/>
+        <w:tabs>
+          <w:tab w:val="left" w:pos="1248"/>
+        </w:tabs>
+        <w:rPr>
+          <w:sz w:val="24"/>
+          <w:szCs w:val="24"/>
+        </w:rPr>
+      </w:pPr>
+    </w:p>
+    <w:p>
+      <w:pPr>
+        <w:pStyle w:val="ListParagraph"/>
+        <w:tabs>
+          <w:tab w:val="left" w:pos="1248"/>
+        </w:tabs>
+        <w:rPr>
+          <w:sz w:val="24"/>
+          <w:szCs w:val="24"/>
+        </w:rPr>
+      </w:pPr>
+    </w:p>
+    <w:p>
+      <w:pPr>
+        <w:pStyle w:val="ListParagraph"/>
+        <w:tabs>
+          <w:tab w:val="left" w:pos="1248"/>
+        </w:tabs>
+        <w:rPr>
+          <w:sz w:val="24"/>
+          <w:szCs w:val="24"/>
+        </w:rPr>
+      </w:pPr>
+    </w:p>
+    <w:p>
+      <w:pPr>
+        <w:pStyle w:val="ListParagraph"/>
+        <w:tabs>
+          <w:tab w:val="left" w:pos="1248"/>
+        </w:tabs>
+        <w:rPr>
+          <w:sz w:val="24"/>
+          <w:szCs w:val="24"/>
+        </w:rPr>
+      </w:pPr>
+    </w:p>
+    <w:p>
+      <w:pPr>
+        <w:pStyle w:val="ListParagraph"/>
+        <w:tabs>
+          <w:tab w:val="left" w:pos="1248"/>
+        </w:tabs>
+        <w:rPr>
+          <w:sz w:val="24"/>
+          <w:szCs w:val="24"/>
+        </w:rPr>
+      </w:pPr>
+    </w:p>
+    <w:p>
+      <w:pPr>
+        <w:pStyle w:val="ListParagraph"/>
+        <w:tabs>
+          <w:tab w:val="left" w:pos="1248"/>
+        </w:tabs>
+        <w:rPr>
+          <w:sz w:val="24"/>
+          <w:szCs w:val="24"/>
+        </w:rPr>
+      </w:pPr>
+    </w:p>
+    <w:p>
+      <w:pPr>
+        <w:pStyle w:val="ListParagraph"/>
+        <w:tabs>
+          <w:tab w:val="left" w:pos="1248"/>
+        </w:tabs>
+        <w:rPr>
+          <w:sz w:val="24"/>
+          <w:szCs w:val="24"/>
+        </w:rPr>
+      </w:pPr>
+    </w:p>
+    <w:p>
+      <w:pPr>
+        <w:pStyle w:val="ListParagraph"/>
+        <w:tabs>
+          <w:tab w:val="left" w:pos="1248"/>
+        </w:tabs>
+        <w:rPr>
+          <w:sz w:val="24"/>
+          <w:szCs w:val="24"/>
+        </w:rPr>
+      </w:pPr>
+    </w:p>
+    <w:p>
+      <w:pPr>
+        <w:pStyle w:val="ListParagraph"/>
+        <w:tabs>
+          <w:tab w:val="left" w:pos="1248"/>
+        </w:tabs>
+        <w:rPr>
+          <w:sz w:val="24"/>
+          <w:szCs w:val="24"/>
+        </w:rPr>
+      </w:pPr>
+    </w:p>
+    <w:p>
+      <w:pPr>
+        <w:pStyle w:val="ListParagraph"/>
+        <w:tabs>
+          <w:tab w:val="left" w:pos="1248"/>
+        </w:tabs>
+        <w:rPr>
+          <w:sz w:val="24"/>
+          <w:szCs w:val="24"/>
+        </w:rPr>
+      </w:pPr>
+    </w:p>
+    <w:p>
+      <w:pPr>
+        <w:pStyle w:val="ListParagraph"/>
+        <w:tabs>
+          <w:tab w:val="left" w:pos="1248"/>
+        </w:tabs>
+        <w:rPr>
+          <w:sz w:val="24"/>
+          <w:szCs w:val="24"/>
+        </w:rPr>
+      </w:pPr>
+    </w:p>
+    <w:p>
+      <w:pPr>
+        <w:pStyle w:val="ListParagraph"/>
+        <w:tabs>
+          <w:tab w:val="left" w:pos="1248"/>
+        </w:tabs>
+        <w:rPr>
+          <w:sz w:val="24"/>
+          <w:szCs w:val="24"/>
+        </w:rPr>
+      </w:pPr>
+    </w:p>
+    <w:p>
+      <w:pPr>
+        <w:pStyle w:val="ListParagraph"/>
+        <w:tabs>
+          <w:tab w:val="left" w:pos="1248"/>
+        </w:tabs>
+        <w:rPr>
+          <w:sz w:val="24"/>
+          <w:szCs w:val="24"/>
+        </w:rPr>
+      </w:pPr>
+    </w:p>
+    <w:p>
+      <w:pPr>
+        <w:pStyle w:val="ListParagraph"/>
+        <w:numPr>
+          <w:ilvl w:val="0"/>
+          <w:numId w:val="18"/>
+        </w:numPr>
+        <w:tabs>
+          <w:tab w:val="left" w:pos="1248"/>
+        </w:tabs>
+        <w:rPr>
+          <w:b/>
+          <w:bCs/>
+          <w:sz w:val="24"/>
+          <w:szCs w:val="24"/>
+        </w:rPr>
+      </w:pPr>
+      <w:r>
+        <w:rPr>
+          <w:b/>
+          <w:bCs/>
+          <w:sz w:val="24"/>
+          <w:szCs w:val="24"/>
+        </w:rPr>
+        <w:t xml:space="preserve">Confusion matrix </w:t>
+      </w:r>
+      <w:r>
+        <w:rPr>
+          <w:b/>
+          <w:bCs/>
+          <w:sz w:val="24"/>
+          <w:szCs w:val="24"/>
+        </w:rPr>
+        <w:t>plot:</w:t>
+      </w:r>
+    </w:p>
+    <w:p>
+      <w:pPr>
+        <w:pStyle w:val="ListParagraph"/>
+        <w:tabs>
+          <w:tab w:val="left" w:pos="1248"/>
+        </w:tabs>
+        <w:ind w:left="0"/>
+        <w:jc w:val="center"/>
+        <w:rPr>
+          <w:sz w:val="24"/>
+          <w:szCs w:val="24"/>
+        </w:rPr>
+      </w:pPr>
+      <w:r>
+        <w:rPr>
+          <w:noProof/>
+          <w:sz w:val="24"/>
+          <w:szCs w:val="24"/>
+        </w:rPr>
+        <w:drawing>
+          <wp:inline distT="0" distB="0" distL="0" distR="0" wp14:anchorId="3DA2766C" wp14:editId="1E92FE7B">
+            <wp:extent cx="5937250" cy="4292600"/>
+            <wp:effectExtent l="0" t="0" r="6350" b="0"/>
+            <wp:docPr id="559512921" name="Picture 2"/>
+            <wp:cNvGraphicFramePr>
+              <a:graphicFrameLocks xmlns:a="http://schemas.openxmlformats.org/drawingml/2006/main" noChangeAspect="1"/>
+            </wp:cNvGraphicFramePr>
+            <a:graphic xmlns:a="http://schemas.openxmlformats.org/drawingml/2006/main">
+              <a:graphicData uri="http://schemas.openxmlformats.org/drawingml/2006/picture">
+                <pic:pic xmlns:pic="http://schemas.openxmlformats.org/drawingml/2006/picture">
+                  <pic:nvPicPr>
+                    <pic:cNvPr id="0" name="Picture 6"/>
+                    <pic:cNvPicPr>
+                      <a:picLocks noChangeAspect="1" noChangeArrowheads="1"/>
+                    </pic:cNvPicPr>
+                  </pic:nvPicPr>
+                  <pic:blipFill>
+                    <a:blip r:embed="rId17">
+                      <a:extLst>
+                        <a:ext uri="{28A0092B-C50C-407E-A947-70E740481C1C}">
+                          <a14:useLocalDpi xmlns:a14="http://schemas.microsoft.com/office/drawing/2010/main" val="0"/>
+                        </a:ext>
+                      </a:extLst>
+                    </a:blip>
+                    <a:srcRect/>
+                    <a:stretch>
+                      <a:fillRect/>
+                    </a:stretch>
+                  </pic:blipFill>
+                  <pic:spPr bwMode="auto">
+                    <a:xfrm>
+                      <a:off x="0" y="0"/>
+                      <a:ext cx="5937250" cy="4292600"/>
+                    </a:xfrm>
+                    <a:prstGeom prst="rect">
+                      <a:avLst/>
+                    </a:prstGeom>
+                    <a:noFill/>
+                    <a:ln>
+                      <a:noFill/>
+                    </a:ln>
+                  </pic:spPr>
+                </pic:pic>
+              </a:graphicData>
+            </a:graphic>
+          </wp:inline>
+        </w:drawing>
+      </w:r>
+    </w:p>
+    <w:p>
+      <w:pPr>
+        <w:pStyle w:val="ListParagraph"/>
+        <w:tabs>
+          <w:tab w:val="left" w:pos="1248"/>
+        </w:tabs>
+        <w:rPr>
+          <w:sz w:val="24"/>
+          <w:szCs w:val="24"/>
+        </w:rPr>
+      </w:pPr>
+    </w:p>
+    <w:p>
+      <w:pPr>
+        <w:pStyle w:val="ListParagraph"/>
+        <w:numPr>
+          <w:ilvl w:val="0"/>
+          <w:numId w:val="18"/>
+        </w:numPr>
+        <w:tabs>
+          <w:tab w:val="left" w:pos="1248"/>
+        </w:tabs>
+        <w:rPr>
+          <w:b/>
+          <w:bCs/>
+          <w:sz w:val="24"/>
+          <w:szCs w:val="24"/>
+        </w:rPr>
+      </w:pPr>
+      <w:r>
+        <w:rPr>
+          <w:b/>
+          <w:bCs/>
+          <w:sz w:val="24"/>
+          <w:szCs w:val="24"/>
+        </w:rPr>
+        <w:t>Model metrics</w:t>
+      </w:r>
+      <w:r>
+        <w:rPr>
+          <w:b/>
+          <w:bCs/>
+          <w:sz w:val="24"/>
+          <w:szCs w:val="24"/>
+        </w:rPr>
+        <w:t xml:space="preserve"> results</w:t>
+      </w:r>
+      <w:r>
+        <w:rPr>
+          <w:b/>
+          <w:bCs/>
+          <w:sz w:val="24"/>
+          <w:szCs w:val="24"/>
+        </w:rPr>
+        <w:t>:</w:t>
+      </w:r>
+    </w:p>
+    <w:p>
+      <w:pPr>
+        <w:tabs>
+          <w:tab w:val="left" w:pos="1248"/>
+        </w:tabs>
+        <w:jc w:val="center"/>
+        <w:rPr>
+          <w:sz w:val="24"/>
+          <w:szCs w:val="24"/>
+        </w:rPr>
+      </w:pPr>
+      <w:r>
+        <w:drawing>
+          <wp:inline distT="0" distB="0" distL="0" distR="0" wp14:anchorId="5CCCD643" wp14:editId="4A57629C">
+            <wp:extent cx="3753013" cy="914400"/>
+            <wp:effectExtent l="0" t="0" r="0" b="0"/>
+            <wp:docPr id="1938163888" name="Picture 1" descr="A black text with numbers"/>
+            <wp:cNvGraphicFramePr>
+              <a:graphicFrameLocks xmlns:a="http://schemas.openxmlformats.org/drawingml/2006/main" noChangeAspect="1"/>
+            </wp:cNvGraphicFramePr>
+            <a:graphic xmlns:a="http://schemas.openxmlformats.org/drawingml/2006/main">
+              <a:graphicData uri="http://schemas.openxmlformats.org/drawingml/2006/picture">
+                <pic:pic xmlns:pic="http://schemas.openxmlformats.org/drawingml/2006/picture">
+                  <pic:nvPicPr>
+                    <pic:cNvPr id="1938163888" name="Picture 1" descr="A black text with numbers"/>
+                    <pic:cNvPicPr/>
+                  </pic:nvPicPr>
+                  <pic:blipFill>
+                    <a:blip r:embed="rId18"/>
+                    <a:stretch>
+                      <a:fillRect/>
+                    </a:stretch>
+                  </pic:blipFill>
+                  <pic:spPr>
+                    <a:xfrm>
+                      <a:off x="0" y="0"/>
+                      <a:ext cx="3755040" cy="914894"/>
+                    </a:xfrm>
+                    <a:prstGeom prst="rect">
+                      <a:avLst/>
+                    </a:prstGeom>
+                  </pic:spPr>
+                </pic:pic>
+              </a:graphicData>
+            </a:graphic>
+          </wp:inline>
+        </w:drawing>
+      </w:r>
+    </w:p>
+    <w:p>
+      <w:pPr>
+        <w:pStyle w:val="ListParagraph"/>
+        <w:tabs>
+          <w:tab w:val="left" w:pos="1248"/>
+        </w:tabs>
+        <w:ind w:left="0"/>
+        <w:jc w:val="center"/>
+        <w:rPr>
+          <w:sz w:val="24"/>
+          <w:szCs w:val="24"/>
+        </w:rPr>
+      </w:pPr>
+    </w:p>
+    <w:p>
+      <w:pPr>
+        <w:pStyle w:val="ListParagraph"/>
+        <w:tabs>
+          <w:tab w:val="left" w:pos="1248"/>
+        </w:tabs>
+        <w:ind w:left="0"/>
+        <w:rPr>
+          <w:sz w:val="24"/>
+          <w:szCs w:val="24"/>
+        </w:rPr>
+      </w:pPr>
+    </w:p>
+    <w:p>
+      <w:pPr>
+        <w:pStyle w:val="ListParagraph"/>
+        <w:tabs>
+          <w:tab w:val="left" w:pos="1248"/>
+        </w:tabs>
+        <w:ind w:left="0"/>
+        <w:rPr>
+          <w:sz w:val="24"/>
+          <w:szCs w:val="24"/>
+        </w:rPr>
+      </w:pPr>
+    </w:p>
+    <w:p>
+      <w:pPr>
+        <w:pStyle w:val="ListParagraph"/>
+        <w:tabs>
+          <w:tab w:val="left" w:pos="1248"/>
+        </w:tabs>
+        <w:ind w:left="0"/>
+        <w:rPr>
+          <w:sz w:val="24"/>
+          <w:szCs w:val="24"/>
+        </w:rPr>
+      </w:pPr>
+    </w:p>
+    <w:p>
+      <w:pPr>
+        <w:pStyle w:val="ListNumber"/>
+        <w:numPr>
+          <w:ilvl w:val="0"/>
+          <w:numId w:val="0"/>
+        </w:numPr>
+        <w:ind w:left="360"/>
+        <w:rPr>
+          <w:rFonts w:asciiTheme="majorHAnsi" w:eastAsiaTheme="majorEastAsia" w:hAnsiTheme="majorHAnsi" w:cstheme="majorBidi"/>
+          <w:b/>
+          <w:bCs/>
+          <w:color w:val="4F81BD" w:themeColor="accent1"/>
+          <w:sz w:val="24"/>
+          <w:szCs w:val="24"/>
+        </w:rPr>
+      </w:pPr>
+      <w:r>
+        <w:rPr>
+          <w:rStyle w:val="Heading2Char"/>
+          <w:sz w:val="24"/>
+          <w:szCs w:val="24"/>
+        </w:rPr>
+        <w:lastRenderedPageBreak/>
+        <w:t>d</w:t>
+      </w:r>
+      <w:r>
+        <w:rPr>
+          <w:rStyle w:val="Heading2Char"/>
+          <w:sz w:val="24"/>
+          <w:szCs w:val="24"/>
+        </w:rPr>
+        <w:t>)</w:t>
+      </w:r>
+      <w:r>
+        <w:rPr>
+          <w:sz w:val="24"/>
+          <w:szCs w:val="24"/>
+        </w:rPr>
+        <w:t xml:space="preserve"> </w:t>
+      </w:r>
+      <w:r>
+        <w:rPr>
+          <w:rStyle w:val="Heading3Char"/>
+          <w:sz w:val="24"/>
+          <w:szCs w:val="24"/>
+        </w:rPr>
+        <w:t>K-Nearest Neighbor</w:t>
+      </w:r>
+      <w:r>
+        <w:rPr>
+          <w:rStyle w:val="Heading3Char"/>
+          <w:sz w:val="24"/>
+          <w:szCs w:val="24"/>
+        </w:rPr>
+        <w:t xml:space="preserve"> </w:t>
+      </w:r>
+      <w:r>
+        <w:rPr>
+          <w:rStyle w:val="Heading3Char"/>
+          <w:sz w:val="24"/>
+          <w:szCs w:val="24"/>
+        </w:rPr>
+        <w:t>(KNN)</w:t>
+      </w:r>
+    </w:p>
+    <w:p>
+      <w:pPr>
+        <w:pStyle w:val="ListParagraph"/>
+        <w:numPr>
+          <w:ilvl w:val="0"/>
+          <w:numId w:val="18"/>
+        </w:numPr>
+        <w:tabs>
+          <w:tab w:val="left" w:pos="1248"/>
+        </w:tabs>
+        <w:jc w:val="both"/>
+        <w:rPr>
+          <w:rFonts w:eastAsiaTheme="minorEastAsia"/>
+          <w:b/>
+          <w:bCs/>
+          <w:sz w:val="24"/>
+          <w:szCs w:val="24"/>
+        </w:rPr>
+      </w:pPr>
+      <w:r>
+        <w:rPr>
+          <w:rFonts w:eastAsiaTheme="minorEastAsia"/>
+          <w:b/>
+          <w:bCs/>
+          <w:sz w:val="24"/>
+          <w:szCs w:val="24"/>
+        </w:rPr>
+        <w:t>Reason:</w:t>
+      </w:r>
+    </w:p>
+    <w:p>
+      <w:pPr>
+        <w:pStyle w:val="ListParagraph"/>
+        <w:tabs>
+          <w:tab w:val="left" w:pos="1248"/>
+        </w:tabs>
+        <w:ind w:left="1080"/>
+        <w:rPr>
+          <w:rFonts w:eastAsiaTheme="minorEastAsia"/>
+          <w:sz w:val="24"/>
+          <w:szCs w:val="24"/>
+        </w:rPr>
+      </w:pPr>
+      <w:r>
+        <w:rPr>
+          <w:rFonts w:eastAsiaTheme="minorEastAsia"/>
+          <w:sz w:val="24"/>
+          <w:szCs w:val="24"/>
+        </w:rPr>
+        <w:t>We chose KNN because it’s a simple, non-parametric method that directly leverages local similarity in TF–IDF feature space to classify news groups without assuming a prior data distribution</w:t>
+      </w:r>
+      <w:r>
+        <w:rPr>
+          <w:rFonts w:eastAsiaTheme="minorEastAsia"/>
+          <w:sz w:val="24"/>
+          <w:szCs w:val="24"/>
+        </w:rPr>
+        <w:t>.</w:t>
+      </w:r>
+    </w:p>
+    <w:p>
+      <w:pPr>
+        <w:pStyle w:val="ListBullet"/>
+        <w:numPr>
+          <w:ilvl w:val="0"/>
+          <w:numId w:val="11"/>
+        </w:numPr>
+        <w:rPr>
+          <w:b/>
+          <w:bCs/>
+          <w:sz w:val="24"/>
+          <w:szCs w:val="24"/>
+        </w:rPr>
+      </w:pPr>
+      <w:r>
+        <w:rPr>
+          <w:b/>
+          <w:bCs/>
+          <w:sz w:val="24"/>
+          <w:szCs w:val="24"/>
+        </w:rPr>
+        <w:t xml:space="preserve">Hyper tuning </w:t>
+      </w:r>
+      <w:r>
+        <w:rPr>
+          <w:b/>
+          <w:bCs/>
+          <w:sz w:val="24"/>
+          <w:szCs w:val="24"/>
+        </w:rPr>
+        <w:t>plots</w:t>
+      </w:r>
+      <w:r>
+        <w:rPr>
+          <w:b/>
+          <w:bCs/>
+          <w:sz w:val="24"/>
+          <w:szCs w:val="24"/>
+        </w:rPr>
+        <w:t>:</w:t>
+      </w:r>
+    </w:p>
+    <w:p>
+      <w:pPr>
+        <w:pStyle w:val="ListParagraph"/>
+        <w:tabs>
+          <w:tab w:val="left" w:pos="1248"/>
+        </w:tabs>
+        <w:ind w:left="1080"/>
+        <w:rPr>
+          <w:rFonts w:eastAsiaTheme="minorEastAsia"/>
+          <w:sz w:val="24"/>
+          <w:szCs w:val="24"/>
+        </w:rPr>
+      </w:pPr>
+      <w:r>
+        <w:rPr>
+          <w:rFonts w:eastAsiaTheme="minorEastAsia"/>
+          <w:sz w:val="24"/>
+          <w:szCs w:val="24"/>
+        </w:rPr>
+        <w:t>Looking at the plots we can see that the best hyperparameters are</w:t>
+      </w:r>
+    </w:p>
+    <w:p>
+      <w:pPr>
+        <w:pStyle w:val="ListParagraph"/>
+        <w:tabs>
+          <w:tab w:val="left" w:pos="1248"/>
+        </w:tabs>
+        <w:ind w:left="1080"/>
+        <w:rPr>
+          <w:sz w:val="24"/>
+          <w:szCs w:val="24"/>
+        </w:rPr>
+      </w:pPr>
+      <w:r>
+        <w:rPr>
+          <w:rFonts w:eastAsiaTheme="minorEastAsia"/>
+          <w:sz w:val="24"/>
+          <w:szCs w:val="24"/>
+        </w:rPr>
+        <w:t>n_neighbor</w:t>
+      </w:r>
+      <w:r>
+        <w:rPr>
+          <w:rFonts w:eastAsiaTheme="minorEastAsia"/>
+          <w:sz w:val="24"/>
+          <w:szCs w:val="24"/>
+        </w:rPr>
+        <w:t>s =</w:t>
+      </w:r>
+      <w:r>
+        <w:rPr>
+          <w:rFonts w:eastAsiaTheme="minorEastAsia"/>
+          <w:sz w:val="24"/>
+          <w:szCs w:val="24"/>
+        </w:rPr>
+        <w:t xml:space="preserve"> 3</w:t>
+      </w:r>
+      <w:r>
+        <w:rPr>
+          <w:rFonts w:eastAsiaTheme="minorEastAsia"/>
+          <w:sz w:val="24"/>
+          <w:szCs w:val="24"/>
+        </w:rPr>
+        <w:t>,</w:t>
+      </w:r>
+      <w:r>
+        <w:rPr>
+          <w:rFonts w:eastAsiaTheme="minorEastAsia"/>
+          <w:sz w:val="24"/>
+          <w:szCs w:val="24"/>
+        </w:rPr>
+        <w:t xml:space="preserve"> p</w:t>
+      </w:r>
+      <w:r>
+        <w:rPr>
+          <w:rFonts w:eastAsiaTheme="minorEastAsia"/>
+          <w:sz w:val="24"/>
+          <w:szCs w:val="24"/>
+        </w:rPr>
+        <w:t xml:space="preserve"> =</w:t>
+      </w:r>
+      <w:r>
+        <w:rPr>
+          <w:rFonts w:eastAsiaTheme="minorEastAsia"/>
+          <w:sz w:val="24"/>
+          <w:szCs w:val="24"/>
+        </w:rPr>
+        <w:t xml:space="preserve"> 1</w:t>
+      </w:r>
+      <w:r>
+        <w:rPr>
+          <w:rFonts w:eastAsiaTheme="minorEastAsia"/>
+          <w:sz w:val="24"/>
+          <w:szCs w:val="24"/>
+        </w:rPr>
+        <w:t>,</w:t>
+      </w:r>
+      <w:r>
+        <w:rPr>
+          <w:rFonts w:eastAsiaTheme="minorEastAsia"/>
+          <w:sz w:val="24"/>
+          <w:szCs w:val="24"/>
+        </w:rPr>
+        <w:t xml:space="preserve"> weights</w:t>
+      </w:r>
+      <w:r>
+        <w:rPr>
+          <w:rFonts w:eastAsiaTheme="minorEastAsia"/>
+          <w:sz w:val="24"/>
+          <w:szCs w:val="24"/>
+        </w:rPr>
+        <w:t xml:space="preserve"> =</w:t>
+      </w:r>
+      <w:r>
+        <w:rPr>
+          <w:rFonts w:eastAsiaTheme="minorEastAsia"/>
+          <w:sz w:val="24"/>
+          <w:szCs w:val="24"/>
+        </w:rPr>
+        <w:t xml:space="preserve"> 'distance'</w:t>
+      </w:r>
+      <w:r>
+        <w:rPr>
+          <w:rFonts w:eastAsiaTheme="minorEastAsia"/>
+          <w:sz w:val="24"/>
+          <w:szCs w:val="24"/>
+        </w:rPr>
+        <w:t xml:space="preserve"> and </w:t>
+      </w:r>
+      <w:r>
+        <w:rPr>
+          <w:rFonts w:eastAsiaTheme="minorEastAsia"/>
+          <w:sz w:val="24"/>
+          <w:szCs w:val="24"/>
+        </w:rPr>
+        <w:t xml:space="preserve"> n_components</w:t>
+      </w:r>
+      <w:r>
+        <w:rPr>
+          <w:rFonts w:eastAsiaTheme="minorEastAsia"/>
+          <w:sz w:val="24"/>
+          <w:szCs w:val="24"/>
+        </w:rPr>
+        <w:t xml:space="preserve"> =</w:t>
+      </w:r>
+      <w:r>
+        <w:rPr>
+          <w:rFonts w:eastAsiaTheme="minorEastAsia"/>
+          <w:sz w:val="24"/>
+          <w:szCs w:val="24"/>
+        </w:rPr>
+        <w:t xml:space="preserve"> 100</w:t>
+      </w:r>
+    </w:p>
+    <w:p>
+      <w:pPr>
+        <w:shd w:val="clear" w:color="auto" w:fill="FFFFFF"/>
+        <w:spacing w:after="0" w:line="240" w:lineRule="auto"/>
+        <w:rPr>
+          <w:rFonts w:ascii="Segoe UI" w:eastAsia="Times New Roman" w:hAnsi="Segoe UI" w:cs="Segoe UI"/>
+          <w:sz w:val="20"/>
+          <w:szCs w:val="20"/>
+        </w:rPr>
+      </w:pPr>
+      <w:r>
+        <w:rPr>
+          <w:rFonts w:ascii="Segoe UI" w:eastAsia="Times New Roman" w:hAnsi="Segoe UI" w:cs="Segoe UI"/>
+          <w:noProof/>
+          <w:sz w:val="20"/>
+          <w:szCs w:val="20"/>
+        </w:rPr>
+        <w:drawing>
+          <wp:inline distT="0" distB="0" distL="0" distR="0" wp14:anchorId="52275EA8" wp14:editId="114F8596">
+            <wp:extent cx="3492500" cy="2654300"/>
+            <wp:effectExtent l="0" t="0" r="0" b="0"/>
+            <wp:docPr id="35083715" name="Picture 6" descr="A chart of numbers and colors&#10;&#10;AI-generated content may be incorrect."/>
+            <wp:cNvGraphicFramePr>
+              <a:graphicFrameLocks xmlns:a="http://schemas.openxmlformats.org/drawingml/2006/main" noChangeAspect="1"/>
+            </wp:cNvGraphicFramePr>
+            <a:graphic xmlns:a="http://schemas.openxmlformats.org/drawingml/2006/main">
+              <a:graphicData uri="http://schemas.openxmlformats.org/drawingml/2006/picture">
+                <pic:pic xmlns:pic="http://schemas.openxmlformats.org/drawingml/2006/picture">
+                  <pic:nvPicPr>
+                    <pic:cNvPr id="35083715" name="Picture 6" descr="A chart of numbers and colors&#10;&#10;AI-generated content may be incorrect."/>
+                    <pic:cNvPicPr>
+                      <a:picLocks noChangeAspect="1" noChangeArrowheads="1"/>
+                    </pic:cNvPicPr>
+                  </pic:nvPicPr>
+                  <pic:blipFill>
+                    <a:blip r:embed="rId19">
+                      <a:extLst>
+                        <a:ext uri="{28A0092B-C50C-407E-A947-70E740481C1C}">
+                          <a14:useLocalDpi xmlns:a14="http://schemas.microsoft.com/office/drawing/2010/main" val="0"/>
+                        </a:ext>
+                      </a:extLst>
+                    </a:blip>
+                    <a:srcRect/>
+                    <a:stretch>
+                      <a:fillRect/>
+                    </a:stretch>
+                  </pic:blipFill>
+                  <pic:spPr bwMode="auto">
+                    <a:xfrm>
+                      <a:off x="0" y="0"/>
+                      <a:ext cx="3492500" cy="2654300"/>
+                    </a:xfrm>
+                    <a:prstGeom prst="rect">
+                      <a:avLst/>
+                    </a:prstGeom>
+                    <a:noFill/>
+                    <a:ln>
+                      <a:noFill/>
+                    </a:ln>
+                  </pic:spPr>
+                </pic:pic>
+              </a:graphicData>
+            </a:graphic>
+          </wp:inline>
+        </w:drawing>
+      </w:r>
+    </w:p>
+    <w:p>
+      <w:pPr>
+        <w:shd w:val="clear" w:color="auto" w:fill="FFFFFF"/>
+        <w:spacing w:after="0" w:line="240" w:lineRule="auto"/>
+        <w:rPr>
+          <w:rFonts w:ascii="Segoe UI" w:eastAsia="Times New Roman" w:hAnsi="Segoe UI" w:cs="Segoe UI"/>
+          <w:sz w:val="20"/>
+          <w:szCs w:val="20"/>
+        </w:rPr>
+      </w:pPr>
+      <w:r>
+        <w:rPr>
+          <w:rFonts w:ascii="Segoe UI" w:eastAsia="Times New Roman" w:hAnsi="Segoe UI" w:cs="Segoe UI"/>
+          <w:noProof/>
+          <w:sz w:val="20"/>
+          <w:szCs w:val="20"/>
+        </w:rPr>
+        <w:drawing>
+          <wp:inline distT="0" distB="0" distL="0" distR="0" wp14:anchorId="4B673A5B" wp14:editId="32C47A06">
+            <wp:extent cx="3575050" cy="2654300"/>
+            <wp:effectExtent l="0" t="0" r="6350" b="0"/>
+            <wp:docPr id="1564234011" name="Picture 5" descr="A chart of numbers and colors&#10;&#10;AI-generated content may be incorrect."/>
+            <wp:cNvGraphicFramePr>
+              <a:graphicFrameLocks xmlns:a="http://schemas.openxmlformats.org/drawingml/2006/main" noChangeAspect="1"/>
+            </wp:cNvGraphicFramePr>
+            <a:graphic xmlns:a="http://schemas.openxmlformats.org/drawingml/2006/main">
+              <a:graphicData uri="http://schemas.openxmlformats.org/drawingml/2006/picture">
+                <pic:pic xmlns:pic="http://schemas.openxmlformats.org/drawingml/2006/picture">
+                  <pic:nvPicPr>
+                    <pic:cNvPr id="1564234011" name="Picture 5" descr="A chart of numbers and colors&#10;&#10;AI-generated content may be incorrect."/>
+                    <pic:cNvPicPr>
+                      <a:picLocks noChangeAspect="1" noChangeArrowheads="1"/>
+                    </pic:cNvPicPr>
+                  </pic:nvPicPr>
+                  <pic:blipFill>
+                    <a:blip r:embed="rId20">
+                      <a:extLst>
+                        <a:ext uri="{28A0092B-C50C-407E-A947-70E740481C1C}">
+                          <a14:useLocalDpi xmlns:a14="http://schemas.microsoft.com/office/drawing/2010/main" val="0"/>
+                        </a:ext>
+                      </a:extLst>
+                    </a:blip>
+                    <a:srcRect/>
+                    <a:stretch>
+                      <a:fillRect/>
+                    </a:stretch>
+                  </pic:blipFill>
+                  <pic:spPr bwMode="auto">
+                    <a:xfrm>
+                      <a:off x="0" y="0"/>
+                      <a:ext cx="3575050" cy="2654300"/>
+                    </a:xfrm>
+                    <a:prstGeom prst="rect">
+                      <a:avLst/>
+                    </a:prstGeom>
+                    <a:noFill/>
+                    <a:ln>
+                      <a:noFill/>
+                    </a:ln>
+                  </pic:spPr>
+                </pic:pic>
+              </a:graphicData>
+            </a:graphic>
+          </wp:inline>
+        </w:drawing>
+      </w:r>
+    </w:p>
+    <w:p>
+      <w:pPr>
+        <w:shd w:val="clear" w:color="auto" w:fill="FFFFFF"/>
+        <w:spacing w:after="0" w:line="240" w:lineRule="auto"/>
+        <w:rPr>
+          <w:rFonts w:ascii="Segoe UI" w:eastAsia="Times New Roman" w:hAnsi="Segoe UI" w:cs="Segoe UI"/>
+          <w:sz w:val="20"/>
+          <w:szCs w:val="20"/>
+        </w:rPr>
+      </w:pPr>
+      <w:r>
+        <w:rPr>
+          <w:rFonts w:ascii="Segoe UI" w:eastAsia="Times New Roman" w:hAnsi="Segoe UI" w:cs="Segoe UI"/>
+          <w:noProof/>
+          <w:sz w:val="20"/>
+          <w:szCs w:val="20"/>
+        </w:rPr>
+        <w:lastRenderedPageBreak/>
+        <w:drawing>
+          <wp:inline distT="0" distB="0" distL="0" distR="0" wp14:anchorId="5236A167" wp14:editId="368A0A4D">
+            <wp:extent cx="3492500" cy="2654300"/>
+            <wp:effectExtent l="0" t="0" r="0" b="0"/>
+            <wp:docPr id="1284259161" name="Picture 4" descr="A chart of numbers and a number of neighbors&#10;&#10;AI-generated content may be incorrect."/>
+            <wp:cNvGraphicFramePr>
+              <a:graphicFrameLocks xmlns:a="http://schemas.openxmlformats.org/drawingml/2006/main" noChangeAspect="1"/>
+            </wp:cNvGraphicFramePr>
+            <a:graphic xmlns:a="http://schemas.openxmlformats.org/drawingml/2006/main">
+              <a:graphicData uri="http://schemas.openxmlformats.org/drawingml/2006/picture">
+                <pic:pic xmlns:pic="http://schemas.openxmlformats.org/drawingml/2006/picture">
+                  <pic:nvPicPr>
+                    <pic:cNvPr id="1284259161" name="Picture 4" descr="A chart of numbers and a number of neighbors&#10;&#10;AI-generated content may be incorrect."/>
+                    <pic:cNvPicPr>
+                      <a:picLocks noChangeAspect="1" noChangeArrowheads="1"/>
+                    </pic:cNvPicPr>
+                  </pic:nvPicPr>
+                  <pic:blipFill>
+                    <a:blip r:embed="rId21">
+                      <a:extLst>
+                        <a:ext uri="{28A0092B-C50C-407E-A947-70E740481C1C}">
+                          <a14:useLocalDpi xmlns:a14="http://schemas.microsoft.com/office/drawing/2010/main" val="0"/>
+                        </a:ext>
+                      </a:extLst>
+                    </a:blip>
+                    <a:srcRect/>
+                    <a:stretch>
+                      <a:fillRect/>
+                    </a:stretch>
+                  </pic:blipFill>
+                  <pic:spPr bwMode="auto">
+                    <a:xfrm>
+                      <a:off x="0" y="0"/>
+                      <a:ext cx="3492500" cy="2654300"/>
+                    </a:xfrm>
+                    <a:prstGeom prst="rect">
+                      <a:avLst/>
+                    </a:prstGeom>
+                    <a:noFill/>
+                    <a:ln>
+                      <a:noFill/>
+                    </a:ln>
+                  </pic:spPr>
+                </pic:pic>
+              </a:graphicData>
+            </a:graphic>
+          </wp:inline>
+        </w:drawing>
+      </w:r>
+    </w:p>
+    <w:p>
+      <w:pPr>
+        <w:shd w:val="clear" w:color="auto" w:fill="FFFFFF"/>
+        <w:spacing w:after="0" w:line="240" w:lineRule="auto"/>
+        <w:rPr>
+          <w:rFonts w:ascii="Segoe UI" w:eastAsia="Times New Roman" w:hAnsi="Segoe UI" w:cs="Segoe UI"/>
+          <w:sz w:val="20"/>
+          <w:szCs w:val="20"/>
+        </w:rPr>
+      </w:pPr>
+      <w:r>
+        <w:rPr>
+          <w:rFonts w:ascii="Segoe UI" w:eastAsia="Times New Roman" w:hAnsi="Segoe UI" w:cs="Segoe UI"/>
+          <w:noProof/>
+          <w:sz w:val="20"/>
+          <w:szCs w:val="20"/>
+        </w:rPr>
+        <w:drawing>
+          <wp:inline distT="0" distB="0" distL="0" distR="0" wp14:anchorId="14DADF49" wp14:editId="301ADAFA">
+            <wp:extent cx="3575050" cy="2654300"/>
+            <wp:effectExtent l="0" t="0" r="6350" b="0"/>
+            <wp:docPr id="1251902782" name="Picture 3" descr="A chart of numbers and colors&#10;&#10;AI-generated content may be incorrect."/>
+            <wp:cNvGraphicFramePr>
+              <a:graphicFrameLocks xmlns:a="http://schemas.openxmlformats.org/drawingml/2006/main" noChangeAspect="1"/>
+            </wp:cNvGraphicFramePr>
+            <a:graphic xmlns:a="http://schemas.openxmlformats.org/drawingml/2006/main">
+              <a:graphicData uri="http://schemas.openxmlformats.org/drawingml/2006/picture">
+                <pic:pic xmlns:pic="http://schemas.openxmlformats.org/drawingml/2006/picture">
+                  <pic:nvPicPr>
+                    <pic:cNvPr id="1251902782" name="Picture 3" descr="A chart of numbers and colors&#10;&#10;AI-generated content may be incorrect."/>
+                    <pic:cNvPicPr>
+                      <a:picLocks noChangeAspect="1" noChangeArrowheads="1"/>
+                    </pic:cNvPicPr>
+                  </pic:nvPicPr>
+                  <pic:blipFill>
+                    <a:blip r:embed="rId22">
+                      <a:extLst>
+                        <a:ext uri="{28A0092B-C50C-407E-A947-70E740481C1C}">
+                          <a14:useLocalDpi xmlns:a14="http://schemas.microsoft.com/office/drawing/2010/main" val="0"/>
+                        </a:ext>
+                      </a:extLst>
+                    </a:blip>
+                    <a:srcRect/>
+                    <a:stretch>
+                      <a:fillRect/>
+                    </a:stretch>
+                  </pic:blipFill>
+                  <pic:spPr bwMode="auto">
+                    <a:xfrm>
+                      <a:off x="0" y="0"/>
+                      <a:ext cx="3575050" cy="2654300"/>
+                    </a:xfrm>
+                    <a:prstGeom prst="rect">
+                      <a:avLst/>
+                    </a:prstGeom>
+                    <a:noFill/>
+                    <a:ln>
+                      <a:noFill/>
+                    </a:ln>
+                  </pic:spPr>
+                </pic:pic>
+              </a:graphicData>
+            </a:graphic>
+          </wp:inline>
+        </w:drawing>
+      </w:r>
+    </w:p>
+    <w:p>
+      <w:pPr>
+        <w:pStyle w:val="ListParagraph"/>
+        <w:tabs>
+          <w:tab w:val="left" w:pos="1248"/>
+        </w:tabs>
+        <w:ind w:left="0"/>
+        <w:jc w:val="center"/>
+        <w:rPr>
+          <w:sz w:val="24"/>
+          <w:szCs w:val="24"/>
+        </w:rPr>
+      </w:pPr>
+    </w:p>
+    <w:p>
+      <w:pPr>
+        <w:pStyle w:val="ListParagraph"/>
+        <w:tabs>
+          <w:tab w:val="left" w:pos="1248"/>
+        </w:tabs>
+        <w:rPr>
+          <w:sz w:val="24"/>
+          <w:szCs w:val="24"/>
+        </w:rPr>
+      </w:pPr>
+    </w:p>
+    <w:p>
+      <w:pPr>
+        <w:pStyle w:val="ListParagraph"/>
+        <w:tabs>
+          <w:tab w:val="left" w:pos="1248"/>
+        </w:tabs>
+        <w:rPr>
+          <w:sz w:val="24"/>
+          <w:szCs w:val="24"/>
+        </w:rPr>
+      </w:pPr>
+    </w:p>
+    <w:p>
+      <w:pPr>
+        <w:pStyle w:val="ListParagraph"/>
+        <w:tabs>
+          <w:tab w:val="left" w:pos="1248"/>
+        </w:tabs>
+        <w:rPr>
+          <w:sz w:val="24"/>
+          <w:szCs w:val="24"/>
+        </w:rPr>
+      </w:pPr>
+    </w:p>
+    <w:p>
+      <w:pPr>
+        <w:pStyle w:val="ListParagraph"/>
+        <w:tabs>
+          <w:tab w:val="left" w:pos="1248"/>
+        </w:tabs>
+        <w:rPr>
+          <w:sz w:val="24"/>
+          <w:szCs w:val="24"/>
+        </w:rPr>
+      </w:pPr>
+    </w:p>
+    <w:p>
+      <w:pPr>
+        <w:pStyle w:val="ListParagraph"/>
+        <w:tabs>
+          <w:tab w:val="left" w:pos="1248"/>
+        </w:tabs>
+        <w:rPr>
+          <w:sz w:val="24"/>
+          <w:szCs w:val="24"/>
+        </w:rPr>
+      </w:pPr>
+    </w:p>
+    <w:p>
+      <w:pPr>
+        <w:pStyle w:val="ListParagraph"/>
+        <w:tabs>
+          <w:tab w:val="left" w:pos="1248"/>
+        </w:tabs>
+        <w:rPr>
+          <w:sz w:val="24"/>
+          <w:szCs w:val="24"/>
+        </w:rPr>
+      </w:pPr>
+    </w:p>
+    <w:p>
+      <w:pPr>
+        <w:pStyle w:val="ListParagraph"/>
+        <w:tabs>
+          <w:tab w:val="left" w:pos="1248"/>
+        </w:tabs>
+        <w:rPr>
+          <w:sz w:val="24"/>
+          <w:szCs w:val="24"/>
+        </w:rPr>
+      </w:pPr>
+    </w:p>
+    <w:p>
+      <w:pPr>
+        <w:pStyle w:val="ListParagraph"/>
+        <w:tabs>
+          <w:tab w:val="left" w:pos="1248"/>
+        </w:tabs>
+        <w:rPr>
+          <w:sz w:val="24"/>
+          <w:szCs w:val="24"/>
+        </w:rPr>
+      </w:pPr>
+    </w:p>
+    <w:p>
+      <w:pPr>
+        <w:pStyle w:val="ListParagraph"/>
+        <w:tabs>
+          <w:tab w:val="left" w:pos="1248"/>
+        </w:tabs>
+        <w:rPr>
+          <w:sz w:val="24"/>
+          <w:szCs w:val="24"/>
+        </w:rPr>
+      </w:pPr>
+    </w:p>
+    <w:p>
+      <w:pPr>
+        <w:pStyle w:val="ListParagraph"/>
+        <w:tabs>
+          <w:tab w:val="left" w:pos="1248"/>
+        </w:tabs>
+        <w:rPr>
+          <w:sz w:val="24"/>
+          <w:szCs w:val="24"/>
+        </w:rPr>
+      </w:pPr>
+    </w:p>
+    <w:p>
+      <w:pPr>
+        <w:pStyle w:val="ListParagraph"/>
+        <w:tabs>
+          <w:tab w:val="left" w:pos="1248"/>
+        </w:tabs>
+        <w:rPr>
+          <w:sz w:val="24"/>
+          <w:szCs w:val="24"/>
+        </w:rPr>
+      </w:pPr>
+    </w:p>
+    <w:p>
+      <w:pPr>
+        <w:pStyle w:val="ListParagraph"/>
+        <w:tabs>
+          <w:tab w:val="left" w:pos="1248"/>
+        </w:tabs>
+        <w:rPr>
+          <w:sz w:val="24"/>
+          <w:szCs w:val="24"/>
+        </w:rPr>
+      </w:pPr>
+    </w:p>
+    <w:p>
+      <w:pPr>
+        <w:pStyle w:val="ListParagraph"/>
+        <w:tabs>
+          <w:tab w:val="left" w:pos="1248"/>
+        </w:tabs>
+        <w:rPr>
+          <w:sz w:val="24"/>
+          <w:szCs w:val="24"/>
+        </w:rPr>
+      </w:pPr>
+    </w:p>
+    <w:p>
+      <w:pPr>
+        <w:pStyle w:val="ListParagraph"/>
+        <w:tabs>
+          <w:tab w:val="left" w:pos="1248"/>
+        </w:tabs>
+        <w:rPr>
+          <w:sz w:val="24"/>
+          <w:szCs w:val="24"/>
+        </w:rPr>
+      </w:pPr>
+    </w:p>
+    <w:p>
+      <w:pPr>
+        <w:pStyle w:val="ListParagraph"/>
+        <w:tabs>
+          <w:tab w:val="left" w:pos="1248"/>
+        </w:tabs>
+        <w:rPr>
+          <w:sz w:val="24"/>
+          <w:szCs w:val="24"/>
+        </w:rPr>
+      </w:pPr>
+    </w:p>
+    <w:p>
+      <w:pPr>
+        <w:pStyle w:val="ListParagraph"/>
+        <w:numPr>
+          <w:ilvl w:val="0"/>
+          <w:numId w:val="18"/>
+        </w:numPr>
+        <w:tabs>
+          <w:tab w:val="left" w:pos="1248"/>
+        </w:tabs>
+        <w:rPr>
+          <w:b/>
+          <w:bCs/>
+          <w:sz w:val="24"/>
+          <w:szCs w:val="24"/>
+        </w:rPr>
+      </w:pPr>
+      <w:r>
+        <w:rPr>
+          <w:b/>
+          <w:bCs/>
+          <w:sz w:val="24"/>
+          <w:szCs w:val="24"/>
+        </w:rPr>
+        <w:t xml:space="preserve">Confusion matrix </w:t>
+      </w:r>
+      <w:r>
+        <w:rPr>
+          <w:b/>
+          <w:bCs/>
+          <w:sz w:val="24"/>
+          <w:szCs w:val="24"/>
+        </w:rPr>
+        <w:t>plot:</w:t>
+      </w:r>
+    </w:p>
+    <w:p>
+      <w:pPr>
+        <w:shd w:val="clear" w:color="auto" w:fill="FFFFFF"/>
+        <w:spacing w:after="0" w:line="240" w:lineRule="auto"/>
+        <w:rPr>
+          <w:rFonts w:ascii="Segoe UI" w:eastAsia="Times New Roman" w:hAnsi="Segoe UI" w:cs="Segoe UI"/>
+          <w:sz w:val="20"/>
+          <w:szCs w:val="20"/>
+        </w:rPr>
+      </w:pPr>
+      <w:r>
+        <w:rPr>
+          <w:noProof/>
+        </w:rPr>
+        <w:drawing>
+          <wp:inline distT="0" distB="0" distL="0" distR="0" wp14:anchorId="175067DC" wp14:editId="73A192F7">
+            <wp:extent cx="5943600" cy="4297045"/>
+            <wp:effectExtent l="0" t="0" r="0" b="8255"/>
+            <wp:docPr id="327413533" name="Picture 7" descr="A graph with numbers and symbols&#10;&#10;AI-generated content may be incorrect."/>
+            <wp:cNvGraphicFramePr>
+              <a:graphicFrameLocks xmlns:a="http://schemas.openxmlformats.org/drawingml/2006/main" noChangeAspect="1"/>
+            </wp:cNvGraphicFramePr>
+            <a:graphic xmlns:a="http://schemas.openxmlformats.org/drawingml/2006/main">
+              <a:graphicData uri="http://schemas.openxmlformats.org/drawingml/2006/picture">
+                <pic:pic xmlns:pic="http://schemas.openxmlformats.org/drawingml/2006/picture">
+                  <pic:nvPicPr>
+                    <pic:cNvPr id="327413533" name="Picture 7" descr="A graph with numbers and symbols&#10;&#10;AI-generated content may be incorrect."/>
+                    <pic:cNvPicPr>
+                      <a:picLocks noChangeAspect="1" noChangeArrowheads="1"/>
+                    </pic:cNvPicPr>
+                  </pic:nvPicPr>
+                  <pic:blipFill>
+                    <a:blip r:embed="rId23">
+                      <a:extLst>
+                        <a:ext uri="{28A0092B-C50C-407E-A947-70E740481C1C}">
+                          <a14:useLocalDpi xmlns:a14="http://schemas.microsoft.com/office/drawing/2010/main" val="0"/>
+                        </a:ext>
+                      </a:extLst>
+                    </a:blip>
+                    <a:srcRect/>
+                    <a:stretch>
+                      <a:fillRect/>
+                    </a:stretch>
+                  </pic:blipFill>
+                  <pic:spPr bwMode="auto">
+                    <a:xfrm>
+                      <a:off x="0" y="0"/>
+                      <a:ext cx="5943600" cy="4297045"/>
+                    </a:xfrm>
+                    <a:prstGeom prst="rect">
+                      <a:avLst/>
+                    </a:prstGeom>
+                    <a:noFill/>
+                    <a:ln>
+                      <a:noFill/>
+                    </a:ln>
+                  </pic:spPr>
+                </pic:pic>
+              </a:graphicData>
+            </a:graphic>
+          </wp:inline>
+        </w:drawing>
+      </w:r>
+    </w:p>
+    <w:p>
+      <w:pPr>
+        <w:pStyle w:val="ListParagraph"/>
+        <w:tabs>
+          <w:tab w:val="left" w:pos="1248"/>
+        </w:tabs>
+        <w:ind w:left="0"/>
+        <w:jc w:val="center"/>
+        <w:rPr>
+          <w:sz w:val="24"/>
+          <w:szCs w:val="24"/>
+        </w:rPr>
+      </w:pPr>
+    </w:p>
+    <w:p>
+      <w:pPr>
+        <w:pStyle w:val="ListParagraph"/>
+        <w:tabs>
+          <w:tab w:val="left" w:pos="1248"/>
+        </w:tabs>
+        <w:rPr>
+          <w:sz w:val="24"/>
+          <w:szCs w:val="24"/>
+        </w:rPr>
+      </w:pPr>
+    </w:p>
+    <w:p>
+      <w:pPr>
+        <w:pStyle w:val="ListParagraph"/>
+        <w:numPr>
+          <w:ilvl w:val="0"/>
+          <w:numId w:val="18"/>
+        </w:numPr>
+        <w:tabs>
+          <w:tab w:val="left" w:pos="1248"/>
+        </w:tabs>
+        <w:rPr>
+          <w:b/>
+          <w:bCs/>
+          <w:sz w:val="24"/>
+          <w:szCs w:val="24"/>
+        </w:rPr>
+      </w:pPr>
+      <w:r>
+        <w:rPr>
+          <w:b/>
+          <w:bCs/>
+          <w:sz w:val="24"/>
+          <w:szCs w:val="24"/>
+        </w:rPr>
+        <w:t>Model metrics</w:t>
+      </w:r>
+      <w:r>
+        <w:rPr>
+          <w:b/>
+          <w:bCs/>
+          <w:sz w:val="24"/>
+          <w:szCs w:val="24"/>
+        </w:rPr>
+        <w:t xml:space="preserve"> results</w:t>
+      </w:r>
+      <w:r>
+        <w:rPr>
+          <w:b/>
+          <w:bCs/>
+          <w:sz w:val="24"/>
+          <w:szCs w:val="24"/>
+        </w:rPr>
+        <w:t>:</w:t>
+      </w:r>
+    </w:p>
+    <w:p>
+      <w:pPr>
+        <w:pStyle w:val="ListParagraph"/>
+        <w:tabs>
+          <w:tab w:val="left" w:pos="1248"/>
+        </w:tabs>
+        <w:rPr>
+          <w:sz w:val="24"/>
+          <w:szCs w:val="24"/>
+        </w:rPr>
+      </w:pPr>
+    </w:p>
+    <w:p>
+      <w:pPr>
+        <w:pStyle w:val="ListParagraph"/>
+        <w:tabs>
+          <w:tab w:val="left" w:pos="1248"/>
+        </w:tabs>
+        <w:ind w:left="0"/>
+        <w:jc w:val="center"/>
+        <w:rPr>
+          <w:sz w:val="24"/>
+          <w:szCs w:val="24"/>
+        </w:rPr>
+      </w:pPr>
+      <w:r>
+        <w:rPr>
+          <w:sz w:val="24"/>
+          <w:szCs w:val="24"/>
+        </w:rPr>
+        <w:drawing>
+          <wp:inline distT="0" distB="0" distL="0" distR="0" wp14:anchorId="65E4652D" wp14:editId="58E4EBB7">
+            <wp:extent cx="4544059" cy="1105054"/>
+            <wp:effectExtent l="0" t="0" r="9525" b="0"/>
+            <wp:docPr id="862371581" name="Picture 1" descr="A black text with numbers&#10;&#10;AI-generated content may be incorrect."/>
+            <wp:cNvGraphicFramePr>
+              <a:graphicFrameLocks xmlns:a="http://schemas.openxmlformats.org/drawingml/2006/main" noChangeAspect="1"/>
+            </wp:cNvGraphicFramePr>
+            <a:graphic xmlns:a="http://schemas.openxmlformats.org/drawingml/2006/main">
+              <a:graphicData uri="http://schemas.openxmlformats.org/drawingml/2006/picture">
+                <pic:pic xmlns:pic="http://schemas.openxmlformats.org/drawingml/2006/picture">
+                  <pic:nvPicPr>
+                    <pic:cNvPr id="862371581" name="Picture 1" descr="A black text with numbers&#10;&#10;AI-generated content may be incorrect."/>
+                    <pic:cNvPicPr/>
+                  </pic:nvPicPr>
+                  <pic:blipFill>
+                    <a:blip r:embed="rId24"/>
+                    <a:stretch>
+                      <a:fillRect/>
+                    </a:stretch>
+                  </pic:blipFill>
+                  <pic:spPr>
+                    <a:xfrm>
+                      <a:off x="0" y="0"/>
+                      <a:ext cx="4544059" cy="1105054"/>
+                    </a:xfrm>
+                    <a:prstGeom prst="rect">
+                      <a:avLst/>
+                    </a:prstGeom>
+                  </pic:spPr>
+                </pic:pic>
+              </a:graphicData>
+            </a:graphic>
+          </wp:inline>
+        </w:drawing>
+      </w:r>
+    </w:p>
+    <w:p>
+      <w:pPr>
+        <w:pStyle w:val="ListParagraph"/>
+        <w:tabs>
+          <w:tab w:val="left" w:pos="1248"/>
+        </w:tabs>
+        <w:ind w:left="0"/>
+        <w:jc w:val="center"/>
+        <w:rPr>
+          <w:sz w:val="24"/>
+          <w:szCs w:val="24"/>
+        </w:rPr>
+      </w:pPr>
+    </w:p>
+    <w:p>
+      <w:pPr>
+        <w:pStyle w:val="ListParagraph"/>
+        <w:tabs>
+          <w:tab w:val="left" w:pos="1248"/>
+        </w:tabs>
+        <w:ind w:left="0"/>
+        <w:jc w:val="center"/>
+        <w:rPr>
+          <w:sz w:val="24"/>
+          <w:szCs w:val="24"/>
+        </w:rPr>
+      </w:pPr>
+    </w:p>
+    <w:p>
+      <w:pPr>
+        <w:pStyle w:val="ListParagraph"/>
+        <w:tabs>
+          <w:tab w:val="left" w:pos="1248"/>
+        </w:tabs>
+        <w:ind w:left="0"/>
+        <w:jc w:val="center"/>
+        <w:rPr>
+          <w:sz w:val="24"/>
+          <w:szCs w:val="24"/>
+        </w:rPr>
+      </w:pPr>
+    </w:p>
+    <w:p>
+      <w:pPr>
+        <w:pStyle w:val="ListParagraph"/>
+        <w:tabs>
+          <w:tab w:val="left" w:pos="1248"/>
+        </w:tabs>
+        <w:ind w:left="0"/>
+        <w:jc w:val="center"/>
+        <w:rPr>
+          <w:sz w:val="24"/>
+          <w:szCs w:val="24"/>
+        </w:rPr>
+      </w:pPr>
+    </w:p>
+    <w:p>
+      <w:pPr>
+        <w:pStyle w:val="Heading2"/>
+        <w:rPr>
+          <w:sz w:val="30"/>
+          <w:szCs w:val="30"/>
+        </w:rPr>
+      </w:pPr>
+      <w:r>
+        <w:rPr>
+          <w:sz w:val="30"/>
+          <w:szCs w:val="30"/>
+        </w:rPr>
+        <w:lastRenderedPageBreak/>
+        <w:t>5.</w:t>
+      </w:r>
+      <w:r>
+        <w:rPr>
+          <w:sz w:val="30"/>
+          <w:szCs w:val="30"/>
+        </w:rPr>
+        <w:t xml:space="preserve"> </w:t>
+      </w:r>
+      <w:r>
+        <w:rPr>
+          <w:sz w:val="30"/>
+          <w:szCs w:val="30"/>
+        </w:rPr>
+        <w:t>Conclusion</w:t>
+      </w:r>
+    </w:p>
+    <w:p/>
+    <w:p>
+      <w:pPr>
+        <w:pStyle w:val="ListParagraph"/>
+        <w:numPr>
+          <w:ilvl w:val="0"/>
+          <w:numId w:val="26"/>
+        </w:numPr>
+      </w:pPr>
+      <w:r>
+        <w:t xml:space="preserve">Based on the resulting classification accuracies across our experiments, the Random Forest model outperformed </w:t>
+      </w:r>
+      <w:r>
+        <w:t>the other models</w:t>
+      </w:r>
+      <w:r>
+        <w:t>. Therefore, Random Forest is our best overall choice.</w:t>
+      </w:r>
+    </w:p>
+    <w:p>
+      <w:r>
+        <w:rPr>
+          <w:noProof/>
+        </w:rPr>
+        <w:drawing>
+          <wp:inline distT="0" distB="0" distL="0" distR="0" wp14:anchorId="636CBABF" wp14:editId="11A80476">
+            <wp:extent cx="5187950" cy="3975100"/>
+            <wp:effectExtent l="0" t="0" r="0" b="6350"/>
+            <wp:docPr id="1340506240" name="Picture 8" descr="A bar graph with different colored bars&#10;&#10;AI-generated content may be incorrect."/>
+            <wp:cNvGraphicFramePr>
+              <a:graphicFrameLocks xmlns:a="http://schemas.openxmlformats.org/drawingml/2006/main" noChangeAspect="1"/>
+            </wp:cNvGraphicFramePr>
+            <a:graphic xmlns:a="http://schemas.openxmlformats.org/drawingml/2006/main">
+              <a:graphicData uri="http://schemas.openxmlformats.org/drawingml/2006/picture">
+                <pic:pic xmlns:pic="http://schemas.openxmlformats.org/drawingml/2006/picture">
+                  <pic:nvPicPr>
+                    <pic:cNvPr id="1340506240" name="Picture 8" descr="A bar graph with different colored bars&#10;&#10;AI-generated content may be incorrect."/>
+                    <pic:cNvPicPr>
+                      <a:picLocks noChangeAspect="1" noChangeArrowheads="1"/>
+                    </pic:cNvPicPr>
+                  </pic:nvPicPr>
+                  <pic:blipFill>
+                    <a:blip r:embed="rId25">
+                      <a:extLst>
+                        <a:ext uri="{28A0092B-C50C-407E-A947-70E740481C1C}">
+                          <a14:useLocalDpi xmlns:a14="http://schemas.microsoft.com/office/drawing/2010/main" val="0"/>
+                        </a:ext>
+                      </a:extLst>
+                    </a:blip>
+                    <a:srcRect/>
+                    <a:stretch>
+                      <a:fillRect/>
+                    </a:stretch>
+                  </pic:blipFill>
+                  <pic:spPr bwMode="auto">
+                    <a:xfrm>
+                      <a:off x="0" y="0"/>
+                      <a:ext cx="5187950" cy="3975100"/>
+                    </a:xfrm>
+                    <a:prstGeom prst="rect">
+                      <a:avLst/>
+                    </a:prstGeom>
+                    <a:noFill/>
+                    <a:ln>
+                      <a:noFill/>
+                    </a:ln>
+                  </pic:spPr>
+                </pic:pic>
+              </a:graphicData>
+            </a:graphic>
+          </wp:inline>
+        </w:drawing>
+      </w:r>
+    </w:p>
+    <w:p>
+      <w:pPr>
+        <w:pStyle w:val="ListParagraph"/>
+        <w:tabs>
+          <w:tab w:val="left" w:pos="1248"/>
+        </w:tabs>
+        <w:ind w:left="0"/>
+        <w:rPr>
+          <w:sz w:val="24"/>
+          <w:szCs w:val="24"/>
+        </w:rPr>
+      </w:pPr>
+    </w:p>
     <w:sectPr>
-      <w:footerReference w:type="default" r:id="rId16"/>
+      <w:footerReference w:type="default" r:id="rId26"/>
       <w:pgSz w:w="12240" w:h="15840"/>
       <w:pgMar w:top="1440" w:right="1440" w:bottom="1440" w:left="1440" w:header="720" w:footer="720" w:gutter="0"/>
       <w:pgBorders w:offsetFrom="page">
@@ -4092,7 +6089,7 @@
   <w:abstractNum w:abstractNumId="0" w15:restartNumberingAfterBreak="0">
     <w:nsid w:val="FFFFFF88"/>
     <w:multiLevelType w:val="singleLevel"/>
-    <w:tmpl w:val="273455C6"/>
+    <w:tmpl w:val="83F4A966"/>
     <w:lvl w:ilvl="0">
       <w:start w:val="1"/>
       <w:numFmt w:val="decimal"/>
@@ -4110,7 +6107,7 @@
   <w:abstractNum w:abstractNumId="1" w15:restartNumberingAfterBreak="0">
     <w:nsid w:val="FFFFFF89"/>
     <w:multiLevelType w:val="singleLevel"/>
-    <w:tmpl w:val="FA0641F6"/>
+    <w:tmpl w:val="0EC4D78E"/>
     <w:lvl w:ilvl="0">
       <w:start w:val="1"/>
       <w:numFmt w:val="bullet"/>
@@ -4248,6 +6245,119 @@
     </w:lvl>
   </w:abstractNum>
   <w:abstractNum w:abstractNumId="3" w15:restartNumberingAfterBreak="0">
+    <w:nsid w:val="28AE42FD"/>
+    <w:multiLevelType w:val="hybridMultilevel"/>
+    <w:tmpl w:val="6DB4E984"/>
+    <w:lvl w:ilvl="0" w:tplc="04090001">
+      <w:start w:val="1"/>
+      <w:numFmt w:val="bullet"/>
+      <w:lvlText w:val=""/>
+      <w:lvlJc w:val="left"/>
+      <w:pPr>
+        <w:ind w:left="720" w:hanging="360"/>
+      </w:pPr>
+      <w:rPr>
+        <w:rFonts w:ascii="Symbol" w:hAnsi="Symbol" w:hint="default"/>
+      </w:rPr>
+    </w:lvl>
+    <w:lvl w:ilvl="1" w:tplc="04090003" w:tentative="1">
+      <w:start w:val="1"/>
+      <w:numFmt w:val="bullet"/>
+      <w:lvlText w:val="o"/>
+      <w:lvlJc w:val="left"/>
+      <w:pPr>
+        <w:ind w:left="1440" w:hanging="360"/>
+      </w:pPr>
+      <w:rPr>
+        <w:rFonts w:ascii="Courier New" w:hAnsi="Courier New" w:cs="Courier New" w:hint="default"/>
+      </w:rPr>
+    </w:lvl>
+    <w:lvl w:ilvl="2" w:tplc="04090005" w:tentative="1">
+      <w:start w:val="1"/>
+      <w:numFmt w:val="bullet"/>
+      <w:lvlText w:val=""/>
+      <w:lvlJc w:val="left"/>
+      <w:pPr>
+        <w:ind w:left="2160" w:hanging="360"/>
+      </w:pPr>
+      <w:rPr>
+        <w:rFonts w:ascii="Wingdings" w:hAnsi="Wingdings" w:hint="default"/>
+      </w:rPr>
+    </w:lvl>
+    <w:lvl w:ilvl="3" w:tplc="04090001" w:tentative="1">
+      <w:start w:val="1"/>
+      <w:numFmt w:val="bullet"/>
+      <w:lvlText w:val=""/>
+      <w:lvlJc w:val="left"/>
+      <w:pPr>
+        <w:ind w:left="2880" w:hanging="360"/>
+      </w:pPr>
+      <w:rPr>
+        <w:rFonts w:ascii="Symbol" w:hAnsi="Symbol" w:hint="default"/>
+      </w:rPr>
+    </w:lvl>
+    <w:lvl w:ilvl="4" w:tplc="04090003" w:tentative="1">
+      <w:start w:val="1"/>
+      <w:numFmt w:val="bullet"/>
+      <w:lvlText w:val="o"/>
+      <w:lvlJc w:val="left"/>
+      <w:pPr>
+        <w:ind w:left="3600" w:hanging="360"/>
+      </w:pPr>
+      <w:rPr>
+        <w:rFonts w:ascii="Courier New" w:hAnsi="Courier New" w:cs="Courier New" w:hint="default"/>
+      </w:rPr>
+    </w:lvl>
+    <w:lvl w:ilvl="5" w:tplc="04090005" w:tentative="1">
+      <w:start w:val="1"/>
+      <w:numFmt w:val="bullet"/>
+      <w:lvlText w:val=""/>
+      <w:lvlJc w:val="left"/>
+      <w:pPr>
+        <w:ind w:left="4320" w:hanging="360"/>
+      </w:pPr>
+      <w:rPr>
+        <w:rFonts w:ascii="Wingdings" w:hAnsi="Wingdings" w:hint="default"/>
+      </w:rPr>
+    </w:lvl>
+    <w:lvl w:ilvl="6" w:tplc="04090001" w:tentative="1">
+      <w:start w:val="1"/>
+      <w:numFmt w:val="bullet"/>
+      <w:lvlText w:val=""/>
+      <w:lvlJc w:val="left"/>
+      <w:pPr>
+        <w:ind w:left="5040" w:hanging="360"/>
+      </w:pPr>
+      <w:rPr>
+        <w:rFonts w:ascii="Symbol" w:hAnsi="Symbol" w:hint="default"/>
+      </w:rPr>
+    </w:lvl>
+    <w:lvl w:ilvl="7" w:tplc="04090003" w:tentative="1">
+      <w:start w:val="1"/>
+      <w:numFmt w:val="bullet"/>
+      <w:lvlText w:val="o"/>
+      <w:lvlJc w:val="left"/>
+      <w:pPr>
+        <w:ind w:left="5760" w:hanging="360"/>
+      </w:pPr>
+      <w:rPr>
+        <w:rFonts w:ascii="Courier New" w:hAnsi="Courier New" w:cs="Courier New" w:hint="default"/>
+      </w:rPr>
+    </w:lvl>
+    <w:lvl w:ilvl="8" w:tplc="04090005" w:tentative="1">
+      <w:start w:val="1"/>
+      <w:numFmt w:val="bullet"/>
+      <w:lvlText w:val=""/>
+      <w:lvlJc w:val="left"/>
+      <w:pPr>
+        <w:ind w:left="6480" w:hanging="360"/>
+      </w:pPr>
+      <w:rPr>
+        <w:rFonts w:ascii="Wingdings" w:hAnsi="Wingdings" w:hint="default"/>
+      </w:rPr>
+    </w:lvl>
+  </w:abstractNum>
+  <w:abstractNum w:abstractNumId="4" w15:restartNumberingAfterBreak="0">
     <w:nsid w:val="28EB6BE1"/>
     <w:multiLevelType w:val="hybridMultilevel"/>
     <w:tmpl w:val="BB5EA7CA"/>
@@ -4360,7 +6470,7 @@
       </w:rPr>
     </w:lvl>
   </w:abstractNum>
-  <w:abstractNum w:abstractNumId="4" w15:restartNumberingAfterBreak="0">
+  <w:abstractNum w:abstractNumId="5" w15:restartNumberingAfterBreak="0">
     <w:nsid w:val="2B767B9E"/>
     <w:multiLevelType w:val="hybridMultilevel"/>
     <w:tmpl w:val="2EEC9DB2"/>
@@ -4446,7 +6556,7 @@
       </w:pPr>
     </w:lvl>
   </w:abstractNum>
-  <w:abstractNum w:abstractNumId="5" w15:restartNumberingAfterBreak="0">
+  <w:abstractNum w:abstractNumId="6" w15:restartNumberingAfterBreak="0">
     <w:nsid w:val="349C09E7"/>
     <w:multiLevelType w:val="hybridMultilevel"/>
     <w:tmpl w:val="3B383AB0"/>
@@ -4559,7 +6669,7 @@
       </w:rPr>
     </w:lvl>
   </w:abstractNum>
-  <w:abstractNum w:abstractNumId="6" w15:restartNumberingAfterBreak="0">
+  <w:abstractNum w:abstractNumId="7" w15:restartNumberingAfterBreak="0">
     <w:nsid w:val="3FF31E8A"/>
     <w:multiLevelType w:val="hybridMultilevel"/>
     <w:tmpl w:val="843A4530"/>
@@ -4672,7 +6782,7 @@
       </w:rPr>
     </w:lvl>
   </w:abstractNum>
-  <w:abstractNum w:abstractNumId="7" w15:restartNumberingAfterBreak="0">
+  <w:abstractNum w:abstractNumId="8" w15:restartNumberingAfterBreak="0">
     <w:nsid w:val="59316DCA"/>
     <w:multiLevelType w:val="hybridMultilevel"/>
     <w:tmpl w:val="7A0ED748"/>
@@ -4785,7 +6895,7 @@
       </w:rPr>
     </w:lvl>
   </w:abstractNum>
-  <w:abstractNum w:abstractNumId="8" w15:restartNumberingAfterBreak="0">
+  <w:abstractNum w:abstractNumId="9" w15:restartNumberingAfterBreak="0">
     <w:nsid w:val="595D0994"/>
     <w:multiLevelType w:val="multilevel"/>
     <w:tmpl w:val="5CF0E884"/>
@@ -4934,7 +7044,7 @@
       </w:rPr>
     </w:lvl>
   </w:abstractNum>
-  <w:abstractNum w:abstractNumId="9" w15:restartNumberingAfterBreak="0">
+  <w:abstractNum w:abstractNumId="10" w15:restartNumberingAfterBreak="0">
     <w:nsid w:val="5D037A9E"/>
     <w:multiLevelType w:val="hybridMultilevel"/>
     <w:tmpl w:val="4106E48A"/>
@@ -5050,7 +7160,7 @@
       </w:rPr>
     </w:lvl>
   </w:abstractNum>
-  <w:abstractNum w:abstractNumId="10" w15:restartNumberingAfterBreak="0">
+  <w:abstractNum w:abstractNumId="11" w15:restartNumberingAfterBreak="0">
     <w:nsid w:val="5E2918F7"/>
     <w:multiLevelType w:val="hybridMultilevel"/>
     <w:tmpl w:val="C8DAD7DA"/>
@@ -5163,7 +7273,120 @@
       </w:rPr>
     </w:lvl>
   </w:abstractNum>
-  <w:abstractNum w:abstractNumId="11" w15:restartNumberingAfterBreak="0">
+  <w:abstractNum w:abstractNumId="12" w15:restartNumberingAfterBreak="0">
+    <w:nsid w:val="6ADB2EBD"/>
+    <w:multiLevelType w:val="hybridMultilevel"/>
+    <w:tmpl w:val="8410F63C"/>
+    <w:lvl w:ilvl="0" w:tplc="04090001">
+      <w:start w:val="1"/>
+      <w:numFmt w:val="bullet"/>
+      <w:lvlText w:val=""/>
+      <w:lvlJc w:val="left"/>
+      <w:pPr>
+        <w:ind w:left="720" w:hanging="360"/>
+      </w:pPr>
+      <w:rPr>
+        <w:rFonts w:ascii="Symbol" w:hAnsi="Symbol" w:hint="default"/>
+      </w:rPr>
+    </w:lvl>
+    <w:lvl w:ilvl="1" w:tplc="04090003" w:tentative="1">
+      <w:start w:val="1"/>
+      <w:numFmt w:val="bullet"/>
+      <w:lvlText w:val="o"/>
+      <w:lvlJc w:val="left"/>
+      <w:pPr>
+        <w:ind w:left="1440" w:hanging="360"/>
+      </w:pPr>
+      <w:rPr>
+        <w:rFonts w:ascii="Courier New" w:hAnsi="Courier New" w:cs="Courier New" w:hint="default"/>
+      </w:rPr>
+    </w:lvl>
+    <w:lvl w:ilvl="2" w:tplc="04090005" w:tentative="1">
+      <w:start w:val="1"/>
+      <w:numFmt w:val="bullet"/>
+      <w:lvlText w:val=""/>
+      <w:lvlJc w:val="left"/>
+      <w:pPr>
+        <w:ind w:left="2160" w:hanging="360"/>
+      </w:pPr>
+      <w:rPr>
+        <w:rFonts w:ascii="Wingdings" w:hAnsi="Wingdings" w:hint="default"/>
+      </w:rPr>
+    </w:lvl>
+    <w:lvl w:ilvl="3" w:tplc="04090001" w:tentative="1">
+      <w:start w:val="1"/>
+      <w:numFmt w:val="bullet"/>
+      <w:lvlText w:val=""/>
+      <w:lvlJc w:val="left"/>
+      <w:pPr>
+        <w:ind w:left="2880" w:hanging="360"/>
+      </w:pPr>
+      <w:rPr>
+        <w:rFonts w:ascii="Symbol" w:hAnsi="Symbol" w:hint="default"/>
+      </w:rPr>
+    </w:lvl>
+    <w:lvl w:ilvl="4" w:tplc="04090003" w:tentative="1">
+      <w:start w:val="1"/>
+      <w:numFmt w:val="bullet"/>
+      <w:lvlText w:val="o"/>
+      <w:lvlJc w:val="left"/>
+      <w:pPr>
+        <w:ind w:left="3600" w:hanging="360"/>
+      </w:pPr>
+      <w:rPr>
+        <w:rFonts w:ascii="Courier New" w:hAnsi="Courier New" w:cs="Courier New" w:hint="default"/>
+      </w:rPr>
+    </w:lvl>
+    <w:lvl w:ilvl="5" w:tplc="04090005" w:tentative="1">
+      <w:start w:val="1"/>
+      <w:numFmt w:val="bullet"/>
+      <w:lvlText w:val=""/>
+      <w:lvlJc w:val="left"/>
+      <w:pPr>
+        <w:ind w:left="4320" w:hanging="360"/>
+      </w:pPr>
+      <w:rPr>
+        <w:rFonts w:ascii="Wingdings" w:hAnsi="Wingdings" w:hint="default"/>
+      </w:rPr>
+    </w:lvl>
+    <w:lvl w:ilvl="6" w:tplc="04090001" w:tentative="1">
+      <w:start w:val="1"/>
+      <w:numFmt w:val="bullet"/>
+      <w:lvlText w:val=""/>
+      <w:lvlJc w:val="left"/>
+      <w:pPr>
+        <w:ind w:left="5040" w:hanging="360"/>
+      </w:pPr>
+      <w:rPr>
+        <w:rFonts w:ascii="Symbol" w:hAnsi="Symbol" w:hint="default"/>
+      </w:rPr>
+    </w:lvl>
+    <w:lvl w:ilvl="7" w:tplc="04090003" w:tentative="1">
+      <w:start w:val="1"/>
+      <w:numFmt w:val="bullet"/>
+      <w:lvlText w:val="o"/>
+      <w:lvlJc w:val="left"/>
+      <w:pPr>
+        <w:ind w:left="5760" w:hanging="360"/>
+      </w:pPr>
+      <w:rPr>
+        <w:rFonts w:ascii="Courier New" w:hAnsi="Courier New" w:cs="Courier New" w:hint="default"/>
+      </w:rPr>
+    </w:lvl>
+    <w:lvl w:ilvl="8" w:tplc="04090005" w:tentative="1">
+      <w:start w:val="1"/>
+      <w:numFmt w:val="bullet"/>
+      <w:lvlText w:val=""/>
+      <w:lvlJc w:val="left"/>
+      <w:pPr>
+        <w:ind w:left="6480" w:hanging="360"/>
+      </w:pPr>
+      <w:rPr>
+        <w:rFonts w:ascii="Wingdings" w:hAnsi="Wingdings" w:hint="default"/>
+      </w:rPr>
+    </w:lvl>
+  </w:abstractNum>
+  <w:abstractNum w:abstractNumId="13" w15:restartNumberingAfterBreak="0">
     <w:nsid w:val="7BC75839"/>
     <w:multiLevelType w:val="multilevel"/>
     <w:tmpl w:val="91726D5C"/>
@@ -5276,7 +7499,7 @@
       </w:pPr>
     </w:lvl>
   </w:abstractNum>
-  <w:abstractNum w:abstractNumId="12" w15:restartNumberingAfterBreak="0">
+  <w:abstractNum w:abstractNumId="14" w15:restartNumberingAfterBreak="0">
     <w:nsid w:val="7BE553BC"/>
     <w:multiLevelType w:val="hybridMultilevel"/>
     <w:tmpl w:val="218E9EBA"/>
@@ -5392,7 +7615,7 @@
       </w:rPr>
     </w:lvl>
   </w:abstractNum>
-  <w:abstractNum w:abstractNumId="13" w15:restartNumberingAfterBreak="0">
+  <w:abstractNum w:abstractNumId="15" w15:restartNumberingAfterBreak="0">
     <w:nsid w:val="7F2C193E"/>
     <w:multiLevelType w:val="hybridMultilevel"/>
     <w:tmpl w:val="201E99D0"/>
@@ -5506,13 +7729,13 @@
     </w:lvl>
   </w:abstractNum>
   <w:num w:numId="1" w16cid:durableId="1307782239">
-    <w:abstractNumId w:val="10"/>
+    <w:abstractNumId w:val="11"/>
   </w:num>
   <w:num w:numId="2" w16cid:durableId="1581520527">
-    <w:abstractNumId w:val="4"/>
+    <w:abstractNumId w:val="5"/>
   </w:num>
   <w:num w:numId="3" w16cid:durableId="1722053847">
-    <w:abstractNumId w:val="8"/>
+    <w:abstractNumId w:val="9"/>
   </w:num>
   <w:num w:numId="4" w16cid:durableId="1468620090">
     <w:abstractNumId w:val="1"/>
@@ -5524,25 +7747,25 @@
     </w:lvlOverride>
   </w:num>
   <w:num w:numId="6" w16cid:durableId="1836802399">
+    <w:abstractNumId w:val="7"/>
+  </w:num>
+  <w:num w:numId="7" w16cid:durableId="673998218">
+    <w:abstractNumId w:val="4"/>
+  </w:num>
+  <w:num w:numId="8" w16cid:durableId="140970576">
+    <w:abstractNumId w:val="8"/>
+  </w:num>
+  <w:num w:numId="9" w16cid:durableId="1240873268">
     <w:abstractNumId w:val="6"/>
   </w:num>
-  <w:num w:numId="7" w16cid:durableId="673998218">
-    <w:abstractNumId w:val="3"/>
-  </w:num>
-  <w:num w:numId="8" w16cid:durableId="140970576">
-    <w:abstractNumId w:val="7"/>
-  </w:num>
-  <w:num w:numId="9" w16cid:durableId="1240873268">
-    <w:abstractNumId w:val="5"/>
-  </w:num>
   <w:num w:numId="10" w16cid:durableId="1102795901">
-    <w:abstractNumId w:val="13"/>
+    <w:abstractNumId w:val="15"/>
   </w:num>
   <w:num w:numId="11" w16cid:durableId="1314022924">
     <w:abstractNumId w:val="2"/>
   </w:num>
   <w:num w:numId="12" w16cid:durableId="2091464405">
-    <w:abstractNumId w:val="11"/>
+    <w:abstractNumId w:val="13"/>
   </w:num>
   <w:num w:numId="13" w16cid:durableId="690105296">
     <w:abstractNumId w:val="0"/>
@@ -5560,19 +7783,31 @@
     <w:abstractNumId w:val="0"/>
   </w:num>
   <w:num w:numId="18" w16cid:durableId="280888178">
-    <w:abstractNumId w:val="9"/>
+    <w:abstractNumId w:val="10"/>
   </w:num>
   <w:num w:numId="19" w16cid:durableId="357237069">
     <w:abstractNumId w:val="0"/>
   </w:num>
   <w:num w:numId="20" w16cid:durableId="1252736433">
-    <w:abstractNumId w:val="12"/>
+    <w:abstractNumId w:val="14"/>
   </w:num>
   <w:num w:numId="21" w16cid:durableId="304088128">
     <w:abstractNumId w:val="0"/>
   </w:num>
   <w:num w:numId="22" w16cid:durableId="1980453316">
     <w:abstractNumId w:val="0"/>
+  </w:num>
+  <w:num w:numId="23" w16cid:durableId="1539391414">
+    <w:abstractNumId w:val="0"/>
+  </w:num>
+  <w:num w:numId="24" w16cid:durableId="9993842">
+    <w:abstractNumId w:val="0"/>
+  </w:num>
+  <w:num w:numId="25" w16cid:durableId="1854805567">
+    <w:abstractNumId w:val="3"/>
+  </w:num>
+  <w:num w:numId="26" w16cid:durableId="1720666496">
+    <w:abstractNumId w:val="12"/>
   </w:num>
 </w:numbering>
 </file>
@@ -5977,6 +8212,27 @@
     <w:qFormat/>
     <w:rsid w:val="00AD6A6A"/>
   </w:style>
+  <w:style w:type="paragraph" w:styleId="Heading1">
+    <w:name w:val="heading 1"/>
+    <w:basedOn w:val="Normal"/>
+    <w:next w:val="Normal"/>
+    <w:link w:val="Heading1Char"/>
+    <w:uiPriority w:val="9"/>
+    <w:qFormat/>
+    <w:rsid w:val="00313AD6"/>
+    <w:pPr>
+      <w:keepNext/>
+      <w:keepLines/>
+      <w:spacing w:before="240" w:after="0"/>
+      <w:outlineLvl w:val="0"/>
+    </w:pPr>
+    <w:rPr>
+      <w:rFonts w:asciiTheme="majorHAnsi" w:eastAsiaTheme="majorEastAsia" w:hAnsiTheme="majorHAnsi" w:cstheme="majorBidi"/>
+      <w:color w:val="365F91" w:themeColor="accent1" w:themeShade="BF"/>
+      <w:sz w:val="32"/>
+      <w:szCs w:val="32"/>
+    </w:rPr>
+  </w:style>
   <w:style w:type="paragraph" w:styleId="Heading2">
     <w:name w:val="heading 2"/>
     <w:basedOn w:val="Normal"/>
@@ -6026,6 +8282,7 @@
   <w:style w:type="character" w:default="1" w:styleId="DefaultParagraphFont">
     <w:name w:val="Default Paragraph Font"/>
     <w:uiPriority w:val="1"/>
+    <w:semiHidden/>
     <w:unhideWhenUsed/>
   </w:style>
   <w:style w:type="table" w:default="1" w:styleId="TableNormal">
@@ -6205,6 +8462,19 @@
       <w:b/>
       <w:bCs/>
       <w:color w:val="4F81BD" w:themeColor="accent1"/>
+    </w:rPr>
+  </w:style>
+  <w:style w:type="character" w:customStyle="1" w:styleId="Heading1Char">
+    <w:name w:val="Heading 1 Char"/>
+    <w:basedOn w:val="DefaultParagraphFont"/>
+    <w:link w:val="Heading1"/>
+    <w:uiPriority w:val="9"/>
+    <w:rsid w:val="00313AD6"/>
+    <w:rPr>
+      <w:rFonts w:asciiTheme="majorHAnsi" w:eastAsiaTheme="majorEastAsia" w:hAnsiTheme="majorHAnsi" w:cstheme="majorBidi"/>
+      <w:color w:val="365F91" w:themeColor="accent1" w:themeShade="BF"/>
+      <w:sz w:val="32"/>
+      <w:szCs w:val="32"/>
     </w:rPr>
   </w:style>
 </w:styles>

</xml_diff>

<commit_message>
Fixed percentages in train/test report
</commit_message>
<xml_diff>
--- a/News Group Classification Report.docx
+++ b/News Group Classification Report.docx
@@ -1497,7 +1497,13 @@
         <w:ind w:left="1123"/>
       </w:pPr>
       <w:r>
-        <w:t>To ensure that our model is trained and evaluated in an unbiased manner, we split the TF–IDF feature matrix and labels into three disjoint sets:</w:t>
+        <w:t xml:space="preserve">To ensure that our model is trained and evaluated in an unbiased manner, we split the TF–IDF feature matrix and labels into </w:t>
+      </w:r>
+      <w:r>
+        <w:t>two</w:t>
+      </w:r>
+      <w:r>
+        <w:t xml:space="preserve"> disjoint sets:</w:t>
       </w:r>
     </w:p>
     <w:p>
@@ -1521,20 +1527,20 @@
         </w:numPr>
       </w:pPr>
       <w:r>
-        <w:t>Validation set (20% of data)</w:t>
-      </w:r>
-    </w:p>
-    <w:p>
-      <w:pPr>
-        <w:pStyle w:val="ListParagraph"/>
-        <w:numPr>
-          <w:ilvl w:val="1"/>
-          <w:numId w:val="11"/>
-        </w:numPr>
-      </w:pPr>
-      <w:r>
-        <w:t>Training set (60% of data)</w:t>
-      </w:r>
+        <w:t>Training set (</w:t>
+      </w:r>
+      <w:r>
+        <w:t>8</w:t>
+      </w:r>
+      <w:r>
+        <w:t>0% of data)</w:t>
+      </w:r>
+    </w:p>
+    <w:p>
+      <w:pPr>
+        <w:pStyle w:val="ListParagraph"/>
+        <w:ind w:left="1440"/>
+      </w:pPr>
     </w:p>
     <w:p>
       <w:pPr>
@@ -4651,6 +4657,9 @@
         </w:rPr>
       </w:pPr>
       <w:r>
+        <w:rPr>
+          <w:noProof/>
+        </w:rPr>
         <w:drawing>
           <wp:inline distT="0" distB="0" distL="0" distR="0" wp14:anchorId="5CCCD643" wp14:editId="4A57629C">
             <wp:extent cx="3753013" cy="914400"/>
@@ -5725,6 +5734,7 @@
       </w:pPr>
       <w:r>
         <w:rPr>
+          <w:noProof/>
           <w:sz w:val="24"/>
           <w:szCs w:val="24"/>
         </w:rPr>
@@ -5835,21 +5845,7 @@
           <w:szCs w:val="30"/>
         </w:rPr>
         <w:lastRenderedPageBreak/>
-        <w:t>5.</w:t>
-      </w:r>
-      <w:r>
-        <w:rPr>
-          <w:sz w:val="30"/>
-          <w:szCs w:val="30"/>
-        </w:rPr>
-        <w:t xml:space="preserve"> </w:t>
-      </w:r>
-      <w:r>
-        <w:rPr>
-          <w:sz w:val="30"/>
-          <w:szCs w:val="30"/>
-        </w:rPr>
-        <w:t>Conclusion</w:t>
+        <w:t>5. Conclusion</w:t>
       </w:r>
     </w:p>
     <w:p/>

</xml_diff>

<commit_message>
remove validation set from report
</commit_message>
<xml_diff>
--- a/News Group Classification Report.docx
+++ b/News Group Classification Report.docx
@@ -1378,13 +1378,8 @@
           <w:numId w:val="11"/>
         </w:numPr>
       </w:pPr>
-      <w:proofErr w:type="spellStart"/>
-      <w:r>
-        <w:t>Am,is,are</w:t>
-      </w:r>
-      <w:proofErr w:type="spellEnd"/>
-      <w:r>
-        <w:t xml:space="preserve"> -&gt; be</w:t>
+      <w:r>
+        <w:t>Am,is,are -&gt; be</w:t>
       </w:r>
     </w:p>
     <w:p>
@@ -1395,13 +1390,8 @@
           <w:numId w:val="11"/>
         </w:numPr>
       </w:pPr>
-      <w:proofErr w:type="spellStart"/>
-      <w:r>
-        <w:t>Car,cars,car’s,cars</w:t>
-      </w:r>
-      <w:proofErr w:type="spellEnd"/>
-      <w:r>
-        <w:t>’ -&gt; car</w:t>
+      <w:r>
+        <w:t>Car,cars,car’s,cars’ -&gt; car</w:t>
       </w:r>
     </w:p>
     <w:p>
@@ -1413,7 +1403,6 @@
           <w:szCs w:val="24"/>
         </w:rPr>
       </w:pPr>
-      <w:proofErr w:type="spellStart"/>
       <w:r>
         <w:rPr>
           <w:sz w:val="24"/>
@@ -1421,7 +1410,6 @@
         </w:rPr>
         <w:t>i</w:t>
       </w:r>
-      <w:proofErr w:type="spellEnd"/>
       <w:r>
         <w:rPr>
           <w:sz w:val="24"/>
@@ -1484,7 +1472,7 @@
           <w:sz w:val="24"/>
           <w:szCs w:val="24"/>
         </w:rPr>
-        <w:t>Train / Validation / Test Split</w:t>
+        <w:t>Train / Test Split</w:t>
       </w:r>
     </w:p>
     <w:p>
@@ -2491,17 +2479,8 @@
           <w:sz w:val="24"/>
           <w:szCs w:val="24"/>
         </w:rPr>
-        <w:t xml:space="preserve">Looking at the plots we can see that the best hyperparameters are alpha = 1 and any value of </w:t>
-      </w:r>
-      <w:proofErr w:type="spellStart"/>
-      <w:r>
-        <w:rPr>
-          <w:sz w:val="24"/>
-          <w:szCs w:val="24"/>
-        </w:rPr>
-        <w:t>fit_prior</w:t>
-      </w:r>
-      <w:proofErr w:type="spellEnd"/>
+        <w:t>Looking at the plots we can see that the best hyperparameters are alpha = 1 and any value of fit_prior</w:t>
+      </w:r>
     </w:p>
     <w:p>
       <w:pPr>
@@ -3240,43 +3219,7 @@
           <w:sz w:val="24"/>
           <w:szCs w:val="24"/>
         </w:rPr>
-        <w:t xml:space="preserve">Looking at the plots we can see that the best hyperparameters are </w:t>
-      </w:r>
-      <w:proofErr w:type="spellStart"/>
-      <w:r>
-        <w:rPr>
-          <w:rFonts w:eastAsiaTheme="minorEastAsia"/>
-          <w:sz w:val="24"/>
-          <w:szCs w:val="24"/>
-        </w:rPr>
-        <w:t>n_estimators</w:t>
-      </w:r>
-      <w:proofErr w:type="spellEnd"/>
-      <w:r>
-        <w:rPr>
-          <w:rFonts w:eastAsiaTheme="minorEastAsia"/>
-          <w:sz w:val="24"/>
-          <w:szCs w:val="24"/>
-        </w:rPr>
-        <w:t xml:space="preserve"> = 200 and </w:t>
-      </w:r>
-      <w:proofErr w:type="spellStart"/>
-      <w:r>
-        <w:rPr>
-          <w:rFonts w:eastAsiaTheme="minorEastAsia"/>
-          <w:sz w:val="24"/>
-          <w:szCs w:val="24"/>
-        </w:rPr>
-        <w:t>max_depth</w:t>
-      </w:r>
-      <w:proofErr w:type="spellEnd"/>
-      <w:r>
-        <w:rPr>
-          <w:rFonts w:eastAsiaTheme="minorEastAsia"/>
-          <w:sz w:val="24"/>
-          <w:szCs w:val="24"/>
-        </w:rPr>
-        <w:t xml:space="preserve"> = 10</w:t>
+        <w:t>Looking at the plots we can see that the best hyperparameters are n_estimators = 200 and max_depth = 10</w:t>
       </w:r>
       <w:r>
         <w:rPr>

</xml_diff>